<commit_message>
Just started the second class
</commit_message>
<xml_diff>
--- a/Course Structure.docx
+++ b/Course Structure.docx
@@ -581,15 +581,7 @@
         </w:numPr>
       </w:pPr>
       <w:r>
-        <w:t xml:space="preserve">Servlets </w:t>
-      </w:r>
-      <w:proofErr w:type="gramStart"/>
-      <w:r>
-        <w:t>depends</w:t>
-      </w:r>
-      <w:proofErr w:type="gramEnd"/>
-      <w:r>
-        <w:t xml:space="preserve"> on Servlet container to create object and maintain its lifecycle.</w:t>
+        <w:t>Servlets depends on Servlet container to create object and maintain its lifecycle.</w:t>
       </w:r>
     </w:p>
     <w:p>
@@ -1750,15 +1742,7 @@
     </w:p>
     <w:p>
       <w:r>
-        <w:t xml:space="preserve">Spring Boot, solve challenges which </w:t>
-      </w:r>
-      <w:proofErr w:type="gramStart"/>
-      <w:r>
-        <w:t>exists</w:t>
-      </w:r>
-      <w:proofErr w:type="gramEnd"/>
-      <w:r>
-        <w:t xml:space="preserve"> with Spring MVC.</w:t>
+        <w:t>Spring Boot, solve challenges which exists with Spring MVC.</w:t>
       </w:r>
     </w:p>
     <w:p>
@@ -1999,7 +1983,260 @@
         <w:t xml:space="preserve"> as possible.</w:t>
       </w:r>
     </w:p>
-    <w:p/>
+    <w:p>
+      <w:pPr>
+        <w:pStyle w:val="Heading1"/>
+      </w:pPr>
+      <w:r>
+        <w:t>Project Setup and Layered Architecture</w:t>
+      </w:r>
+    </w:p>
+    <w:p>
+      <w:pPr>
+        <w:pStyle w:val="ListParagraph"/>
+        <w:numPr>
+          <w:ilvl w:val="0"/>
+          <w:numId w:val="11"/>
+        </w:numPr>
+      </w:pPr>
+      <w:r>
+        <w:t xml:space="preserve">Go to Spring Initializer </w:t>
+      </w:r>
+      <w:proofErr w:type="spellStart"/>
+      <w:proofErr w:type="gramStart"/>
+      <w:r>
+        <w:t>i.e</w:t>
+      </w:r>
+      <w:proofErr w:type="spellEnd"/>
+      <w:r>
+        <w:t xml:space="preserve"> </w:t>
+      </w:r>
+      <w:r>
+        <w:t xml:space="preserve"> </w:t>
+      </w:r>
+      <w:r>
+        <w:t>“</w:t>
+      </w:r>
+      <w:proofErr w:type="gramEnd"/>
+      <w:r>
+        <w:t>start.spring.io”</w:t>
+      </w:r>
+    </w:p>
+    <w:p>
+      <w:pPr>
+        <w:pStyle w:val="ListParagraph"/>
+        <w:numPr>
+          <w:ilvl w:val="0"/>
+          <w:numId w:val="11"/>
+        </w:numPr>
+      </w:pPr>
+      <w:r>
+        <w:t xml:space="preserve">Select Language as Java, </w:t>
+      </w:r>
+      <w:r>
+        <w:t>Maven</w:t>
+      </w:r>
+    </w:p>
+    <w:p>
+      <w:pPr>
+        <w:pStyle w:val="ListParagraph"/>
+        <w:numPr>
+          <w:ilvl w:val="0"/>
+          <w:numId w:val="11"/>
+        </w:numPr>
+      </w:pPr>
+      <w:r>
+        <w:t xml:space="preserve">Spring </w:t>
+      </w:r>
+      <w:proofErr w:type="gramStart"/>
+      <w:r>
+        <w:t>Boot :</w:t>
+      </w:r>
+      <w:proofErr w:type="gramEnd"/>
+      <w:r>
+        <w:t xml:space="preserve"> 3.2.3</w:t>
+      </w:r>
+    </w:p>
+    <w:p>
+      <w:pPr>
+        <w:pStyle w:val="ListParagraph"/>
+        <w:numPr>
+          <w:ilvl w:val="0"/>
+          <w:numId w:val="11"/>
+        </w:numPr>
+      </w:pPr>
+      <w:r>
+        <w:t>Project Metadata</w:t>
+      </w:r>
+    </w:p>
+    <w:p>
+      <w:pPr>
+        <w:pStyle w:val="ListParagraph"/>
+        <w:numPr>
+          <w:ilvl w:val="1"/>
+          <w:numId w:val="11"/>
+        </w:numPr>
+      </w:pPr>
+      <w:r>
+        <w:t xml:space="preserve">Group - </w:t>
+      </w:r>
+      <w:proofErr w:type="spellStart"/>
+      <w:r>
+        <w:t>Com.PrashanthVangari</w:t>
+      </w:r>
+      <w:proofErr w:type="spellEnd"/>
+      <w:r>
+        <w:t xml:space="preserve"> </w:t>
+      </w:r>
+    </w:p>
+    <w:p>
+      <w:pPr>
+        <w:pStyle w:val="ListParagraph"/>
+        <w:numPr>
+          <w:ilvl w:val="1"/>
+          <w:numId w:val="11"/>
+        </w:numPr>
+      </w:pPr>
+      <w:r>
+        <w:t>Artifact</w:t>
+      </w:r>
+      <w:r>
+        <w:t xml:space="preserve"> – </w:t>
+      </w:r>
+      <w:proofErr w:type="spellStart"/>
+      <w:r>
+        <w:t>learningspringboot</w:t>
+      </w:r>
+      <w:proofErr w:type="spellEnd"/>
+      <w:r>
+        <w:t xml:space="preserve"> - // Usually project name</w:t>
+      </w:r>
+    </w:p>
+    <w:p>
+      <w:pPr>
+        <w:pStyle w:val="ListParagraph"/>
+        <w:numPr>
+          <w:ilvl w:val="0"/>
+          <w:numId w:val="11"/>
+        </w:numPr>
+      </w:pPr>
+      <w:r>
+        <w:t xml:space="preserve">War vs Jar </w:t>
+      </w:r>
+      <w:proofErr w:type="gramStart"/>
+      <w:r>
+        <w:t>( Web</w:t>
+      </w:r>
+      <w:proofErr w:type="gramEnd"/>
+      <w:r>
+        <w:t xml:space="preserve"> Archive vs Java Archive)</w:t>
+      </w:r>
+    </w:p>
+    <w:p>
+      <w:pPr>
+        <w:pStyle w:val="ListParagraph"/>
+        <w:numPr>
+          <w:ilvl w:val="1"/>
+          <w:numId w:val="11"/>
+        </w:numPr>
+      </w:pPr>
+      <w:r>
+        <w:t xml:space="preserve">Where we need stand alone application we use JAR. </w:t>
+      </w:r>
+    </w:p>
+    <w:p>
+      <w:pPr>
+        <w:pStyle w:val="ListParagraph"/>
+        <w:numPr>
+          <w:ilvl w:val="1"/>
+          <w:numId w:val="11"/>
+        </w:numPr>
+      </w:pPr>
+      <w:r>
+        <w:t xml:space="preserve">If we use HTML, CSS, </w:t>
+      </w:r>
+      <w:proofErr w:type="spellStart"/>
+      <w:r>
+        <w:t>Javascript</w:t>
+      </w:r>
+      <w:proofErr w:type="spellEnd"/>
+      <w:r>
+        <w:t xml:space="preserve"> then we need to </w:t>
+      </w:r>
+      <w:proofErr w:type="gramStart"/>
+      <w:r>
+        <w:t>use</w:t>
+      </w:r>
+      <w:proofErr w:type="gramEnd"/>
+      <w:r>
+        <w:t>.</w:t>
+      </w:r>
+    </w:p>
+    <w:p>
+      <w:pPr>
+        <w:pStyle w:val="ListParagraph"/>
+        <w:numPr>
+          <w:ilvl w:val="1"/>
+          <w:numId w:val="11"/>
+        </w:numPr>
+      </w:pPr>
+      <w:r>
+        <w:t>We use Jar these days.</w:t>
+      </w:r>
+    </w:p>
+    <w:p>
+      <w:pPr>
+        <w:pStyle w:val="ListParagraph"/>
+        <w:numPr>
+          <w:ilvl w:val="0"/>
+          <w:numId w:val="11"/>
+        </w:numPr>
+      </w:pPr>
+      <w:r>
+        <w:t>Java 17</w:t>
+      </w:r>
+      <w:r>
+        <w:t xml:space="preserve"> </w:t>
+      </w:r>
+    </w:p>
+    <w:p>
+      <w:pPr>
+        <w:pStyle w:val="ListParagraph"/>
+        <w:numPr>
+          <w:ilvl w:val="0"/>
+          <w:numId w:val="11"/>
+        </w:numPr>
+      </w:pPr>
+      <w:proofErr w:type="gramStart"/>
+      <w:r>
+        <w:t>Dependencies:-</w:t>
+      </w:r>
+      <w:proofErr w:type="gramEnd"/>
+      <w:r>
+        <w:t xml:space="preserve"> </w:t>
+      </w:r>
+    </w:p>
+    <w:p>
+      <w:pPr>
+        <w:pStyle w:val="ListParagraph"/>
+        <w:numPr>
+          <w:ilvl w:val="1"/>
+          <w:numId w:val="11"/>
+        </w:numPr>
+      </w:pPr>
+      <w:r>
+        <w:t>Spring web</w:t>
+      </w:r>
+    </w:p>
+    <w:p>
+      <w:pPr>
+        <w:pStyle w:val="ListParagraph"/>
+        <w:numPr>
+          <w:ilvl w:val="1"/>
+          <w:numId w:val="11"/>
+        </w:numPr>
+      </w:pPr>
+    </w:p>
     <w:sectPr>
       <w:pgSz w:w="12240" w:h="15840"/>
       <w:pgMar w:top="1440" w:right="1440" w:bottom="1440" w:left="1440" w:header="720" w:footer="720" w:gutter="0"/>
@@ -2749,6 +2986,95 @@
     </w:lvl>
   </w:abstractNum>
   <w:abstractNum w:abstractNumId="8" w15:restartNumberingAfterBreak="0">
+    <w:nsid w:val="5D2062F7"/>
+    <w:multiLevelType w:val="hybridMultilevel"/>
+    <w:tmpl w:val="B3A8B7CA"/>
+    <w:lvl w:ilvl="0" w:tplc="0409000F">
+      <w:start w:val="1"/>
+      <w:numFmt w:val="decimal"/>
+      <w:lvlText w:val="%1."/>
+      <w:lvlJc w:val="left"/>
+      <w:pPr>
+        <w:ind w:left="720" w:hanging="360"/>
+      </w:pPr>
+      <w:rPr>
+        <w:rFonts w:hint="default"/>
+      </w:rPr>
+    </w:lvl>
+    <w:lvl w:ilvl="1" w:tplc="04090019">
+      <w:start w:val="1"/>
+      <w:numFmt w:val="lowerLetter"/>
+      <w:lvlText w:val="%2."/>
+      <w:lvlJc w:val="left"/>
+      <w:pPr>
+        <w:ind w:left="1440" w:hanging="360"/>
+      </w:pPr>
+    </w:lvl>
+    <w:lvl w:ilvl="2" w:tplc="0409001B" w:tentative="1">
+      <w:start w:val="1"/>
+      <w:numFmt w:val="lowerRoman"/>
+      <w:lvlText w:val="%3."/>
+      <w:lvlJc w:val="right"/>
+      <w:pPr>
+        <w:ind w:left="2160" w:hanging="180"/>
+      </w:pPr>
+    </w:lvl>
+    <w:lvl w:ilvl="3" w:tplc="0409000F" w:tentative="1">
+      <w:start w:val="1"/>
+      <w:numFmt w:val="decimal"/>
+      <w:lvlText w:val="%4."/>
+      <w:lvlJc w:val="left"/>
+      <w:pPr>
+        <w:ind w:left="2880" w:hanging="360"/>
+      </w:pPr>
+    </w:lvl>
+    <w:lvl w:ilvl="4" w:tplc="04090019" w:tentative="1">
+      <w:start w:val="1"/>
+      <w:numFmt w:val="lowerLetter"/>
+      <w:lvlText w:val="%5."/>
+      <w:lvlJc w:val="left"/>
+      <w:pPr>
+        <w:ind w:left="3600" w:hanging="360"/>
+      </w:pPr>
+    </w:lvl>
+    <w:lvl w:ilvl="5" w:tplc="0409001B" w:tentative="1">
+      <w:start w:val="1"/>
+      <w:numFmt w:val="lowerRoman"/>
+      <w:lvlText w:val="%6."/>
+      <w:lvlJc w:val="right"/>
+      <w:pPr>
+        <w:ind w:left="4320" w:hanging="180"/>
+      </w:pPr>
+    </w:lvl>
+    <w:lvl w:ilvl="6" w:tplc="0409000F" w:tentative="1">
+      <w:start w:val="1"/>
+      <w:numFmt w:val="decimal"/>
+      <w:lvlText w:val="%7."/>
+      <w:lvlJc w:val="left"/>
+      <w:pPr>
+        <w:ind w:left="5040" w:hanging="360"/>
+      </w:pPr>
+    </w:lvl>
+    <w:lvl w:ilvl="7" w:tplc="04090019" w:tentative="1">
+      <w:start w:val="1"/>
+      <w:numFmt w:val="lowerLetter"/>
+      <w:lvlText w:val="%8."/>
+      <w:lvlJc w:val="left"/>
+      <w:pPr>
+        <w:ind w:left="5760" w:hanging="360"/>
+      </w:pPr>
+    </w:lvl>
+    <w:lvl w:ilvl="8" w:tplc="0409001B" w:tentative="1">
+      <w:start w:val="1"/>
+      <w:numFmt w:val="lowerRoman"/>
+      <w:lvlText w:val="%9."/>
+      <w:lvlJc w:val="right"/>
+      <w:pPr>
+        <w:ind w:left="6480" w:hanging="180"/>
+      </w:pPr>
+    </w:lvl>
+  </w:abstractNum>
+  <w:abstractNum w:abstractNumId="9" w15:restartNumberingAfterBreak="0">
     <w:nsid w:val="5E581B0C"/>
     <w:multiLevelType w:val="hybridMultilevel"/>
     <w:tmpl w:val="FC60AFC0"/>
@@ -2837,7 +3163,7 @@
       </w:pPr>
     </w:lvl>
   </w:abstractNum>
-  <w:abstractNum w:abstractNumId="9" w15:restartNumberingAfterBreak="0">
+  <w:abstractNum w:abstractNumId="10" w15:restartNumberingAfterBreak="0">
     <w:nsid w:val="6DF5187A"/>
     <w:multiLevelType w:val="hybridMultilevel"/>
     <w:tmpl w:val="A60C886E"/>
@@ -2945,7 +3271,7 @@
     <w:abstractNumId w:val="7"/>
   </w:num>
   <w:num w:numId="7" w16cid:durableId="1064716125">
-    <w:abstractNumId w:val="8"/>
+    <w:abstractNumId w:val="9"/>
   </w:num>
   <w:num w:numId="8" w16cid:durableId="1261716729">
     <w:abstractNumId w:val="5"/>
@@ -2954,7 +3280,10 @@
     <w:abstractNumId w:val="6"/>
   </w:num>
   <w:num w:numId="10" w16cid:durableId="1790271709">
-    <w:abstractNumId w:val="9"/>
+    <w:abstractNumId w:val="10"/>
+  </w:num>
+  <w:num w:numId="11" w16cid:durableId="2130708058">
+    <w:abstractNumId w:val="8"/>
   </w:num>
 </w:numbering>
 </file>
@@ -3561,6 +3890,7 @@
   <w:style w:type="character" w:default="1" w:styleId="DefaultParagraphFont">
     <w:name w:val="Default Paragraph Font"/>
     <w:uiPriority w:val="1"/>
+    <w:semiHidden/>
     <w:unhideWhenUsed/>
   </w:style>
   <w:style w:type="table" w:default="1" w:styleId="TableNormal">

</xml_diff>

<commit_message>
Pushing the notes file to add maven
</commit_message>
<xml_diff>
--- a/Course Structure.docx
+++ b/Course Structure.docx
@@ -497,15 +497,7 @@
     </w:p>
     <w:p>
       <w:r>
-        <w:t xml:space="preserve">Spring Framework, solve challenges which </w:t>
-      </w:r>
-      <w:proofErr w:type="gramStart"/>
-      <w:r>
-        <w:t>exists</w:t>
-      </w:r>
-      <w:proofErr w:type="gramEnd"/>
-      <w:r>
-        <w:t xml:space="preserve"> with Servlets.</w:t>
+        <w:t>Spring Framework, solve challenges which exists with Servlets.</w:t>
       </w:r>
     </w:p>
     <w:p>
@@ -2228,12 +2220,664 @@
         <w:t>Spring web</w:t>
       </w:r>
     </w:p>
+    <w:p/>
+    <w:p>
+      <w:r>
+        <w:lastRenderedPageBreak/>
+        <w:drawing>
+          <wp:inline distT="0" distB="0" distL="0" distR="0" wp14:anchorId="7B460146" wp14:editId="319DE4F6">
+            <wp:extent cx="5943600" cy="2736215"/>
+            <wp:effectExtent l="0" t="0" r="0" b="6985"/>
+            <wp:docPr id="2002926307" name="Picture 1" descr="A screenshot of a computer&#10;&#10;Description automatically generated"/>
+            <wp:cNvGraphicFramePr>
+              <a:graphicFrameLocks xmlns:a="http://schemas.openxmlformats.org/drawingml/2006/main" noChangeAspect="1"/>
+            </wp:cNvGraphicFramePr>
+            <a:graphic xmlns:a="http://schemas.openxmlformats.org/drawingml/2006/main">
+              <a:graphicData uri="http://schemas.openxmlformats.org/drawingml/2006/picture">
+                <pic:pic xmlns:pic="http://schemas.openxmlformats.org/drawingml/2006/picture">
+                  <pic:nvPicPr>
+                    <pic:cNvPr id="2002926307" name="Picture 1" descr="A screenshot of a computer&#10;&#10;Description automatically generated"/>
+                    <pic:cNvPicPr/>
+                  </pic:nvPicPr>
+                  <pic:blipFill>
+                    <a:blip r:embed="rId7"/>
+                    <a:stretch>
+                      <a:fillRect/>
+                    </a:stretch>
+                  </pic:blipFill>
+                  <pic:spPr>
+                    <a:xfrm>
+                      <a:off x="0" y="0"/>
+                      <a:ext cx="5943600" cy="2736215"/>
+                    </a:xfrm>
+                    <a:prstGeom prst="rect">
+                      <a:avLst/>
+                    </a:prstGeom>
+                  </pic:spPr>
+                </pic:pic>
+              </a:graphicData>
+            </a:graphic>
+          </wp:inline>
+        </w:drawing>
+      </w:r>
+    </w:p>
+    <w:p>
+      <w:r>
+        <w:rPr>
+          <w:noProof/>
+        </w:rPr>
+        <w:drawing>
+          <wp:inline distT="0" distB="0" distL="0" distR="0" wp14:anchorId="2F13F5EB" wp14:editId="5BC4D8AA">
+            <wp:extent cx="5943600" cy="3343275"/>
+            <wp:effectExtent l="0" t="0" r="0" b="9525"/>
+            <wp:docPr id="1160478623" name="Picture 1"/>
+            <wp:cNvGraphicFramePr>
+              <a:graphicFrameLocks xmlns:a="http://schemas.openxmlformats.org/drawingml/2006/main" noChangeAspect="1"/>
+            </wp:cNvGraphicFramePr>
+            <a:graphic xmlns:a="http://schemas.openxmlformats.org/drawingml/2006/main">
+              <a:graphicData uri="http://schemas.openxmlformats.org/drawingml/2006/picture">
+                <pic:pic xmlns:pic="http://schemas.openxmlformats.org/drawingml/2006/picture">
+                  <pic:nvPicPr>
+                    <pic:cNvPr id="0" name="Picture 1"/>
+                    <pic:cNvPicPr>
+                      <a:picLocks noChangeAspect="1" noChangeArrowheads="1"/>
+                    </pic:cNvPicPr>
+                  </pic:nvPicPr>
+                  <pic:blipFill>
+                    <a:blip r:embed="rId8">
+                      <a:extLst>
+                        <a:ext uri="{28A0092B-C50C-407E-A947-70E740481C1C}">
+                          <a14:useLocalDpi xmlns:a14="http://schemas.microsoft.com/office/drawing/2010/main" val="0"/>
+                        </a:ext>
+                      </a:extLst>
+                    </a:blip>
+                    <a:srcRect/>
+                    <a:stretch>
+                      <a:fillRect/>
+                    </a:stretch>
+                  </pic:blipFill>
+                  <pic:spPr bwMode="auto">
+                    <a:xfrm>
+                      <a:off x="0" y="0"/>
+                      <a:ext cx="5943600" cy="3343275"/>
+                    </a:xfrm>
+                    <a:prstGeom prst="rect">
+                      <a:avLst/>
+                    </a:prstGeom>
+                    <a:noFill/>
+                    <a:ln>
+                      <a:noFill/>
+                    </a:ln>
+                  </pic:spPr>
+                </pic:pic>
+              </a:graphicData>
+            </a:graphic>
+          </wp:inline>
+        </w:drawing>
+      </w:r>
+    </w:p>
+    <w:p>
+      <w:pPr>
+        <w:jc w:val="center"/>
+      </w:pPr>
+      <w:r>
+        <w:t>Fig Layered Architecture</w:t>
+      </w:r>
+    </w:p>
+    <w:p>
+      <w:pPr>
+        <w:pStyle w:val="ListParagraph"/>
+        <w:numPr>
+          <w:ilvl w:val="0"/>
+          <w:numId w:val="12"/>
+        </w:numPr>
+      </w:pPr>
+      <w:r>
+        <w:t xml:space="preserve">Service Layer has </w:t>
+      </w:r>
+    </w:p>
+    <w:p>
+      <w:pPr>
+        <w:pStyle w:val="ListParagraph"/>
+        <w:numPr>
+          <w:ilvl w:val="0"/>
+          <w:numId w:val="12"/>
+        </w:numPr>
+      </w:pPr>
+      <w:r>
+        <w:t xml:space="preserve">Entity is the class which is the direct representation of our tables in the </w:t>
+      </w:r>
+      <w:proofErr w:type="spellStart"/>
+      <w:r>
+        <w:t>sql</w:t>
+      </w:r>
+      <w:proofErr w:type="spellEnd"/>
+      <w:r>
+        <w:t>.</w:t>
+      </w:r>
+      <w:r>
+        <w:t xml:space="preserve"> </w:t>
+      </w:r>
+      <w:proofErr w:type="gramStart"/>
+      <w:r>
+        <w:t>Generally</w:t>
+      </w:r>
+      <w:proofErr w:type="gramEnd"/>
+      <w:r>
+        <w:t xml:space="preserve"> entities are used by </w:t>
+      </w:r>
+      <w:r>
+        <w:t>repository layer.</w:t>
+      </w:r>
+    </w:p>
+    <w:p/>
+    <w:p/>
+    <w:p>
+      <w:pPr>
+        <w:pStyle w:val="Heading1"/>
+      </w:pPr>
+      <w:r>
+        <w:lastRenderedPageBreak/>
+        <w:t>Introduction to Maven</w:t>
+      </w:r>
+    </w:p>
+    <w:p>
+      <w:pPr>
+        <w:pStyle w:val="ListParagraph"/>
+        <w:numPr>
+          <w:ilvl w:val="0"/>
+          <w:numId w:val="13"/>
+        </w:numPr>
+      </w:pPr>
+      <w:r>
+        <w:t>It is a project management tool. Helps developers with</w:t>
+      </w:r>
+      <w:r>
+        <w:t>:</w:t>
+      </w:r>
+    </w:p>
     <w:p>
       <w:pPr>
         <w:pStyle w:val="ListParagraph"/>
         <w:numPr>
           <w:ilvl w:val="1"/>
-          <w:numId w:val="11"/>
+          <w:numId w:val="13"/>
+        </w:numPr>
+      </w:pPr>
+      <w:r>
+        <w:t>Build generation</w:t>
+      </w:r>
+    </w:p>
+    <w:p>
+      <w:pPr>
+        <w:pStyle w:val="ListParagraph"/>
+        <w:numPr>
+          <w:ilvl w:val="1"/>
+          <w:numId w:val="13"/>
+        </w:numPr>
+      </w:pPr>
+      <w:r>
+        <w:t>Dependency resolution</w:t>
+      </w:r>
+    </w:p>
+    <w:p>
+      <w:pPr>
+        <w:pStyle w:val="ListParagraph"/>
+        <w:numPr>
+          <w:ilvl w:val="1"/>
+          <w:numId w:val="13"/>
+        </w:numPr>
+      </w:pPr>
+      <w:r>
+        <w:t xml:space="preserve">Documentation </w:t>
+      </w:r>
+      <w:proofErr w:type="spellStart"/>
+      <w:r>
+        <w:t>etc</w:t>
+      </w:r>
+      <w:proofErr w:type="spellEnd"/>
+    </w:p>
+    <w:p>
+      <w:pPr>
+        <w:pStyle w:val="ListParagraph"/>
+        <w:numPr>
+          <w:ilvl w:val="0"/>
+          <w:numId w:val="13"/>
+        </w:numPr>
+      </w:pPr>
+      <w:r>
+        <w:t>Maven uses POM (Project Object Model) to achieve this.</w:t>
+      </w:r>
+    </w:p>
+    <w:p>
+      <w:pPr>
+        <w:pStyle w:val="ListParagraph"/>
+        <w:numPr>
+          <w:ilvl w:val="0"/>
+          <w:numId w:val="13"/>
+        </w:numPr>
+      </w:pPr>
+      <w:r>
+        <w:t xml:space="preserve">When “maven” command is given, it </w:t>
+      </w:r>
+      <w:r>
+        <w:t xml:space="preserve">looks for “pom.xml” </w:t>
+      </w:r>
+      <w:r>
+        <w:t xml:space="preserve">in the current directory and </w:t>
+      </w:r>
+      <w:proofErr w:type="gramStart"/>
+      <w:r>
+        <w:t>get</w:t>
+      </w:r>
+      <w:proofErr w:type="gramEnd"/>
+      <w:r>
+        <w:t xml:space="preserve"> </w:t>
+      </w:r>
+      <w:r>
+        <w:t>needed configuration.</w:t>
+      </w:r>
+    </w:p>
+    <w:p>
+      <w:r>
+        <w:drawing>
+          <wp:inline distT="0" distB="0" distL="0" distR="0" wp14:anchorId="5191C05F" wp14:editId="129B4688">
+            <wp:extent cx="5943600" cy="2821940"/>
+            <wp:effectExtent l="0" t="0" r="0" b="0"/>
+            <wp:docPr id="144145750" name="Picture 1" descr="A computer screen shot of a black background&#10;&#10;Description automatically generated"/>
+            <wp:cNvGraphicFramePr>
+              <a:graphicFrameLocks xmlns:a="http://schemas.openxmlformats.org/drawingml/2006/main" noChangeAspect="1"/>
+            </wp:cNvGraphicFramePr>
+            <a:graphic xmlns:a="http://schemas.openxmlformats.org/drawingml/2006/main">
+              <a:graphicData uri="http://schemas.openxmlformats.org/drawingml/2006/picture">
+                <pic:pic xmlns:pic="http://schemas.openxmlformats.org/drawingml/2006/picture">
+                  <pic:nvPicPr>
+                    <pic:cNvPr id="144145750" name="Picture 1" descr="A computer screen shot of a black background&#10;&#10;Description automatically generated"/>
+                    <pic:cNvPicPr/>
+                  </pic:nvPicPr>
+                  <pic:blipFill>
+                    <a:blip r:embed="rId9"/>
+                    <a:stretch>
+                      <a:fillRect/>
+                    </a:stretch>
+                  </pic:blipFill>
+                  <pic:spPr>
+                    <a:xfrm>
+                      <a:off x="0" y="0"/>
+                      <a:ext cx="5943600" cy="2821940"/>
+                    </a:xfrm>
+                    <a:prstGeom prst="rect">
+                      <a:avLst/>
+                    </a:prstGeom>
+                  </pic:spPr>
+                </pic:pic>
+              </a:graphicData>
+            </a:graphic>
+          </wp:inline>
+        </w:drawing>
+      </w:r>
+    </w:p>
+    <w:p>
+      <w:pPr>
+        <w:jc w:val="center"/>
+      </w:pPr>
+      <w:r>
+        <w:t>Fig Maven Project Structure</w:t>
+      </w:r>
+    </w:p>
+    <w:p>
+      <w:pPr>
+        <w:pStyle w:val="Heading2"/>
+      </w:pPr>
+      <w:r>
+        <w:t>How to read pom.xml file:</w:t>
+      </w:r>
+    </w:p>
+    <w:p>
+      <w:pPr>
+        <w:pStyle w:val="ListParagraph"/>
+        <w:numPr>
+          <w:ilvl w:val="0"/>
+          <w:numId w:val="14"/>
+        </w:numPr>
+      </w:pPr>
+      <w:r>
+        <w:t xml:space="preserve">Each pom.xml file has parent pom. If &lt;parent&gt; is not present in the </w:t>
+      </w:r>
+      <w:r>
+        <w:t xml:space="preserve">xml </w:t>
+      </w:r>
+      <w:proofErr w:type="gramStart"/>
+      <w:r>
+        <w:t>file</w:t>
+      </w:r>
+      <w:proofErr w:type="gramEnd"/>
+      <w:r>
+        <w:t xml:space="preserve"> then it</w:t>
+      </w:r>
+      <w:r>
+        <w:t xml:space="preserve"> inherits from the super</w:t>
+      </w:r>
+      <w:r>
+        <w:t xml:space="preserve"> </w:t>
+      </w:r>
+      <w:r>
+        <w:t>pom</w:t>
+      </w:r>
+    </w:p>
+    <w:p>
+      <w:pPr>
+        <w:pStyle w:val="ListParagraph"/>
+        <w:numPr>
+          <w:ilvl w:val="0"/>
+          <w:numId w:val="14"/>
+        </w:numPr>
+      </w:pPr>
+      <w:proofErr w:type="spellStart"/>
+      <w:r>
+        <w:t>groupId</w:t>
+      </w:r>
+      <w:proofErr w:type="spellEnd"/>
+      <w:r>
+        <w:t xml:space="preserve">, </w:t>
+      </w:r>
+      <w:proofErr w:type="spellStart"/>
+      <w:r>
+        <w:t>artif</w:t>
+      </w:r>
+      <w:r>
+        <w:t>actId</w:t>
+      </w:r>
+      <w:proofErr w:type="spellEnd"/>
+      <w:r>
+        <w:t xml:space="preserve">, version these uniquely identifies </w:t>
+      </w:r>
+      <w:r>
+        <w:t>the project.</w:t>
+      </w:r>
+    </w:p>
+    <w:p>
+      <w:pPr>
+        <w:pStyle w:val="Heading3"/>
+      </w:pPr>
+      <w:r>
+        <w:t xml:space="preserve">Build </w:t>
+      </w:r>
+      <w:proofErr w:type="spellStart"/>
+      <w:r>
+        <w:t>LifeCycle</w:t>
+      </w:r>
+      <w:proofErr w:type="spellEnd"/>
+      <w:r>
+        <w:t>:</w:t>
+      </w:r>
+    </w:p>
+    <w:p>
+      <w:pPr>
+        <w:pStyle w:val="ListParagraph"/>
+        <w:numPr>
+          <w:ilvl w:val="0"/>
+          <w:numId w:val="15"/>
+        </w:numPr>
+      </w:pPr>
+      <w:r>
+        <w:t xml:space="preserve">If you want to run </w:t>
+      </w:r>
+      <w:r>
+        <w:t>“package” phase, all its previous phase will get executed first.</w:t>
+      </w:r>
+    </w:p>
+    <w:p>
+      <w:pPr>
+        <w:pStyle w:val="ListParagraph"/>
+        <w:numPr>
+          <w:ilvl w:val="0"/>
+          <w:numId w:val="15"/>
+        </w:numPr>
+      </w:pPr>
+      <w:r>
+        <w:t xml:space="preserve">And if you want to run specific goal of a particular phase, then all </w:t>
+      </w:r>
+      <w:r>
+        <w:t xml:space="preserve">the goals of previous phase </w:t>
+      </w:r>
+      <w:r>
+        <w:t>+ current phase goals before the one you defined will get run.</w:t>
+      </w:r>
+    </w:p>
+    <w:p>
+      <w:r>
+        <w:lastRenderedPageBreak/>
+        <w:drawing>
+          <wp:inline distT="0" distB="0" distL="0" distR="0" wp14:anchorId="2A55FB18" wp14:editId="15B6D377">
+            <wp:extent cx="5943600" cy="1905635"/>
+            <wp:effectExtent l="0" t="0" r="0" b="0"/>
+            <wp:docPr id="1737653868" name="Picture 1" descr="A diagram of a process&#10;&#10;Description automatically generated with medium confidence"/>
+            <wp:cNvGraphicFramePr>
+              <a:graphicFrameLocks xmlns:a="http://schemas.openxmlformats.org/drawingml/2006/main" noChangeAspect="1"/>
+            </wp:cNvGraphicFramePr>
+            <a:graphic xmlns:a="http://schemas.openxmlformats.org/drawingml/2006/main">
+              <a:graphicData uri="http://schemas.openxmlformats.org/drawingml/2006/picture">
+                <pic:pic xmlns:pic="http://schemas.openxmlformats.org/drawingml/2006/picture">
+                  <pic:nvPicPr>
+                    <pic:cNvPr id="1737653868" name="Picture 1" descr="A diagram of a process&#10;&#10;Description automatically generated with medium confidence"/>
+                    <pic:cNvPicPr/>
+                  </pic:nvPicPr>
+                  <pic:blipFill>
+                    <a:blip r:embed="rId10"/>
+                    <a:stretch>
+                      <a:fillRect/>
+                    </a:stretch>
+                  </pic:blipFill>
+                  <pic:spPr>
+                    <a:xfrm>
+                      <a:off x="0" y="0"/>
+                      <a:ext cx="5943600" cy="1905635"/>
+                    </a:xfrm>
+                    <a:prstGeom prst="rect">
+                      <a:avLst/>
+                    </a:prstGeom>
+                  </pic:spPr>
+                </pic:pic>
+              </a:graphicData>
+            </a:graphic>
+          </wp:inline>
+        </w:drawing>
+      </w:r>
+    </w:p>
+    <w:p>
+      <w:pPr>
+        <w:jc w:val="center"/>
+      </w:pPr>
+      <w:r>
+        <w:t>Fig: Phases in the maven</w:t>
+      </w:r>
+    </w:p>
+    <w:p>
+      <w:pPr>
+        <w:pStyle w:val="ListParagraph"/>
+        <w:numPr>
+          <w:ilvl w:val="0"/>
+          <w:numId w:val="16"/>
+        </w:numPr>
+      </w:pPr>
+      <w:r>
+        <w:t>Validate project structure</w:t>
+      </w:r>
+    </w:p>
+    <w:p>
+      <w:pPr>
+        <w:pStyle w:val="ListParagraph"/>
+        <w:numPr>
+          <w:ilvl w:val="0"/>
+          <w:numId w:val="16"/>
+        </w:numPr>
+      </w:pPr>
+      <w:r>
+        <w:t>Compile source code</w:t>
+      </w:r>
+    </w:p>
+    <w:p>
+      <w:pPr>
+        <w:pStyle w:val="ListParagraph"/>
+        <w:numPr>
+          <w:ilvl w:val="0"/>
+          <w:numId w:val="16"/>
+        </w:numPr>
+      </w:pPr>
+      <w:r>
+        <w:t xml:space="preserve">Test the code (unit test) </w:t>
+      </w:r>
+    </w:p>
+    <w:p>
+      <w:pPr>
+        <w:pStyle w:val="ListParagraph"/>
+        <w:numPr>
+          <w:ilvl w:val="0"/>
+          <w:numId w:val="16"/>
+        </w:numPr>
+      </w:pPr>
+      <w:r>
+        <w:t>Package Compiled code (</w:t>
+      </w:r>
+      <w:proofErr w:type="gramStart"/>
+      <w:r>
+        <w:t>ex</w:t>
+      </w:r>
+      <w:r>
+        <w:t>:-</w:t>
+      </w:r>
+      <w:proofErr w:type="gramEnd"/>
+      <w:r>
+        <w:t xml:space="preserve"> Jar or War)</w:t>
+      </w:r>
+    </w:p>
+    <w:p>
+      <w:pPr>
+        <w:pStyle w:val="ListParagraph"/>
+        <w:numPr>
+          <w:ilvl w:val="0"/>
+          <w:numId w:val="16"/>
+        </w:numPr>
+      </w:pPr>
+      <w:r>
+        <w:t>Verify the integrity of package</w:t>
+      </w:r>
+    </w:p>
+    <w:p>
+      <w:pPr>
+        <w:pStyle w:val="ListParagraph"/>
+        <w:numPr>
+          <w:ilvl w:val="0"/>
+          <w:numId w:val="16"/>
+        </w:numPr>
+      </w:pPr>
+      <w:r>
+        <w:t>Install the package in local repository</w:t>
+      </w:r>
+    </w:p>
+    <w:p>
+      <w:pPr>
+        <w:pStyle w:val="ListParagraph"/>
+        <w:numPr>
+          <w:ilvl w:val="0"/>
+          <w:numId w:val="16"/>
+        </w:numPr>
+      </w:pPr>
+      <w:r>
+        <w:t>Deploy the package in Remote Repository</w:t>
+      </w:r>
+    </w:p>
+    <w:p>
+      <w:pPr>
+        <w:pStyle w:val="ListParagraph"/>
+        <w:numPr>
+          <w:ilvl w:val="0"/>
+          <w:numId w:val="15"/>
+        </w:numPr>
+      </w:pPr>
+      <w:r>
+        <w:t xml:space="preserve">So, each phase has </w:t>
+      </w:r>
+      <w:proofErr w:type="gramStart"/>
+      <w:r>
+        <w:t>set</w:t>
+      </w:r>
+      <w:proofErr w:type="gramEnd"/>
+      <w:r>
+        <w:t xml:space="preserve"> of goals to achieve before moving to the next phase.</w:t>
+      </w:r>
+      <w:r>
+        <w:t xml:space="preserve"> If we want to add any task/goal to any of the </w:t>
+      </w:r>
+      <w:proofErr w:type="gramStart"/>
+      <w:r>
+        <w:t>phase  we</w:t>
+      </w:r>
+      <w:proofErr w:type="gramEnd"/>
+      <w:r>
+        <w:t xml:space="preserve"> use build</w:t>
+      </w:r>
+    </w:p>
+    <w:p>
+      <w:pPr>
+        <w:pStyle w:val="ListParagraph"/>
+        <w:numPr>
+          <w:ilvl w:val="1"/>
+          <w:numId w:val="15"/>
+        </w:numPr>
+      </w:pPr>
+      <w:r>
+        <w:t>Validate project structure:</w:t>
+      </w:r>
+      <w:r>
+        <w:t xml:space="preserve"> Maven already has Validate phase defined and its goal</w:t>
+      </w:r>
+      <w:r>
+        <w:t>, but if we want to add more goals or tasks, then we can use&lt;build&gt; element.</w:t>
+      </w:r>
+      <w:r>
+        <w:t xml:space="preserve"> And add the goal to specific phase.</w:t>
+      </w:r>
+    </w:p>
+    <w:p>
+      <w:pPr>
+        <w:pStyle w:val="ListParagraph"/>
+        <w:numPr>
+          <w:ilvl w:val="2"/>
+          <w:numId w:val="15"/>
+        </w:numPr>
+      </w:pPr>
+      <w:r>
+        <w:t xml:space="preserve">Validate: </w:t>
+      </w:r>
+      <w:proofErr w:type="spellStart"/>
+      <w:r>
+        <w:rPr>
+          <w:b/>
+          <w:bCs/>
+          <w:i/>
+          <w:iCs/>
+        </w:rPr>
+        <w:t>mvn</w:t>
+      </w:r>
+      <w:proofErr w:type="spellEnd"/>
+      <w:r>
+        <w:rPr>
+          <w:b/>
+          <w:bCs/>
+          <w:i/>
+          <w:iCs/>
+        </w:rPr>
+        <w:t xml:space="preserve"> validate</w:t>
+      </w:r>
+    </w:p>
+    <w:p>
+      <w:pPr>
+        <w:pStyle w:val="ListParagraph"/>
+        <w:numPr>
+          <w:ilvl w:val="2"/>
+          <w:numId w:val="15"/>
         </w:numPr>
       </w:pPr>
     </w:p>
@@ -2250,6 +2894,95 @@
 <file path=word/numbering.xml><?xml version="1.0" encoding="utf-8"?>
 <w:numbering xmlns:wpc="http://schemas.microsoft.com/office/word/2010/wordprocessingCanvas" xmlns:cx="http://schemas.microsoft.com/office/drawing/2014/chartex" xmlns:cx1="http://schemas.microsoft.com/office/drawing/2015/9/8/chartex" xmlns:cx2="http://schemas.microsoft.com/office/drawing/2015/10/21/chartex" xmlns:cx3="http://schemas.microsoft.com/office/drawing/2016/5/9/chartex" xmlns:cx4="http://schemas.microsoft.com/office/drawing/2016/5/10/chartex" xmlns:cx5="http://schemas.microsoft.com/office/drawing/2016/5/11/chartex" xmlns:cx6="http://schemas.microsoft.com/office/drawing/2016/5/12/chartex" xmlns:cx7="http://schemas.microsoft.com/office/drawing/2016/5/13/chartex" xmlns:cx8="http://schemas.microsoft.com/office/drawing/2016/5/14/chartex" xmlns:mc="http://schemas.openxmlformats.org/markup-compatibility/2006" xmlns:aink="http://schemas.microsoft.com/office/drawing/2016/ink" xmlns:am3d="http://schemas.microsoft.com/office/drawing/2017/model3d" xmlns:o="urn:schemas-microsoft-com:office:office" xmlns:oel="http://schemas.microsoft.com/office/2019/extlst" xmlns:r="http://schemas.openxmlformats.org/officeDocument/2006/relationships" xmlns:m="http://schemas.openxmlformats.org/officeDocument/2006/math" xmlns:v="urn:schemas-microsoft-com:vml" xmlns:wp14="http://schemas.microsoft.com/office/word/2010/wordprocessingDrawing" xmlns:wp="http://schemas.openxmlformats.org/drawingml/2006/wordprocessingDrawing" xmlns:w10="urn:schemas-microsoft-com:office:word" xmlns:w="http://schemas.openxmlformats.org/wordprocessingml/2006/main" xmlns:w14="http://schemas.microsoft.com/office/word/2010/wordml" xmlns:w15="http://schemas.microsoft.com/office/word/2012/wordml" xmlns:w16cex="http://schemas.microsoft.com/office/word/2018/wordml/cex" xmlns:w16cid="http://schemas.microsoft.com/office/word/2016/wordml/cid" xmlns:w16="http://schemas.microsoft.com/office/word/2018/wordml" xmlns:w16du="http://schemas.microsoft.com/office/word/2023/wordml/word16du" xmlns:w16sdtdh="http://schemas.microsoft.com/office/word/2020/wordml/sdtdatahash" xmlns:w16se="http://schemas.microsoft.com/office/word/2015/wordml/symex" xmlns:wpg="http://schemas.microsoft.com/office/word/2010/wordprocessingGroup" xmlns:wpi="http://schemas.microsoft.com/office/word/2010/wordprocessingInk" xmlns:wne="http://schemas.microsoft.com/office/word/2006/wordml" xmlns:wps="http://schemas.microsoft.com/office/word/2010/wordprocessingShape" mc:Ignorable="w14 w15 w16se w16cid w16 w16cex w16sdtdh w16du wp14">
   <w:abstractNum w:abstractNumId="0" w15:restartNumberingAfterBreak="0">
+    <w:nsid w:val="02286BF1"/>
+    <w:multiLevelType w:val="hybridMultilevel"/>
+    <w:tmpl w:val="03DC6D26"/>
+    <w:lvl w:ilvl="0" w:tplc="0409000F">
+      <w:start w:val="1"/>
+      <w:numFmt w:val="decimal"/>
+      <w:lvlText w:val="%1."/>
+      <w:lvlJc w:val="left"/>
+      <w:pPr>
+        <w:ind w:left="720" w:hanging="360"/>
+      </w:pPr>
+      <w:rPr>
+        <w:rFonts w:hint="default"/>
+      </w:rPr>
+    </w:lvl>
+    <w:lvl w:ilvl="1" w:tplc="04090019">
+      <w:start w:val="1"/>
+      <w:numFmt w:val="lowerLetter"/>
+      <w:lvlText w:val="%2."/>
+      <w:lvlJc w:val="left"/>
+      <w:pPr>
+        <w:ind w:left="1440" w:hanging="360"/>
+      </w:pPr>
+    </w:lvl>
+    <w:lvl w:ilvl="2" w:tplc="0409001B">
+      <w:start w:val="1"/>
+      <w:numFmt w:val="lowerRoman"/>
+      <w:lvlText w:val="%3."/>
+      <w:lvlJc w:val="right"/>
+      <w:pPr>
+        <w:ind w:left="2160" w:hanging="180"/>
+      </w:pPr>
+    </w:lvl>
+    <w:lvl w:ilvl="3" w:tplc="0409000F" w:tentative="1">
+      <w:start w:val="1"/>
+      <w:numFmt w:val="decimal"/>
+      <w:lvlText w:val="%4."/>
+      <w:lvlJc w:val="left"/>
+      <w:pPr>
+        <w:ind w:left="2880" w:hanging="360"/>
+      </w:pPr>
+    </w:lvl>
+    <w:lvl w:ilvl="4" w:tplc="04090019" w:tentative="1">
+      <w:start w:val="1"/>
+      <w:numFmt w:val="lowerLetter"/>
+      <w:lvlText w:val="%5."/>
+      <w:lvlJc w:val="left"/>
+      <w:pPr>
+        <w:ind w:left="3600" w:hanging="360"/>
+      </w:pPr>
+    </w:lvl>
+    <w:lvl w:ilvl="5" w:tplc="0409001B" w:tentative="1">
+      <w:start w:val="1"/>
+      <w:numFmt w:val="lowerRoman"/>
+      <w:lvlText w:val="%6."/>
+      <w:lvlJc w:val="right"/>
+      <w:pPr>
+        <w:ind w:left="4320" w:hanging="180"/>
+      </w:pPr>
+    </w:lvl>
+    <w:lvl w:ilvl="6" w:tplc="0409000F" w:tentative="1">
+      <w:start w:val="1"/>
+      <w:numFmt w:val="decimal"/>
+      <w:lvlText w:val="%7."/>
+      <w:lvlJc w:val="left"/>
+      <w:pPr>
+        <w:ind w:left="5040" w:hanging="360"/>
+      </w:pPr>
+    </w:lvl>
+    <w:lvl w:ilvl="7" w:tplc="04090019" w:tentative="1">
+      <w:start w:val="1"/>
+      <w:numFmt w:val="lowerLetter"/>
+      <w:lvlText w:val="%8."/>
+      <w:lvlJc w:val="left"/>
+      <w:pPr>
+        <w:ind w:left="5760" w:hanging="360"/>
+      </w:pPr>
+    </w:lvl>
+    <w:lvl w:ilvl="8" w:tplc="0409001B" w:tentative="1">
+      <w:start w:val="1"/>
+      <w:numFmt w:val="lowerRoman"/>
+      <w:lvlText w:val="%9."/>
+      <w:lvlJc w:val="right"/>
+      <w:pPr>
+        <w:ind w:left="6480" w:hanging="180"/>
+      </w:pPr>
+    </w:lvl>
+  </w:abstractNum>
+  <w:abstractNum w:abstractNumId="1" w15:restartNumberingAfterBreak="0">
     <w:nsid w:val="03335C6E"/>
     <w:multiLevelType w:val="hybridMultilevel"/>
     <w:tmpl w:val="ED2AF6D2"/>
@@ -2338,7 +3071,7 @@
       </w:pPr>
     </w:lvl>
   </w:abstractNum>
-  <w:abstractNum w:abstractNumId="1" w15:restartNumberingAfterBreak="0">
+  <w:abstractNum w:abstractNumId="2" w15:restartNumberingAfterBreak="0">
     <w:nsid w:val="066749C3"/>
     <w:multiLevelType w:val="hybridMultilevel"/>
     <w:tmpl w:val="BC965372"/>
@@ -2427,7 +3160,7 @@
       </w:pPr>
     </w:lvl>
   </w:abstractNum>
-  <w:abstractNum w:abstractNumId="2" w15:restartNumberingAfterBreak="0">
+  <w:abstractNum w:abstractNumId="3" w15:restartNumberingAfterBreak="0">
     <w:nsid w:val="1574258B"/>
     <w:multiLevelType w:val="hybridMultilevel"/>
     <w:tmpl w:val="52863614"/>
@@ -2516,7 +3249,7 @@
       </w:pPr>
     </w:lvl>
   </w:abstractNum>
-  <w:abstractNum w:abstractNumId="3" w15:restartNumberingAfterBreak="0">
+  <w:abstractNum w:abstractNumId="4" w15:restartNumberingAfterBreak="0">
     <w:nsid w:val="25A4339F"/>
     <w:multiLevelType w:val="hybridMultilevel"/>
     <w:tmpl w:val="801C3A4E"/>
@@ -2629,7 +3362,96 @@
       </w:rPr>
     </w:lvl>
   </w:abstractNum>
-  <w:abstractNum w:abstractNumId="4" w15:restartNumberingAfterBreak="0">
+  <w:abstractNum w:abstractNumId="5" w15:restartNumberingAfterBreak="0">
+    <w:nsid w:val="296F3622"/>
+    <w:multiLevelType w:val="hybridMultilevel"/>
+    <w:tmpl w:val="75CED69E"/>
+    <w:lvl w:ilvl="0" w:tplc="0409000F">
+      <w:start w:val="1"/>
+      <w:numFmt w:val="decimal"/>
+      <w:lvlText w:val="%1."/>
+      <w:lvlJc w:val="left"/>
+      <w:pPr>
+        <w:ind w:left="720" w:hanging="360"/>
+      </w:pPr>
+      <w:rPr>
+        <w:rFonts w:hint="default"/>
+      </w:rPr>
+    </w:lvl>
+    <w:lvl w:ilvl="1" w:tplc="04090019" w:tentative="1">
+      <w:start w:val="1"/>
+      <w:numFmt w:val="lowerLetter"/>
+      <w:lvlText w:val="%2."/>
+      <w:lvlJc w:val="left"/>
+      <w:pPr>
+        <w:ind w:left="1440" w:hanging="360"/>
+      </w:pPr>
+    </w:lvl>
+    <w:lvl w:ilvl="2" w:tplc="0409001B" w:tentative="1">
+      <w:start w:val="1"/>
+      <w:numFmt w:val="lowerRoman"/>
+      <w:lvlText w:val="%3."/>
+      <w:lvlJc w:val="right"/>
+      <w:pPr>
+        <w:ind w:left="2160" w:hanging="180"/>
+      </w:pPr>
+    </w:lvl>
+    <w:lvl w:ilvl="3" w:tplc="0409000F" w:tentative="1">
+      <w:start w:val="1"/>
+      <w:numFmt w:val="decimal"/>
+      <w:lvlText w:val="%4."/>
+      <w:lvlJc w:val="left"/>
+      <w:pPr>
+        <w:ind w:left="2880" w:hanging="360"/>
+      </w:pPr>
+    </w:lvl>
+    <w:lvl w:ilvl="4" w:tplc="04090019" w:tentative="1">
+      <w:start w:val="1"/>
+      <w:numFmt w:val="lowerLetter"/>
+      <w:lvlText w:val="%5."/>
+      <w:lvlJc w:val="left"/>
+      <w:pPr>
+        <w:ind w:left="3600" w:hanging="360"/>
+      </w:pPr>
+    </w:lvl>
+    <w:lvl w:ilvl="5" w:tplc="0409001B" w:tentative="1">
+      <w:start w:val="1"/>
+      <w:numFmt w:val="lowerRoman"/>
+      <w:lvlText w:val="%6."/>
+      <w:lvlJc w:val="right"/>
+      <w:pPr>
+        <w:ind w:left="4320" w:hanging="180"/>
+      </w:pPr>
+    </w:lvl>
+    <w:lvl w:ilvl="6" w:tplc="0409000F" w:tentative="1">
+      <w:start w:val="1"/>
+      <w:numFmt w:val="decimal"/>
+      <w:lvlText w:val="%7."/>
+      <w:lvlJc w:val="left"/>
+      <w:pPr>
+        <w:ind w:left="5040" w:hanging="360"/>
+      </w:pPr>
+    </w:lvl>
+    <w:lvl w:ilvl="7" w:tplc="04090019" w:tentative="1">
+      <w:start w:val="1"/>
+      <w:numFmt w:val="lowerLetter"/>
+      <w:lvlText w:val="%8."/>
+      <w:lvlJc w:val="left"/>
+      <w:pPr>
+        <w:ind w:left="5760" w:hanging="360"/>
+      </w:pPr>
+    </w:lvl>
+    <w:lvl w:ilvl="8" w:tplc="0409001B" w:tentative="1">
+      <w:start w:val="1"/>
+      <w:numFmt w:val="lowerRoman"/>
+      <w:lvlText w:val="%9."/>
+      <w:lvlJc w:val="right"/>
+      <w:pPr>
+        <w:ind w:left="6480" w:hanging="180"/>
+      </w:pPr>
+    </w:lvl>
+  </w:abstractNum>
+  <w:abstractNum w:abstractNumId="6" w15:restartNumberingAfterBreak="0">
     <w:nsid w:val="37795553"/>
     <w:multiLevelType w:val="hybridMultilevel"/>
     <w:tmpl w:val="BC965372"/>
@@ -2718,7 +3540,7 @@
       </w:pPr>
     </w:lvl>
   </w:abstractNum>
-  <w:abstractNum w:abstractNumId="5" w15:restartNumberingAfterBreak="0">
+  <w:abstractNum w:abstractNumId="7" w15:restartNumberingAfterBreak="0">
     <w:nsid w:val="3A2C6862"/>
     <w:multiLevelType w:val="hybridMultilevel"/>
     <w:tmpl w:val="8E12F560"/>
@@ -2807,7 +3629,7 @@
       </w:pPr>
     </w:lvl>
   </w:abstractNum>
-  <w:abstractNum w:abstractNumId="6" w15:restartNumberingAfterBreak="0">
+  <w:abstractNum w:abstractNumId="8" w15:restartNumberingAfterBreak="0">
     <w:nsid w:val="3FD50223"/>
     <w:multiLevelType w:val="hybridMultilevel"/>
     <w:tmpl w:val="1BD051EC"/>
@@ -2896,7 +3718,7 @@
       </w:pPr>
     </w:lvl>
   </w:abstractNum>
-  <w:abstractNum w:abstractNumId="7" w15:restartNumberingAfterBreak="0">
+  <w:abstractNum w:abstractNumId="9" w15:restartNumberingAfterBreak="0">
     <w:nsid w:val="4624085C"/>
     <w:multiLevelType w:val="hybridMultilevel"/>
     <w:tmpl w:val="3056A4EC"/>
@@ -2985,7 +3807,7 @@
       </w:pPr>
     </w:lvl>
   </w:abstractNum>
-  <w:abstractNum w:abstractNumId="8" w15:restartNumberingAfterBreak="0">
+  <w:abstractNum w:abstractNumId="10" w15:restartNumberingAfterBreak="0">
     <w:nsid w:val="5D2062F7"/>
     <w:multiLevelType w:val="hybridMultilevel"/>
     <w:tmpl w:val="B3A8B7CA"/>
@@ -3074,7 +3896,96 @@
       </w:pPr>
     </w:lvl>
   </w:abstractNum>
-  <w:abstractNum w:abstractNumId="9" w15:restartNumberingAfterBreak="0">
+  <w:abstractNum w:abstractNumId="11" w15:restartNumberingAfterBreak="0">
+    <w:nsid w:val="5D9C05A7"/>
+    <w:multiLevelType w:val="hybridMultilevel"/>
+    <w:tmpl w:val="AAD401E6"/>
+    <w:lvl w:ilvl="0" w:tplc="0409000F">
+      <w:start w:val="1"/>
+      <w:numFmt w:val="decimal"/>
+      <w:lvlText w:val="%1."/>
+      <w:lvlJc w:val="left"/>
+      <w:pPr>
+        <w:ind w:left="720" w:hanging="360"/>
+      </w:pPr>
+      <w:rPr>
+        <w:rFonts w:hint="default"/>
+      </w:rPr>
+    </w:lvl>
+    <w:lvl w:ilvl="1" w:tplc="04090019" w:tentative="1">
+      <w:start w:val="1"/>
+      <w:numFmt w:val="lowerLetter"/>
+      <w:lvlText w:val="%2."/>
+      <w:lvlJc w:val="left"/>
+      <w:pPr>
+        <w:ind w:left="1440" w:hanging="360"/>
+      </w:pPr>
+    </w:lvl>
+    <w:lvl w:ilvl="2" w:tplc="0409001B" w:tentative="1">
+      <w:start w:val="1"/>
+      <w:numFmt w:val="lowerRoman"/>
+      <w:lvlText w:val="%3."/>
+      <w:lvlJc w:val="right"/>
+      <w:pPr>
+        <w:ind w:left="2160" w:hanging="180"/>
+      </w:pPr>
+    </w:lvl>
+    <w:lvl w:ilvl="3" w:tplc="0409000F" w:tentative="1">
+      <w:start w:val="1"/>
+      <w:numFmt w:val="decimal"/>
+      <w:lvlText w:val="%4."/>
+      <w:lvlJc w:val="left"/>
+      <w:pPr>
+        <w:ind w:left="2880" w:hanging="360"/>
+      </w:pPr>
+    </w:lvl>
+    <w:lvl w:ilvl="4" w:tplc="04090019" w:tentative="1">
+      <w:start w:val="1"/>
+      <w:numFmt w:val="lowerLetter"/>
+      <w:lvlText w:val="%5."/>
+      <w:lvlJc w:val="left"/>
+      <w:pPr>
+        <w:ind w:left="3600" w:hanging="360"/>
+      </w:pPr>
+    </w:lvl>
+    <w:lvl w:ilvl="5" w:tplc="0409001B" w:tentative="1">
+      <w:start w:val="1"/>
+      <w:numFmt w:val="lowerRoman"/>
+      <w:lvlText w:val="%6."/>
+      <w:lvlJc w:val="right"/>
+      <w:pPr>
+        <w:ind w:left="4320" w:hanging="180"/>
+      </w:pPr>
+    </w:lvl>
+    <w:lvl w:ilvl="6" w:tplc="0409000F" w:tentative="1">
+      <w:start w:val="1"/>
+      <w:numFmt w:val="decimal"/>
+      <w:lvlText w:val="%7."/>
+      <w:lvlJc w:val="left"/>
+      <w:pPr>
+        <w:ind w:left="5040" w:hanging="360"/>
+      </w:pPr>
+    </w:lvl>
+    <w:lvl w:ilvl="7" w:tplc="04090019" w:tentative="1">
+      <w:start w:val="1"/>
+      <w:numFmt w:val="lowerLetter"/>
+      <w:lvlText w:val="%8."/>
+      <w:lvlJc w:val="left"/>
+      <w:pPr>
+        <w:ind w:left="5760" w:hanging="360"/>
+      </w:pPr>
+    </w:lvl>
+    <w:lvl w:ilvl="8" w:tplc="0409001B" w:tentative="1">
+      <w:start w:val="1"/>
+      <w:numFmt w:val="lowerRoman"/>
+      <w:lvlText w:val="%9."/>
+      <w:lvlJc w:val="right"/>
+      <w:pPr>
+        <w:ind w:left="6480" w:hanging="180"/>
+      </w:pPr>
+    </w:lvl>
+  </w:abstractNum>
+  <w:abstractNum w:abstractNumId="12" w15:restartNumberingAfterBreak="0">
     <w:nsid w:val="5E581B0C"/>
     <w:multiLevelType w:val="hybridMultilevel"/>
     <w:tmpl w:val="FC60AFC0"/>
@@ -3163,7 +4074,185 @@
       </w:pPr>
     </w:lvl>
   </w:abstractNum>
-  <w:abstractNum w:abstractNumId="10" w15:restartNumberingAfterBreak="0">
+  <w:abstractNum w:abstractNumId="13" w15:restartNumberingAfterBreak="0">
+    <w:nsid w:val="5EF8167A"/>
+    <w:multiLevelType w:val="hybridMultilevel"/>
+    <w:tmpl w:val="48F2E8F2"/>
+    <w:lvl w:ilvl="0" w:tplc="0409000F">
+      <w:start w:val="1"/>
+      <w:numFmt w:val="decimal"/>
+      <w:lvlText w:val="%1."/>
+      <w:lvlJc w:val="left"/>
+      <w:pPr>
+        <w:ind w:left="720" w:hanging="360"/>
+      </w:pPr>
+      <w:rPr>
+        <w:rFonts w:hint="default"/>
+      </w:rPr>
+    </w:lvl>
+    <w:lvl w:ilvl="1" w:tplc="04090019">
+      <w:start w:val="1"/>
+      <w:numFmt w:val="lowerLetter"/>
+      <w:lvlText w:val="%2."/>
+      <w:lvlJc w:val="left"/>
+      <w:pPr>
+        <w:ind w:left="1440" w:hanging="360"/>
+      </w:pPr>
+    </w:lvl>
+    <w:lvl w:ilvl="2" w:tplc="0409001B" w:tentative="1">
+      <w:start w:val="1"/>
+      <w:numFmt w:val="lowerRoman"/>
+      <w:lvlText w:val="%3."/>
+      <w:lvlJc w:val="right"/>
+      <w:pPr>
+        <w:ind w:left="2160" w:hanging="180"/>
+      </w:pPr>
+    </w:lvl>
+    <w:lvl w:ilvl="3" w:tplc="0409000F" w:tentative="1">
+      <w:start w:val="1"/>
+      <w:numFmt w:val="decimal"/>
+      <w:lvlText w:val="%4."/>
+      <w:lvlJc w:val="left"/>
+      <w:pPr>
+        <w:ind w:left="2880" w:hanging="360"/>
+      </w:pPr>
+    </w:lvl>
+    <w:lvl w:ilvl="4" w:tplc="04090019" w:tentative="1">
+      <w:start w:val="1"/>
+      <w:numFmt w:val="lowerLetter"/>
+      <w:lvlText w:val="%5."/>
+      <w:lvlJc w:val="left"/>
+      <w:pPr>
+        <w:ind w:left="3600" w:hanging="360"/>
+      </w:pPr>
+    </w:lvl>
+    <w:lvl w:ilvl="5" w:tplc="0409001B" w:tentative="1">
+      <w:start w:val="1"/>
+      <w:numFmt w:val="lowerRoman"/>
+      <w:lvlText w:val="%6."/>
+      <w:lvlJc w:val="right"/>
+      <w:pPr>
+        <w:ind w:left="4320" w:hanging="180"/>
+      </w:pPr>
+    </w:lvl>
+    <w:lvl w:ilvl="6" w:tplc="0409000F" w:tentative="1">
+      <w:start w:val="1"/>
+      <w:numFmt w:val="decimal"/>
+      <w:lvlText w:val="%7."/>
+      <w:lvlJc w:val="left"/>
+      <w:pPr>
+        <w:ind w:left="5040" w:hanging="360"/>
+      </w:pPr>
+    </w:lvl>
+    <w:lvl w:ilvl="7" w:tplc="04090019" w:tentative="1">
+      <w:start w:val="1"/>
+      <w:numFmt w:val="lowerLetter"/>
+      <w:lvlText w:val="%8."/>
+      <w:lvlJc w:val="left"/>
+      <w:pPr>
+        <w:ind w:left="5760" w:hanging="360"/>
+      </w:pPr>
+    </w:lvl>
+    <w:lvl w:ilvl="8" w:tplc="0409001B" w:tentative="1">
+      <w:start w:val="1"/>
+      <w:numFmt w:val="lowerRoman"/>
+      <w:lvlText w:val="%9."/>
+      <w:lvlJc w:val="right"/>
+      <w:pPr>
+        <w:ind w:left="6480" w:hanging="180"/>
+      </w:pPr>
+    </w:lvl>
+  </w:abstractNum>
+  <w:abstractNum w:abstractNumId="14" w15:restartNumberingAfterBreak="0">
+    <w:nsid w:val="6D5941E1"/>
+    <w:multiLevelType w:val="hybridMultilevel"/>
+    <w:tmpl w:val="D6D404EE"/>
+    <w:lvl w:ilvl="0" w:tplc="0409000F">
+      <w:start w:val="1"/>
+      <w:numFmt w:val="decimal"/>
+      <w:lvlText w:val="%1."/>
+      <w:lvlJc w:val="left"/>
+      <w:pPr>
+        <w:ind w:left="1080" w:hanging="360"/>
+      </w:pPr>
+      <w:rPr>
+        <w:rFonts w:hint="default"/>
+      </w:rPr>
+    </w:lvl>
+    <w:lvl w:ilvl="1" w:tplc="04090019" w:tentative="1">
+      <w:start w:val="1"/>
+      <w:numFmt w:val="lowerLetter"/>
+      <w:lvlText w:val="%2."/>
+      <w:lvlJc w:val="left"/>
+      <w:pPr>
+        <w:ind w:left="1800" w:hanging="360"/>
+      </w:pPr>
+    </w:lvl>
+    <w:lvl w:ilvl="2" w:tplc="0409001B" w:tentative="1">
+      <w:start w:val="1"/>
+      <w:numFmt w:val="lowerRoman"/>
+      <w:lvlText w:val="%3."/>
+      <w:lvlJc w:val="right"/>
+      <w:pPr>
+        <w:ind w:left="2520" w:hanging="180"/>
+      </w:pPr>
+    </w:lvl>
+    <w:lvl w:ilvl="3" w:tplc="0409000F" w:tentative="1">
+      <w:start w:val="1"/>
+      <w:numFmt w:val="decimal"/>
+      <w:lvlText w:val="%4."/>
+      <w:lvlJc w:val="left"/>
+      <w:pPr>
+        <w:ind w:left="3240" w:hanging="360"/>
+      </w:pPr>
+    </w:lvl>
+    <w:lvl w:ilvl="4" w:tplc="04090019" w:tentative="1">
+      <w:start w:val="1"/>
+      <w:numFmt w:val="lowerLetter"/>
+      <w:lvlText w:val="%5."/>
+      <w:lvlJc w:val="left"/>
+      <w:pPr>
+        <w:ind w:left="3960" w:hanging="360"/>
+      </w:pPr>
+    </w:lvl>
+    <w:lvl w:ilvl="5" w:tplc="0409001B" w:tentative="1">
+      <w:start w:val="1"/>
+      <w:numFmt w:val="lowerRoman"/>
+      <w:lvlText w:val="%6."/>
+      <w:lvlJc w:val="right"/>
+      <w:pPr>
+        <w:ind w:left="4680" w:hanging="180"/>
+      </w:pPr>
+    </w:lvl>
+    <w:lvl w:ilvl="6" w:tplc="0409000F" w:tentative="1">
+      <w:start w:val="1"/>
+      <w:numFmt w:val="decimal"/>
+      <w:lvlText w:val="%7."/>
+      <w:lvlJc w:val="left"/>
+      <w:pPr>
+        <w:ind w:left="5400" w:hanging="360"/>
+      </w:pPr>
+    </w:lvl>
+    <w:lvl w:ilvl="7" w:tplc="04090019" w:tentative="1">
+      <w:start w:val="1"/>
+      <w:numFmt w:val="lowerLetter"/>
+      <w:lvlText w:val="%8."/>
+      <w:lvlJc w:val="left"/>
+      <w:pPr>
+        <w:ind w:left="6120" w:hanging="360"/>
+      </w:pPr>
+    </w:lvl>
+    <w:lvl w:ilvl="8" w:tplc="0409001B" w:tentative="1">
+      <w:start w:val="1"/>
+      <w:numFmt w:val="lowerRoman"/>
+      <w:lvlText w:val="%9."/>
+      <w:lvlJc w:val="right"/>
+      <w:pPr>
+        <w:ind w:left="6840" w:hanging="180"/>
+      </w:pPr>
+    </w:lvl>
+  </w:abstractNum>
+  <w:abstractNum w:abstractNumId="15" w15:restartNumberingAfterBreak="0">
     <w:nsid w:val="6DF5187A"/>
     <w:multiLevelType w:val="hybridMultilevel"/>
     <w:tmpl w:val="A60C886E"/>
@@ -3253,37 +4342,52 @@
     </w:lvl>
   </w:abstractNum>
   <w:num w:numId="1" w16cid:durableId="1318800215">
+    <w:abstractNumId w:val="2"/>
+  </w:num>
+  <w:num w:numId="2" w16cid:durableId="548684274">
+    <w:abstractNumId w:val="3"/>
+  </w:num>
+  <w:num w:numId="3" w16cid:durableId="456221829">
+    <w:abstractNumId w:val="6"/>
+  </w:num>
+  <w:num w:numId="4" w16cid:durableId="701440572">
+    <w:abstractNumId w:val="4"/>
+  </w:num>
+  <w:num w:numId="5" w16cid:durableId="1394695673">
     <w:abstractNumId w:val="1"/>
   </w:num>
-  <w:num w:numId="2" w16cid:durableId="548684274">
-    <w:abstractNumId w:val="2"/>
+  <w:num w:numId="6" w16cid:durableId="1088191219">
+    <w:abstractNumId w:val="9"/>
   </w:num>
-  <w:num w:numId="3" w16cid:durableId="456221829">
-    <w:abstractNumId w:val="4"/>
+  <w:num w:numId="7" w16cid:durableId="1064716125">
+    <w:abstractNumId w:val="12"/>
   </w:num>
-  <w:num w:numId="4" w16cid:durableId="701440572">
-    <w:abstractNumId w:val="3"/>
+  <w:num w:numId="8" w16cid:durableId="1261716729">
+    <w:abstractNumId w:val="7"/>
   </w:num>
-  <w:num w:numId="5" w16cid:durableId="1394695673">
+  <w:num w:numId="9" w16cid:durableId="1298218138">
+    <w:abstractNumId w:val="8"/>
+  </w:num>
+  <w:num w:numId="10" w16cid:durableId="1790271709">
+    <w:abstractNumId w:val="15"/>
+  </w:num>
+  <w:num w:numId="11" w16cid:durableId="2130708058">
+    <w:abstractNumId w:val="10"/>
+  </w:num>
+  <w:num w:numId="12" w16cid:durableId="1733188401">
+    <w:abstractNumId w:val="5"/>
+  </w:num>
+  <w:num w:numId="13" w16cid:durableId="1687632430">
+    <w:abstractNumId w:val="13"/>
+  </w:num>
+  <w:num w:numId="14" w16cid:durableId="1741245423">
+    <w:abstractNumId w:val="11"/>
+  </w:num>
+  <w:num w:numId="15" w16cid:durableId="2077706794">
     <w:abstractNumId w:val="0"/>
   </w:num>
-  <w:num w:numId="6" w16cid:durableId="1088191219">
-    <w:abstractNumId w:val="7"/>
-  </w:num>
-  <w:num w:numId="7" w16cid:durableId="1064716125">
-    <w:abstractNumId w:val="9"/>
-  </w:num>
-  <w:num w:numId="8" w16cid:durableId="1261716729">
-    <w:abstractNumId w:val="5"/>
-  </w:num>
-  <w:num w:numId="9" w16cid:durableId="1298218138">
-    <w:abstractNumId w:val="6"/>
-  </w:num>
-  <w:num w:numId="10" w16cid:durableId="1790271709">
-    <w:abstractNumId w:val="10"/>
-  </w:num>
-  <w:num w:numId="11" w16cid:durableId="2130708058">
-    <w:abstractNumId w:val="8"/>
+  <w:num w:numId="16" w16cid:durableId="494732577">
+    <w:abstractNumId w:val="14"/>
   </w:num>
 </w:numbering>
 </file>
@@ -3738,7 +4842,6 @@
     <w:next w:val="Normal"/>
     <w:link w:val="Heading3Char"/>
     <w:uiPriority w:val="9"/>
-    <w:semiHidden/>
     <w:unhideWhenUsed/>
     <w:qFormat/>
     <w:rsid w:val="0074184E"/>
@@ -3945,7 +5048,6 @@
     <w:basedOn w:val="DefaultParagraphFont"/>
     <w:link w:val="Heading3"/>
     <w:uiPriority w:val="9"/>
-    <w:semiHidden/>
     <w:rsid w:val="0074184E"/>
     <w:rPr>
       <w:rFonts w:eastAsiaTheme="majorEastAsia" w:cstheme="majorBidi"/>

</xml_diff>

<commit_message>
Added Spring annotations notes
</commit_message>
<xml_diff>
--- a/Course Structure.docx
+++ b/Course Structure.docx
@@ -58,278 +58,246 @@
           <w:b/>
           <w:bCs/>
         </w:rPr>
-        <w:t xml:space="preserve">Setting up initial Spring boot </w:t>
-      </w:r>
-      <w:proofErr w:type="gramStart"/>
-      <w:r>
+        <w:t>Setting up initial Spring boot Project  Understand Layered Architecture</w:t>
+      </w:r>
+    </w:p>
+    <w:p>
+      <w:pPr>
+        <w:pStyle w:val="ListParagraph"/>
+        <w:numPr>
+          <w:ilvl w:val="0"/>
+          <w:numId w:val="2"/>
+        </w:numPr>
+      </w:pPr>
+      <w:r>
+        <w:t>Understand Layered Architecture</w:t>
+      </w:r>
+    </w:p>
+    <w:p>
+      <w:r>
+        <w:t>Understand Maven pom.xml a bit (as Maven and Java is a prerequisite for learning springboot)</w:t>
+      </w:r>
+    </w:p>
+    <w:p>
+      <w:pPr>
+        <w:spacing w:after="0"/>
         <w:rPr>
           <w:b/>
           <w:bCs/>
         </w:rPr>
-        <w:t>Project  Understand</w:t>
-      </w:r>
-      <w:proofErr w:type="gramEnd"/>
+      </w:pPr>
+      <w:r>
+        <w:t xml:space="preserve"> </w:t>
+      </w:r>
       <w:r>
         <w:rPr>
           <w:b/>
           <w:bCs/>
         </w:rPr>
-        <w:t xml:space="preserve"> Layered Architecture</w:t>
-      </w:r>
-    </w:p>
-    <w:p>
-      <w:pPr>
-        <w:pStyle w:val="ListParagraph"/>
-        <w:numPr>
-          <w:ilvl w:val="0"/>
-          <w:numId w:val="2"/>
-        </w:numPr>
-      </w:pPr>
-      <w:r>
-        <w:t>Understand Layered Architecture</w:t>
-      </w:r>
-    </w:p>
-    <w:p>
-      <w:r>
-        <w:t xml:space="preserve">Understand Maven pom.xml a bit (as Maven and Java is a prerequisite for learning </w:t>
-      </w:r>
-      <w:proofErr w:type="spellStart"/>
-      <w:r>
-        <w:t>springboot</w:t>
-      </w:r>
-      <w:proofErr w:type="spellEnd"/>
-      <w:r>
-        <w:t>)</w:t>
+        <w:t xml:space="preserve">Spring Boot Basic Topics </w:t>
       </w:r>
     </w:p>
     <w:p>
       <w:pPr>
         <w:spacing w:after="0"/>
+      </w:pPr>
+      <w:r>
+        <w:t xml:space="preserve"> Annotations: </w:t>
+      </w:r>
+    </w:p>
+    <w:p>
+      <w:pPr>
+        <w:spacing w:after="0"/>
+      </w:pPr>
+      <w:r>
+        <w:t xml:space="preserve"> @SpringBootApplication </w:t>
+      </w:r>
+    </w:p>
+    <w:p>
+      <w:pPr>
+        <w:spacing w:after="0"/>
+      </w:pPr>
+      <w:r>
+        <w:t xml:space="preserve"> @ Controller </w:t>
+      </w:r>
+    </w:p>
+    <w:p>
+      <w:pPr>
+        <w:spacing w:after="0"/>
+      </w:pPr>
+      <w:r>
+        <w:t xml:space="preserve"> @RestController </w:t>
+      </w:r>
+    </w:p>
+    <w:p>
+      <w:pPr>
+        <w:spacing w:after="0"/>
+      </w:pPr>
+      <w:r>
+        <w:t xml:space="preserve"> @RequestMapping </w:t>
+      </w:r>
+    </w:p>
+    <w:p>
+      <w:pPr>
+        <w:spacing w:after="0"/>
+      </w:pPr>
+      <w:r>
+        <w:t xml:space="preserve"> @GetMapping, @PostMapping, @PutMapping, @DeleteMapping </w:t>
+      </w:r>
+    </w:p>
+    <w:p>
+      <w:pPr>
+        <w:spacing w:after="0"/>
+      </w:pPr>
+      <w:r>
+        <w:t xml:space="preserve"> @Autowired </w:t>
+      </w:r>
+    </w:p>
+    <w:p>
+      <w:pPr>
+        <w:spacing w:after="0"/>
+      </w:pPr>
+      <w:r>
+        <w:t xml:space="preserve"> @Component </w:t>
+      </w:r>
+    </w:p>
+    <w:p>
+      <w:pPr>
+        <w:spacing w:after="0"/>
+      </w:pPr>
+      <w:r>
+        <w:t xml:space="preserve"> @Service </w:t>
+      </w:r>
+    </w:p>
+    <w:p>
+      <w:pPr>
+        <w:spacing w:after="0"/>
+      </w:pPr>
+      <w:r>
+        <w:t xml:space="preserve"> @Repository </w:t>
+      </w:r>
+    </w:p>
+    <w:p>
+      <w:pPr>
+        <w:spacing w:after="0"/>
+      </w:pPr>
+      <w:r>
+        <w:t xml:space="preserve"> @ComponentScan </w:t>
+      </w:r>
+    </w:p>
+    <w:p>
+      <w:pPr>
+        <w:spacing w:after="0"/>
+      </w:pPr>
+      <w:r>
+        <w:t xml:space="preserve"> @ Configuration </w:t>
+      </w:r>
+    </w:p>
+    <w:p>
+      <w:pPr>
+        <w:spacing w:after="0"/>
+      </w:pPr>
+      <w:r>
+        <w:t xml:space="preserve"> @Value </w:t>
+      </w:r>
+    </w:p>
+    <w:p>
+      <w:pPr>
+        <w:spacing w:after="0"/>
+      </w:pPr>
+      <w:r>
+        <w:t xml:space="preserve"> @Qualifier </w:t>
+      </w:r>
+    </w:p>
+    <w:p>
+      <w:pPr>
+        <w:spacing w:after="0"/>
+      </w:pPr>
+      <w:r>
+        <w:t xml:space="preserve"> @Profile </w:t>
+      </w:r>
+    </w:p>
+    <w:p>
+      <w:pPr>
+        <w:spacing w:after="0"/>
+      </w:pPr>
+      <w:r>
+        <w:t xml:space="preserve"> @EnableAutoConfiguration </w:t>
+      </w:r>
+    </w:p>
+    <w:p>
+      <w:pPr>
+        <w:spacing w:after="0"/>
+      </w:pPr>
+      <w:r>
+        <w:t xml:space="preserve"> @Entity </w:t>
+      </w:r>
+    </w:p>
+    <w:p>
+      <w:pPr>
+        <w:spacing w:after="0"/>
+      </w:pPr>
+      <w:r>
+        <w:t xml:space="preserve"> @Transactional </w:t>
+      </w:r>
+    </w:p>
+    <w:p>
+      <w:pPr>
+        <w:spacing w:after="0"/>
+      </w:pPr>
+      <w:r>
+        <w:t xml:space="preserve"> @EnableCaching </w:t>
+      </w:r>
+    </w:p>
+    <w:p>
+      <w:pPr>
+        <w:spacing w:after="0"/>
+      </w:pPr>
+      <w:r>
+        <w:t xml:space="preserve"> @Async </w:t>
+      </w:r>
+    </w:p>
+    <w:p>
+      <w:pPr>
+        <w:spacing w:after="0"/>
+      </w:pPr>
+      <w:r>
+        <w:t xml:space="preserve"> @EnableScheduling etc…</w:t>
+      </w:r>
+    </w:p>
+    <w:p>
+      <w:pPr>
+        <w:spacing w:after="0"/>
+      </w:pPr>
+    </w:p>
+    <w:p>
+      <w:pPr>
+        <w:spacing w:after="0"/>
+      </w:pPr>
+    </w:p>
+    <w:p>
+      <w:pPr>
+        <w:spacing w:after="0"/>
+      </w:pPr>
+    </w:p>
+    <w:p>
+      <w:pPr>
+        <w:spacing w:after="0"/>
+      </w:pPr>
+    </w:p>
+    <w:p>
+      <w:pPr>
+        <w:spacing w:after="0"/>
+      </w:pPr>
+    </w:p>
+    <w:p>
+      <w:pPr>
+        <w:pStyle w:val="ListParagraph"/>
         <w:rPr>
           <w:b/>
           <w:bCs/>
         </w:rPr>
       </w:pPr>
-      <w:r>
-        <w:t xml:space="preserve"> </w:t>
-      </w:r>
-      <w:r>
-        <w:rPr>
-          <w:b/>
-          <w:bCs/>
-        </w:rPr>
-        <w:t xml:space="preserve">Spring Boot Basic Topics </w:t>
-      </w:r>
-    </w:p>
-    <w:p>
-      <w:pPr>
-        <w:spacing w:after="0"/>
-      </w:pPr>
-      <w:r>
-        <w:t xml:space="preserve"> Annotations: </w:t>
-      </w:r>
-    </w:p>
-    <w:p>
-      <w:pPr>
-        <w:spacing w:after="0"/>
-      </w:pPr>
-      <w:r>
-        <w:t xml:space="preserve"> @SpringBootApplication </w:t>
-      </w:r>
-    </w:p>
-    <w:p>
-      <w:pPr>
-        <w:spacing w:after="0"/>
-      </w:pPr>
-      <w:r>
-        <w:t xml:space="preserve"> @ Controller </w:t>
-      </w:r>
-    </w:p>
-    <w:p>
-      <w:pPr>
-        <w:spacing w:after="0"/>
-      </w:pPr>
-      <w:r>
-        <w:t xml:space="preserve"> @RestController </w:t>
-      </w:r>
-    </w:p>
-    <w:p>
-      <w:pPr>
-        <w:spacing w:after="0"/>
-      </w:pPr>
-      <w:r>
-        <w:t xml:space="preserve"> @RequestMapping </w:t>
-      </w:r>
-    </w:p>
-    <w:p>
-      <w:pPr>
-        <w:spacing w:after="0"/>
-      </w:pPr>
-      <w:r>
-        <w:t xml:space="preserve"> @GetMapping, @PostMapping, @PutMapping, @DeleteMapping </w:t>
-      </w:r>
-    </w:p>
-    <w:p>
-      <w:pPr>
-        <w:spacing w:after="0"/>
-      </w:pPr>
-      <w:r>
-        <w:t xml:space="preserve"> @Autowired </w:t>
-      </w:r>
-    </w:p>
-    <w:p>
-      <w:pPr>
-        <w:spacing w:after="0"/>
-      </w:pPr>
-      <w:r>
-        <w:t xml:space="preserve"> @Component </w:t>
-      </w:r>
-    </w:p>
-    <w:p>
-      <w:pPr>
-        <w:spacing w:after="0"/>
-      </w:pPr>
-      <w:r>
-        <w:t xml:space="preserve"> @Service </w:t>
-      </w:r>
-    </w:p>
-    <w:p>
-      <w:pPr>
-        <w:spacing w:after="0"/>
-      </w:pPr>
-      <w:r>
-        <w:t xml:space="preserve"> @Repository </w:t>
-      </w:r>
-    </w:p>
-    <w:p>
-      <w:pPr>
-        <w:spacing w:after="0"/>
-      </w:pPr>
-      <w:r>
-        <w:t xml:space="preserve"> @ComponentScan </w:t>
-      </w:r>
-    </w:p>
-    <w:p>
-      <w:pPr>
-        <w:spacing w:after="0"/>
-      </w:pPr>
-      <w:r>
-        <w:t xml:space="preserve"> @ Configuration </w:t>
-      </w:r>
-    </w:p>
-    <w:p>
-      <w:pPr>
-        <w:spacing w:after="0"/>
-      </w:pPr>
-      <w:r>
-        <w:t xml:space="preserve"> @Value </w:t>
-      </w:r>
-    </w:p>
-    <w:p>
-      <w:pPr>
-        <w:spacing w:after="0"/>
-      </w:pPr>
-      <w:r>
-        <w:t xml:space="preserve"> @Qualifier </w:t>
-      </w:r>
-    </w:p>
-    <w:p>
-      <w:pPr>
-        <w:spacing w:after="0"/>
-      </w:pPr>
-      <w:r>
-        <w:t xml:space="preserve"> @Profile </w:t>
-      </w:r>
-    </w:p>
-    <w:p>
-      <w:pPr>
-        <w:spacing w:after="0"/>
-      </w:pPr>
-      <w:r>
-        <w:t xml:space="preserve"> @EnableAutoConfiguration </w:t>
-      </w:r>
-    </w:p>
-    <w:p>
-      <w:pPr>
-        <w:spacing w:after="0"/>
-      </w:pPr>
-      <w:r>
-        <w:t xml:space="preserve"> @Entity </w:t>
-      </w:r>
-    </w:p>
-    <w:p>
-      <w:pPr>
-        <w:spacing w:after="0"/>
-      </w:pPr>
-      <w:r>
-        <w:t xml:space="preserve"> @Transactional </w:t>
-      </w:r>
-    </w:p>
-    <w:p>
-      <w:pPr>
-        <w:spacing w:after="0"/>
-      </w:pPr>
-      <w:r>
-        <w:t xml:space="preserve"> @EnableCaching </w:t>
-      </w:r>
-    </w:p>
-    <w:p>
-      <w:pPr>
-        <w:spacing w:after="0"/>
-      </w:pPr>
-      <w:r>
-        <w:t xml:space="preserve"> @Async </w:t>
-      </w:r>
-    </w:p>
-    <w:p>
-      <w:pPr>
-        <w:spacing w:after="0"/>
-      </w:pPr>
-      <w:r>
-        <w:t xml:space="preserve"> @EnableScheduling </w:t>
-      </w:r>
-      <w:proofErr w:type="spellStart"/>
-      <w:r>
-        <w:t>etc</w:t>
-      </w:r>
-      <w:proofErr w:type="spellEnd"/>
-      <w:r>
-        <w:t>…</w:t>
-      </w:r>
-    </w:p>
-    <w:p>
-      <w:pPr>
-        <w:spacing w:after="0"/>
-      </w:pPr>
-    </w:p>
-    <w:p>
-      <w:pPr>
-        <w:spacing w:after="0"/>
-      </w:pPr>
-    </w:p>
-    <w:p>
-      <w:pPr>
-        <w:spacing w:after="0"/>
-      </w:pPr>
-    </w:p>
-    <w:p>
-      <w:pPr>
-        <w:spacing w:after="0"/>
-      </w:pPr>
-    </w:p>
-    <w:p>
-      <w:pPr>
-        <w:spacing w:after="0"/>
-      </w:pPr>
-    </w:p>
-    <w:p>
-      <w:pPr>
-        <w:pStyle w:val="ListParagraph"/>
-        <w:rPr>
-          <w:b/>
-          <w:bCs/>
-        </w:rPr>
-      </w:pPr>
     </w:p>
     <w:p>
       <w:pPr>
@@ -351,14 +319,12 @@
       <w:r>
         <w:t xml:space="preserve">What is </w:t>
       </w:r>
-      <w:proofErr w:type="gramStart"/>
       <w:r>
         <w:t>s</w:t>
       </w:r>
       <w:r>
         <w:t>ervlet:-</w:t>
       </w:r>
-      <w:proofErr w:type="gramEnd"/>
       <w:r>
         <w:t xml:space="preserve"> Before we talk about Spring or Spring boot, first we need to discuss about “SERVLET”</w:t>
       </w:r>
@@ -405,15 +371,7 @@
         <w:spacing w:after="0"/>
       </w:pPr>
       <w:r>
-        <w:t xml:space="preserve">And servlet </w:t>
-      </w:r>
-      <w:proofErr w:type="gramStart"/>
-      <w:r>
-        <w:t>container</w:t>
-      </w:r>
-      <w:proofErr w:type="gramEnd"/>
-      <w:r>
-        <w:t xml:space="preserve"> are the ones which mana</w:t>
+        <w:t>And servlet container are the ones which mana</w:t>
       </w:r>
       <w:r>
         <w:t>ges the Servlets.</w:t>
@@ -521,15 +479,7 @@
         </w:numPr>
       </w:pPr>
       <w:r>
-        <w:t xml:space="preserve">This web.xml over the time becomes too big and becomes very difficult to </w:t>
-      </w:r>
-      <w:proofErr w:type="gramStart"/>
-      <w:r>
-        <w:t>manager</w:t>
-      </w:r>
-      <w:proofErr w:type="gramEnd"/>
-      <w:r>
-        <w:t xml:space="preserve"> and understand.</w:t>
+        <w:t>This web.xml over the time becomes too big and becomes very difficult to manager and understand.</w:t>
       </w:r>
     </w:p>
     <w:p>
@@ -553,15 +503,7 @@
         </w:numPr>
       </w:pPr>
       <w:r>
-        <w:t xml:space="preserve">Inversion of </w:t>
-      </w:r>
-      <w:proofErr w:type="gramStart"/>
-      <w:r>
-        <w:t>Control(</w:t>
-      </w:r>
-      <w:proofErr w:type="gramEnd"/>
-      <w:r>
-        <w:t>IOC):-</w:t>
+        <w:t>Inversion of Control(IOC):-</w:t>
       </w:r>
     </w:p>
     <w:p>
@@ -598,13 +540,8 @@
       </w:pPr>
       <w:r>
         <w:lastRenderedPageBreak/>
-        <w:t xml:space="preserve">Dependency Injection is implementation of </w:t>
-      </w:r>
-      <w:proofErr w:type="spellStart"/>
-      <w:r>
-        <w:t>Ioc</w:t>
-      </w:r>
-      <w:proofErr w:type="spellEnd"/>
+        <w:t>Dependency Injection is implementation of Ioc</w:t>
+      </w:r>
     </w:p>
     <w:p>
       <w:pPr>
@@ -627,15 +564,7 @@
         </w:numPr>
       </w:pPr>
       <w:r>
-        <w:t xml:space="preserve">As the object creation depends on Servlet, mocking is not easy. Which makes </w:t>
-      </w:r>
-      <w:proofErr w:type="gramStart"/>
-      <w:r>
-        <w:t>unit</w:t>
-      </w:r>
-      <w:proofErr w:type="gramEnd"/>
-      <w:r>
-        <w:t xml:space="preserve"> testing process harder.</w:t>
+        <w:t>As the object creation depends on Servlet, mocking is not easy. Which makes unit testing process harder.</w:t>
       </w:r>
     </w:p>
     <w:p>
@@ -671,15 +600,7 @@
         </w:numPr>
       </w:pPr>
       <w:r>
-        <w:t xml:space="preserve">Handling different HTTP methods, request parameters, path mapping make code </w:t>
-      </w:r>
-      <w:proofErr w:type="gramStart"/>
-      <w:r>
-        <w:t>little</w:t>
-      </w:r>
-      <w:proofErr w:type="gramEnd"/>
-      <w:r>
-        <w:t xml:space="preserve"> difficult to understand.</w:t>
+        <w:t>Handling different HTTP methods, request parameters, path mapping make code little difficult to understand.</w:t>
       </w:r>
     </w:p>
     <w:p>
@@ -710,13 +631,8 @@
           <w:numId w:val="6"/>
         </w:numPr>
       </w:pPr>
-      <w:proofErr w:type="gramStart"/>
-      <w:r>
-        <w:t>The another</w:t>
-      </w:r>
-      <w:proofErr w:type="gramEnd"/>
-      <w:r>
-        <w:t xml:space="preserve"> important feature of Spring framework is lot of INTEGRATION available with other frameworks.</w:t>
+      <w:r>
+        <w:t>The another important feature of Spring framework is lot of INTEGRATION available with other frameworks.</w:t>
       </w:r>
     </w:p>
     <w:p>
@@ -728,15 +644,7 @@
         </w:numPr>
       </w:pPr>
       <w:r>
-        <w:t xml:space="preserve">This </w:t>
-      </w:r>
-      <w:proofErr w:type="gramStart"/>
-      <w:r>
-        <w:t>allow</w:t>
-      </w:r>
-      <w:proofErr w:type="gramEnd"/>
-      <w:r>
-        <w:t xml:space="preserve"> Developers to choose different combination of technologies and frameworks which best fits their requirements like:</w:t>
+        <w:t>This allow Developers to choose different combination of technologies and frameworks which best fits their requirements like:</w:t>
       </w:r>
     </w:p>
     <w:p>
@@ -835,109 +743,50 @@
           <w:b/>
           <w:bCs/>
         </w:rPr>
-        <w:t xml:space="preserve">IOC </w:t>
-      </w:r>
-      <w:proofErr w:type="spellStart"/>
+        <w:t>IOC Inversioin of Control:-</w:t>
+      </w:r>
+    </w:p>
+    <w:p>
       <w:r>
         <w:rPr>
           <w:b/>
           <w:bCs/>
         </w:rPr>
-        <w:t>Inversioin</w:t>
-      </w:r>
-      <w:proofErr w:type="spellEnd"/>
+        <w:t>@component:</w:t>
+      </w:r>
       <w:r>
         <w:rPr>
           <w:b/>
           <w:bCs/>
         </w:rPr>
-        <w:t xml:space="preserve"> of </w:t>
-      </w:r>
-      <w:proofErr w:type="gramStart"/>
-      <w:r>
+        <w:t>-</w:t>
+      </w:r>
+      <w:r>
+        <w:t xml:space="preserve"> </w:t>
+      </w:r>
+      <w:r>
+        <w:t>Tells Spring that, you have to manage this class or bean.</w:t>
+      </w:r>
+    </w:p>
+    <w:p>
+      <w:r>
+        <w:t>@Autowired:- Tells Spring to resolve and add this object dependency.</w:t>
+      </w:r>
+    </w:p>
+    <w:p>
+      <w:pPr>
         <w:rPr>
           <w:b/>
           <w:bCs/>
         </w:rPr>
-        <w:t>Control:-</w:t>
-      </w:r>
-      <w:proofErr w:type="gramEnd"/>
-    </w:p>
-    <w:p>
+      </w:pPr>
       <w:r>
         <w:rPr>
           <w:b/>
           <w:bCs/>
         </w:rPr>
-        <w:t>@</w:t>
-      </w:r>
-      <w:proofErr w:type="gramStart"/>
-      <w:r>
-        <w:rPr>
-          <w:b/>
-          <w:bCs/>
-        </w:rPr>
-        <w:t>component:</w:t>
-      </w:r>
-      <w:r>
-        <w:rPr>
-          <w:b/>
-          <w:bCs/>
-        </w:rPr>
-        <w:t>-</w:t>
-      </w:r>
-      <w:proofErr w:type="gramEnd"/>
-      <w:r>
-        <w:t xml:space="preserve"> </w:t>
-      </w:r>
-      <w:r>
-        <w:t xml:space="preserve">Tells Spring </w:t>
-      </w:r>
-      <w:proofErr w:type="gramStart"/>
-      <w:r>
-        <w:t>that,</w:t>
-      </w:r>
-      <w:proofErr w:type="gramEnd"/>
-      <w:r>
-        <w:t xml:space="preserve"> you have to manage this class or bean.</w:t>
-      </w:r>
-    </w:p>
-    <w:p>
-      <w:r>
-        <w:t>@</w:t>
-      </w:r>
-      <w:proofErr w:type="gramStart"/>
-      <w:r>
-        <w:t>Autowired:-</w:t>
-      </w:r>
-      <w:proofErr w:type="gramEnd"/>
-      <w:r>
-        <w:t xml:space="preserve"> Tells Spring to resolve and add this object dependency.</w:t>
-      </w:r>
-    </w:p>
-    <w:p>
-      <w:pPr>
-        <w:rPr>
-          <w:b/>
-          <w:bCs/>
-        </w:rPr>
-      </w:pPr>
-      <w:r>
-        <w:rPr>
-          <w:b/>
-          <w:bCs/>
-        </w:rPr>
-        <w:t xml:space="preserve">Spring </w:t>
-      </w:r>
-      <w:proofErr w:type="gramStart"/>
-      <w:r>
-        <w:rPr>
-          <w:b/>
-          <w:bCs/>
-        </w:rPr>
-        <w:t>Architecture:-</w:t>
-      </w:r>
-      <w:proofErr w:type="gramEnd"/>
+        <w:t>Spring Architecture:-</w:t>
+      </w:r>
     </w:p>
     <w:p>
       <w:r>
@@ -999,13 +848,8 @@
       <w:pPr>
         <w:jc w:val="center"/>
       </w:pPr>
-      <w:proofErr w:type="gramStart"/>
-      <w:r>
-        <w:t>Fig:-</w:t>
-      </w:r>
-      <w:proofErr w:type="gramEnd"/>
-      <w:r>
-        <w:t xml:space="preserve"> Spring </w:t>
+      <w:r>
+        <w:t xml:space="preserve">Fig:- Spring </w:t>
       </w:r>
       <w:r>
         <w:t xml:space="preserve">MVC </w:t>
@@ -1187,8 +1031,6 @@
         </w:rPr>
         <w:t xml:space="preserve"> </w:t>
       </w:r>
-      <w:proofErr w:type="spellStart"/>
-      <w:proofErr w:type="gramStart"/>
       <w:r>
         <w:rPr>
           <w:rFonts w:ascii="Consolas" w:eastAsia="Times New Roman" w:hAnsi="Consolas" w:cs="Times New Roman"/>
@@ -1200,7 +1042,6 @@
         </w:rPr>
         <w:t>PaymentController</w:t>
       </w:r>
-      <w:proofErr w:type="spellEnd"/>
       <w:r>
         <w:rPr>
           <w:rFonts w:ascii="Consolas" w:eastAsia="Times New Roman" w:hAnsi="Consolas" w:cs="Times New Roman"/>
@@ -1212,7 +1053,6 @@
         </w:rPr>
         <w:t>{</w:t>
       </w:r>
-      <w:proofErr w:type="gramEnd"/>
     </w:p>
     <w:p>
       <w:pPr>
@@ -1274,7 +1114,6 @@
         </w:rPr>
         <w:t xml:space="preserve">    </w:t>
       </w:r>
-      <w:proofErr w:type="spellStart"/>
       <w:r>
         <w:rPr>
           <w:rFonts w:ascii="Consolas" w:eastAsia="Times New Roman" w:hAnsi="Consolas" w:cs="Times New Roman"/>
@@ -1286,7 +1125,6 @@
         </w:rPr>
         <w:t>PaymentDAO</w:t>
       </w:r>
-      <w:proofErr w:type="spellEnd"/>
       <w:r>
         <w:rPr>
           <w:rFonts w:ascii="Consolas" w:eastAsia="Times New Roman" w:hAnsi="Consolas" w:cs="Times New Roman"/>
@@ -1298,8 +1136,6 @@
         </w:rPr>
         <w:t xml:space="preserve"> </w:t>
       </w:r>
-      <w:proofErr w:type="spellStart"/>
-      <w:proofErr w:type="gramStart"/>
       <w:r>
         <w:rPr>
           <w:rFonts w:ascii="Consolas" w:eastAsia="Times New Roman" w:hAnsi="Consolas" w:cs="Times New Roman"/>
@@ -1311,7 +1147,6 @@
         </w:rPr>
         <w:t>paymentService</w:t>
       </w:r>
-      <w:proofErr w:type="spellEnd"/>
       <w:r>
         <w:rPr>
           <w:rFonts w:ascii="Consolas" w:eastAsia="Times New Roman" w:hAnsi="Consolas" w:cs="Times New Roman"/>
@@ -1323,7 +1158,6 @@
         </w:rPr>
         <w:t>;</w:t>
       </w:r>
-      <w:proofErr w:type="gramEnd"/>
     </w:p>
     <w:p>
       <w:pPr>
@@ -1476,8 +1310,6 @@
         </w:rPr>
         <w:t xml:space="preserve"> </w:t>
       </w:r>
-      <w:proofErr w:type="spellStart"/>
-      <w:proofErr w:type="gramStart"/>
       <w:r>
         <w:rPr>
           <w:rFonts w:ascii="Consolas" w:eastAsia="Times New Roman" w:hAnsi="Consolas" w:cs="Times New Roman"/>
@@ -1489,7 +1321,6 @@
         </w:rPr>
         <w:t>getPaymentDetails</w:t>
       </w:r>
-      <w:proofErr w:type="spellEnd"/>
       <w:r>
         <w:rPr>
           <w:rFonts w:ascii="Consolas" w:eastAsia="Times New Roman" w:hAnsi="Consolas" w:cs="Times New Roman"/>
@@ -1499,10 +1330,13 @@
           <w:szCs w:val="21"/>
           <w14:ligatures w14:val="none"/>
         </w:rPr>
-        <w:t>(</w:t>
-      </w:r>
-      <w:proofErr w:type="gramEnd"/>
-      <w:r>
+        <w:t>(){</w:t>
+      </w:r>
+    </w:p>
+    <w:p>
+      <w:pPr>
+        <w:shd w:val="clear" w:color="auto" w:fill="1F1F1F"/>
+        <w:spacing w:after="0" w:line="285" w:lineRule="atLeast"/>
         <w:rPr>
           <w:rFonts w:ascii="Consolas" w:eastAsia="Times New Roman" w:hAnsi="Consolas" w:cs="Times New Roman"/>
           <w:color w:val="CCCCCC"/>
@@ -1511,13 +1345,8 @@
           <w:szCs w:val="21"/>
           <w14:ligatures w14:val="none"/>
         </w:rPr>
-        <w:t>){</w:t>
-      </w:r>
-    </w:p>
-    <w:p>
-      <w:pPr>
-        <w:shd w:val="clear" w:color="auto" w:fill="1F1F1F"/>
-        <w:spacing w:after="0" w:line="285" w:lineRule="atLeast"/>
+      </w:pPr>
+      <w:r>
         <w:rPr>
           <w:rFonts w:ascii="Consolas" w:eastAsia="Times New Roman" w:hAnsi="Consolas" w:cs="Times New Roman"/>
           <w:color w:val="CCCCCC"/>
@@ -1526,7 +1355,19 @@
           <w:szCs w:val="21"/>
           <w14:ligatures w14:val="none"/>
         </w:rPr>
-      </w:pPr>
+        <w:t xml:space="preserve">        </w:t>
+      </w:r>
+      <w:r>
+        <w:rPr>
+          <w:rFonts w:ascii="Consolas" w:eastAsia="Times New Roman" w:hAnsi="Consolas" w:cs="Times New Roman"/>
+          <w:color w:val="C586C0"/>
+          <w:kern w:val="0"/>
+          <w:sz w:val="21"/>
+          <w:szCs w:val="21"/>
+          <w14:ligatures w14:val="none"/>
+        </w:rPr>
+        <w:t>return</w:t>
+      </w:r>
       <w:r>
         <w:rPr>
           <w:rFonts w:ascii="Consolas" w:eastAsia="Times New Roman" w:hAnsi="Consolas" w:cs="Times New Roman"/>
@@ -1536,18 +1377,18 @@
           <w:szCs w:val="21"/>
           <w14:ligatures w14:val="none"/>
         </w:rPr>
-        <w:t xml:space="preserve">        </w:t>
+        <w:t xml:space="preserve"> </w:t>
       </w:r>
       <w:r>
         <w:rPr>
           <w:rFonts w:ascii="Consolas" w:eastAsia="Times New Roman" w:hAnsi="Consolas" w:cs="Times New Roman"/>
-          <w:color w:val="C586C0"/>
+          <w:color w:val="9CDCFE"/>
           <w:kern w:val="0"/>
           <w:sz w:val="21"/>
           <w:szCs w:val="21"/>
           <w14:ligatures w14:val="none"/>
         </w:rPr>
-        <w:t>return</w:t>
+        <w:t>paymentService</w:t>
       </w:r>
       <w:r>
         <w:rPr>
@@ -1558,19 +1399,18 @@
           <w:szCs w:val="21"/>
           <w14:ligatures w14:val="none"/>
         </w:rPr>
-        <w:t xml:space="preserve"> </w:t>
-      </w:r>
-      <w:proofErr w:type="spellStart"/>
+        <w:t>.</w:t>
+      </w:r>
       <w:r>
         <w:rPr>
           <w:rFonts w:ascii="Consolas" w:eastAsia="Times New Roman" w:hAnsi="Consolas" w:cs="Times New Roman"/>
-          <w:color w:val="9CDCFE"/>
+          <w:color w:val="DCDCAA"/>
           <w:kern w:val="0"/>
           <w:sz w:val="21"/>
           <w:szCs w:val="21"/>
           <w14:ligatures w14:val="none"/>
         </w:rPr>
-        <w:t>paymentService</w:t>
+        <w:t>getDetails</w:t>
       </w:r>
       <w:r>
         <w:rPr>
@@ -1581,21 +1421,13 @@
           <w:szCs w:val="21"/>
           <w14:ligatures w14:val="none"/>
         </w:rPr>
-        <w:t>.</w:t>
-      </w:r>
-      <w:r>
-        <w:rPr>
-          <w:rFonts w:ascii="Consolas" w:eastAsia="Times New Roman" w:hAnsi="Consolas" w:cs="Times New Roman"/>
-          <w:color w:val="DCDCAA"/>
-          <w:kern w:val="0"/>
-          <w:sz w:val="21"/>
-          <w:szCs w:val="21"/>
-          <w14:ligatures w14:val="none"/>
-        </w:rPr>
-        <w:t>getDetails</w:t>
-      </w:r>
-      <w:proofErr w:type="spellEnd"/>
-      <w:r>
+        <w:t>();</w:t>
+      </w:r>
+    </w:p>
+    <w:p>
+      <w:pPr>
+        <w:shd w:val="clear" w:color="auto" w:fill="1F1F1F"/>
+        <w:spacing w:after="0" w:line="285" w:lineRule="atLeast"/>
         <w:rPr>
           <w:rFonts w:ascii="Consolas" w:eastAsia="Times New Roman" w:hAnsi="Consolas" w:cs="Times New Roman"/>
           <w:color w:val="CCCCCC"/>
@@ -1604,9 +1436,7 @@
           <w:szCs w:val="21"/>
           <w14:ligatures w14:val="none"/>
         </w:rPr>
-        <w:t>(</w:t>
-      </w:r>
-      <w:proofErr w:type="gramStart"/>
+      </w:pPr>
       <w:r>
         <w:rPr>
           <w:rFonts w:ascii="Consolas" w:eastAsia="Times New Roman" w:hAnsi="Consolas" w:cs="Times New Roman"/>
@@ -1616,9 +1446,8 @@
           <w:szCs w:val="21"/>
           <w14:ligatures w14:val="none"/>
         </w:rPr>
-        <w:t>);</w:t>
-      </w:r>
-      <w:proofErr w:type="gramEnd"/>
+        <w:t>    }</w:t>
+      </w:r>
     </w:p>
     <w:p>
       <w:pPr>
@@ -1642,31 +1471,6 @@
           <w:szCs w:val="21"/>
           <w14:ligatures w14:val="none"/>
         </w:rPr>
-        <w:t>    }</w:t>
-      </w:r>
-    </w:p>
-    <w:p>
-      <w:pPr>
-        <w:shd w:val="clear" w:color="auto" w:fill="1F1F1F"/>
-        <w:spacing w:after="0" w:line="285" w:lineRule="atLeast"/>
-        <w:rPr>
-          <w:rFonts w:ascii="Consolas" w:eastAsia="Times New Roman" w:hAnsi="Consolas" w:cs="Times New Roman"/>
-          <w:color w:val="CCCCCC"/>
-          <w:kern w:val="0"/>
-          <w:sz w:val="21"/>
-          <w:szCs w:val="21"/>
-          <w14:ligatures w14:val="none"/>
-        </w:rPr>
-      </w:pPr>
-      <w:r>
-        <w:rPr>
-          <w:rFonts w:ascii="Consolas" w:eastAsia="Times New Roman" w:hAnsi="Consolas" w:cs="Times New Roman"/>
-          <w:color w:val="CCCCCC"/>
-          <w:kern w:val="0"/>
-          <w:sz w:val="21"/>
-          <w:szCs w:val="21"/>
-          <w14:ligatures w14:val="none"/>
-        </w:rPr>
         <w:t>}</w:t>
       </w:r>
     </w:p>
@@ -1747,15 +1551,7 @@
       </w:pPr>
       <w:r>
         <w:lastRenderedPageBreak/>
-        <w:t xml:space="preserve">Dependency </w:t>
-      </w:r>
-      <w:proofErr w:type="gramStart"/>
-      <w:r>
-        <w:t>Management:-</w:t>
-      </w:r>
-      <w:proofErr w:type="gramEnd"/>
-      <w:r>
-        <w:t xml:space="preserve"> </w:t>
+        <w:t xml:space="preserve">Dependency Management:- </w:t>
       </w:r>
       <w:r>
         <w:t xml:space="preserve"> No need </w:t>
@@ -1773,61 +1569,13 @@
         </w:numPr>
       </w:pPr>
       <w:r>
-        <w:t xml:space="preserve">Auto </w:t>
-      </w:r>
-      <w:proofErr w:type="gramStart"/>
-      <w:r>
-        <w:t>Configuration:-</w:t>
-      </w:r>
-      <w:proofErr w:type="gramEnd"/>
-      <w:r>
-        <w:t xml:space="preserve"> </w:t>
-      </w:r>
-      <w:r>
-        <w:t>No need for separately configuring “</w:t>
-      </w:r>
-      <w:proofErr w:type="spellStart"/>
-      <w:r>
-        <w:t>DispatcherServelt</w:t>
-      </w:r>
-      <w:proofErr w:type="spellEnd"/>
-      <w:r>
-        <w:t>”, “</w:t>
-      </w:r>
-      <w:proofErr w:type="spellStart"/>
-      <w:r>
-        <w:t>AppConfig</w:t>
-      </w:r>
-      <w:proofErr w:type="spellEnd"/>
-      <w:r>
-        <w:t>”, “</w:t>
-      </w:r>
-      <w:proofErr w:type="spellStart"/>
-      <w:r>
-        <w:t>EnableWebMVC</w:t>
-      </w:r>
-      <w:proofErr w:type="spellEnd"/>
-      <w:r>
-        <w:t>”, “</w:t>
-      </w:r>
-      <w:proofErr w:type="spellStart"/>
-      <w:r>
-        <w:t>ComponentScan</w:t>
-      </w:r>
-      <w:proofErr w:type="spellEnd"/>
-      <w:r>
-        <w:t>”</w:t>
-      </w:r>
-      <w:r>
-        <w:t xml:space="preserve">. Spring </w:t>
-      </w:r>
-      <w:proofErr w:type="gramStart"/>
-      <w:r>
-        <w:t>boot</w:t>
-      </w:r>
-      <w:proofErr w:type="gramEnd"/>
-      <w:r>
-        <w:t xml:space="preserve"> add internally by default.</w:t>
+        <w:t xml:space="preserve">Auto Configuration:- </w:t>
+      </w:r>
+      <w:r>
+        <w:t>No need for separately configuring “DispatcherServelt”, “AppConfig”, “EnableWebMVC”, “ComponentScan”</w:t>
+      </w:r>
+      <w:r>
+        <w:t>. Spring boot add internally by default.</w:t>
       </w:r>
     </w:p>
     <w:p>
@@ -1839,13 +1587,8 @@
         </w:numPr>
       </w:pPr>
       <w:r>
-        <w:t xml:space="preserve">Embedded </w:t>
-      </w:r>
-      <w:proofErr w:type="gramStart"/>
-      <w:r>
-        <w:t>Server:-</w:t>
-      </w:r>
-      <w:proofErr w:type="gramEnd"/>
+        <w:t>Embedded Server:-</w:t>
+      </w:r>
       <w:r>
         <w:t xml:space="preserve"> In traditional Spring MVC application, we need to build a WAR file, which is a packaged file containing your appli</w:t>
       </w:r>
@@ -1869,15 +1612,7 @@
         <w:pStyle w:val="Heading2"/>
       </w:pPr>
       <w:r>
-        <w:t xml:space="preserve">So, </w:t>
-      </w:r>
-      <w:proofErr w:type="gramStart"/>
-      <w:r>
-        <w:t>What</w:t>
-      </w:r>
-      <w:proofErr w:type="gramEnd"/>
-      <w:r>
-        <w:t xml:space="preserve"> is Spring boot?</w:t>
+        <w:t>So, What is Spring boot?</w:t>
       </w:r>
     </w:p>
     <w:p>
@@ -1913,15 +1648,7 @@
         </w:numPr>
       </w:pPr>
       <w:r>
-        <w:t xml:space="preserve">It </w:t>
-      </w:r>
-      <w:proofErr w:type="gramStart"/>
-      <w:r>
-        <w:t>support</w:t>
-      </w:r>
-      <w:proofErr w:type="gramEnd"/>
-      <w:r>
-        <w:t xml:space="preserve"> “Convention over Configuration”.</w:t>
+        <w:t>It support “Convention over Configuration”.</w:t>
       </w:r>
     </w:p>
     <w:p>
@@ -1933,15 +1660,7 @@
         </w:numPr>
       </w:pPr>
       <w:r>
-        <w:t xml:space="preserve">Use default values for configuration, and if developer don’t want to go with </w:t>
-      </w:r>
-      <w:proofErr w:type="gramStart"/>
-      <w:r>
-        <w:t>convention( the</w:t>
-      </w:r>
-      <w:proofErr w:type="gramEnd"/>
-      <w:r>
-        <w:t xml:space="preserve"> way something is done), they can over</w:t>
+        <w:t>Use default values for configuration, and if developer don’t want to go with convention( the way something is done), they can over</w:t>
       </w:r>
       <w:r>
         <w:t>ride it.</w:t>
@@ -1956,23 +1675,7 @@
         </w:numPr>
       </w:pPr>
       <w:r>
-        <w:t xml:space="preserve">It also </w:t>
-      </w:r>
-      <w:proofErr w:type="gramStart"/>
-      <w:r>
-        <w:t>help</w:t>
-      </w:r>
-      <w:proofErr w:type="gramEnd"/>
-      <w:r>
-        <w:t xml:space="preserve"> to run an application as </w:t>
-      </w:r>
-      <w:proofErr w:type="gramStart"/>
-      <w:r>
-        <w:t>quick</w:t>
-      </w:r>
-      <w:proofErr w:type="gramEnd"/>
-      <w:r>
-        <w:t xml:space="preserve"> as possible.</w:t>
+        <w:t>It also help to run an application as quick as possible.</w:t>
       </w:r>
     </w:p>
     <w:p>
@@ -1992,26 +1695,13 @@
         </w:numPr>
       </w:pPr>
       <w:r>
-        <w:t xml:space="preserve">Go to Spring Initializer </w:t>
-      </w:r>
-      <w:proofErr w:type="spellStart"/>
-      <w:proofErr w:type="gramStart"/>
-      <w:r>
-        <w:t>i.e</w:t>
-      </w:r>
-      <w:proofErr w:type="spellEnd"/>
+        <w:t xml:space="preserve">Go to Spring Initializer i.e </w:t>
+      </w:r>
       <w:r>
         <w:t xml:space="preserve"> </w:t>
       </w:r>
       <w:r>
-        <w:t xml:space="preserve"> </w:t>
-      </w:r>
-      <w:r>
-        <w:t>“</w:t>
-      </w:r>
-      <w:proofErr w:type="gramEnd"/>
-      <w:r>
-        <w:t>start.spring.io”</w:t>
+        <w:t>“start.spring.io”</w:t>
       </w:r>
     </w:p>
     <w:p>
@@ -2038,15 +1728,7 @@
         </w:numPr>
       </w:pPr>
       <w:r>
-        <w:t xml:space="preserve">Spring </w:t>
-      </w:r>
-      <w:proofErr w:type="gramStart"/>
-      <w:r>
-        <w:t>Boot :</w:t>
-      </w:r>
-      <w:proofErr w:type="gramEnd"/>
-      <w:r>
-        <w:t xml:space="preserve"> 3.2.3</w:t>
+        <w:t>Spring Boot : 3.2.3</w:t>
       </w:r>
     </w:p>
     <w:p>
@@ -2070,15 +1752,7 @@
         </w:numPr>
       </w:pPr>
       <w:r>
-        <w:t xml:space="preserve">Group - </w:t>
-      </w:r>
-      <w:proofErr w:type="spellStart"/>
-      <w:r>
-        <w:t>Com.PrashanthVangari</w:t>
-      </w:r>
-      <w:proofErr w:type="spellEnd"/>
-      <w:r>
-        <w:t xml:space="preserve"> </w:t>
+        <w:t xml:space="preserve">Group - Com.PrashanthVangari </w:t>
       </w:r>
     </w:p>
     <w:p>
@@ -2093,15 +1767,7 @@
         <w:t>Artifact</w:t>
       </w:r>
       <w:r>
-        <w:t xml:space="preserve"> – </w:t>
-      </w:r>
-      <w:proofErr w:type="spellStart"/>
-      <w:r>
-        <w:t>learningspringboot</w:t>
-      </w:r>
-      <w:proofErr w:type="spellEnd"/>
-      <w:r>
-        <w:t xml:space="preserve"> - // Usually project name</w:t>
+        <w:t xml:space="preserve"> – learningspringboot - // Usually project name</w:t>
       </w:r>
     </w:p>
     <w:p>
@@ -2113,15 +1779,7 @@
         </w:numPr>
       </w:pPr>
       <w:r>
-        <w:t xml:space="preserve">War vs Jar </w:t>
-      </w:r>
-      <w:proofErr w:type="gramStart"/>
-      <w:r>
-        <w:t>( Web</w:t>
-      </w:r>
-      <w:proofErr w:type="gramEnd"/>
-      <w:r>
-        <w:t xml:space="preserve"> Archive vs Java Archive)</w:t>
+        <w:t>War vs Jar ( Web Archive vs Java Archive)</w:t>
       </w:r>
     </w:p>
     <w:p>
@@ -2145,23 +1803,7 @@
         </w:numPr>
       </w:pPr>
       <w:r>
-        <w:t xml:space="preserve">If we use HTML, CSS, </w:t>
-      </w:r>
-      <w:proofErr w:type="spellStart"/>
-      <w:r>
-        <w:t>Javascript</w:t>
-      </w:r>
-      <w:proofErr w:type="spellEnd"/>
-      <w:r>
-        <w:t xml:space="preserve"> then we need to </w:t>
-      </w:r>
-      <w:proofErr w:type="gramStart"/>
-      <w:r>
-        <w:t>use</w:t>
-      </w:r>
-      <w:proofErr w:type="gramEnd"/>
-      <w:r>
-        <w:t>.</w:t>
+        <w:t>If we use HTML, CSS, Javascript then we need to use.</w:t>
       </w:r>
     </w:p>
     <w:p>
@@ -2199,13 +1841,8 @@
           <w:numId w:val="11"/>
         </w:numPr>
       </w:pPr>
-      <w:proofErr w:type="gramStart"/>
-      <w:r>
-        <w:t>Dependencies:-</w:t>
-      </w:r>
-      <w:proofErr w:type="gramEnd"/>
-      <w:r>
-        <w:t xml:space="preserve"> </w:t>
+      <w:r>
+        <w:t xml:space="preserve">Dependencies:- </w:t>
       </w:r>
     </w:p>
     <w:p>
@@ -2223,6 +1860,9 @@
     <w:p/>
     <w:p>
       <w:r>
+        <w:rPr>
+          <w:noProof/>
+        </w:rPr>
         <w:lastRenderedPageBreak/>
         <w:drawing>
           <wp:inline distT="0" distB="0" distL="0" distR="0" wp14:anchorId="7B460146" wp14:editId="319DE4F6">
@@ -2345,26 +1985,10 @@
         </w:numPr>
       </w:pPr>
       <w:r>
-        <w:t xml:space="preserve">Entity is the class which is the direct representation of our tables in the </w:t>
-      </w:r>
-      <w:proofErr w:type="spellStart"/>
-      <w:r>
-        <w:t>sql</w:t>
-      </w:r>
-      <w:proofErr w:type="spellEnd"/>
-      <w:r>
-        <w:t>.</w:t>
-      </w:r>
-      <w:r>
-        <w:t xml:space="preserve"> </w:t>
-      </w:r>
-      <w:proofErr w:type="gramStart"/>
-      <w:r>
-        <w:t>Generally</w:t>
-      </w:r>
-      <w:proofErr w:type="gramEnd"/>
-      <w:r>
-        <w:t xml:space="preserve"> entities are used by </w:t>
+        <w:t>Entity is the class which is the direct representation of our tables in the sql.</w:t>
+      </w:r>
+      <w:r>
+        <w:t xml:space="preserve"> Generally entities are used by </w:t>
       </w:r>
       <w:r>
         <w:t>repository layer.</w:t>
@@ -2429,13 +2053,8 @@
         </w:numPr>
       </w:pPr>
       <w:r>
-        <w:t xml:space="preserve">Documentation </w:t>
-      </w:r>
-      <w:proofErr w:type="spellStart"/>
-      <w:r>
-        <w:t>etc</w:t>
-      </w:r>
-      <w:proofErr w:type="spellEnd"/>
+        <w:t>Documentation etc</w:t>
+      </w:r>
     </w:p>
     <w:p>
       <w:pPr>
@@ -2464,15 +2083,7 @@
         <w:t xml:space="preserve">looks for “pom.xml” </w:t>
       </w:r>
       <w:r>
-        <w:t xml:space="preserve">in the current directory and </w:t>
-      </w:r>
-      <w:proofErr w:type="gramStart"/>
-      <w:r>
-        <w:t>get</w:t>
-      </w:r>
-      <w:proofErr w:type="gramEnd"/>
-      <w:r>
-        <w:t xml:space="preserve"> </w:t>
+        <w:t xml:space="preserve">in the current directory and get </w:t>
       </w:r>
       <w:r>
         <w:t>needed configuration.</w:t>
@@ -2480,6 +2091,9 @@
     </w:p>
     <w:p>
       <w:r>
+        <w:rPr>
+          <w:noProof/>
+        </w:rPr>
         <w:drawing>
           <wp:inline distT="0" distB="0" distL="0" distR="0" wp14:anchorId="5191C05F" wp14:editId="129B4688">
             <wp:extent cx="5943600" cy="2821940"/>
@@ -2545,15 +2159,7 @@
         <w:t xml:space="preserve">Each pom.xml file has parent pom. If &lt;parent&gt; is not present in the </w:t>
       </w:r>
       <w:r>
-        <w:t xml:space="preserve">xml </w:t>
-      </w:r>
-      <w:proofErr w:type="gramStart"/>
-      <w:r>
-        <w:t>file</w:t>
-      </w:r>
-      <w:proofErr w:type="gramEnd"/>
-      <w:r>
-        <w:t xml:space="preserve"> then it</w:t>
+        <w:t>xml file then it</w:t>
       </w:r>
       <w:r>
         <w:t xml:space="preserve"> inherits from the super</w:t>
@@ -2573,24 +2179,11 @@
           <w:numId w:val="14"/>
         </w:numPr>
       </w:pPr>
-      <w:proofErr w:type="spellStart"/>
-      <w:r>
-        <w:t>groupId</w:t>
-      </w:r>
-      <w:proofErr w:type="spellEnd"/>
-      <w:r>
-        <w:t xml:space="preserve">, </w:t>
-      </w:r>
-      <w:proofErr w:type="spellStart"/>
-      <w:r>
-        <w:t>artif</w:t>
-      </w:r>
-      <w:r>
-        <w:t>actId</w:t>
-      </w:r>
-      <w:proofErr w:type="spellEnd"/>
-      <w:r>
-        <w:t xml:space="preserve">, version these uniquely identifies </w:t>
+      <w:r>
+        <w:t>groupId, artif</w:t>
+      </w:r>
+      <w:r>
+        <w:t xml:space="preserve">actId, version these uniquely identifies </w:t>
       </w:r>
       <w:r>
         <w:t>the project.</w:t>
@@ -2601,15 +2194,7 @@
         <w:pStyle w:val="Heading3"/>
       </w:pPr>
       <w:r>
-        <w:t xml:space="preserve">Build </w:t>
-      </w:r>
-      <w:proofErr w:type="spellStart"/>
-      <w:r>
-        <w:t>LifeCycle</w:t>
-      </w:r>
-      <w:proofErr w:type="spellEnd"/>
-      <w:r>
-        <w:t>:</w:t>
+        <w:t>Build LifeCycle:</w:t>
       </w:r>
     </w:p>
     <w:p>
@@ -2647,6 +2232,9 @@
     </w:p>
     <w:p>
       <w:r>
+        <w:rPr>
+          <w:noProof/>
+        </w:rPr>
         <w:lastRenderedPageBreak/>
         <w:drawing>
           <wp:inline distT="0" distB="0" distL="0" distR="0" wp14:anchorId="2A55FB18" wp14:editId="15B6D377">
@@ -2738,18 +2326,10 @@
         </w:numPr>
       </w:pPr>
       <w:r>
-        <w:t>Package Compiled code (</w:t>
-      </w:r>
-      <w:proofErr w:type="gramStart"/>
-      <w:r>
-        <w:t>ex</w:t>
-      </w:r>
-      <w:r>
-        <w:t>:-</w:t>
-      </w:r>
-      <w:proofErr w:type="gramEnd"/>
-      <w:r>
-        <w:t xml:space="preserve"> Jar or War)</w:t>
+        <w:t>Package Compiled code (ex</w:t>
+      </w:r>
+      <w:r>
+        <w:t>:- Jar or War)</w:t>
       </w:r>
     </w:p>
     <w:p>
@@ -2797,26 +2377,13 @@
         </w:numPr>
       </w:pPr>
       <w:r>
-        <w:t xml:space="preserve">So, each phase has </w:t>
-      </w:r>
-      <w:proofErr w:type="gramStart"/>
-      <w:r>
-        <w:t>set</w:t>
-      </w:r>
-      <w:proofErr w:type="gramEnd"/>
-      <w:r>
-        <w:t xml:space="preserve"> of goals to achieve before moving to the next phase.</w:t>
+        <w:t>So, each phase has set of goals to achieve before moving to the next phase.</w:t>
       </w:r>
       <w:r>
         <w:t xml:space="preserve"> If we want to add any task/goal to any of the </w:t>
       </w:r>
-      <w:proofErr w:type="gramStart"/>
-      <w:r>
-        <w:t>phase  we</w:t>
-      </w:r>
-      <w:proofErr w:type="gramEnd"/>
-      <w:r>
-        <w:t xml:space="preserve"> use build</w:t>
+      <w:r>
+        <w:t>phase  we use build</w:t>
       </w:r>
     </w:p>
     <w:p>
@@ -2851,7 +2418,6 @@
       <w:r>
         <w:t xml:space="preserve">Validate: </w:t>
       </w:r>
-      <w:proofErr w:type="spellStart"/>
       <w:r>
         <w:rPr>
           <w:b/>
@@ -2859,17 +2425,55 @@
           <w:i/>
           <w:iCs/>
         </w:rPr>
-        <w:t>mvn</w:t>
-      </w:r>
-      <w:proofErr w:type="spellEnd"/>
-      <w:r>
+        <w:t>mvn validate</w:t>
+      </w:r>
+    </w:p>
+    <w:p>
+      <w:pPr>
+        <w:pStyle w:val="ListParagraph"/>
+        <w:numPr>
+          <w:ilvl w:val="1"/>
+          <w:numId w:val="15"/>
+        </w:numPr>
+      </w:pPr>
+      <w:r>
+        <w:t>Compile:-</w:t>
+      </w:r>
+      <w:r>
+        <w:t xml:space="preserve"> </w:t>
+      </w:r>
+    </w:p>
+    <w:p>
+      <w:pPr>
+        <w:pStyle w:val="ListParagraph"/>
+        <w:numPr>
+          <w:ilvl w:val="2"/>
+          <w:numId w:val="15"/>
+        </w:numPr>
         <w:rPr>
           <w:b/>
           <w:bCs/>
           <w:i/>
           <w:iCs/>
         </w:rPr>
-        <w:t xml:space="preserve"> validate</w:t>
+      </w:pPr>
+      <w:r>
+        <w:rPr>
+          <w:b/>
+          <w:bCs/>
+          <w:i/>
+          <w:iCs/>
+        </w:rPr>
+        <w:t>m</w:t>
+      </w:r>
+      <w:r>
+        <w:rPr>
+          <w:b/>
+          <w:bCs/>
+          <w:i/>
+          <w:iCs/>
+        </w:rPr>
+        <w:t>vn compile</w:t>
       </w:r>
     </w:p>
     <w:p>
@@ -2879,8 +2483,1450 @@
           <w:ilvl w:val="2"/>
           <w:numId w:val="15"/>
         </w:numPr>
-      </w:pPr>
-    </w:p>
+        <w:rPr>
+          <w:b/>
+          <w:bCs/>
+          <w:i/>
+          <w:iCs/>
+        </w:rPr>
+      </w:pPr>
+      <w:r>
+        <w:t>compiles the code and creates a target folder which has all the class files.</w:t>
+      </w:r>
+    </w:p>
+    <w:p>
+      <w:pPr>
+        <w:pStyle w:val="ListParagraph"/>
+        <w:numPr>
+          <w:ilvl w:val="1"/>
+          <w:numId w:val="15"/>
+        </w:numPr>
+        <w:rPr>
+          <w:b/>
+          <w:bCs/>
+          <w:i/>
+          <w:iCs/>
+        </w:rPr>
+      </w:pPr>
+      <w:r>
+        <w:t>Test:-</w:t>
+      </w:r>
+    </w:p>
+    <w:p>
+      <w:pPr>
+        <w:pStyle w:val="ListParagraph"/>
+        <w:numPr>
+          <w:ilvl w:val="2"/>
+          <w:numId w:val="15"/>
+        </w:numPr>
+        <w:rPr>
+          <w:b/>
+          <w:bCs/>
+          <w:i/>
+          <w:iCs/>
+        </w:rPr>
+      </w:pPr>
+      <w:r>
+        <w:rPr>
+          <w:b/>
+          <w:bCs/>
+          <w:i/>
+          <w:iCs/>
+        </w:rPr>
+        <w:t>mvn test</w:t>
+      </w:r>
+      <w:r>
+        <w:t xml:space="preserve"> </w:t>
+      </w:r>
+    </w:p>
+    <w:p>
+      <w:pPr>
+        <w:pStyle w:val="ListParagraph"/>
+        <w:numPr>
+          <w:ilvl w:val="2"/>
+          <w:numId w:val="15"/>
+        </w:numPr>
+        <w:rPr>
+          <w:b/>
+          <w:bCs/>
+          <w:i/>
+          <w:iCs/>
+        </w:rPr>
+      </w:pPr>
+      <w:r>
+        <w:t>This includes validate, compile and test phases.</w:t>
+      </w:r>
+    </w:p>
+    <w:p>
+      <w:pPr>
+        <w:pStyle w:val="ListParagraph"/>
+        <w:numPr>
+          <w:ilvl w:val="1"/>
+          <w:numId w:val="15"/>
+        </w:numPr>
+        <w:rPr>
+          <w:b/>
+          <w:bCs/>
+          <w:i/>
+          <w:iCs/>
+        </w:rPr>
+      </w:pPr>
+      <w:r>
+        <w:t>Package</w:t>
+      </w:r>
+      <w:r>
+        <w:t>:-</w:t>
+      </w:r>
+    </w:p>
+    <w:p>
+      <w:pPr>
+        <w:pStyle w:val="ListParagraph"/>
+        <w:numPr>
+          <w:ilvl w:val="2"/>
+          <w:numId w:val="15"/>
+        </w:numPr>
+        <w:rPr>
+          <w:b/>
+          <w:bCs/>
+          <w:i/>
+          <w:iCs/>
+        </w:rPr>
+      </w:pPr>
+      <w:r>
+        <w:rPr>
+          <w:b/>
+          <w:bCs/>
+          <w:i/>
+          <w:iCs/>
+        </w:rPr>
+        <w:t>mvn package</w:t>
+      </w:r>
+    </w:p>
+    <w:p>
+      <w:pPr>
+        <w:pStyle w:val="ListParagraph"/>
+        <w:numPr>
+          <w:ilvl w:val="2"/>
+          <w:numId w:val="15"/>
+        </w:numPr>
+        <w:rPr>
+          <w:b/>
+          <w:bCs/>
+          <w:i/>
+          <w:iCs/>
+        </w:rPr>
+      </w:pPr>
+      <w:r>
+        <w:t xml:space="preserve">First compile validate, compile, test and </w:t>
+      </w:r>
+      <w:r>
+        <w:t xml:space="preserve">then run </w:t>
+      </w:r>
+      <w:r>
+        <w:t>package</w:t>
+      </w:r>
+      <w:r>
+        <w:t xml:space="preserve"> phase in which it generates .jar </w:t>
+      </w:r>
+      <w:r>
+        <w:t xml:space="preserve">or .war </w:t>
+      </w:r>
+      <w:r>
+        <w:t>file.</w:t>
+      </w:r>
+    </w:p>
+    <w:p>
+      <w:pPr>
+        <w:pStyle w:val="ListParagraph"/>
+        <w:numPr>
+          <w:ilvl w:val="2"/>
+          <w:numId w:val="15"/>
+        </w:numPr>
+        <w:rPr>
+          <w:b/>
+          <w:bCs/>
+          <w:i/>
+          <w:iCs/>
+        </w:rPr>
+      </w:pPr>
+      <w:r>
+        <w:t>Jar or war is present in the target folder.</w:t>
+      </w:r>
+    </w:p>
+    <w:p>
+      <w:pPr>
+        <w:pStyle w:val="ListParagraph"/>
+        <w:numPr>
+          <w:ilvl w:val="1"/>
+          <w:numId w:val="15"/>
+        </w:numPr>
+        <w:rPr>
+          <w:b/>
+          <w:bCs/>
+          <w:i/>
+          <w:iCs/>
+        </w:rPr>
+      </w:pPr>
+      <w:r>
+        <w:t>Verify</w:t>
+      </w:r>
+      <w:r>
+        <w:t xml:space="preserve"> the integrity of the package</w:t>
+      </w:r>
+      <w:r>
+        <w:t xml:space="preserve">:- </w:t>
+      </w:r>
+    </w:p>
+    <w:p>
+      <w:pPr>
+        <w:pStyle w:val="ListParagraph"/>
+        <w:numPr>
+          <w:ilvl w:val="2"/>
+          <w:numId w:val="15"/>
+        </w:numPr>
+        <w:rPr>
+          <w:b/>
+          <w:bCs/>
+          <w:i/>
+          <w:iCs/>
+        </w:rPr>
+      </w:pPr>
+      <w:r>
+        <w:t>Does not force to verify (optional)</w:t>
+      </w:r>
+    </w:p>
+    <w:p>
+      <w:pPr>
+        <w:pStyle w:val="ListParagraph"/>
+        <w:numPr>
+          <w:ilvl w:val="2"/>
+          <w:numId w:val="15"/>
+        </w:numPr>
+        <w:rPr>
+          <w:b/>
+          <w:bCs/>
+          <w:i/>
+          <w:iCs/>
+        </w:rPr>
+      </w:pPr>
+      <w:r>
+        <w:lastRenderedPageBreak/>
+        <w:t>It can perform</w:t>
+      </w:r>
+      <w:r>
+        <w:t xml:space="preserve"> </w:t>
+      </w:r>
+      <w:r>
+        <w:t>some additional checks apart from unit test cases like:</w:t>
+      </w:r>
+    </w:p>
+    <w:p>
+      <w:pPr>
+        <w:pStyle w:val="ListParagraph"/>
+        <w:numPr>
+          <w:ilvl w:val="3"/>
+          <w:numId w:val="15"/>
+        </w:numPr>
+        <w:rPr>
+          <w:b/>
+          <w:bCs/>
+          <w:i/>
+          <w:iCs/>
+        </w:rPr>
+      </w:pPr>
+      <w:r>
+        <w:t>Static code analysis</w:t>
+      </w:r>
+      <w:r>
+        <w:t>: PMD is a source code analyzer.</w:t>
+      </w:r>
+    </w:p>
+    <w:p>
+      <w:pPr>
+        <w:pStyle w:val="ListParagraph"/>
+        <w:numPr>
+          <w:ilvl w:val="4"/>
+          <w:numId w:val="15"/>
+        </w:numPr>
+        <w:rPr>
+          <w:b/>
+          <w:bCs/>
+          <w:i/>
+          <w:iCs/>
+        </w:rPr>
+      </w:pPr>
+      <w:r>
+        <w:t>Finds unused variable</w:t>
+      </w:r>
+    </w:p>
+    <w:p>
+      <w:pPr>
+        <w:pStyle w:val="ListParagraph"/>
+        <w:numPr>
+          <w:ilvl w:val="4"/>
+          <w:numId w:val="15"/>
+        </w:numPr>
+        <w:rPr>
+          <w:b/>
+          <w:bCs/>
+          <w:i/>
+          <w:iCs/>
+        </w:rPr>
+      </w:pPr>
+      <w:r>
+        <w:t xml:space="preserve">Finds unused imports </w:t>
+      </w:r>
+    </w:p>
+    <w:p>
+      <w:pPr>
+        <w:pStyle w:val="ListParagraph"/>
+        <w:numPr>
+          <w:ilvl w:val="4"/>
+          <w:numId w:val="15"/>
+        </w:numPr>
+        <w:rPr>
+          <w:b/>
+          <w:bCs/>
+          <w:i/>
+          <w:iCs/>
+        </w:rPr>
+      </w:pPr>
+      <w:r>
+        <w:t xml:space="preserve">Empty catch block </w:t>
+      </w:r>
+    </w:p>
+    <w:p>
+      <w:pPr>
+        <w:pStyle w:val="ListParagraph"/>
+        <w:numPr>
+          <w:ilvl w:val="4"/>
+          <w:numId w:val="15"/>
+        </w:numPr>
+        <w:rPr>
+          <w:b/>
+          <w:bCs/>
+          <w:i/>
+          <w:iCs/>
+        </w:rPr>
+      </w:pPr>
+      <w:r>
+        <w:t xml:space="preserve">No usage of object </w:t>
+      </w:r>
+    </w:p>
+    <w:p>
+      <w:pPr>
+        <w:pStyle w:val="ListParagraph"/>
+        <w:numPr>
+          <w:ilvl w:val="4"/>
+          <w:numId w:val="15"/>
+        </w:numPr>
+        <w:rPr>
+          <w:b/>
+          <w:bCs/>
+          <w:i/>
+          <w:iCs/>
+        </w:rPr>
+      </w:pPr>
+      <w:r>
+        <w:t>Finds duplicate code etc.</w:t>
+      </w:r>
+    </w:p>
+    <w:p>
+      <w:pPr>
+        <w:pStyle w:val="ListParagraph"/>
+        <w:numPr>
+          <w:ilvl w:val="3"/>
+          <w:numId w:val="15"/>
+        </w:numPr>
+        <w:rPr>
+          <w:b/>
+          <w:bCs/>
+          <w:i/>
+          <w:iCs/>
+        </w:rPr>
+      </w:pPr>
+      <w:r>
+        <w:t>Check sum verification etc.</w:t>
+      </w:r>
+    </w:p>
+    <w:p>
+      <w:pPr>
+        <w:pStyle w:val="ListParagraph"/>
+        <w:numPr>
+          <w:ilvl w:val="1"/>
+          <w:numId w:val="15"/>
+        </w:numPr>
+        <w:rPr>
+          <w:b/>
+          <w:bCs/>
+          <w:i/>
+          <w:iCs/>
+        </w:rPr>
+      </w:pPr>
+      <w:r>
+        <w:t>Install</w:t>
+      </w:r>
+    </w:p>
+    <w:p>
+      <w:pPr>
+        <w:pStyle w:val="ListParagraph"/>
+        <w:numPr>
+          <w:ilvl w:val="2"/>
+          <w:numId w:val="15"/>
+        </w:numPr>
+        <w:rPr>
+          <w:b/>
+          <w:bCs/>
+          <w:i/>
+          <w:iCs/>
+        </w:rPr>
+      </w:pPr>
+      <w:r>
+        <w:rPr>
+          <w:b/>
+          <w:bCs/>
+          <w:i/>
+          <w:iCs/>
+        </w:rPr>
+        <w:t>m</w:t>
+      </w:r>
+      <w:r>
+        <w:rPr>
+          <w:b/>
+          <w:bCs/>
+          <w:i/>
+          <w:iCs/>
+        </w:rPr>
+        <w:t>vn install</w:t>
+      </w:r>
+    </w:p>
+    <w:p>
+      <w:pPr>
+        <w:pStyle w:val="ListParagraph"/>
+        <w:numPr>
+          <w:ilvl w:val="2"/>
+          <w:numId w:val="15"/>
+        </w:numPr>
+        <w:rPr>
+          <w:b/>
+          <w:bCs/>
+          <w:i/>
+          <w:iCs/>
+        </w:rPr>
+      </w:pPr>
+      <w:r>
+        <w:t xml:space="preserve">It will install the .jar file in the local </w:t>
+      </w:r>
+      <w:r>
+        <w:t xml:space="preserve">Maven </w:t>
+      </w:r>
+      <w:r>
+        <w:t>repository</w:t>
+      </w:r>
+      <w:r>
+        <w:t>.</w:t>
+      </w:r>
+    </w:p>
+    <w:p>
+      <w:pPr>
+        <w:pStyle w:val="ListParagraph"/>
+        <w:numPr>
+          <w:ilvl w:val="2"/>
+          <w:numId w:val="15"/>
+        </w:numPr>
+        <w:rPr>
+          <w:b/>
+          <w:bCs/>
+          <w:i/>
+          <w:iCs/>
+        </w:rPr>
+      </w:pPr>
+      <w:r>
+        <w:t>Which is typically located in your user home directory(~/.m2/repository)</w:t>
+      </w:r>
+    </w:p>
+    <w:p>
+      <w:pPr>
+        <w:pStyle w:val="ListParagraph"/>
+        <w:numPr>
+          <w:ilvl w:val="1"/>
+          <w:numId w:val="15"/>
+        </w:numPr>
+        <w:rPr>
+          <w:b/>
+          <w:bCs/>
+          <w:i/>
+          <w:iCs/>
+        </w:rPr>
+      </w:pPr>
+      <w:r>
+        <w:t xml:space="preserve">Deploy </w:t>
+      </w:r>
+    </w:p>
+    <w:p>
+      <w:pPr>
+        <w:pStyle w:val="ListParagraph"/>
+        <w:numPr>
+          <w:ilvl w:val="2"/>
+          <w:numId w:val="15"/>
+        </w:numPr>
+        <w:rPr>
+          <w:b/>
+          <w:bCs/>
+          <w:i/>
+          <w:iCs/>
+        </w:rPr>
+      </w:pPr>
+      <w:r>
+        <w:t>mvn deploy</w:t>
+      </w:r>
+    </w:p>
+    <w:p>
+      <w:pPr>
+        <w:pStyle w:val="ListParagraph"/>
+        <w:numPr>
+          <w:ilvl w:val="2"/>
+          <w:numId w:val="15"/>
+        </w:numPr>
+        <w:rPr>
+          <w:b/>
+          <w:bCs/>
+          <w:i/>
+          <w:iCs/>
+        </w:rPr>
+      </w:pPr>
+      <w:r>
+        <w:t>it will deploy the .jar to REMOTE Repository</w:t>
+      </w:r>
+    </w:p>
+    <w:p>
+      <w:pPr>
+        <w:pStyle w:val="ListParagraph"/>
+        <w:numPr>
+          <w:ilvl w:val="2"/>
+          <w:numId w:val="15"/>
+        </w:numPr>
+        <w:rPr>
+          <w:b/>
+          <w:bCs/>
+          <w:i/>
+          <w:iCs/>
+        </w:rPr>
+      </w:pPr>
+      <w:r>
+        <w:t xml:space="preserve">In the settings.xml file we have to give the repository </w:t>
+      </w:r>
+      <w:r>
+        <w:t>credentials.</w:t>
+      </w:r>
+    </w:p>
+    <w:p>
+      <w:pPr>
+        <w:pStyle w:val="ListParagraph"/>
+        <w:numPr>
+          <w:ilvl w:val="2"/>
+          <w:numId w:val="15"/>
+        </w:numPr>
+        <w:rPr>
+          <w:b/>
+          <w:bCs/>
+          <w:i/>
+          <w:iCs/>
+        </w:rPr>
+      </w:pPr>
+      <w:r>
+        <w:t xml:space="preserve">We can also </w:t>
+      </w:r>
+      <w:r>
+        <w:t>deploy it to the maven central repository.</w:t>
+      </w:r>
+    </w:p>
+    <w:p>
+      <w:r>
+        <w:drawing>
+          <wp:inline distT="0" distB="0" distL="0" distR="0" wp14:anchorId="57E882D9" wp14:editId="041F9BC9">
+            <wp:extent cx="5943600" cy="3405505"/>
+            <wp:effectExtent l="0" t="0" r="0" b="4445"/>
+            <wp:docPr id="1618404005" name="Picture 1" descr="A screenshot of a computer program&#10;&#10;Description automatically generated"/>
+            <wp:cNvGraphicFramePr>
+              <a:graphicFrameLocks xmlns:a="http://schemas.openxmlformats.org/drawingml/2006/main" noChangeAspect="1"/>
+            </wp:cNvGraphicFramePr>
+            <a:graphic xmlns:a="http://schemas.openxmlformats.org/drawingml/2006/main">
+              <a:graphicData uri="http://schemas.openxmlformats.org/drawingml/2006/picture">
+                <pic:pic xmlns:pic="http://schemas.openxmlformats.org/drawingml/2006/picture">
+                  <pic:nvPicPr>
+                    <pic:cNvPr id="1618404005" name="Picture 1" descr="A screenshot of a computer program&#10;&#10;Description automatically generated"/>
+                    <pic:cNvPicPr/>
+                  </pic:nvPicPr>
+                  <pic:blipFill>
+                    <a:blip r:embed="rId11"/>
+                    <a:stretch>
+                      <a:fillRect/>
+                    </a:stretch>
+                  </pic:blipFill>
+                  <pic:spPr>
+                    <a:xfrm>
+                      <a:off x="0" y="0"/>
+                      <a:ext cx="5943600" cy="3405505"/>
+                    </a:xfrm>
+                    <a:prstGeom prst="rect">
+                      <a:avLst/>
+                    </a:prstGeom>
+                  </pic:spPr>
+                </pic:pic>
+              </a:graphicData>
+            </a:graphic>
+          </wp:inline>
+        </w:drawing>
+      </w:r>
+    </w:p>
+    <w:p/>
+    <w:p>
+      <w:pPr>
+        <w:pStyle w:val="Heading1"/>
+      </w:pPr>
+      <w:r>
+        <w:lastRenderedPageBreak/>
+        <w:t>Spring boot Annotations</w:t>
+      </w:r>
+    </w:p>
+    <w:p>
+      <w:pPr>
+        <w:pStyle w:val="Heading2"/>
+      </w:pPr>
+      <w:r>
+        <w:t>Java Annotations:</w:t>
+      </w:r>
+    </w:p>
+    <w:p>
+      <w:pPr>
+        <w:pStyle w:val="Heading2"/>
+      </w:pPr>
+      <w:r>
+        <w:t>@</w:t>
+      </w:r>
+      <w:r>
+        <w:t>C</w:t>
+      </w:r>
+      <w:r>
+        <w:t xml:space="preserve">ontroller: </w:t>
+      </w:r>
+    </w:p>
+    <w:p>
+      <w:pPr>
+        <w:pStyle w:val="ListParagraph"/>
+        <w:numPr>
+          <w:ilvl w:val="0"/>
+          <w:numId w:val="19"/>
+        </w:numPr>
+      </w:pPr>
+      <w:r>
+        <w:t>It indicates that the class is responsible for handling incoming HTTP requests.</w:t>
+      </w:r>
+    </w:p>
+    <w:p>
+      <w:r>
+        <w:drawing>
+          <wp:inline distT="0" distB="0" distL="0" distR="0" wp14:anchorId="1A7AF8E8" wp14:editId="2A35C093">
+            <wp:extent cx="5943600" cy="3813175"/>
+            <wp:effectExtent l="0" t="0" r="0" b="0"/>
+            <wp:docPr id="563356354" name="Picture 1" descr="A screen shot of a computer program&#10;&#10;Description automatically generated"/>
+            <wp:cNvGraphicFramePr>
+              <a:graphicFrameLocks xmlns:a="http://schemas.openxmlformats.org/drawingml/2006/main" noChangeAspect="1"/>
+            </wp:cNvGraphicFramePr>
+            <a:graphic xmlns:a="http://schemas.openxmlformats.org/drawingml/2006/main">
+              <a:graphicData uri="http://schemas.openxmlformats.org/drawingml/2006/picture">
+                <pic:pic xmlns:pic="http://schemas.openxmlformats.org/drawingml/2006/picture">
+                  <pic:nvPicPr>
+                    <pic:cNvPr id="563356354" name="Picture 1" descr="A screen shot of a computer program&#10;&#10;Description automatically generated"/>
+                    <pic:cNvPicPr/>
+                  </pic:nvPicPr>
+                  <pic:blipFill>
+                    <a:blip r:embed="rId12"/>
+                    <a:stretch>
+                      <a:fillRect/>
+                    </a:stretch>
+                  </pic:blipFill>
+                  <pic:spPr>
+                    <a:xfrm>
+                      <a:off x="0" y="0"/>
+                      <a:ext cx="5943600" cy="3813175"/>
+                    </a:xfrm>
+                    <a:prstGeom prst="rect">
+                      <a:avLst/>
+                    </a:prstGeom>
+                  </pic:spPr>
+                </pic:pic>
+              </a:graphicData>
+            </a:graphic>
+          </wp:inline>
+        </w:drawing>
+      </w:r>
+    </w:p>
+    <w:p>
+      <w:pPr>
+        <w:pStyle w:val="ListParagraph"/>
+        <w:numPr>
+          <w:ilvl w:val="0"/>
+          <w:numId w:val="19"/>
+        </w:numPr>
+      </w:pPr>
+      <w:r>
+        <w:t xml:space="preserve">Spring boot will include this class in the list of controller classes. </w:t>
+      </w:r>
+      <w:r>
+        <w:t>Then the spring boot will decide if they work on the http request</w:t>
+      </w:r>
+      <w:r>
+        <w:t>.</w:t>
+      </w:r>
+    </w:p>
+    <w:p>
+      <w:pPr>
+        <w:pStyle w:val="Heading2"/>
+      </w:pPr>
+      <w:r>
+        <w:t>@ResponseBody</w:t>
+      </w:r>
+    </w:p>
+    <w:p>
+      <w:pPr>
+        <w:pStyle w:val="ListParagraph"/>
+        <w:numPr>
+          <w:ilvl w:val="0"/>
+          <w:numId w:val="20"/>
+        </w:numPr>
+      </w:pPr>
+      <w:r>
+        <w:t xml:space="preserve">In the above image ResponseBody is </w:t>
+      </w:r>
+      <w:r>
+        <w:t xml:space="preserve">responsible to let the springboot know that the returning value is a responsebody and not the view. </w:t>
+      </w:r>
+    </w:p>
+    <w:p>
+      <w:pPr>
+        <w:pStyle w:val="ListParagraph"/>
+        <w:numPr>
+          <w:ilvl w:val="0"/>
+          <w:numId w:val="20"/>
+        </w:numPr>
+      </w:pPr>
+      <w:r>
+        <w:t>Generally, the springboot searches for the view with that name, in our case “fetching and returning user details”</w:t>
+      </w:r>
+      <w:r>
+        <w:t xml:space="preserve"> and then it returns the view. But by mentioning responsebody we will tell the springboot that the returning is a response body.</w:t>
+      </w:r>
+    </w:p>
+    <w:p>
+      <w:pPr>
+        <w:pStyle w:val="Heading2"/>
+      </w:pPr>
+      <w:r>
+        <w:t>@RestController:</w:t>
+      </w:r>
+    </w:p>
+    <w:p>
+      <w:pPr>
+        <w:pStyle w:val="ListParagraph"/>
+        <w:numPr>
+          <w:ilvl w:val="0"/>
+          <w:numId w:val="21"/>
+        </w:numPr>
+      </w:pPr>
+      <w:r>
+        <w:t xml:space="preserve">RestController does not have the @ResponseBody because </w:t>
+      </w:r>
+      <w:r>
+        <w:t>@RestController is @Controller + @ResponseBody</w:t>
+      </w:r>
+    </w:p>
+    <w:p>
+      <w:r>
+        <w:drawing>
+          <wp:inline distT="0" distB="0" distL="0" distR="0" wp14:anchorId="5A398729" wp14:editId="402C3BC9">
+            <wp:extent cx="5943600" cy="2586355"/>
+            <wp:effectExtent l="0" t="0" r="0" b="4445"/>
+            <wp:docPr id="1307669544" name="Picture 1" descr="A screenshot of a computer program&#10;&#10;Description automatically generated"/>
+            <wp:cNvGraphicFramePr>
+              <a:graphicFrameLocks xmlns:a="http://schemas.openxmlformats.org/drawingml/2006/main" noChangeAspect="1"/>
+            </wp:cNvGraphicFramePr>
+            <a:graphic xmlns:a="http://schemas.openxmlformats.org/drawingml/2006/main">
+              <a:graphicData uri="http://schemas.openxmlformats.org/drawingml/2006/picture">
+                <pic:pic xmlns:pic="http://schemas.openxmlformats.org/drawingml/2006/picture">
+                  <pic:nvPicPr>
+                    <pic:cNvPr id="1307669544" name="Picture 1" descr="A screenshot of a computer program&#10;&#10;Description automatically generated"/>
+                    <pic:cNvPicPr/>
+                  </pic:nvPicPr>
+                  <pic:blipFill>
+                    <a:blip r:embed="rId13"/>
+                    <a:stretch>
+                      <a:fillRect/>
+                    </a:stretch>
+                  </pic:blipFill>
+                  <pic:spPr>
+                    <a:xfrm>
+                      <a:off x="0" y="0"/>
+                      <a:ext cx="5943600" cy="2586355"/>
+                    </a:xfrm>
+                    <a:prstGeom prst="rect">
+                      <a:avLst/>
+                    </a:prstGeom>
+                  </pic:spPr>
+                </pic:pic>
+              </a:graphicData>
+            </a:graphic>
+          </wp:inline>
+        </w:drawing>
+      </w:r>
+    </w:p>
+    <w:p>
+      <w:pPr>
+        <w:pStyle w:val="Heading2"/>
+      </w:pPr>
+      <w:r>
+        <w:t>@</w:t>
+      </w:r>
+      <w:r>
+        <w:t>Request</w:t>
+      </w:r>
+      <w:r>
+        <w:t>Mapping</w:t>
+      </w:r>
+      <w:r>
+        <w:t>:</w:t>
+      </w:r>
+    </w:p>
+    <w:p>
+      <w:pPr>
+        <w:pStyle w:val="ListParagraph"/>
+        <w:numPr>
+          <w:ilvl w:val="0"/>
+          <w:numId w:val="22"/>
+        </w:numPr>
+      </w:pPr>
+      <w:r>
+        <w:t>It maps the request to the method.</w:t>
+      </w:r>
+    </w:p>
+    <w:p>
+      <w:pPr>
+        <w:pStyle w:val="ListParagraph"/>
+        <w:numPr>
+          <w:ilvl w:val="0"/>
+          <w:numId w:val="22"/>
+        </w:numPr>
+      </w:pPr>
+      <w:r>
+        <w:t xml:space="preserve">In the image </w:t>
+      </w:r>
+    </w:p>
+    <w:p>
+      <w:r>
+        <w:drawing>
+          <wp:inline distT="0" distB="0" distL="0" distR="0" wp14:anchorId="71451A91" wp14:editId="7BA8C2F7">
+            <wp:extent cx="5943600" cy="3695700"/>
+            <wp:effectExtent l="0" t="0" r="0" b="0"/>
+            <wp:docPr id="1221303685" name="Picture 1" descr="A screenshot of a computer program&#10;&#10;Description automatically generated"/>
+            <wp:cNvGraphicFramePr>
+              <a:graphicFrameLocks xmlns:a="http://schemas.openxmlformats.org/drawingml/2006/main" noChangeAspect="1"/>
+            </wp:cNvGraphicFramePr>
+            <a:graphic xmlns:a="http://schemas.openxmlformats.org/drawingml/2006/main">
+              <a:graphicData uri="http://schemas.openxmlformats.org/drawingml/2006/picture">
+                <pic:pic xmlns:pic="http://schemas.openxmlformats.org/drawingml/2006/picture">
+                  <pic:nvPicPr>
+                    <pic:cNvPr id="1221303685" name="Picture 1" descr="A screenshot of a computer program&#10;&#10;Description automatically generated"/>
+                    <pic:cNvPicPr/>
+                  </pic:nvPicPr>
+                  <pic:blipFill>
+                    <a:blip r:embed="rId14"/>
+                    <a:stretch>
+                      <a:fillRect/>
+                    </a:stretch>
+                  </pic:blipFill>
+                  <pic:spPr>
+                    <a:xfrm>
+                      <a:off x="0" y="0"/>
+                      <a:ext cx="5943600" cy="3695700"/>
+                    </a:xfrm>
+                    <a:prstGeom prst="rect">
+                      <a:avLst/>
+                    </a:prstGeom>
+                  </pic:spPr>
+                </pic:pic>
+              </a:graphicData>
+            </a:graphic>
+          </wp:inline>
+        </w:drawing>
+      </w:r>
+    </w:p>
+    <w:p>
+      <w:pPr>
+        <w:pStyle w:val="Heading2"/>
+      </w:pPr>
+      <w:r>
+        <w:t>@</w:t>
+      </w:r>
+      <w:r>
+        <w:t>GetMapping</w:t>
+      </w:r>
+    </w:p>
+    <w:p>
+      <w:pPr>
+        <w:pStyle w:val="ListParagraph"/>
+        <w:numPr>
+          <w:ilvl w:val="0"/>
+          <w:numId w:val="23"/>
+        </w:numPr>
+      </w:pPr>
+      <w:r>
+        <w:t>This is</w:t>
+      </w:r>
+      <w:r>
+        <w:t xml:space="preserve"> used instead of @RequestMapping. We need not specify the ‘method= RequestMethod.GET’</w:t>
+      </w:r>
+      <w:r>
+        <w:t xml:space="preserve"> as it is already present in the @GetMapping</w:t>
+      </w:r>
+    </w:p>
+    <w:p>
+      <w:r>
+        <w:lastRenderedPageBreak/>
+        <w:drawing>
+          <wp:inline distT="0" distB="0" distL="0" distR="0" wp14:anchorId="5EAA52DB" wp14:editId="1825C8C8">
+            <wp:extent cx="5943600" cy="2556510"/>
+            <wp:effectExtent l="0" t="0" r="0" b="0"/>
+            <wp:docPr id="1280650583" name="Picture 1" descr="A screenshot of a computer program&#10;&#10;Description automatically generated"/>
+            <wp:cNvGraphicFramePr>
+              <a:graphicFrameLocks xmlns:a="http://schemas.openxmlformats.org/drawingml/2006/main" noChangeAspect="1"/>
+            </wp:cNvGraphicFramePr>
+            <a:graphic xmlns:a="http://schemas.openxmlformats.org/drawingml/2006/main">
+              <a:graphicData uri="http://schemas.openxmlformats.org/drawingml/2006/picture">
+                <pic:pic xmlns:pic="http://schemas.openxmlformats.org/drawingml/2006/picture">
+                  <pic:nvPicPr>
+                    <pic:cNvPr id="1280650583" name="Picture 1" descr="A screenshot of a computer program&#10;&#10;Description automatically generated"/>
+                    <pic:cNvPicPr/>
+                  </pic:nvPicPr>
+                  <pic:blipFill>
+                    <a:blip r:embed="rId15"/>
+                    <a:stretch>
+                      <a:fillRect/>
+                    </a:stretch>
+                  </pic:blipFill>
+                  <pic:spPr>
+                    <a:xfrm>
+                      <a:off x="0" y="0"/>
+                      <a:ext cx="5943600" cy="2556510"/>
+                    </a:xfrm>
+                    <a:prstGeom prst="rect">
+                      <a:avLst/>
+                    </a:prstGeom>
+                  </pic:spPr>
+                </pic:pic>
+              </a:graphicData>
+            </a:graphic>
+          </wp:inline>
+        </w:drawing>
+      </w:r>
+    </w:p>
+    <w:p>
+      <w:pPr>
+        <w:pStyle w:val="Heading2"/>
+      </w:pPr>
+      <w:r>
+        <w:t>@RequestParam</w:t>
+      </w:r>
+      <w:r>
+        <w:t>:</w:t>
+      </w:r>
+    </w:p>
+    <w:p>
+      <w:pPr>
+        <w:pStyle w:val="ListParagraph"/>
+        <w:numPr>
+          <w:ilvl w:val="0"/>
+          <w:numId w:val="24"/>
+        </w:numPr>
+      </w:pPr>
+      <w:r>
+        <w:t>Used to bind, request parameter to controller method parameter</w:t>
+      </w:r>
+      <w:r>
+        <w:t>.</w:t>
+      </w:r>
+    </w:p>
+    <w:p>
+      <w:pPr>
+        <w:pStyle w:val="ListParagraph"/>
+        <w:numPr>
+          <w:ilvl w:val="0"/>
+          <w:numId w:val="24"/>
+        </w:numPr>
+      </w:pPr>
+      <w:r>
+        <w:t>We have required parameter as true</w:t>
+      </w:r>
+      <w:r>
+        <w:t xml:space="preserve"> by default.</w:t>
+      </w:r>
+    </w:p>
+    <w:p>
+      <w:r>
+        <w:drawing>
+          <wp:inline distT="0" distB="0" distL="0" distR="0" wp14:anchorId="3457D800" wp14:editId="705F762F">
+            <wp:extent cx="5943600" cy="1318895"/>
+            <wp:effectExtent l="0" t="0" r="0" b="0"/>
+            <wp:docPr id="743700489" name="Picture 1" descr="A computer screen shot of a computer code&#10;&#10;Description automatically generated"/>
+            <wp:cNvGraphicFramePr>
+              <a:graphicFrameLocks xmlns:a="http://schemas.openxmlformats.org/drawingml/2006/main" noChangeAspect="1"/>
+            </wp:cNvGraphicFramePr>
+            <a:graphic xmlns:a="http://schemas.openxmlformats.org/drawingml/2006/main">
+              <a:graphicData uri="http://schemas.openxmlformats.org/drawingml/2006/picture">
+                <pic:pic xmlns:pic="http://schemas.openxmlformats.org/drawingml/2006/picture">
+                  <pic:nvPicPr>
+                    <pic:cNvPr id="743700489" name="Picture 1" descr="A computer screen shot of a computer code&#10;&#10;Description automatically generated"/>
+                    <pic:cNvPicPr/>
+                  </pic:nvPicPr>
+                  <pic:blipFill>
+                    <a:blip r:embed="rId16"/>
+                    <a:stretch>
+                      <a:fillRect/>
+                    </a:stretch>
+                  </pic:blipFill>
+                  <pic:spPr>
+                    <a:xfrm>
+                      <a:off x="0" y="0"/>
+                      <a:ext cx="5943600" cy="1318895"/>
+                    </a:xfrm>
+                    <a:prstGeom prst="rect">
+                      <a:avLst/>
+                    </a:prstGeom>
+                  </pic:spPr>
+                </pic:pic>
+              </a:graphicData>
+            </a:graphic>
+          </wp:inline>
+        </w:drawing>
+      </w:r>
+    </w:p>
+    <w:p>
+      <w:pPr>
+        <w:pStyle w:val="ListParagraph"/>
+        <w:numPr>
+          <w:ilvl w:val="0"/>
+          <w:numId w:val="24"/>
+        </w:numPr>
+      </w:pPr>
+      <w:r>
+        <w:t>The framework automatically peforms type conversion from the request parameter’s string representation to the specified type.</w:t>
+      </w:r>
+    </w:p>
+    <w:p>
+      <w:pPr>
+        <w:pStyle w:val="ListParagraph"/>
+        <w:numPr>
+          <w:ilvl w:val="1"/>
+          <w:numId w:val="24"/>
+        </w:numPr>
+      </w:pPr>
+      <w:r>
+        <w:t>Primitive types: such as int, long, float, double, Boolean, etc.</w:t>
+      </w:r>
+    </w:p>
+    <w:p>
+      <w:pPr>
+        <w:pStyle w:val="ListParagraph"/>
+        <w:numPr>
+          <w:ilvl w:val="1"/>
+          <w:numId w:val="24"/>
+        </w:numPr>
+      </w:pPr>
+      <w:r>
+        <w:t>Wrapper Classes: Such as Integer, Long, Float, Double, Boolean, etc.</w:t>
+      </w:r>
+    </w:p>
+    <w:p>
+      <w:pPr>
+        <w:pStyle w:val="ListParagraph"/>
+        <w:numPr>
+          <w:ilvl w:val="1"/>
+          <w:numId w:val="24"/>
+        </w:numPr>
+      </w:pPr>
+      <w:r>
+        <w:t>String: Request parameters are inherently treated as strings only.</w:t>
+      </w:r>
+    </w:p>
+    <w:p>
+      <w:pPr>
+        <w:pStyle w:val="ListParagraph"/>
+        <w:numPr>
+          <w:ilvl w:val="1"/>
+          <w:numId w:val="24"/>
+        </w:numPr>
+      </w:pPr>
+      <w:r>
+        <w:t>Enums: You can bind request parameters to enum types.</w:t>
+      </w:r>
+    </w:p>
+    <w:p>
+      <w:pPr>
+        <w:pStyle w:val="ListParagraph"/>
+        <w:numPr>
+          <w:ilvl w:val="1"/>
+          <w:numId w:val="24"/>
+        </w:numPr>
+      </w:pPr>
+      <w:r>
+        <w:t>Custom object types: We can do it using a registered PropertyEditor.</w:t>
+      </w:r>
+    </w:p>
+    <w:p>
+      <w:pPr>
+        <w:pStyle w:val="Heading2"/>
+      </w:pPr>
+      <w:r>
+        <w:lastRenderedPageBreak/>
+        <w:t>@</w:t>
+      </w:r>
+      <w:r>
+        <w:t>InitBinder</w:t>
+      </w:r>
+    </w:p>
+    <w:p>
+      <w:r>
+        <w:drawing>
+          <wp:inline distT="0" distB="0" distL="0" distR="0" wp14:anchorId="2A2E2DE6" wp14:editId="28AB7E42">
+            <wp:extent cx="5943600" cy="2110740"/>
+            <wp:effectExtent l="0" t="0" r="0" b="3810"/>
+            <wp:docPr id="2060947107" name="Picture 1" descr="A screenshot of a computer&#10;&#10;Description automatically generated"/>
+            <wp:cNvGraphicFramePr>
+              <a:graphicFrameLocks xmlns:a="http://schemas.openxmlformats.org/drawingml/2006/main" noChangeAspect="1"/>
+            </wp:cNvGraphicFramePr>
+            <a:graphic xmlns:a="http://schemas.openxmlformats.org/drawingml/2006/main">
+              <a:graphicData uri="http://schemas.openxmlformats.org/drawingml/2006/picture">
+                <pic:pic xmlns:pic="http://schemas.openxmlformats.org/drawingml/2006/picture">
+                  <pic:nvPicPr>
+                    <pic:cNvPr id="2060947107" name="Picture 1" descr="A screenshot of a computer&#10;&#10;Description automatically generated"/>
+                    <pic:cNvPicPr/>
+                  </pic:nvPicPr>
+                  <pic:blipFill>
+                    <a:blip r:embed="rId17"/>
+                    <a:stretch>
+                      <a:fillRect/>
+                    </a:stretch>
+                  </pic:blipFill>
+                  <pic:spPr>
+                    <a:xfrm>
+                      <a:off x="0" y="0"/>
+                      <a:ext cx="5943600" cy="2110740"/>
+                    </a:xfrm>
+                    <a:prstGeom prst="rect">
+                      <a:avLst/>
+                    </a:prstGeom>
+                  </pic:spPr>
+                </pic:pic>
+              </a:graphicData>
+            </a:graphic>
+          </wp:inline>
+        </w:drawing>
+      </w:r>
+    </w:p>
+    <w:p>
+      <w:r>
+        <w:drawing>
+          <wp:inline distT="0" distB="0" distL="0" distR="0" wp14:anchorId="7433046B" wp14:editId="56162559">
+            <wp:extent cx="5943600" cy="1429385"/>
+            <wp:effectExtent l="0" t="0" r="0" b="0"/>
+            <wp:docPr id="2051977937" name="Picture 1" descr="A screen shot of a computer program&#10;&#10;Description automatically generated"/>
+            <wp:cNvGraphicFramePr>
+              <a:graphicFrameLocks xmlns:a="http://schemas.openxmlformats.org/drawingml/2006/main" noChangeAspect="1"/>
+            </wp:cNvGraphicFramePr>
+            <a:graphic xmlns:a="http://schemas.openxmlformats.org/drawingml/2006/main">
+              <a:graphicData uri="http://schemas.openxmlformats.org/drawingml/2006/picture">
+                <pic:pic xmlns:pic="http://schemas.openxmlformats.org/drawingml/2006/picture">
+                  <pic:nvPicPr>
+                    <pic:cNvPr id="2051977937" name="Picture 1" descr="A screen shot of a computer program&#10;&#10;Description automatically generated"/>
+                    <pic:cNvPicPr/>
+                  </pic:nvPicPr>
+                  <pic:blipFill>
+                    <a:blip r:embed="rId18"/>
+                    <a:stretch>
+                      <a:fillRect/>
+                    </a:stretch>
+                  </pic:blipFill>
+                  <pic:spPr>
+                    <a:xfrm>
+                      <a:off x="0" y="0"/>
+                      <a:ext cx="5943600" cy="1429385"/>
+                    </a:xfrm>
+                    <a:prstGeom prst="rect">
+                      <a:avLst/>
+                    </a:prstGeom>
+                  </pic:spPr>
+                </pic:pic>
+              </a:graphicData>
+            </a:graphic>
+          </wp:inline>
+        </w:drawing>
+      </w:r>
+    </w:p>
+    <w:p>
+      <w:pPr>
+        <w:pStyle w:val="Heading2"/>
+      </w:pPr>
+      <w:r>
+        <w:t>@PathVariable</w:t>
+      </w:r>
+    </w:p>
+    <w:p>
+      <w:pPr>
+        <w:pStyle w:val="ListParagraph"/>
+        <w:numPr>
+          <w:ilvl w:val="0"/>
+          <w:numId w:val="25"/>
+        </w:numPr>
+      </w:pPr>
+      <w:r>
+        <w:t>Used to extract values from the path of the URL and help to bind it to controller method parameter.</w:t>
+      </w:r>
+    </w:p>
+    <w:p>
+      <w:r>
+        <w:drawing>
+          <wp:inline distT="0" distB="0" distL="0" distR="0" wp14:anchorId="7BF6D485" wp14:editId="7F38790A">
+            <wp:extent cx="5943600" cy="1748155"/>
+            <wp:effectExtent l="0" t="0" r="0" b="4445"/>
+            <wp:docPr id="581963346" name="Picture 1" descr="A screen shot of a computer code&#10;&#10;Description automatically generated"/>
+            <wp:cNvGraphicFramePr>
+              <a:graphicFrameLocks xmlns:a="http://schemas.openxmlformats.org/drawingml/2006/main" noChangeAspect="1"/>
+            </wp:cNvGraphicFramePr>
+            <a:graphic xmlns:a="http://schemas.openxmlformats.org/drawingml/2006/main">
+              <a:graphicData uri="http://schemas.openxmlformats.org/drawingml/2006/picture">
+                <pic:pic xmlns:pic="http://schemas.openxmlformats.org/drawingml/2006/picture">
+                  <pic:nvPicPr>
+                    <pic:cNvPr id="581963346" name="Picture 1" descr="A screen shot of a computer code&#10;&#10;Description automatically generated"/>
+                    <pic:cNvPicPr/>
+                  </pic:nvPicPr>
+                  <pic:blipFill>
+                    <a:blip r:embed="rId19"/>
+                    <a:stretch>
+                      <a:fillRect/>
+                    </a:stretch>
+                  </pic:blipFill>
+                  <pic:spPr>
+                    <a:xfrm>
+                      <a:off x="0" y="0"/>
+                      <a:ext cx="5943600" cy="1748155"/>
+                    </a:xfrm>
+                    <a:prstGeom prst="rect">
+                      <a:avLst/>
+                    </a:prstGeom>
+                  </pic:spPr>
+                </pic:pic>
+              </a:graphicData>
+            </a:graphic>
+          </wp:inline>
+        </w:drawing>
+      </w:r>
+    </w:p>
+    <w:p>
+      <w:pPr>
+        <w:pStyle w:val="Heading2"/>
+      </w:pPr>
+      <w:r>
+        <w:t>@RequestBody</w:t>
+      </w:r>
+    </w:p>
+    <w:p>
+      <w:pPr>
+        <w:pStyle w:val="ListParagraph"/>
+        <w:numPr>
+          <w:ilvl w:val="0"/>
+          <w:numId w:val="26"/>
+        </w:numPr>
+      </w:pPr>
+      <w:r>
+        <w:t>Bind the body of HTTP request (typically JSON) to controller method parameter( java object).</w:t>
+      </w:r>
+    </w:p>
+    <w:p>
+      <w:r>
+        <w:lastRenderedPageBreak/>
+        <w:drawing>
+          <wp:inline distT="0" distB="0" distL="0" distR="0" wp14:anchorId="48A27240" wp14:editId="4BA03E2B">
+            <wp:extent cx="5943600" cy="2649220"/>
+            <wp:effectExtent l="0" t="0" r="0" b="0"/>
+            <wp:docPr id="210630397" name="Picture 1" descr="A screenshot of a computer program&#10;&#10;Description automatically generated"/>
+            <wp:cNvGraphicFramePr>
+              <a:graphicFrameLocks xmlns:a="http://schemas.openxmlformats.org/drawingml/2006/main" noChangeAspect="1"/>
+            </wp:cNvGraphicFramePr>
+            <a:graphic xmlns:a="http://schemas.openxmlformats.org/drawingml/2006/main">
+              <a:graphicData uri="http://schemas.openxmlformats.org/drawingml/2006/picture">
+                <pic:pic xmlns:pic="http://schemas.openxmlformats.org/drawingml/2006/picture">
+                  <pic:nvPicPr>
+                    <pic:cNvPr id="210630397" name="Picture 1" descr="A screenshot of a computer program&#10;&#10;Description automatically generated"/>
+                    <pic:cNvPicPr/>
+                  </pic:nvPicPr>
+                  <pic:blipFill>
+                    <a:blip r:embed="rId20"/>
+                    <a:stretch>
+                      <a:fillRect/>
+                    </a:stretch>
+                  </pic:blipFill>
+                  <pic:spPr>
+                    <a:xfrm>
+                      <a:off x="0" y="0"/>
+                      <a:ext cx="5943600" cy="2649220"/>
+                    </a:xfrm>
+                    <a:prstGeom prst="rect">
+                      <a:avLst/>
+                    </a:prstGeom>
+                  </pic:spPr>
+                </pic:pic>
+              </a:graphicData>
+            </a:graphic>
+          </wp:inline>
+        </w:drawing>
+      </w:r>
+    </w:p>
+    <w:p>
+      <w:pPr>
+        <w:pStyle w:val="ListParagraph"/>
+        <w:numPr>
+          <w:ilvl w:val="0"/>
+          <w:numId w:val="26"/>
+        </w:numPr>
+      </w:pPr>
+      <w:r>
+        <w:t xml:space="preserve">GSON or Jackson library is used to convert the request body </w:t>
+      </w:r>
+      <w:r>
+        <w:t>details to a java</w:t>
+      </w:r>
+      <w:r>
+        <w:t xml:space="preserve"> </w:t>
+      </w:r>
+      <w:r>
+        <w:t>obj</w:t>
+      </w:r>
+      <w:r>
+        <w:t>ect.</w:t>
+      </w:r>
+    </w:p>
+    <w:p>
+      <w:r>
+        <w:drawing>
+          <wp:inline distT="0" distB="0" distL="0" distR="0" wp14:anchorId="4E1149E4" wp14:editId="24D5B62B">
+            <wp:extent cx="3649980" cy="4891378"/>
+            <wp:effectExtent l="0" t="0" r="7620" b="5080"/>
+            <wp:docPr id="1361446656" name="Picture 1" descr="A screenshot of a computer program&#10;&#10;Description automatically generated"/>
+            <wp:cNvGraphicFramePr>
+              <a:graphicFrameLocks xmlns:a="http://schemas.openxmlformats.org/drawingml/2006/main" noChangeAspect="1"/>
+            </wp:cNvGraphicFramePr>
+            <a:graphic xmlns:a="http://schemas.openxmlformats.org/drawingml/2006/main">
+              <a:graphicData uri="http://schemas.openxmlformats.org/drawingml/2006/picture">
+                <pic:pic xmlns:pic="http://schemas.openxmlformats.org/drawingml/2006/picture">
+                  <pic:nvPicPr>
+                    <pic:cNvPr id="1361446656" name="Picture 1" descr="A screenshot of a computer program&#10;&#10;Description automatically generated"/>
+                    <pic:cNvPicPr/>
+                  </pic:nvPicPr>
+                  <pic:blipFill>
+                    <a:blip r:embed="rId21"/>
+                    <a:stretch>
+                      <a:fillRect/>
+                    </a:stretch>
+                  </pic:blipFill>
+                  <pic:spPr>
+                    <a:xfrm>
+                      <a:off x="0" y="0"/>
+                      <a:ext cx="3651166" cy="4892967"/>
+                    </a:xfrm>
+                    <a:prstGeom prst="rect">
+                      <a:avLst/>
+                    </a:prstGeom>
+                  </pic:spPr>
+                </pic:pic>
+              </a:graphicData>
+            </a:graphic>
+          </wp:inline>
+        </w:drawing>
+      </w:r>
+    </w:p>
+    <w:p>
+      <w:pPr>
+        <w:pStyle w:val="Heading2"/>
+      </w:pPr>
+      <w:r>
+        <w:lastRenderedPageBreak/>
+        <w:t>@ResponseEntity</w:t>
+      </w:r>
+    </w:p>
+    <w:p>
+      <w:pPr>
+        <w:pStyle w:val="ListParagraph"/>
+        <w:numPr>
+          <w:ilvl w:val="0"/>
+          <w:numId w:val="27"/>
+        </w:numPr>
+      </w:pPr>
+      <w:r>
+        <w:t>It represents the entire HTTP response.</w:t>
+      </w:r>
+    </w:p>
+    <w:p>
+      <w:pPr>
+        <w:pStyle w:val="ListParagraph"/>
+        <w:numPr>
+          <w:ilvl w:val="0"/>
+          <w:numId w:val="27"/>
+        </w:numPr>
+      </w:pPr>
+      <w:r>
+        <w:t>Header, Status, response body etc.</w:t>
+      </w:r>
+    </w:p>
+    <w:p>
+      <w:r>
+        <w:drawing>
+          <wp:inline distT="0" distB="0" distL="0" distR="0" wp14:anchorId="70F046FF" wp14:editId="6E3178C2">
+            <wp:extent cx="5943600" cy="1943735"/>
+            <wp:effectExtent l="0" t="0" r="0" b="0"/>
+            <wp:docPr id="244028136" name="Picture 1" descr="A screenshot of a computer&#10;&#10;Description automatically generated"/>
+            <wp:cNvGraphicFramePr>
+              <a:graphicFrameLocks xmlns:a="http://schemas.openxmlformats.org/drawingml/2006/main" noChangeAspect="1"/>
+            </wp:cNvGraphicFramePr>
+            <a:graphic xmlns:a="http://schemas.openxmlformats.org/drawingml/2006/main">
+              <a:graphicData uri="http://schemas.openxmlformats.org/drawingml/2006/picture">
+                <pic:pic xmlns:pic="http://schemas.openxmlformats.org/drawingml/2006/picture">
+                  <pic:nvPicPr>
+                    <pic:cNvPr id="244028136" name="Picture 1" descr="A screenshot of a computer&#10;&#10;Description automatically generated"/>
+                    <pic:cNvPicPr/>
+                  </pic:nvPicPr>
+                  <pic:blipFill>
+                    <a:blip r:embed="rId22"/>
+                    <a:stretch>
+                      <a:fillRect/>
+                    </a:stretch>
+                  </pic:blipFill>
+                  <pic:spPr>
+                    <a:xfrm>
+                      <a:off x="0" y="0"/>
+                      <a:ext cx="5943600" cy="1943735"/>
+                    </a:xfrm>
+                    <a:prstGeom prst="rect">
+                      <a:avLst/>
+                    </a:prstGeom>
+                  </pic:spPr>
+                </pic:pic>
+              </a:graphicData>
+            </a:graphic>
+          </wp:inline>
+        </w:drawing>
+      </w:r>
+    </w:p>
+    <w:p/>
     <w:sectPr>
       <w:pgSz w:w="12240" w:h="15840"/>
       <w:pgMar w:top="1440" w:right="1440" w:bottom="1440" w:left="1440" w:header="720" w:footer="720" w:gutter="0"/>
@@ -2927,7 +3973,7 @@
         <w:ind w:left="2160" w:hanging="180"/>
       </w:pPr>
     </w:lvl>
-    <w:lvl w:ilvl="3" w:tplc="0409000F" w:tentative="1">
+    <w:lvl w:ilvl="3" w:tplc="0409000F">
       <w:start w:val="1"/>
       <w:numFmt w:val="decimal"/>
       <w:lvlText w:val="%4."/>
@@ -2936,7 +3982,7 @@
         <w:ind w:left="2880" w:hanging="360"/>
       </w:pPr>
     </w:lvl>
-    <w:lvl w:ilvl="4" w:tplc="04090019" w:tentative="1">
+    <w:lvl w:ilvl="4" w:tplc="04090019">
       <w:start w:val="1"/>
       <w:numFmt w:val="lowerLetter"/>
       <w:lvlText w:val="%5."/>
@@ -3250,6 +4296,95 @@
     </w:lvl>
   </w:abstractNum>
   <w:abstractNum w:abstractNumId="4" w15:restartNumberingAfterBreak="0">
+    <w:nsid w:val="24D3706C"/>
+    <w:multiLevelType w:val="hybridMultilevel"/>
+    <w:tmpl w:val="050846EE"/>
+    <w:lvl w:ilvl="0" w:tplc="0409000F">
+      <w:start w:val="1"/>
+      <w:numFmt w:val="decimal"/>
+      <w:lvlText w:val="%1."/>
+      <w:lvlJc w:val="left"/>
+      <w:pPr>
+        <w:ind w:left="720" w:hanging="360"/>
+      </w:pPr>
+      <w:rPr>
+        <w:rFonts w:hint="default"/>
+      </w:rPr>
+    </w:lvl>
+    <w:lvl w:ilvl="1" w:tplc="04090019" w:tentative="1">
+      <w:start w:val="1"/>
+      <w:numFmt w:val="lowerLetter"/>
+      <w:lvlText w:val="%2."/>
+      <w:lvlJc w:val="left"/>
+      <w:pPr>
+        <w:ind w:left="1440" w:hanging="360"/>
+      </w:pPr>
+    </w:lvl>
+    <w:lvl w:ilvl="2" w:tplc="0409001B" w:tentative="1">
+      <w:start w:val="1"/>
+      <w:numFmt w:val="lowerRoman"/>
+      <w:lvlText w:val="%3."/>
+      <w:lvlJc w:val="right"/>
+      <w:pPr>
+        <w:ind w:left="2160" w:hanging="180"/>
+      </w:pPr>
+    </w:lvl>
+    <w:lvl w:ilvl="3" w:tplc="0409000F" w:tentative="1">
+      <w:start w:val="1"/>
+      <w:numFmt w:val="decimal"/>
+      <w:lvlText w:val="%4."/>
+      <w:lvlJc w:val="left"/>
+      <w:pPr>
+        <w:ind w:left="2880" w:hanging="360"/>
+      </w:pPr>
+    </w:lvl>
+    <w:lvl w:ilvl="4" w:tplc="04090019" w:tentative="1">
+      <w:start w:val="1"/>
+      <w:numFmt w:val="lowerLetter"/>
+      <w:lvlText w:val="%5."/>
+      <w:lvlJc w:val="left"/>
+      <w:pPr>
+        <w:ind w:left="3600" w:hanging="360"/>
+      </w:pPr>
+    </w:lvl>
+    <w:lvl w:ilvl="5" w:tplc="0409001B" w:tentative="1">
+      <w:start w:val="1"/>
+      <w:numFmt w:val="lowerRoman"/>
+      <w:lvlText w:val="%6."/>
+      <w:lvlJc w:val="right"/>
+      <w:pPr>
+        <w:ind w:left="4320" w:hanging="180"/>
+      </w:pPr>
+    </w:lvl>
+    <w:lvl w:ilvl="6" w:tplc="0409000F" w:tentative="1">
+      <w:start w:val="1"/>
+      <w:numFmt w:val="decimal"/>
+      <w:lvlText w:val="%7."/>
+      <w:lvlJc w:val="left"/>
+      <w:pPr>
+        <w:ind w:left="5040" w:hanging="360"/>
+      </w:pPr>
+    </w:lvl>
+    <w:lvl w:ilvl="7" w:tplc="04090019" w:tentative="1">
+      <w:start w:val="1"/>
+      <w:numFmt w:val="lowerLetter"/>
+      <w:lvlText w:val="%8."/>
+      <w:lvlJc w:val="left"/>
+      <w:pPr>
+        <w:ind w:left="5760" w:hanging="360"/>
+      </w:pPr>
+    </w:lvl>
+    <w:lvl w:ilvl="8" w:tplc="0409001B" w:tentative="1">
+      <w:start w:val="1"/>
+      <w:numFmt w:val="lowerRoman"/>
+      <w:lvlText w:val="%9."/>
+      <w:lvlJc w:val="right"/>
+      <w:pPr>
+        <w:ind w:left="6480" w:hanging="180"/>
+      </w:pPr>
+    </w:lvl>
+  </w:abstractNum>
+  <w:abstractNum w:abstractNumId="5" w15:restartNumberingAfterBreak="0">
     <w:nsid w:val="25A4339F"/>
     <w:multiLevelType w:val="hybridMultilevel"/>
     <w:tmpl w:val="801C3A4E"/>
@@ -3362,7 +4497,7 @@
       </w:rPr>
     </w:lvl>
   </w:abstractNum>
-  <w:abstractNum w:abstractNumId="5" w15:restartNumberingAfterBreak="0">
+  <w:abstractNum w:abstractNumId="6" w15:restartNumberingAfterBreak="0">
     <w:nsid w:val="296F3622"/>
     <w:multiLevelType w:val="hybridMultilevel"/>
     <w:tmpl w:val="75CED69E"/>
@@ -3451,7 +4586,7 @@
       </w:pPr>
     </w:lvl>
   </w:abstractNum>
-  <w:abstractNum w:abstractNumId="6" w15:restartNumberingAfterBreak="0">
+  <w:abstractNum w:abstractNumId="7" w15:restartNumberingAfterBreak="0">
     <w:nsid w:val="37795553"/>
     <w:multiLevelType w:val="hybridMultilevel"/>
     <w:tmpl w:val="BC965372"/>
@@ -3540,7 +4675,96 @@
       </w:pPr>
     </w:lvl>
   </w:abstractNum>
-  <w:abstractNum w:abstractNumId="7" w15:restartNumberingAfterBreak="0">
+  <w:abstractNum w:abstractNumId="8" w15:restartNumberingAfterBreak="0">
+    <w:nsid w:val="39E12D62"/>
+    <w:multiLevelType w:val="hybridMultilevel"/>
+    <w:tmpl w:val="0FB85746"/>
+    <w:lvl w:ilvl="0" w:tplc="0409000F">
+      <w:start w:val="1"/>
+      <w:numFmt w:val="decimal"/>
+      <w:lvlText w:val="%1."/>
+      <w:lvlJc w:val="left"/>
+      <w:pPr>
+        <w:ind w:left="720" w:hanging="360"/>
+      </w:pPr>
+      <w:rPr>
+        <w:rFonts w:hint="default"/>
+      </w:rPr>
+    </w:lvl>
+    <w:lvl w:ilvl="1" w:tplc="04090019" w:tentative="1">
+      <w:start w:val="1"/>
+      <w:numFmt w:val="lowerLetter"/>
+      <w:lvlText w:val="%2."/>
+      <w:lvlJc w:val="left"/>
+      <w:pPr>
+        <w:ind w:left="1440" w:hanging="360"/>
+      </w:pPr>
+    </w:lvl>
+    <w:lvl w:ilvl="2" w:tplc="0409001B" w:tentative="1">
+      <w:start w:val="1"/>
+      <w:numFmt w:val="lowerRoman"/>
+      <w:lvlText w:val="%3."/>
+      <w:lvlJc w:val="right"/>
+      <w:pPr>
+        <w:ind w:left="2160" w:hanging="180"/>
+      </w:pPr>
+    </w:lvl>
+    <w:lvl w:ilvl="3" w:tplc="0409000F" w:tentative="1">
+      <w:start w:val="1"/>
+      <w:numFmt w:val="decimal"/>
+      <w:lvlText w:val="%4."/>
+      <w:lvlJc w:val="left"/>
+      <w:pPr>
+        <w:ind w:left="2880" w:hanging="360"/>
+      </w:pPr>
+    </w:lvl>
+    <w:lvl w:ilvl="4" w:tplc="04090019" w:tentative="1">
+      <w:start w:val="1"/>
+      <w:numFmt w:val="lowerLetter"/>
+      <w:lvlText w:val="%5."/>
+      <w:lvlJc w:val="left"/>
+      <w:pPr>
+        <w:ind w:left="3600" w:hanging="360"/>
+      </w:pPr>
+    </w:lvl>
+    <w:lvl w:ilvl="5" w:tplc="0409001B" w:tentative="1">
+      <w:start w:val="1"/>
+      <w:numFmt w:val="lowerRoman"/>
+      <w:lvlText w:val="%6."/>
+      <w:lvlJc w:val="right"/>
+      <w:pPr>
+        <w:ind w:left="4320" w:hanging="180"/>
+      </w:pPr>
+    </w:lvl>
+    <w:lvl w:ilvl="6" w:tplc="0409000F" w:tentative="1">
+      <w:start w:val="1"/>
+      <w:numFmt w:val="decimal"/>
+      <w:lvlText w:val="%7."/>
+      <w:lvlJc w:val="left"/>
+      <w:pPr>
+        <w:ind w:left="5040" w:hanging="360"/>
+      </w:pPr>
+    </w:lvl>
+    <w:lvl w:ilvl="7" w:tplc="04090019" w:tentative="1">
+      <w:start w:val="1"/>
+      <w:numFmt w:val="lowerLetter"/>
+      <w:lvlText w:val="%8."/>
+      <w:lvlJc w:val="left"/>
+      <w:pPr>
+        <w:ind w:left="5760" w:hanging="360"/>
+      </w:pPr>
+    </w:lvl>
+    <w:lvl w:ilvl="8" w:tplc="0409001B" w:tentative="1">
+      <w:start w:val="1"/>
+      <w:numFmt w:val="lowerRoman"/>
+      <w:lvlText w:val="%9."/>
+      <w:lvlJc w:val="right"/>
+      <w:pPr>
+        <w:ind w:left="6480" w:hanging="180"/>
+      </w:pPr>
+    </w:lvl>
+  </w:abstractNum>
+  <w:abstractNum w:abstractNumId="9" w15:restartNumberingAfterBreak="0">
     <w:nsid w:val="3A2C6862"/>
     <w:multiLevelType w:val="hybridMultilevel"/>
     <w:tmpl w:val="8E12F560"/>
@@ -3629,7 +4853,7 @@
       </w:pPr>
     </w:lvl>
   </w:abstractNum>
-  <w:abstractNum w:abstractNumId="8" w15:restartNumberingAfterBreak="0">
+  <w:abstractNum w:abstractNumId="10" w15:restartNumberingAfterBreak="0">
     <w:nsid w:val="3FD50223"/>
     <w:multiLevelType w:val="hybridMultilevel"/>
     <w:tmpl w:val="1BD051EC"/>
@@ -3718,7 +4942,96 @@
       </w:pPr>
     </w:lvl>
   </w:abstractNum>
-  <w:abstractNum w:abstractNumId="9" w15:restartNumberingAfterBreak="0">
+  <w:abstractNum w:abstractNumId="11" w15:restartNumberingAfterBreak="0">
+    <w:nsid w:val="42587C79"/>
+    <w:multiLevelType w:val="hybridMultilevel"/>
+    <w:tmpl w:val="E30AA4C6"/>
+    <w:lvl w:ilvl="0" w:tplc="0409000F">
+      <w:start w:val="1"/>
+      <w:numFmt w:val="decimal"/>
+      <w:lvlText w:val="%1."/>
+      <w:lvlJc w:val="left"/>
+      <w:pPr>
+        <w:ind w:left="720" w:hanging="360"/>
+      </w:pPr>
+      <w:rPr>
+        <w:rFonts w:hint="default"/>
+      </w:rPr>
+    </w:lvl>
+    <w:lvl w:ilvl="1" w:tplc="04090019" w:tentative="1">
+      <w:start w:val="1"/>
+      <w:numFmt w:val="lowerLetter"/>
+      <w:lvlText w:val="%2."/>
+      <w:lvlJc w:val="left"/>
+      <w:pPr>
+        <w:ind w:left="1440" w:hanging="360"/>
+      </w:pPr>
+    </w:lvl>
+    <w:lvl w:ilvl="2" w:tplc="0409001B" w:tentative="1">
+      <w:start w:val="1"/>
+      <w:numFmt w:val="lowerRoman"/>
+      <w:lvlText w:val="%3."/>
+      <w:lvlJc w:val="right"/>
+      <w:pPr>
+        <w:ind w:left="2160" w:hanging="180"/>
+      </w:pPr>
+    </w:lvl>
+    <w:lvl w:ilvl="3" w:tplc="0409000F" w:tentative="1">
+      <w:start w:val="1"/>
+      <w:numFmt w:val="decimal"/>
+      <w:lvlText w:val="%4."/>
+      <w:lvlJc w:val="left"/>
+      <w:pPr>
+        <w:ind w:left="2880" w:hanging="360"/>
+      </w:pPr>
+    </w:lvl>
+    <w:lvl w:ilvl="4" w:tplc="04090019" w:tentative="1">
+      <w:start w:val="1"/>
+      <w:numFmt w:val="lowerLetter"/>
+      <w:lvlText w:val="%5."/>
+      <w:lvlJc w:val="left"/>
+      <w:pPr>
+        <w:ind w:left="3600" w:hanging="360"/>
+      </w:pPr>
+    </w:lvl>
+    <w:lvl w:ilvl="5" w:tplc="0409001B" w:tentative="1">
+      <w:start w:val="1"/>
+      <w:numFmt w:val="lowerRoman"/>
+      <w:lvlText w:val="%6."/>
+      <w:lvlJc w:val="right"/>
+      <w:pPr>
+        <w:ind w:left="4320" w:hanging="180"/>
+      </w:pPr>
+    </w:lvl>
+    <w:lvl w:ilvl="6" w:tplc="0409000F" w:tentative="1">
+      <w:start w:val="1"/>
+      <w:numFmt w:val="decimal"/>
+      <w:lvlText w:val="%7."/>
+      <w:lvlJc w:val="left"/>
+      <w:pPr>
+        <w:ind w:left="5040" w:hanging="360"/>
+      </w:pPr>
+    </w:lvl>
+    <w:lvl w:ilvl="7" w:tplc="04090019" w:tentative="1">
+      <w:start w:val="1"/>
+      <w:numFmt w:val="lowerLetter"/>
+      <w:lvlText w:val="%8."/>
+      <w:lvlJc w:val="left"/>
+      <w:pPr>
+        <w:ind w:left="5760" w:hanging="360"/>
+      </w:pPr>
+    </w:lvl>
+    <w:lvl w:ilvl="8" w:tplc="0409001B" w:tentative="1">
+      <w:start w:val="1"/>
+      <w:numFmt w:val="lowerRoman"/>
+      <w:lvlText w:val="%9."/>
+      <w:lvlJc w:val="right"/>
+      <w:pPr>
+        <w:ind w:left="6480" w:hanging="180"/>
+      </w:pPr>
+    </w:lvl>
+  </w:abstractNum>
+  <w:abstractNum w:abstractNumId="12" w15:restartNumberingAfterBreak="0">
     <w:nsid w:val="4624085C"/>
     <w:multiLevelType w:val="hybridMultilevel"/>
     <w:tmpl w:val="3056A4EC"/>
@@ -3807,7 +5120,185 @@
       </w:pPr>
     </w:lvl>
   </w:abstractNum>
-  <w:abstractNum w:abstractNumId="10" w15:restartNumberingAfterBreak="0">
+  <w:abstractNum w:abstractNumId="13" w15:restartNumberingAfterBreak="0">
+    <w:nsid w:val="486878E3"/>
+    <w:multiLevelType w:val="hybridMultilevel"/>
+    <w:tmpl w:val="88F0D5C6"/>
+    <w:lvl w:ilvl="0" w:tplc="0409000F">
+      <w:start w:val="1"/>
+      <w:numFmt w:val="decimal"/>
+      <w:lvlText w:val="%1."/>
+      <w:lvlJc w:val="left"/>
+      <w:pPr>
+        <w:ind w:left="720" w:hanging="360"/>
+      </w:pPr>
+      <w:rPr>
+        <w:rFonts w:hint="default"/>
+      </w:rPr>
+    </w:lvl>
+    <w:lvl w:ilvl="1" w:tplc="04090019" w:tentative="1">
+      <w:start w:val="1"/>
+      <w:numFmt w:val="lowerLetter"/>
+      <w:lvlText w:val="%2."/>
+      <w:lvlJc w:val="left"/>
+      <w:pPr>
+        <w:ind w:left="1440" w:hanging="360"/>
+      </w:pPr>
+    </w:lvl>
+    <w:lvl w:ilvl="2" w:tplc="0409001B" w:tentative="1">
+      <w:start w:val="1"/>
+      <w:numFmt w:val="lowerRoman"/>
+      <w:lvlText w:val="%3."/>
+      <w:lvlJc w:val="right"/>
+      <w:pPr>
+        <w:ind w:left="2160" w:hanging="180"/>
+      </w:pPr>
+    </w:lvl>
+    <w:lvl w:ilvl="3" w:tplc="0409000F" w:tentative="1">
+      <w:start w:val="1"/>
+      <w:numFmt w:val="decimal"/>
+      <w:lvlText w:val="%4."/>
+      <w:lvlJc w:val="left"/>
+      <w:pPr>
+        <w:ind w:left="2880" w:hanging="360"/>
+      </w:pPr>
+    </w:lvl>
+    <w:lvl w:ilvl="4" w:tplc="04090019" w:tentative="1">
+      <w:start w:val="1"/>
+      <w:numFmt w:val="lowerLetter"/>
+      <w:lvlText w:val="%5."/>
+      <w:lvlJc w:val="left"/>
+      <w:pPr>
+        <w:ind w:left="3600" w:hanging="360"/>
+      </w:pPr>
+    </w:lvl>
+    <w:lvl w:ilvl="5" w:tplc="0409001B" w:tentative="1">
+      <w:start w:val="1"/>
+      <w:numFmt w:val="lowerRoman"/>
+      <w:lvlText w:val="%6."/>
+      <w:lvlJc w:val="right"/>
+      <w:pPr>
+        <w:ind w:left="4320" w:hanging="180"/>
+      </w:pPr>
+    </w:lvl>
+    <w:lvl w:ilvl="6" w:tplc="0409000F" w:tentative="1">
+      <w:start w:val="1"/>
+      <w:numFmt w:val="decimal"/>
+      <w:lvlText w:val="%7."/>
+      <w:lvlJc w:val="left"/>
+      <w:pPr>
+        <w:ind w:left="5040" w:hanging="360"/>
+      </w:pPr>
+    </w:lvl>
+    <w:lvl w:ilvl="7" w:tplc="04090019" w:tentative="1">
+      <w:start w:val="1"/>
+      <w:numFmt w:val="lowerLetter"/>
+      <w:lvlText w:val="%8."/>
+      <w:lvlJc w:val="left"/>
+      <w:pPr>
+        <w:ind w:left="5760" w:hanging="360"/>
+      </w:pPr>
+    </w:lvl>
+    <w:lvl w:ilvl="8" w:tplc="0409001B" w:tentative="1">
+      <w:start w:val="1"/>
+      <w:numFmt w:val="lowerRoman"/>
+      <w:lvlText w:val="%9."/>
+      <w:lvlJc w:val="right"/>
+      <w:pPr>
+        <w:ind w:left="6480" w:hanging="180"/>
+      </w:pPr>
+    </w:lvl>
+  </w:abstractNum>
+  <w:abstractNum w:abstractNumId="14" w15:restartNumberingAfterBreak="0">
+    <w:nsid w:val="4A073F96"/>
+    <w:multiLevelType w:val="hybridMultilevel"/>
+    <w:tmpl w:val="5AC6D070"/>
+    <w:lvl w:ilvl="0" w:tplc="0409000F">
+      <w:start w:val="1"/>
+      <w:numFmt w:val="decimal"/>
+      <w:lvlText w:val="%1."/>
+      <w:lvlJc w:val="left"/>
+      <w:pPr>
+        <w:ind w:left="720" w:hanging="360"/>
+      </w:pPr>
+      <w:rPr>
+        <w:rFonts w:hint="default"/>
+      </w:rPr>
+    </w:lvl>
+    <w:lvl w:ilvl="1" w:tplc="04090019">
+      <w:start w:val="1"/>
+      <w:numFmt w:val="lowerLetter"/>
+      <w:lvlText w:val="%2."/>
+      <w:lvlJc w:val="left"/>
+      <w:pPr>
+        <w:ind w:left="1440" w:hanging="360"/>
+      </w:pPr>
+    </w:lvl>
+    <w:lvl w:ilvl="2" w:tplc="0409001B" w:tentative="1">
+      <w:start w:val="1"/>
+      <w:numFmt w:val="lowerRoman"/>
+      <w:lvlText w:val="%3."/>
+      <w:lvlJc w:val="right"/>
+      <w:pPr>
+        <w:ind w:left="2160" w:hanging="180"/>
+      </w:pPr>
+    </w:lvl>
+    <w:lvl w:ilvl="3" w:tplc="0409000F" w:tentative="1">
+      <w:start w:val="1"/>
+      <w:numFmt w:val="decimal"/>
+      <w:lvlText w:val="%4."/>
+      <w:lvlJc w:val="left"/>
+      <w:pPr>
+        <w:ind w:left="2880" w:hanging="360"/>
+      </w:pPr>
+    </w:lvl>
+    <w:lvl w:ilvl="4" w:tplc="04090019" w:tentative="1">
+      <w:start w:val="1"/>
+      <w:numFmt w:val="lowerLetter"/>
+      <w:lvlText w:val="%5."/>
+      <w:lvlJc w:val="left"/>
+      <w:pPr>
+        <w:ind w:left="3600" w:hanging="360"/>
+      </w:pPr>
+    </w:lvl>
+    <w:lvl w:ilvl="5" w:tplc="0409001B" w:tentative="1">
+      <w:start w:val="1"/>
+      <w:numFmt w:val="lowerRoman"/>
+      <w:lvlText w:val="%6."/>
+      <w:lvlJc w:val="right"/>
+      <w:pPr>
+        <w:ind w:left="4320" w:hanging="180"/>
+      </w:pPr>
+    </w:lvl>
+    <w:lvl w:ilvl="6" w:tplc="0409000F" w:tentative="1">
+      <w:start w:val="1"/>
+      <w:numFmt w:val="decimal"/>
+      <w:lvlText w:val="%7."/>
+      <w:lvlJc w:val="left"/>
+      <w:pPr>
+        <w:ind w:left="5040" w:hanging="360"/>
+      </w:pPr>
+    </w:lvl>
+    <w:lvl w:ilvl="7" w:tplc="04090019" w:tentative="1">
+      <w:start w:val="1"/>
+      <w:numFmt w:val="lowerLetter"/>
+      <w:lvlText w:val="%8."/>
+      <w:lvlJc w:val="left"/>
+      <w:pPr>
+        <w:ind w:left="5760" w:hanging="360"/>
+      </w:pPr>
+    </w:lvl>
+    <w:lvl w:ilvl="8" w:tplc="0409001B" w:tentative="1">
+      <w:start w:val="1"/>
+      <w:numFmt w:val="lowerRoman"/>
+      <w:lvlText w:val="%9."/>
+      <w:lvlJc w:val="right"/>
+      <w:pPr>
+        <w:ind w:left="6480" w:hanging="180"/>
+      </w:pPr>
+    </w:lvl>
+  </w:abstractNum>
+  <w:abstractNum w:abstractNumId="15" w15:restartNumberingAfterBreak="0">
     <w:nsid w:val="5D2062F7"/>
     <w:multiLevelType w:val="hybridMultilevel"/>
     <w:tmpl w:val="B3A8B7CA"/>
@@ -3896,7 +5387,7 @@
       </w:pPr>
     </w:lvl>
   </w:abstractNum>
-  <w:abstractNum w:abstractNumId="11" w15:restartNumberingAfterBreak="0">
+  <w:abstractNum w:abstractNumId="16" w15:restartNumberingAfterBreak="0">
     <w:nsid w:val="5D9C05A7"/>
     <w:multiLevelType w:val="hybridMultilevel"/>
     <w:tmpl w:val="AAD401E6"/>
@@ -3985,7 +5476,7 @@
       </w:pPr>
     </w:lvl>
   </w:abstractNum>
-  <w:abstractNum w:abstractNumId="12" w15:restartNumberingAfterBreak="0">
+  <w:abstractNum w:abstractNumId="17" w15:restartNumberingAfterBreak="0">
     <w:nsid w:val="5E581B0C"/>
     <w:multiLevelType w:val="hybridMultilevel"/>
     <w:tmpl w:val="FC60AFC0"/>
@@ -4074,7 +5565,7 @@
       </w:pPr>
     </w:lvl>
   </w:abstractNum>
-  <w:abstractNum w:abstractNumId="13" w15:restartNumberingAfterBreak="0">
+  <w:abstractNum w:abstractNumId="18" w15:restartNumberingAfterBreak="0">
     <w:nsid w:val="5EF8167A"/>
     <w:multiLevelType w:val="hybridMultilevel"/>
     <w:tmpl w:val="48F2E8F2"/>
@@ -4163,7 +5654,185 @@
       </w:pPr>
     </w:lvl>
   </w:abstractNum>
-  <w:abstractNum w:abstractNumId="14" w15:restartNumberingAfterBreak="0">
+  <w:abstractNum w:abstractNumId="19" w15:restartNumberingAfterBreak="0">
+    <w:nsid w:val="6618009C"/>
+    <w:multiLevelType w:val="hybridMultilevel"/>
+    <w:tmpl w:val="7AC08100"/>
+    <w:lvl w:ilvl="0" w:tplc="0409000F">
+      <w:start w:val="1"/>
+      <w:numFmt w:val="decimal"/>
+      <w:lvlText w:val="%1."/>
+      <w:lvlJc w:val="left"/>
+      <w:pPr>
+        <w:ind w:left="720" w:hanging="360"/>
+      </w:pPr>
+      <w:rPr>
+        <w:rFonts w:hint="default"/>
+      </w:rPr>
+    </w:lvl>
+    <w:lvl w:ilvl="1" w:tplc="04090019" w:tentative="1">
+      <w:start w:val="1"/>
+      <w:numFmt w:val="lowerLetter"/>
+      <w:lvlText w:val="%2."/>
+      <w:lvlJc w:val="left"/>
+      <w:pPr>
+        <w:ind w:left="1440" w:hanging="360"/>
+      </w:pPr>
+    </w:lvl>
+    <w:lvl w:ilvl="2" w:tplc="0409001B" w:tentative="1">
+      <w:start w:val="1"/>
+      <w:numFmt w:val="lowerRoman"/>
+      <w:lvlText w:val="%3."/>
+      <w:lvlJc w:val="right"/>
+      <w:pPr>
+        <w:ind w:left="2160" w:hanging="180"/>
+      </w:pPr>
+    </w:lvl>
+    <w:lvl w:ilvl="3" w:tplc="0409000F" w:tentative="1">
+      <w:start w:val="1"/>
+      <w:numFmt w:val="decimal"/>
+      <w:lvlText w:val="%4."/>
+      <w:lvlJc w:val="left"/>
+      <w:pPr>
+        <w:ind w:left="2880" w:hanging="360"/>
+      </w:pPr>
+    </w:lvl>
+    <w:lvl w:ilvl="4" w:tplc="04090019" w:tentative="1">
+      <w:start w:val="1"/>
+      <w:numFmt w:val="lowerLetter"/>
+      <w:lvlText w:val="%5."/>
+      <w:lvlJc w:val="left"/>
+      <w:pPr>
+        <w:ind w:left="3600" w:hanging="360"/>
+      </w:pPr>
+    </w:lvl>
+    <w:lvl w:ilvl="5" w:tplc="0409001B" w:tentative="1">
+      <w:start w:val="1"/>
+      <w:numFmt w:val="lowerRoman"/>
+      <w:lvlText w:val="%6."/>
+      <w:lvlJc w:val="right"/>
+      <w:pPr>
+        <w:ind w:left="4320" w:hanging="180"/>
+      </w:pPr>
+    </w:lvl>
+    <w:lvl w:ilvl="6" w:tplc="0409000F" w:tentative="1">
+      <w:start w:val="1"/>
+      <w:numFmt w:val="decimal"/>
+      <w:lvlText w:val="%7."/>
+      <w:lvlJc w:val="left"/>
+      <w:pPr>
+        <w:ind w:left="5040" w:hanging="360"/>
+      </w:pPr>
+    </w:lvl>
+    <w:lvl w:ilvl="7" w:tplc="04090019" w:tentative="1">
+      <w:start w:val="1"/>
+      <w:numFmt w:val="lowerLetter"/>
+      <w:lvlText w:val="%8."/>
+      <w:lvlJc w:val="left"/>
+      <w:pPr>
+        <w:ind w:left="5760" w:hanging="360"/>
+      </w:pPr>
+    </w:lvl>
+    <w:lvl w:ilvl="8" w:tplc="0409001B" w:tentative="1">
+      <w:start w:val="1"/>
+      <w:numFmt w:val="lowerRoman"/>
+      <w:lvlText w:val="%9."/>
+      <w:lvlJc w:val="right"/>
+      <w:pPr>
+        <w:ind w:left="6480" w:hanging="180"/>
+      </w:pPr>
+    </w:lvl>
+  </w:abstractNum>
+  <w:abstractNum w:abstractNumId="20" w15:restartNumberingAfterBreak="0">
+    <w:nsid w:val="6A2E21D5"/>
+    <w:multiLevelType w:val="hybridMultilevel"/>
+    <w:tmpl w:val="D83AA1DE"/>
+    <w:lvl w:ilvl="0" w:tplc="0409000F">
+      <w:start w:val="1"/>
+      <w:numFmt w:val="decimal"/>
+      <w:lvlText w:val="%1."/>
+      <w:lvlJc w:val="left"/>
+      <w:pPr>
+        <w:ind w:left="720" w:hanging="360"/>
+      </w:pPr>
+      <w:rPr>
+        <w:rFonts w:hint="default"/>
+      </w:rPr>
+    </w:lvl>
+    <w:lvl w:ilvl="1" w:tplc="04090019" w:tentative="1">
+      <w:start w:val="1"/>
+      <w:numFmt w:val="lowerLetter"/>
+      <w:lvlText w:val="%2."/>
+      <w:lvlJc w:val="left"/>
+      <w:pPr>
+        <w:ind w:left="1440" w:hanging="360"/>
+      </w:pPr>
+    </w:lvl>
+    <w:lvl w:ilvl="2" w:tplc="0409001B" w:tentative="1">
+      <w:start w:val="1"/>
+      <w:numFmt w:val="lowerRoman"/>
+      <w:lvlText w:val="%3."/>
+      <w:lvlJc w:val="right"/>
+      <w:pPr>
+        <w:ind w:left="2160" w:hanging="180"/>
+      </w:pPr>
+    </w:lvl>
+    <w:lvl w:ilvl="3" w:tplc="0409000F" w:tentative="1">
+      <w:start w:val="1"/>
+      <w:numFmt w:val="decimal"/>
+      <w:lvlText w:val="%4."/>
+      <w:lvlJc w:val="left"/>
+      <w:pPr>
+        <w:ind w:left="2880" w:hanging="360"/>
+      </w:pPr>
+    </w:lvl>
+    <w:lvl w:ilvl="4" w:tplc="04090019" w:tentative="1">
+      <w:start w:val="1"/>
+      <w:numFmt w:val="lowerLetter"/>
+      <w:lvlText w:val="%5."/>
+      <w:lvlJc w:val="left"/>
+      <w:pPr>
+        <w:ind w:left="3600" w:hanging="360"/>
+      </w:pPr>
+    </w:lvl>
+    <w:lvl w:ilvl="5" w:tplc="0409001B" w:tentative="1">
+      <w:start w:val="1"/>
+      <w:numFmt w:val="lowerRoman"/>
+      <w:lvlText w:val="%6."/>
+      <w:lvlJc w:val="right"/>
+      <w:pPr>
+        <w:ind w:left="4320" w:hanging="180"/>
+      </w:pPr>
+    </w:lvl>
+    <w:lvl w:ilvl="6" w:tplc="0409000F" w:tentative="1">
+      <w:start w:val="1"/>
+      <w:numFmt w:val="decimal"/>
+      <w:lvlText w:val="%7."/>
+      <w:lvlJc w:val="left"/>
+      <w:pPr>
+        <w:ind w:left="5040" w:hanging="360"/>
+      </w:pPr>
+    </w:lvl>
+    <w:lvl w:ilvl="7" w:tplc="04090019" w:tentative="1">
+      <w:start w:val="1"/>
+      <w:numFmt w:val="lowerLetter"/>
+      <w:lvlText w:val="%8."/>
+      <w:lvlJc w:val="left"/>
+      <w:pPr>
+        <w:ind w:left="5760" w:hanging="360"/>
+      </w:pPr>
+    </w:lvl>
+    <w:lvl w:ilvl="8" w:tplc="0409001B" w:tentative="1">
+      <w:start w:val="1"/>
+      <w:numFmt w:val="lowerRoman"/>
+      <w:lvlText w:val="%9."/>
+      <w:lvlJc w:val="right"/>
+      <w:pPr>
+        <w:ind w:left="6480" w:hanging="180"/>
+      </w:pPr>
+    </w:lvl>
+  </w:abstractNum>
+  <w:abstractNum w:abstractNumId="21" w15:restartNumberingAfterBreak="0">
     <w:nsid w:val="6D5941E1"/>
     <w:multiLevelType w:val="hybridMultilevel"/>
     <w:tmpl w:val="D6D404EE"/>
@@ -4252,7 +5921,7 @@
       </w:pPr>
     </w:lvl>
   </w:abstractNum>
-  <w:abstractNum w:abstractNumId="15" w15:restartNumberingAfterBreak="0">
+  <w:abstractNum w:abstractNumId="22" w15:restartNumberingAfterBreak="0">
     <w:nsid w:val="6DF5187A"/>
     <w:multiLevelType w:val="hybridMultilevel"/>
     <w:tmpl w:val="A60C886E"/>
@@ -4269,6 +5938,362 @@
       </w:rPr>
     </w:lvl>
     <w:lvl w:ilvl="1" w:tplc="04090019">
+      <w:start w:val="1"/>
+      <w:numFmt w:val="lowerLetter"/>
+      <w:lvlText w:val="%2."/>
+      <w:lvlJc w:val="left"/>
+      <w:pPr>
+        <w:ind w:left="1440" w:hanging="360"/>
+      </w:pPr>
+    </w:lvl>
+    <w:lvl w:ilvl="2" w:tplc="0409001B" w:tentative="1">
+      <w:start w:val="1"/>
+      <w:numFmt w:val="lowerRoman"/>
+      <w:lvlText w:val="%3."/>
+      <w:lvlJc w:val="right"/>
+      <w:pPr>
+        <w:ind w:left="2160" w:hanging="180"/>
+      </w:pPr>
+    </w:lvl>
+    <w:lvl w:ilvl="3" w:tplc="0409000F" w:tentative="1">
+      <w:start w:val="1"/>
+      <w:numFmt w:val="decimal"/>
+      <w:lvlText w:val="%4."/>
+      <w:lvlJc w:val="left"/>
+      <w:pPr>
+        <w:ind w:left="2880" w:hanging="360"/>
+      </w:pPr>
+    </w:lvl>
+    <w:lvl w:ilvl="4" w:tplc="04090019" w:tentative="1">
+      <w:start w:val="1"/>
+      <w:numFmt w:val="lowerLetter"/>
+      <w:lvlText w:val="%5."/>
+      <w:lvlJc w:val="left"/>
+      <w:pPr>
+        <w:ind w:left="3600" w:hanging="360"/>
+      </w:pPr>
+    </w:lvl>
+    <w:lvl w:ilvl="5" w:tplc="0409001B" w:tentative="1">
+      <w:start w:val="1"/>
+      <w:numFmt w:val="lowerRoman"/>
+      <w:lvlText w:val="%6."/>
+      <w:lvlJc w:val="right"/>
+      <w:pPr>
+        <w:ind w:left="4320" w:hanging="180"/>
+      </w:pPr>
+    </w:lvl>
+    <w:lvl w:ilvl="6" w:tplc="0409000F" w:tentative="1">
+      <w:start w:val="1"/>
+      <w:numFmt w:val="decimal"/>
+      <w:lvlText w:val="%7."/>
+      <w:lvlJc w:val="left"/>
+      <w:pPr>
+        <w:ind w:left="5040" w:hanging="360"/>
+      </w:pPr>
+    </w:lvl>
+    <w:lvl w:ilvl="7" w:tplc="04090019" w:tentative="1">
+      <w:start w:val="1"/>
+      <w:numFmt w:val="lowerLetter"/>
+      <w:lvlText w:val="%8."/>
+      <w:lvlJc w:val="left"/>
+      <w:pPr>
+        <w:ind w:left="5760" w:hanging="360"/>
+      </w:pPr>
+    </w:lvl>
+    <w:lvl w:ilvl="8" w:tplc="0409001B" w:tentative="1">
+      <w:start w:val="1"/>
+      <w:numFmt w:val="lowerRoman"/>
+      <w:lvlText w:val="%9."/>
+      <w:lvlJc w:val="right"/>
+      <w:pPr>
+        <w:ind w:left="6480" w:hanging="180"/>
+      </w:pPr>
+    </w:lvl>
+  </w:abstractNum>
+  <w:abstractNum w:abstractNumId="23" w15:restartNumberingAfterBreak="0">
+    <w:nsid w:val="6E5B76D3"/>
+    <w:multiLevelType w:val="hybridMultilevel"/>
+    <w:tmpl w:val="47D89E0A"/>
+    <w:lvl w:ilvl="0" w:tplc="0409000F">
+      <w:start w:val="1"/>
+      <w:numFmt w:val="decimal"/>
+      <w:lvlText w:val="%1."/>
+      <w:lvlJc w:val="left"/>
+      <w:pPr>
+        <w:ind w:left="720" w:hanging="360"/>
+      </w:pPr>
+      <w:rPr>
+        <w:rFonts w:hint="default"/>
+      </w:rPr>
+    </w:lvl>
+    <w:lvl w:ilvl="1" w:tplc="04090019" w:tentative="1">
+      <w:start w:val="1"/>
+      <w:numFmt w:val="lowerLetter"/>
+      <w:lvlText w:val="%2."/>
+      <w:lvlJc w:val="left"/>
+      <w:pPr>
+        <w:ind w:left="1440" w:hanging="360"/>
+      </w:pPr>
+    </w:lvl>
+    <w:lvl w:ilvl="2" w:tplc="0409001B" w:tentative="1">
+      <w:start w:val="1"/>
+      <w:numFmt w:val="lowerRoman"/>
+      <w:lvlText w:val="%3."/>
+      <w:lvlJc w:val="right"/>
+      <w:pPr>
+        <w:ind w:left="2160" w:hanging="180"/>
+      </w:pPr>
+    </w:lvl>
+    <w:lvl w:ilvl="3" w:tplc="0409000F" w:tentative="1">
+      <w:start w:val="1"/>
+      <w:numFmt w:val="decimal"/>
+      <w:lvlText w:val="%4."/>
+      <w:lvlJc w:val="left"/>
+      <w:pPr>
+        <w:ind w:left="2880" w:hanging="360"/>
+      </w:pPr>
+    </w:lvl>
+    <w:lvl w:ilvl="4" w:tplc="04090019" w:tentative="1">
+      <w:start w:val="1"/>
+      <w:numFmt w:val="lowerLetter"/>
+      <w:lvlText w:val="%5."/>
+      <w:lvlJc w:val="left"/>
+      <w:pPr>
+        <w:ind w:left="3600" w:hanging="360"/>
+      </w:pPr>
+    </w:lvl>
+    <w:lvl w:ilvl="5" w:tplc="0409001B" w:tentative="1">
+      <w:start w:val="1"/>
+      <w:numFmt w:val="lowerRoman"/>
+      <w:lvlText w:val="%6."/>
+      <w:lvlJc w:val="right"/>
+      <w:pPr>
+        <w:ind w:left="4320" w:hanging="180"/>
+      </w:pPr>
+    </w:lvl>
+    <w:lvl w:ilvl="6" w:tplc="0409000F" w:tentative="1">
+      <w:start w:val="1"/>
+      <w:numFmt w:val="decimal"/>
+      <w:lvlText w:val="%7."/>
+      <w:lvlJc w:val="left"/>
+      <w:pPr>
+        <w:ind w:left="5040" w:hanging="360"/>
+      </w:pPr>
+    </w:lvl>
+    <w:lvl w:ilvl="7" w:tplc="04090019" w:tentative="1">
+      <w:start w:val="1"/>
+      <w:numFmt w:val="lowerLetter"/>
+      <w:lvlText w:val="%8."/>
+      <w:lvlJc w:val="left"/>
+      <w:pPr>
+        <w:ind w:left="5760" w:hanging="360"/>
+      </w:pPr>
+    </w:lvl>
+    <w:lvl w:ilvl="8" w:tplc="0409001B" w:tentative="1">
+      <w:start w:val="1"/>
+      <w:numFmt w:val="lowerRoman"/>
+      <w:lvlText w:val="%9."/>
+      <w:lvlJc w:val="right"/>
+      <w:pPr>
+        <w:ind w:left="6480" w:hanging="180"/>
+      </w:pPr>
+    </w:lvl>
+  </w:abstractNum>
+  <w:abstractNum w:abstractNumId="24" w15:restartNumberingAfterBreak="0">
+    <w:nsid w:val="71260903"/>
+    <w:multiLevelType w:val="hybridMultilevel"/>
+    <w:tmpl w:val="F2786510"/>
+    <w:lvl w:ilvl="0" w:tplc="2A2A15C8">
+      <w:start w:val="1"/>
+      <w:numFmt w:val="decimal"/>
+      <w:lvlText w:val="%1."/>
+      <w:lvlJc w:val="left"/>
+      <w:pPr>
+        <w:ind w:left="1080" w:hanging="360"/>
+      </w:pPr>
+      <w:rPr>
+        <w:rFonts w:hint="default"/>
+      </w:rPr>
+    </w:lvl>
+    <w:lvl w:ilvl="1" w:tplc="04090019" w:tentative="1">
+      <w:start w:val="1"/>
+      <w:numFmt w:val="lowerLetter"/>
+      <w:lvlText w:val="%2."/>
+      <w:lvlJc w:val="left"/>
+      <w:pPr>
+        <w:ind w:left="1800" w:hanging="360"/>
+      </w:pPr>
+    </w:lvl>
+    <w:lvl w:ilvl="2" w:tplc="0409001B" w:tentative="1">
+      <w:start w:val="1"/>
+      <w:numFmt w:val="lowerRoman"/>
+      <w:lvlText w:val="%3."/>
+      <w:lvlJc w:val="right"/>
+      <w:pPr>
+        <w:ind w:left="2520" w:hanging="180"/>
+      </w:pPr>
+    </w:lvl>
+    <w:lvl w:ilvl="3" w:tplc="0409000F" w:tentative="1">
+      <w:start w:val="1"/>
+      <w:numFmt w:val="decimal"/>
+      <w:lvlText w:val="%4."/>
+      <w:lvlJc w:val="left"/>
+      <w:pPr>
+        <w:ind w:left="3240" w:hanging="360"/>
+      </w:pPr>
+    </w:lvl>
+    <w:lvl w:ilvl="4" w:tplc="04090019" w:tentative="1">
+      <w:start w:val="1"/>
+      <w:numFmt w:val="lowerLetter"/>
+      <w:lvlText w:val="%5."/>
+      <w:lvlJc w:val="left"/>
+      <w:pPr>
+        <w:ind w:left="3960" w:hanging="360"/>
+      </w:pPr>
+    </w:lvl>
+    <w:lvl w:ilvl="5" w:tplc="0409001B" w:tentative="1">
+      <w:start w:val="1"/>
+      <w:numFmt w:val="lowerRoman"/>
+      <w:lvlText w:val="%6."/>
+      <w:lvlJc w:val="right"/>
+      <w:pPr>
+        <w:ind w:left="4680" w:hanging="180"/>
+      </w:pPr>
+    </w:lvl>
+    <w:lvl w:ilvl="6" w:tplc="0409000F" w:tentative="1">
+      <w:start w:val="1"/>
+      <w:numFmt w:val="decimal"/>
+      <w:lvlText w:val="%7."/>
+      <w:lvlJc w:val="left"/>
+      <w:pPr>
+        <w:ind w:left="5400" w:hanging="360"/>
+      </w:pPr>
+    </w:lvl>
+    <w:lvl w:ilvl="7" w:tplc="04090019" w:tentative="1">
+      <w:start w:val="1"/>
+      <w:numFmt w:val="lowerLetter"/>
+      <w:lvlText w:val="%8."/>
+      <w:lvlJc w:val="left"/>
+      <w:pPr>
+        <w:ind w:left="6120" w:hanging="360"/>
+      </w:pPr>
+    </w:lvl>
+    <w:lvl w:ilvl="8" w:tplc="0409001B" w:tentative="1">
+      <w:start w:val="1"/>
+      <w:numFmt w:val="lowerRoman"/>
+      <w:lvlText w:val="%9."/>
+      <w:lvlJc w:val="right"/>
+      <w:pPr>
+        <w:ind w:left="6840" w:hanging="180"/>
+      </w:pPr>
+    </w:lvl>
+  </w:abstractNum>
+  <w:abstractNum w:abstractNumId="25" w15:restartNumberingAfterBreak="0">
+    <w:nsid w:val="782A2EA8"/>
+    <w:multiLevelType w:val="hybridMultilevel"/>
+    <w:tmpl w:val="3C06FCBC"/>
+    <w:lvl w:ilvl="0" w:tplc="0409000F">
+      <w:start w:val="1"/>
+      <w:numFmt w:val="decimal"/>
+      <w:lvlText w:val="%1."/>
+      <w:lvlJc w:val="left"/>
+      <w:pPr>
+        <w:ind w:left="720" w:hanging="360"/>
+      </w:pPr>
+      <w:rPr>
+        <w:rFonts w:hint="default"/>
+      </w:rPr>
+    </w:lvl>
+    <w:lvl w:ilvl="1" w:tplc="04090019" w:tentative="1">
+      <w:start w:val="1"/>
+      <w:numFmt w:val="lowerLetter"/>
+      <w:lvlText w:val="%2."/>
+      <w:lvlJc w:val="left"/>
+      <w:pPr>
+        <w:ind w:left="1440" w:hanging="360"/>
+      </w:pPr>
+    </w:lvl>
+    <w:lvl w:ilvl="2" w:tplc="0409001B" w:tentative="1">
+      <w:start w:val="1"/>
+      <w:numFmt w:val="lowerRoman"/>
+      <w:lvlText w:val="%3."/>
+      <w:lvlJc w:val="right"/>
+      <w:pPr>
+        <w:ind w:left="2160" w:hanging="180"/>
+      </w:pPr>
+    </w:lvl>
+    <w:lvl w:ilvl="3" w:tplc="0409000F" w:tentative="1">
+      <w:start w:val="1"/>
+      <w:numFmt w:val="decimal"/>
+      <w:lvlText w:val="%4."/>
+      <w:lvlJc w:val="left"/>
+      <w:pPr>
+        <w:ind w:left="2880" w:hanging="360"/>
+      </w:pPr>
+    </w:lvl>
+    <w:lvl w:ilvl="4" w:tplc="04090019" w:tentative="1">
+      <w:start w:val="1"/>
+      <w:numFmt w:val="lowerLetter"/>
+      <w:lvlText w:val="%5."/>
+      <w:lvlJc w:val="left"/>
+      <w:pPr>
+        <w:ind w:left="3600" w:hanging="360"/>
+      </w:pPr>
+    </w:lvl>
+    <w:lvl w:ilvl="5" w:tplc="0409001B" w:tentative="1">
+      <w:start w:val="1"/>
+      <w:numFmt w:val="lowerRoman"/>
+      <w:lvlText w:val="%6."/>
+      <w:lvlJc w:val="right"/>
+      <w:pPr>
+        <w:ind w:left="4320" w:hanging="180"/>
+      </w:pPr>
+    </w:lvl>
+    <w:lvl w:ilvl="6" w:tplc="0409000F" w:tentative="1">
+      <w:start w:val="1"/>
+      <w:numFmt w:val="decimal"/>
+      <w:lvlText w:val="%7."/>
+      <w:lvlJc w:val="left"/>
+      <w:pPr>
+        <w:ind w:left="5040" w:hanging="360"/>
+      </w:pPr>
+    </w:lvl>
+    <w:lvl w:ilvl="7" w:tplc="04090019" w:tentative="1">
+      <w:start w:val="1"/>
+      <w:numFmt w:val="lowerLetter"/>
+      <w:lvlText w:val="%8."/>
+      <w:lvlJc w:val="left"/>
+      <w:pPr>
+        <w:ind w:left="5760" w:hanging="360"/>
+      </w:pPr>
+    </w:lvl>
+    <w:lvl w:ilvl="8" w:tplc="0409001B" w:tentative="1">
+      <w:start w:val="1"/>
+      <w:numFmt w:val="lowerRoman"/>
+      <w:lvlText w:val="%9."/>
+      <w:lvlJc w:val="right"/>
+      <w:pPr>
+        <w:ind w:left="6480" w:hanging="180"/>
+      </w:pPr>
+    </w:lvl>
+  </w:abstractNum>
+  <w:abstractNum w:abstractNumId="26" w15:restartNumberingAfterBreak="0">
+    <w:nsid w:val="7BDA1DF3"/>
+    <w:multiLevelType w:val="hybridMultilevel"/>
+    <w:tmpl w:val="82A206C4"/>
+    <w:lvl w:ilvl="0" w:tplc="0409000F">
+      <w:start w:val="1"/>
+      <w:numFmt w:val="decimal"/>
+      <w:lvlText w:val="%1."/>
+      <w:lvlJc w:val="left"/>
+      <w:pPr>
+        <w:ind w:left="720" w:hanging="360"/>
+      </w:pPr>
+      <w:rPr>
+        <w:rFonts w:hint="default"/>
+      </w:rPr>
+    </w:lvl>
+    <w:lvl w:ilvl="1" w:tplc="04090019" w:tentative="1">
       <w:start w:val="1"/>
       <w:numFmt w:val="lowerLetter"/>
       <w:lvlText w:val="%2."/>
@@ -4348,46 +6373,79 @@
     <w:abstractNumId w:val="3"/>
   </w:num>
   <w:num w:numId="3" w16cid:durableId="456221829">
-    <w:abstractNumId w:val="6"/>
+    <w:abstractNumId w:val="7"/>
   </w:num>
   <w:num w:numId="4" w16cid:durableId="701440572">
-    <w:abstractNumId w:val="4"/>
+    <w:abstractNumId w:val="5"/>
   </w:num>
   <w:num w:numId="5" w16cid:durableId="1394695673">
     <w:abstractNumId w:val="1"/>
   </w:num>
   <w:num w:numId="6" w16cid:durableId="1088191219">
+    <w:abstractNumId w:val="12"/>
+  </w:num>
+  <w:num w:numId="7" w16cid:durableId="1064716125">
+    <w:abstractNumId w:val="17"/>
+  </w:num>
+  <w:num w:numId="8" w16cid:durableId="1261716729">
     <w:abstractNumId w:val="9"/>
   </w:num>
-  <w:num w:numId="7" w16cid:durableId="1064716125">
-    <w:abstractNumId w:val="12"/>
-  </w:num>
-  <w:num w:numId="8" w16cid:durableId="1261716729">
-    <w:abstractNumId w:val="7"/>
-  </w:num>
   <w:num w:numId="9" w16cid:durableId="1298218138">
-    <w:abstractNumId w:val="8"/>
+    <w:abstractNumId w:val="10"/>
   </w:num>
   <w:num w:numId="10" w16cid:durableId="1790271709">
+    <w:abstractNumId w:val="22"/>
+  </w:num>
+  <w:num w:numId="11" w16cid:durableId="2130708058">
     <w:abstractNumId w:val="15"/>
   </w:num>
-  <w:num w:numId="11" w16cid:durableId="2130708058">
-    <w:abstractNumId w:val="10"/>
-  </w:num>
   <w:num w:numId="12" w16cid:durableId="1733188401">
-    <w:abstractNumId w:val="5"/>
+    <w:abstractNumId w:val="6"/>
   </w:num>
   <w:num w:numId="13" w16cid:durableId="1687632430">
-    <w:abstractNumId w:val="13"/>
+    <w:abstractNumId w:val="18"/>
   </w:num>
   <w:num w:numId="14" w16cid:durableId="1741245423">
-    <w:abstractNumId w:val="11"/>
+    <w:abstractNumId w:val="16"/>
   </w:num>
   <w:num w:numId="15" w16cid:durableId="2077706794">
     <w:abstractNumId w:val="0"/>
   </w:num>
   <w:num w:numId="16" w16cid:durableId="494732577">
+    <w:abstractNumId w:val="21"/>
+  </w:num>
+  <w:num w:numId="17" w16cid:durableId="148326068">
+    <w:abstractNumId w:val="23"/>
+  </w:num>
+  <w:num w:numId="18" w16cid:durableId="1832018096">
+    <w:abstractNumId w:val="4"/>
+  </w:num>
+  <w:num w:numId="19" w16cid:durableId="707487861">
+    <w:abstractNumId w:val="24"/>
+  </w:num>
+  <w:num w:numId="20" w16cid:durableId="907498983">
+    <w:abstractNumId w:val="19"/>
+  </w:num>
+  <w:num w:numId="21" w16cid:durableId="2078015850">
+    <w:abstractNumId w:val="11"/>
+  </w:num>
+  <w:num w:numId="22" w16cid:durableId="749043554">
+    <w:abstractNumId w:val="25"/>
+  </w:num>
+  <w:num w:numId="23" w16cid:durableId="989675523">
+    <w:abstractNumId w:val="20"/>
+  </w:num>
+  <w:num w:numId="24" w16cid:durableId="104812987">
     <w:abstractNumId w:val="14"/>
+  </w:num>
+  <w:num w:numId="25" w16cid:durableId="841971186">
+    <w:abstractNumId w:val="8"/>
+  </w:num>
+  <w:num w:numId="26" w16cid:durableId="650522144">
+    <w:abstractNumId w:val="13"/>
+  </w:num>
+  <w:num w:numId="27" w16cid:durableId="1429538607">
+    <w:abstractNumId w:val="26"/>
   </w:num>
 </w:numbering>
 </file>

</xml_diff>

<commit_message>
Started Spring beans creation tutorial
</commit_message>
<xml_diff>
--- a/Course Structure.docx
+++ b/Course Structure.docx
@@ -58,7 +58,23 @@
           <w:b/>
           <w:bCs/>
         </w:rPr>
-        <w:t>Setting up initial Spring boot Project  Understand Layered Architecture</w:t>
+        <w:t xml:space="preserve">Setting up initial Spring boot </w:t>
+      </w:r>
+      <w:proofErr w:type="gramStart"/>
+      <w:r>
+        <w:rPr>
+          <w:b/>
+          <w:bCs/>
+        </w:rPr>
+        <w:t>Project  Understand</w:t>
+      </w:r>
+      <w:proofErr w:type="gramEnd"/>
+      <w:r>
+        <w:rPr>
+          <w:b/>
+          <w:bCs/>
+        </w:rPr>
+        <w:t xml:space="preserve"> Layered Architecture</w:t>
       </w:r>
     </w:p>
     <w:p>
@@ -75,7 +91,15 @@
     </w:p>
     <w:p>
       <w:r>
-        <w:t>Understand Maven pom.xml a bit (as Maven and Java is a prerequisite for learning springboot)</w:t>
+        <w:t xml:space="preserve">Understand Maven pom.xml a bit (as Maven and Java is a prerequisite for learning </w:t>
+      </w:r>
+      <w:proofErr w:type="spellStart"/>
+      <w:r>
+        <w:t>springboot</w:t>
+      </w:r>
+      <w:proofErr w:type="spellEnd"/>
+      <w:r>
+        <w:t>)</w:t>
       </w:r>
     </w:p>
     <w:p>
@@ -262,7 +286,15 @@
         <w:spacing w:after="0"/>
       </w:pPr>
       <w:r>
-        <w:t xml:space="preserve"> @EnableScheduling etc…</w:t>
+        <w:t xml:space="preserve"> @EnableScheduling </w:t>
+      </w:r>
+      <w:proofErr w:type="spellStart"/>
+      <w:r>
+        <w:t>etc</w:t>
+      </w:r>
+      <w:proofErr w:type="spellEnd"/>
+      <w:r>
+        <w:t>…</w:t>
       </w:r>
     </w:p>
     <w:p>
@@ -319,12 +351,14 @@
       <w:r>
         <w:t xml:space="preserve">What is </w:t>
       </w:r>
+      <w:proofErr w:type="gramStart"/>
       <w:r>
         <w:t>s</w:t>
       </w:r>
       <w:r>
         <w:t>ervlet:-</w:t>
       </w:r>
+      <w:proofErr w:type="gramEnd"/>
       <w:r>
         <w:t xml:space="preserve"> Before we talk about Spring or Spring boot, first we need to discuss about “SERVLET”</w:t>
       </w:r>
@@ -371,7 +405,15 @@
         <w:spacing w:after="0"/>
       </w:pPr>
       <w:r>
-        <w:t>And servlet container are the ones which mana</w:t>
+        <w:t xml:space="preserve">And servlet </w:t>
+      </w:r>
+      <w:proofErr w:type="gramStart"/>
+      <w:r>
+        <w:t>container</w:t>
+      </w:r>
+      <w:proofErr w:type="gramEnd"/>
+      <w:r>
+        <w:t xml:space="preserve"> are the ones which mana</w:t>
       </w:r>
       <w:r>
         <w:t>ges the Servlets.</w:t>
@@ -455,7 +497,15 @@
     </w:p>
     <w:p>
       <w:r>
-        <w:t>Spring Framework, solve challenges which exists with Servlets.</w:t>
+        <w:t xml:space="preserve">Spring Framework, solve challenges which </w:t>
+      </w:r>
+      <w:proofErr w:type="gramStart"/>
+      <w:r>
+        <w:t>exists</w:t>
+      </w:r>
+      <w:proofErr w:type="gramEnd"/>
+      <w:r>
+        <w:t xml:space="preserve"> with Servlets.</w:t>
       </w:r>
     </w:p>
     <w:p>
@@ -479,7 +529,15 @@
         </w:numPr>
       </w:pPr>
       <w:r>
-        <w:t>This web.xml over the time becomes too big and becomes very difficult to manager and understand.</w:t>
+        <w:t xml:space="preserve">This web.xml over the time becomes too big and becomes very difficult to </w:t>
+      </w:r>
+      <w:proofErr w:type="gramStart"/>
+      <w:r>
+        <w:t>manager</w:t>
+      </w:r>
+      <w:proofErr w:type="gramEnd"/>
+      <w:r>
+        <w:t xml:space="preserve"> and understand.</w:t>
       </w:r>
     </w:p>
     <w:p>
@@ -503,7 +561,15 @@
         </w:numPr>
       </w:pPr>
       <w:r>
-        <w:t>Inversion of Control(IOC):-</w:t>
+        <w:t xml:space="preserve">Inversion of </w:t>
+      </w:r>
+      <w:proofErr w:type="gramStart"/>
+      <w:r>
+        <w:t>Control(</w:t>
+      </w:r>
+      <w:proofErr w:type="gramEnd"/>
+      <w:r>
+        <w:t>IOC):-</w:t>
       </w:r>
     </w:p>
     <w:p>
@@ -515,7 +581,15 @@
         </w:numPr>
       </w:pPr>
       <w:r>
-        <w:t>Servlets depends on Servlet container to create object and maintain its lifecycle.</w:t>
+        <w:t xml:space="preserve">Servlets </w:t>
+      </w:r>
+      <w:proofErr w:type="gramStart"/>
+      <w:r>
+        <w:t>depends</w:t>
+      </w:r>
+      <w:proofErr w:type="gramEnd"/>
+      <w:r>
+        <w:t xml:space="preserve"> on Servlet container to create object and maintain its lifecycle.</w:t>
       </w:r>
     </w:p>
     <w:p>
@@ -540,8 +614,13 @@
       </w:pPr>
       <w:r>
         <w:lastRenderedPageBreak/>
-        <w:t>Dependency Injection is implementation of Ioc</w:t>
-      </w:r>
+        <w:t xml:space="preserve">Dependency Injection is implementation of </w:t>
+      </w:r>
+      <w:proofErr w:type="spellStart"/>
+      <w:r>
+        <w:t>Ioc</w:t>
+      </w:r>
+      <w:proofErr w:type="spellEnd"/>
     </w:p>
     <w:p>
       <w:pPr>
@@ -564,7 +643,15 @@
         </w:numPr>
       </w:pPr>
       <w:r>
-        <w:t>As the object creation depends on Servlet, mocking is not easy. Which makes unit testing process harder.</w:t>
+        <w:t xml:space="preserve">As the object creation depends on Servlet, mocking is not easy. Which makes </w:t>
+      </w:r>
+      <w:proofErr w:type="gramStart"/>
+      <w:r>
+        <w:t>unit</w:t>
+      </w:r>
+      <w:proofErr w:type="gramEnd"/>
+      <w:r>
+        <w:t xml:space="preserve"> testing process harder.</w:t>
       </w:r>
     </w:p>
     <w:p>
@@ -600,7 +687,15 @@
         </w:numPr>
       </w:pPr>
       <w:r>
-        <w:t>Handling different HTTP methods, request parameters, path mapping make code little difficult to understand.</w:t>
+        <w:t xml:space="preserve">Handling different HTTP methods, request parameters, path mapping make code </w:t>
+      </w:r>
+      <w:proofErr w:type="gramStart"/>
+      <w:r>
+        <w:t>little</w:t>
+      </w:r>
+      <w:proofErr w:type="gramEnd"/>
+      <w:r>
+        <w:t xml:space="preserve"> difficult to understand.</w:t>
       </w:r>
     </w:p>
     <w:p>
@@ -612,7 +707,15 @@
         </w:numPr>
       </w:pPr>
       <w:r>
-        <w:t>Spring MVC provides an organized approach to handle the requests and its easy to build RESTful APIs.</w:t>
+        <w:t xml:space="preserve">Spring MVC provides an organized approach to handle the requests and </w:t>
+      </w:r>
+      <w:proofErr w:type="spellStart"/>
+      <w:r>
+        <w:t>its</w:t>
+      </w:r>
+      <w:proofErr w:type="spellEnd"/>
+      <w:r>
+        <w:t xml:space="preserve"> easy to build RESTful APIs.</w:t>
       </w:r>
     </w:p>
     <w:p>
@@ -631,8 +734,13 @@
           <w:numId w:val="6"/>
         </w:numPr>
       </w:pPr>
-      <w:r>
-        <w:t>The another important feature of Spring framework is lot of INTEGRATION available with other frameworks.</w:t>
+      <w:proofErr w:type="gramStart"/>
+      <w:r>
+        <w:t>The another</w:t>
+      </w:r>
+      <w:proofErr w:type="gramEnd"/>
+      <w:r>
+        <w:t xml:space="preserve"> important feature of Spring framework is lot of INTEGRATION available with other frameworks.</w:t>
       </w:r>
     </w:p>
     <w:p>
@@ -644,7 +752,15 @@
         </w:numPr>
       </w:pPr>
       <w:r>
-        <w:t>This allow Developers to choose different combination of technologies and frameworks which best fits their requirements like:</w:t>
+        <w:t xml:space="preserve">This </w:t>
+      </w:r>
+      <w:proofErr w:type="gramStart"/>
+      <w:r>
+        <w:t>allow</w:t>
+      </w:r>
+      <w:proofErr w:type="gramEnd"/>
+      <w:r>
+        <w:t xml:space="preserve"> Developers to choose different combination of technologies and frameworks which best fits their requirements like:</w:t>
       </w:r>
     </w:p>
     <w:p>
@@ -743,50 +859,109 @@
           <w:b/>
           <w:bCs/>
         </w:rPr>
-        <w:t>IOC Inversioin of Control:-</w:t>
-      </w:r>
-    </w:p>
-    <w:p>
+        <w:t xml:space="preserve">IOC </w:t>
+      </w:r>
+      <w:proofErr w:type="spellStart"/>
       <w:r>
         <w:rPr>
           <w:b/>
           <w:bCs/>
         </w:rPr>
-        <w:t>@component:</w:t>
-      </w:r>
+        <w:t>Inversioin</w:t>
+      </w:r>
+      <w:proofErr w:type="spellEnd"/>
       <w:r>
         <w:rPr>
           <w:b/>
           <w:bCs/>
         </w:rPr>
-        <w:t>-</w:t>
-      </w:r>
-      <w:r>
-        <w:t xml:space="preserve"> </w:t>
-      </w:r>
-      <w:r>
-        <w:t>Tells Spring that, you have to manage this class or bean.</w:t>
-      </w:r>
-    </w:p>
-    <w:p>
-      <w:r>
-        <w:t>@Autowired:- Tells Spring to resolve and add this object dependency.</w:t>
-      </w:r>
-    </w:p>
-    <w:p>
-      <w:pPr>
+        <w:t xml:space="preserve"> of </w:t>
+      </w:r>
+      <w:proofErr w:type="gramStart"/>
+      <w:r>
         <w:rPr>
           <w:b/>
           <w:bCs/>
         </w:rPr>
-      </w:pPr>
+        <w:t>Control:-</w:t>
+      </w:r>
+      <w:proofErr w:type="gramEnd"/>
+    </w:p>
+    <w:p>
       <w:r>
         <w:rPr>
           <w:b/>
           <w:bCs/>
         </w:rPr>
-        <w:t>Spring Architecture:-</w:t>
-      </w:r>
+        <w:t>@</w:t>
+      </w:r>
+      <w:proofErr w:type="gramStart"/>
+      <w:r>
+        <w:rPr>
+          <w:b/>
+          <w:bCs/>
+        </w:rPr>
+        <w:t>component:</w:t>
+      </w:r>
+      <w:r>
+        <w:rPr>
+          <w:b/>
+          <w:bCs/>
+        </w:rPr>
+        <w:t>-</w:t>
+      </w:r>
+      <w:proofErr w:type="gramEnd"/>
+      <w:r>
+        <w:t xml:space="preserve"> </w:t>
+      </w:r>
+      <w:r>
+        <w:t xml:space="preserve">Tells Spring </w:t>
+      </w:r>
+      <w:proofErr w:type="gramStart"/>
+      <w:r>
+        <w:t>that,</w:t>
+      </w:r>
+      <w:proofErr w:type="gramEnd"/>
+      <w:r>
+        <w:t xml:space="preserve"> you have to manage this class or bean.</w:t>
+      </w:r>
+    </w:p>
+    <w:p>
+      <w:r>
+        <w:t>@</w:t>
+      </w:r>
+      <w:proofErr w:type="gramStart"/>
+      <w:r>
+        <w:t>Autowired:-</w:t>
+      </w:r>
+      <w:proofErr w:type="gramEnd"/>
+      <w:r>
+        <w:t xml:space="preserve"> Tells Spring to resolve and add this object dependency.</w:t>
+      </w:r>
+    </w:p>
+    <w:p>
+      <w:pPr>
+        <w:rPr>
+          <w:b/>
+          <w:bCs/>
+        </w:rPr>
+      </w:pPr>
+      <w:r>
+        <w:rPr>
+          <w:b/>
+          <w:bCs/>
+        </w:rPr>
+        <w:t xml:space="preserve">Spring </w:t>
+      </w:r>
+      <w:proofErr w:type="gramStart"/>
+      <w:r>
+        <w:rPr>
+          <w:b/>
+          <w:bCs/>
+        </w:rPr>
+        <w:t>Architecture:-</w:t>
+      </w:r>
+      <w:proofErr w:type="gramEnd"/>
     </w:p>
     <w:p>
       <w:r>
@@ -848,8 +1023,13 @@
       <w:pPr>
         <w:jc w:val="center"/>
       </w:pPr>
-      <w:r>
-        <w:t xml:space="preserve">Fig:- Spring </w:t>
+      <w:proofErr w:type="gramStart"/>
+      <w:r>
+        <w:t>Fig:-</w:t>
+      </w:r>
+      <w:proofErr w:type="gramEnd"/>
+      <w:r>
+        <w:t xml:space="preserve"> Spring </w:t>
       </w:r>
       <w:r>
         <w:t xml:space="preserve">MVC </w:t>
@@ -1031,6 +1211,8 @@
         </w:rPr>
         <w:t xml:space="preserve"> </w:t>
       </w:r>
+      <w:proofErr w:type="spellStart"/>
+      <w:proofErr w:type="gramStart"/>
       <w:r>
         <w:rPr>
           <w:rFonts w:ascii="Consolas" w:eastAsia="Times New Roman" w:hAnsi="Consolas" w:cs="Times New Roman"/>
@@ -1042,6 +1224,7 @@
         </w:rPr>
         <w:t>PaymentController</w:t>
       </w:r>
+      <w:proofErr w:type="spellEnd"/>
       <w:r>
         <w:rPr>
           <w:rFonts w:ascii="Consolas" w:eastAsia="Times New Roman" w:hAnsi="Consolas" w:cs="Times New Roman"/>
@@ -1053,6 +1236,7 @@
         </w:rPr>
         <w:t>{</w:t>
       </w:r>
+      <w:proofErr w:type="gramEnd"/>
     </w:p>
     <w:p>
       <w:pPr>
@@ -1114,6 +1298,7 @@
         </w:rPr>
         <w:t xml:space="preserve">    </w:t>
       </w:r>
+      <w:proofErr w:type="spellStart"/>
       <w:r>
         <w:rPr>
           <w:rFonts w:ascii="Consolas" w:eastAsia="Times New Roman" w:hAnsi="Consolas" w:cs="Times New Roman"/>
@@ -1125,6 +1310,7 @@
         </w:rPr>
         <w:t>PaymentDAO</w:t>
       </w:r>
+      <w:proofErr w:type="spellEnd"/>
       <w:r>
         <w:rPr>
           <w:rFonts w:ascii="Consolas" w:eastAsia="Times New Roman" w:hAnsi="Consolas" w:cs="Times New Roman"/>
@@ -1136,6 +1322,8 @@
         </w:rPr>
         <w:t xml:space="preserve"> </w:t>
       </w:r>
+      <w:proofErr w:type="spellStart"/>
+      <w:proofErr w:type="gramStart"/>
       <w:r>
         <w:rPr>
           <w:rFonts w:ascii="Consolas" w:eastAsia="Times New Roman" w:hAnsi="Consolas" w:cs="Times New Roman"/>
@@ -1147,6 +1335,7 @@
         </w:rPr>
         <w:t>paymentService</w:t>
       </w:r>
+      <w:proofErr w:type="spellEnd"/>
       <w:r>
         <w:rPr>
           <w:rFonts w:ascii="Consolas" w:eastAsia="Times New Roman" w:hAnsi="Consolas" w:cs="Times New Roman"/>
@@ -1158,6 +1347,7 @@
         </w:rPr>
         <w:t>;</w:t>
       </w:r>
+      <w:proofErr w:type="gramEnd"/>
     </w:p>
     <w:p>
       <w:pPr>
@@ -1310,6 +1500,8 @@
         </w:rPr>
         <w:t xml:space="preserve"> </w:t>
       </w:r>
+      <w:proofErr w:type="spellStart"/>
+      <w:proofErr w:type="gramStart"/>
       <w:r>
         <w:rPr>
           <w:rFonts w:ascii="Consolas" w:eastAsia="Times New Roman" w:hAnsi="Consolas" w:cs="Times New Roman"/>
@@ -1321,6 +1513,7 @@
         </w:rPr>
         <w:t>getPaymentDetails</w:t>
       </w:r>
+      <w:proofErr w:type="spellEnd"/>
       <w:r>
         <w:rPr>
           <w:rFonts w:ascii="Consolas" w:eastAsia="Times New Roman" w:hAnsi="Consolas" w:cs="Times New Roman"/>
@@ -1330,13 +1523,10 @@
           <w:szCs w:val="21"/>
           <w14:ligatures w14:val="none"/>
         </w:rPr>
-        <w:t>(){</w:t>
-      </w:r>
-    </w:p>
-    <w:p>
-      <w:pPr>
-        <w:shd w:val="clear" w:color="auto" w:fill="1F1F1F"/>
-        <w:spacing w:after="0" w:line="285" w:lineRule="atLeast"/>
+        <w:t>(</w:t>
+      </w:r>
+      <w:proofErr w:type="gramEnd"/>
+      <w:r>
         <w:rPr>
           <w:rFonts w:ascii="Consolas" w:eastAsia="Times New Roman" w:hAnsi="Consolas" w:cs="Times New Roman"/>
           <w:color w:val="CCCCCC"/>
@@ -1345,8 +1535,13 @@
           <w:szCs w:val="21"/>
           <w14:ligatures w14:val="none"/>
         </w:rPr>
-      </w:pPr>
-      <w:r>
+        <w:t>){</w:t>
+      </w:r>
+    </w:p>
+    <w:p>
+      <w:pPr>
+        <w:shd w:val="clear" w:color="auto" w:fill="1F1F1F"/>
+        <w:spacing w:after="0" w:line="285" w:lineRule="atLeast"/>
         <w:rPr>
           <w:rFonts w:ascii="Consolas" w:eastAsia="Times New Roman" w:hAnsi="Consolas" w:cs="Times New Roman"/>
           <w:color w:val="CCCCCC"/>
@@ -1355,6 +1550,16 @@
           <w:szCs w:val="21"/>
           <w14:ligatures w14:val="none"/>
         </w:rPr>
+      </w:pPr>
+      <w:r>
+        <w:rPr>
+          <w:rFonts w:ascii="Consolas" w:eastAsia="Times New Roman" w:hAnsi="Consolas" w:cs="Times New Roman"/>
+          <w:color w:val="CCCCCC"/>
+          <w:kern w:val="0"/>
+          <w:sz w:val="21"/>
+          <w:szCs w:val="21"/>
+          <w14:ligatures w14:val="none"/>
+        </w:rPr>
         <w:t xml:space="preserve">        </w:t>
       </w:r>
       <w:r>
@@ -1379,6 +1584,7 @@
         </w:rPr>
         <w:t xml:space="preserve"> </w:t>
       </w:r>
+      <w:proofErr w:type="spellStart"/>
       <w:r>
         <w:rPr>
           <w:rFonts w:ascii="Consolas" w:eastAsia="Times New Roman" w:hAnsi="Consolas" w:cs="Times New Roman"/>
@@ -1412,6 +1618,7 @@
         </w:rPr>
         <w:t>getDetails</w:t>
       </w:r>
+      <w:proofErr w:type="spellEnd"/>
       <w:r>
         <w:rPr>
           <w:rFonts w:ascii="Consolas" w:eastAsia="Times New Roman" w:hAnsi="Consolas" w:cs="Times New Roman"/>
@@ -1421,13 +1628,10 @@
           <w:szCs w:val="21"/>
           <w14:ligatures w14:val="none"/>
         </w:rPr>
-        <w:t>();</w:t>
-      </w:r>
-    </w:p>
-    <w:p>
-      <w:pPr>
-        <w:shd w:val="clear" w:color="auto" w:fill="1F1F1F"/>
-        <w:spacing w:after="0" w:line="285" w:lineRule="atLeast"/>
+        <w:t>(</w:t>
+      </w:r>
+      <w:proofErr w:type="gramStart"/>
+      <w:r>
         <w:rPr>
           <w:rFonts w:ascii="Consolas" w:eastAsia="Times New Roman" w:hAnsi="Consolas" w:cs="Times New Roman"/>
           <w:color w:val="CCCCCC"/>
@@ -1436,8 +1640,14 @@
           <w:szCs w:val="21"/>
           <w14:ligatures w14:val="none"/>
         </w:rPr>
-      </w:pPr>
-      <w:r>
+        <w:t>);</w:t>
+      </w:r>
+      <w:proofErr w:type="gramEnd"/>
+    </w:p>
+    <w:p>
+      <w:pPr>
+        <w:shd w:val="clear" w:color="auto" w:fill="1F1F1F"/>
+        <w:spacing w:after="0" w:line="285" w:lineRule="atLeast"/>
         <w:rPr>
           <w:rFonts w:ascii="Consolas" w:eastAsia="Times New Roman" w:hAnsi="Consolas" w:cs="Times New Roman"/>
           <w:color w:val="CCCCCC"/>
@@ -1446,13 +1656,8 @@
           <w:szCs w:val="21"/>
           <w14:ligatures w14:val="none"/>
         </w:rPr>
-        <w:t>    }</w:t>
-      </w:r>
-    </w:p>
-    <w:p>
-      <w:pPr>
-        <w:shd w:val="clear" w:color="auto" w:fill="1F1F1F"/>
-        <w:spacing w:after="0" w:line="285" w:lineRule="atLeast"/>
+      </w:pPr>
+      <w:r>
         <w:rPr>
           <w:rFonts w:ascii="Consolas" w:eastAsia="Times New Roman" w:hAnsi="Consolas" w:cs="Times New Roman"/>
           <w:color w:val="CCCCCC"/>
@@ -1461,8 +1666,13 @@
           <w:szCs w:val="21"/>
           <w14:ligatures w14:val="none"/>
         </w:rPr>
-      </w:pPr>
-      <w:r>
+        <w:t>    }</w:t>
+      </w:r>
+    </w:p>
+    <w:p>
+      <w:pPr>
+        <w:shd w:val="clear" w:color="auto" w:fill="1F1F1F"/>
+        <w:spacing w:after="0" w:line="285" w:lineRule="atLeast"/>
         <w:rPr>
           <w:rFonts w:ascii="Consolas" w:eastAsia="Times New Roman" w:hAnsi="Consolas" w:cs="Times New Roman"/>
           <w:color w:val="CCCCCC"/>
@@ -1471,6 +1681,16 @@
           <w:szCs w:val="21"/>
           <w14:ligatures w14:val="none"/>
         </w:rPr>
+      </w:pPr>
+      <w:r>
+        <w:rPr>
+          <w:rFonts w:ascii="Consolas" w:eastAsia="Times New Roman" w:hAnsi="Consolas" w:cs="Times New Roman"/>
+          <w:color w:val="CCCCCC"/>
+          <w:kern w:val="0"/>
+          <w:sz w:val="21"/>
+          <w:szCs w:val="21"/>
+          <w14:ligatures w14:val="none"/>
+        </w:rPr>
         <w:t>}</w:t>
       </w:r>
     </w:p>
@@ -1538,7 +1758,15 @@
     </w:p>
     <w:p>
       <w:r>
-        <w:t>Spring Boot, solve challenges which exists with Spring MVC.</w:t>
+        <w:t xml:space="preserve">Spring Boot, solve challenges which </w:t>
+      </w:r>
+      <w:proofErr w:type="gramStart"/>
+      <w:r>
+        <w:t>exists</w:t>
+      </w:r>
+      <w:proofErr w:type="gramEnd"/>
+      <w:r>
+        <w:t xml:space="preserve"> with Spring MVC.</w:t>
       </w:r>
     </w:p>
     <w:p>
@@ -1551,7 +1779,15 @@
       </w:pPr>
       <w:r>
         <w:lastRenderedPageBreak/>
-        <w:t xml:space="preserve">Dependency Management:- </w:t>
+        <w:t xml:space="preserve">Dependency </w:t>
+      </w:r>
+      <w:proofErr w:type="gramStart"/>
+      <w:r>
+        <w:t>Management:-</w:t>
+      </w:r>
+      <w:proofErr w:type="gramEnd"/>
+      <w:r>
+        <w:t xml:space="preserve"> </w:t>
       </w:r>
       <w:r>
         <w:t xml:space="preserve"> No need </w:t>
@@ -1569,13 +1805,61 @@
         </w:numPr>
       </w:pPr>
       <w:r>
-        <w:t xml:space="preserve">Auto Configuration:- </w:t>
-      </w:r>
-      <w:r>
-        <w:t>No need for separately configuring “DispatcherServelt”, “AppConfig”, “EnableWebMVC”, “ComponentScan”</w:t>
-      </w:r>
-      <w:r>
-        <w:t>. Spring boot add internally by default.</w:t>
+        <w:t xml:space="preserve">Auto </w:t>
+      </w:r>
+      <w:proofErr w:type="gramStart"/>
+      <w:r>
+        <w:t>Configuration:-</w:t>
+      </w:r>
+      <w:proofErr w:type="gramEnd"/>
+      <w:r>
+        <w:t xml:space="preserve"> </w:t>
+      </w:r>
+      <w:r>
+        <w:t>No need for separately configuring “</w:t>
+      </w:r>
+      <w:proofErr w:type="spellStart"/>
+      <w:r>
+        <w:t>DispatcherServelt</w:t>
+      </w:r>
+      <w:proofErr w:type="spellEnd"/>
+      <w:r>
+        <w:t>”, “</w:t>
+      </w:r>
+      <w:proofErr w:type="spellStart"/>
+      <w:r>
+        <w:t>AppConfig</w:t>
+      </w:r>
+      <w:proofErr w:type="spellEnd"/>
+      <w:r>
+        <w:t>”, “</w:t>
+      </w:r>
+      <w:proofErr w:type="spellStart"/>
+      <w:r>
+        <w:t>EnableWebMVC</w:t>
+      </w:r>
+      <w:proofErr w:type="spellEnd"/>
+      <w:r>
+        <w:t>”, “</w:t>
+      </w:r>
+      <w:proofErr w:type="spellStart"/>
+      <w:r>
+        <w:t>ComponentScan</w:t>
+      </w:r>
+      <w:proofErr w:type="spellEnd"/>
+      <w:r>
+        <w:t>”</w:t>
+      </w:r>
+      <w:r>
+        <w:t xml:space="preserve">. Spring </w:t>
+      </w:r>
+      <w:proofErr w:type="gramStart"/>
+      <w:r>
+        <w:t>boot</w:t>
+      </w:r>
+      <w:proofErr w:type="gramEnd"/>
+      <w:r>
+        <w:t xml:space="preserve"> add internally by default.</w:t>
       </w:r>
     </w:p>
     <w:p>
@@ -1587,8 +1871,13 @@
         </w:numPr>
       </w:pPr>
       <w:r>
-        <w:t>Embedded Server:-</w:t>
-      </w:r>
+        <w:t xml:space="preserve">Embedded </w:t>
+      </w:r>
+      <w:proofErr w:type="gramStart"/>
+      <w:r>
+        <w:t>Server:-</w:t>
+      </w:r>
+      <w:proofErr w:type="gramEnd"/>
       <w:r>
         <w:t xml:space="preserve"> In traditional Spring MVC application, we need to build a WAR file, which is a packaged file containing your appli</w:t>
       </w:r>
@@ -1612,7 +1901,15 @@
         <w:pStyle w:val="Heading2"/>
       </w:pPr>
       <w:r>
-        <w:t>So, What is Spring boot?</w:t>
+        <w:t xml:space="preserve">So, </w:t>
+      </w:r>
+      <w:proofErr w:type="gramStart"/>
+      <w:r>
+        <w:t>What</w:t>
+      </w:r>
+      <w:proofErr w:type="gramEnd"/>
+      <w:r>
+        <w:t xml:space="preserve"> is Spring boot?</w:t>
       </w:r>
     </w:p>
     <w:p>
@@ -1648,7 +1945,15 @@
         </w:numPr>
       </w:pPr>
       <w:r>
-        <w:t>It support “Convention over Configuration”.</w:t>
+        <w:t xml:space="preserve">It </w:t>
+      </w:r>
+      <w:proofErr w:type="gramStart"/>
+      <w:r>
+        <w:t>support</w:t>
+      </w:r>
+      <w:proofErr w:type="gramEnd"/>
+      <w:r>
+        <w:t xml:space="preserve"> “Convention over Configuration”.</w:t>
       </w:r>
     </w:p>
     <w:p>
@@ -1660,7 +1965,15 @@
         </w:numPr>
       </w:pPr>
       <w:r>
-        <w:t>Use default values for configuration, and if developer don’t want to go with convention( the way something is done), they can over</w:t>
+        <w:t xml:space="preserve">Use default values for configuration, and if developer don’t want to go with </w:t>
+      </w:r>
+      <w:proofErr w:type="gramStart"/>
+      <w:r>
+        <w:t>convention( the</w:t>
+      </w:r>
+      <w:proofErr w:type="gramEnd"/>
+      <w:r>
+        <w:t xml:space="preserve"> way something is done), they can over</w:t>
       </w:r>
       <w:r>
         <w:t>ride it.</w:t>
@@ -1675,7 +1988,15 @@
         </w:numPr>
       </w:pPr>
       <w:r>
-        <w:t>It also help to run an application as quick as possible.</w:t>
+        <w:t xml:space="preserve">It also </w:t>
+      </w:r>
+      <w:proofErr w:type="gramStart"/>
+      <w:r>
+        <w:t>help</w:t>
+      </w:r>
+      <w:proofErr w:type="gramEnd"/>
+      <w:r>
+        <w:t xml:space="preserve"> to run an application as quick as possible.</w:t>
       </w:r>
     </w:p>
     <w:p>
@@ -1695,13 +2016,26 @@
         </w:numPr>
       </w:pPr>
       <w:r>
-        <w:t xml:space="preserve">Go to Spring Initializer i.e </w:t>
-      </w:r>
+        <w:t xml:space="preserve">Go to Spring Initializer </w:t>
+      </w:r>
+      <w:proofErr w:type="spellStart"/>
+      <w:proofErr w:type="gramStart"/>
+      <w:r>
+        <w:t>i.e</w:t>
+      </w:r>
+      <w:proofErr w:type="spellEnd"/>
       <w:r>
         <w:t xml:space="preserve"> </w:t>
       </w:r>
       <w:r>
-        <w:t>“start.spring.io”</w:t>
+        <w:t xml:space="preserve"> </w:t>
+      </w:r>
+      <w:r>
+        <w:t>“</w:t>
+      </w:r>
+      <w:proofErr w:type="gramEnd"/>
+      <w:r>
+        <w:t>start.spring.io”</w:t>
       </w:r>
     </w:p>
     <w:p>
@@ -1728,7 +2062,15 @@
         </w:numPr>
       </w:pPr>
       <w:r>
-        <w:t>Spring Boot : 3.2.3</w:t>
+        <w:t xml:space="preserve">Spring </w:t>
+      </w:r>
+      <w:proofErr w:type="gramStart"/>
+      <w:r>
+        <w:t>Boot :</w:t>
+      </w:r>
+      <w:proofErr w:type="gramEnd"/>
+      <w:r>
+        <w:t xml:space="preserve"> 3.2.3</w:t>
       </w:r>
     </w:p>
     <w:p>
@@ -1752,7 +2094,15 @@
         </w:numPr>
       </w:pPr>
       <w:r>
-        <w:t xml:space="preserve">Group - Com.PrashanthVangari </w:t>
+        <w:t xml:space="preserve">Group - </w:t>
+      </w:r>
+      <w:proofErr w:type="spellStart"/>
+      <w:r>
+        <w:t>Com.PrashanthVangari</w:t>
+      </w:r>
+      <w:proofErr w:type="spellEnd"/>
+      <w:r>
+        <w:t xml:space="preserve"> </w:t>
       </w:r>
     </w:p>
     <w:p>
@@ -1767,7 +2117,15 @@
         <w:t>Artifact</w:t>
       </w:r>
       <w:r>
-        <w:t xml:space="preserve"> – learningspringboot - // Usually project name</w:t>
+        <w:t xml:space="preserve"> – </w:t>
+      </w:r>
+      <w:proofErr w:type="spellStart"/>
+      <w:r>
+        <w:t>learningspringboot</w:t>
+      </w:r>
+      <w:proofErr w:type="spellEnd"/>
+      <w:r>
+        <w:t xml:space="preserve"> - // Usually project name</w:t>
       </w:r>
     </w:p>
     <w:p>
@@ -1779,7 +2137,15 @@
         </w:numPr>
       </w:pPr>
       <w:r>
-        <w:t>War vs Jar ( Web Archive vs Java Archive)</w:t>
+        <w:t xml:space="preserve">War vs Jar </w:t>
+      </w:r>
+      <w:proofErr w:type="gramStart"/>
+      <w:r>
+        <w:t>( Web</w:t>
+      </w:r>
+      <w:proofErr w:type="gramEnd"/>
+      <w:r>
+        <w:t xml:space="preserve"> Archive vs Java Archive)</w:t>
       </w:r>
     </w:p>
     <w:p>
@@ -1791,7 +2157,15 @@
         </w:numPr>
       </w:pPr>
       <w:r>
-        <w:t xml:space="preserve">Where we need stand alone application we use JAR. </w:t>
+        <w:t xml:space="preserve">Where we need </w:t>
+      </w:r>
+      <w:proofErr w:type="spellStart"/>
+      <w:r>
+        <w:t>stand alone</w:t>
+      </w:r>
+      <w:proofErr w:type="spellEnd"/>
+      <w:r>
+        <w:t xml:space="preserve"> application we use JAR. </w:t>
       </w:r>
     </w:p>
     <w:p>
@@ -1803,7 +2177,23 @@
         </w:numPr>
       </w:pPr>
       <w:r>
-        <w:t>If we use HTML, CSS, Javascript then we need to use.</w:t>
+        <w:t xml:space="preserve">If we use HTML, CSS, </w:t>
+      </w:r>
+      <w:proofErr w:type="spellStart"/>
+      <w:r>
+        <w:t>Javascript</w:t>
+      </w:r>
+      <w:proofErr w:type="spellEnd"/>
+      <w:r>
+        <w:t xml:space="preserve"> then we need to </w:t>
+      </w:r>
+      <w:proofErr w:type="gramStart"/>
+      <w:r>
+        <w:t>use</w:t>
+      </w:r>
+      <w:proofErr w:type="gramEnd"/>
+      <w:r>
+        <w:t>.</w:t>
       </w:r>
     </w:p>
     <w:p>
@@ -1841,8 +2231,13 @@
           <w:numId w:val="11"/>
         </w:numPr>
       </w:pPr>
-      <w:r>
-        <w:t xml:space="preserve">Dependencies:- </w:t>
+      <w:proofErr w:type="gramStart"/>
+      <w:r>
+        <w:t>Dependencies:-</w:t>
+      </w:r>
+      <w:proofErr w:type="gramEnd"/>
+      <w:r>
+        <w:t xml:space="preserve"> </w:t>
       </w:r>
     </w:p>
     <w:p>
@@ -1985,10 +2380,26 @@
         </w:numPr>
       </w:pPr>
       <w:r>
-        <w:t>Entity is the class which is the direct representation of our tables in the sql.</w:t>
-      </w:r>
-      <w:r>
-        <w:t xml:space="preserve"> Generally entities are used by </w:t>
+        <w:t xml:space="preserve">Entity is the class which is the direct representation of our tables in the </w:t>
+      </w:r>
+      <w:proofErr w:type="spellStart"/>
+      <w:r>
+        <w:t>sql</w:t>
+      </w:r>
+      <w:proofErr w:type="spellEnd"/>
+      <w:r>
+        <w:t>.</w:t>
+      </w:r>
+      <w:r>
+        <w:t xml:space="preserve"> </w:t>
+      </w:r>
+      <w:proofErr w:type="gramStart"/>
+      <w:r>
+        <w:t>Generally</w:t>
+      </w:r>
+      <w:proofErr w:type="gramEnd"/>
+      <w:r>
+        <w:t xml:space="preserve"> entities are used by </w:t>
       </w:r>
       <w:r>
         <w:t>repository layer.</w:t>
@@ -2053,8 +2464,13 @@
         </w:numPr>
       </w:pPr>
       <w:r>
-        <w:t>Documentation etc</w:t>
-      </w:r>
+        <w:t xml:space="preserve">Documentation </w:t>
+      </w:r>
+      <w:proofErr w:type="spellStart"/>
+      <w:r>
+        <w:t>etc</w:t>
+      </w:r>
+      <w:proofErr w:type="spellEnd"/>
     </w:p>
     <w:p>
       <w:pPr>
@@ -2083,7 +2499,15 @@
         <w:t xml:space="preserve">looks for “pom.xml” </w:t>
       </w:r>
       <w:r>
-        <w:t xml:space="preserve">in the current directory and get </w:t>
+        <w:t xml:space="preserve">in the current directory and </w:t>
+      </w:r>
+      <w:proofErr w:type="gramStart"/>
+      <w:r>
+        <w:t>get</w:t>
+      </w:r>
+      <w:proofErr w:type="gramEnd"/>
+      <w:r>
+        <w:t xml:space="preserve"> </w:t>
       </w:r>
       <w:r>
         <w:t>needed configuration.</w:t>
@@ -2159,7 +2583,15 @@
         <w:t xml:space="preserve">Each pom.xml file has parent pom. If &lt;parent&gt; is not present in the </w:t>
       </w:r>
       <w:r>
-        <w:t>xml file then it</w:t>
+        <w:t xml:space="preserve">xml </w:t>
+      </w:r>
+      <w:proofErr w:type="gramStart"/>
+      <w:r>
+        <w:t>file</w:t>
+      </w:r>
+      <w:proofErr w:type="gramEnd"/>
+      <w:r>
+        <w:t xml:space="preserve"> then it</w:t>
       </w:r>
       <w:r>
         <w:t xml:space="preserve"> inherits from the super</w:t>
@@ -2179,11 +2611,24 @@
           <w:numId w:val="14"/>
         </w:numPr>
       </w:pPr>
-      <w:r>
-        <w:t>groupId, artif</w:t>
-      </w:r>
-      <w:r>
-        <w:t xml:space="preserve">actId, version these uniquely identifies </w:t>
+      <w:proofErr w:type="spellStart"/>
+      <w:r>
+        <w:t>groupId</w:t>
+      </w:r>
+      <w:proofErr w:type="spellEnd"/>
+      <w:r>
+        <w:t xml:space="preserve">, </w:t>
+      </w:r>
+      <w:proofErr w:type="spellStart"/>
+      <w:r>
+        <w:t>artif</w:t>
+      </w:r>
+      <w:r>
+        <w:t>actId</w:t>
+      </w:r>
+      <w:proofErr w:type="spellEnd"/>
+      <w:r>
+        <w:t xml:space="preserve">, version these uniquely identifies </w:t>
       </w:r>
       <w:r>
         <w:t>the project.</w:t>
@@ -2194,7 +2639,15 @@
         <w:pStyle w:val="Heading3"/>
       </w:pPr>
       <w:r>
-        <w:t>Build LifeCycle:</w:t>
+        <w:t xml:space="preserve">Build </w:t>
+      </w:r>
+      <w:proofErr w:type="spellStart"/>
+      <w:r>
+        <w:t>LifeCycle</w:t>
+      </w:r>
+      <w:proofErr w:type="spellEnd"/>
+      <w:r>
+        <w:t>:</w:t>
       </w:r>
     </w:p>
     <w:p>
@@ -2326,10 +2779,18 @@
         </w:numPr>
       </w:pPr>
       <w:r>
-        <w:t>Package Compiled code (ex</w:t>
-      </w:r>
-      <w:r>
-        <w:t>:- Jar or War)</w:t>
+        <w:t>Package Compiled code (</w:t>
+      </w:r>
+      <w:proofErr w:type="gramStart"/>
+      <w:r>
+        <w:t>ex</w:t>
+      </w:r>
+      <w:r>
+        <w:t>:-</w:t>
+      </w:r>
+      <w:proofErr w:type="gramEnd"/>
+      <w:r>
+        <w:t xml:space="preserve"> Jar or War)</w:t>
       </w:r>
     </w:p>
     <w:p>
@@ -2377,13 +2838,26 @@
         </w:numPr>
       </w:pPr>
       <w:r>
-        <w:t>So, each phase has set of goals to achieve before moving to the next phase.</w:t>
+        <w:t xml:space="preserve">So, each phase has </w:t>
+      </w:r>
+      <w:proofErr w:type="gramStart"/>
+      <w:r>
+        <w:t>set</w:t>
+      </w:r>
+      <w:proofErr w:type="gramEnd"/>
+      <w:r>
+        <w:t xml:space="preserve"> of goals to achieve before moving to the next phase.</w:t>
       </w:r>
       <w:r>
         <w:t xml:space="preserve"> If we want to add any task/goal to any of the </w:t>
       </w:r>
-      <w:r>
-        <w:t>phase  we use build</w:t>
+      <w:proofErr w:type="gramStart"/>
+      <w:r>
+        <w:t>phase  we</w:t>
+      </w:r>
+      <w:proofErr w:type="gramEnd"/>
+      <w:r>
+        <w:t xml:space="preserve"> use build</w:t>
       </w:r>
     </w:p>
     <w:p>
@@ -2418,6 +2892,7 @@
       <w:r>
         <w:t xml:space="preserve">Validate: </w:t>
       </w:r>
+      <w:proofErr w:type="spellStart"/>
       <w:r>
         <w:rPr>
           <w:b/>
@@ -2425,47 +2900,51 @@
           <w:i/>
           <w:iCs/>
         </w:rPr>
-        <w:t>mvn validate</w:t>
-      </w:r>
-    </w:p>
-    <w:p>
-      <w:pPr>
-        <w:pStyle w:val="ListParagraph"/>
-        <w:numPr>
-          <w:ilvl w:val="1"/>
-          <w:numId w:val="15"/>
-        </w:numPr>
-      </w:pPr>
-      <w:r>
-        <w:t>Compile:-</w:t>
-      </w:r>
-      <w:r>
-        <w:t xml:space="preserve"> </w:t>
-      </w:r>
-    </w:p>
-    <w:p>
-      <w:pPr>
-        <w:pStyle w:val="ListParagraph"/>
-        <w:numPr>
-          <w:ilvl w:val="2"/>
-          <w:numId w:val="15"/>
-        </w:numPr>
+        <w:t>mvn</w:t>
+      </w:r>
+      <w:proofErr w:type="spellEnd"/>
+      <w:r>
         <w:rPr>
           <w:b/>
           <w:bCs/>
           <w:i/>
           <w:iCs/>
         </w:rPr>
-      </w:pPr>
-      <w:r>
+        <w:t xml:space="preserve"> validate</w:t>
+      </w:r>
+    </w:p>
+    <w:p>
+      <w:pPr>
+        <w:pStyle w:val="ListParagraph"/>
+        <w:numPr>
+          <w:ilvl w:val="1"/>
+          <w:numId w:val="15"/>
+        </w:numPr>
+      </w:pPr>
+      <w:proofErr w:type="gramStart"/>
+      <w:r>
+        <w:t>Compile:-</w:t>
+      </w:r>
+      <w:proofErr w:type="gramEnd"/>
+      <w:r>
+        <w:t xml:space="preserve"> </w:t>
+      </w:r>
+    </w:p>
+    <w:p>
+      <w:pPr>
+        <w:pStyle w:val="ListParagraph"/>
+        <w:numPr>
+          <w:ilvl w:val="2"/>
+          <w:numId w:val="15"/>
+        </w:numPr>
         <w:rPr>
           <w:b/>
           <w:bCs/>
           <w:i/>
           <w:iCs/>
         </w:rPr>
-        <w:t>m</w:t>
-      </w:r>
+      </w:pPr>
+      <w:proofErr w:type="spellStart"/>
       <w:r>
         <w:rPr>
           <w:b/>
@@ -2473,43 +2952,26 @@
           <w:i/>
           <w:iCs/>
         </w:rPr>
-        <w:t>vn compile</w:t>
-      </w:r>
-    </w:p>
-    <w:p>
-      <w:pPr>
-        <w:pStyle w:val="ListParagraph"/>
-        <w:numPr>
-          <w:ilvl w:val="2"/>
-          <w:numId w:val="15"/>
-        </w:numPr>
+        <w:t>m</w:t>
+      </w:r>
+      <w:r>
         <w:rPr>
           <w:b/>
           <w:bCs/>
           <w:i/>
           <w:iCs/>
         </w:rPr>
-      </w:pPr>
-      <w:r>
-        <w:t>compiles the code and creates a target folder which has all the class files.</w:t>
-      </w:r>
-    </w:p>
-    <w:p>
-      <w:pPr>
-        <w:pStyle w:val="ListParagraph"/>
-        <w:numPr>
-          <w:ilvl w:val="1"/>
-          <w:numId w:val="15"/>
-        </w:numPr>
+        <w:t>vn</w:t>
+      </w:r>
+      <w:proofErr w:type="spellEnd"/>
+      <w:r>
         <w:rPr>
           <w:b/>
           <w:bCs/>
           <w:i/>
           <w:iCs/>
         </w:rPr>
-      </w:pPr>
-      <w:r>
-        <w:t>Test:-</w:t>
+        <w:t xml:space="preserve"> compile</w:t>
       </w:r>
     </w:p>
     <w:p>
@@ -2527,17 +2989,28 @@
         </w:rPr>
       </w:pPr>
       <w:r>
+        <w:t>compiles the code and creates a target folder which has all the class files.</w:t>
+      </w:r>
+    </w:p>
+    <w:p>
+      <w:pPr>
+        <w:pStyle w:val="ListParagraph"/>
+        <w:numPr>
+          <w:ilvl w:val="1"/>
+          <w:numId w:val="15"/>
+        </w:numPr>
         <w:rPr>
           <w:b/>
           <w:bCs/>
           <w:i/>
           <w:iCs/>
         </w:rPr>
-        <w:t>mvn test</w:t>
-      </w:r>
-      <w:r>
-        <w:t xml:space="preserve"> </w:t>
-      </w:r>
+      </w:pPr>
+      <w:proofErr w:type="gramStart"/>
+      <w:r>
+        <w:t>Test:-</w:t>
+      </w:r>
+      <w:proofErr w:type="gramEnd"/>
     </w:p>
     <w:p>
       <w:pPr>
@@ -2553,60 +3026,53 @@
           <w:iCs/>
         </w:rPr>
       </w:pPr>
-      <w:r>
-        <w:t>This includes validate, compile and test phases.</w:t>
-      </w:r>
-    </w:p>
-    <w:p>
-      <w:pPr>
-        <w:pStyle w:val="ListParagraph"/>
-        <w:numPr>
-          <w:ilvl w:val="1"/>
-          <w:numId w:val="15"/>
-        </w:numPr>
+      <w:proofErr w:type="spellStart"/>
+      <w:r>
         <w:rPr>
           <w:b/>
           <w:bCs/>
           <w:i/>
           <w:iCs/>
         </w:rPr>
-      </w:pPr>
-      <w:r>
-        <w:t>Package</w:t>
-      </w:r>
-      <w:r>
-        <w:t>:-</w:t>
-      </w:r>
-    </w:p>
-    <w:p>
-      <w:pPr>
-        <w:pStyle w:val="ListParagraph"/>
-        <w:numPr>
-          <w:ilvl w:val="2"/>
-          <w:numId w:val="15"/>
-        </w:numPr>
+        <w:t>mvn</w:t>
+      </w:r>
+      <w:proofErr w:type="spellEnd"/>
+      <w:r>
         <w:rPr>
           <w:b/>
           <w:bCs/>
           <w:i/>
           <w:iCs/>
         </w:rPr>
-      </w:pPr>
-      <w:r>
+        <w:t xml:space="preserve"> test</w:t>
+      </w:r>
+      <w:r>
+        <w:t xml:space="preserve"> </w:t>
+      </w:r>
+    </w:p>
+    <w:p>
+      <w:pPr>
+        <w:pStyle w:val="ListParagraph"/>
+        <w:numPr>
+          <w:ilvl w:val="2"/>
+          <w:numId w:val="15"/>
+        </w:numPr>
         <w:rPr>
           <w:b/>
           <w:bCs/>
           <w:i/>
           <w:iCs/>
         </w:rPr>
-        <w:t>mvn package</w:t>
-      </w:r>
-    </w:p>
-    <w:p>
-      <w:pPr>
-        <w:pStyle w:val="ListParagraph"/>
-        <w:numPr>
-          <w:ilvl w:val="2"/>
+      </w:pPr>
+      <w:r>
+        <w:t>This includes validate, compile and test phases.</w:t>
+      </w:r>
+    </w:p>
+    <w:p>
+      <w:pPr>
+        <w:pStyle w:val="ListParagraph"/>
+        <w:numPr>
+          <w:ilvl w:val="1"/>
           <w:numId w:val="15"/>
         </w:numPr>
         <w:rPr>
@@ -2616,24 +3082,14 @@
           <w:iCs/>
         </w:rPr>
       </w:pPr>
-      <w:r>
-        <w:t xml:space="preserve">First compile validate, compile, test and </w:t>
-      </w:r>
-      <w:r>
-        <w:t xml:space="preserve">then run </w:t>
-      </w:r>
-      <w:r>
-        <w:t>package</w:t>
-      </w:r>
-      <w:r>
-        <w:t xml:space="preserve"> phase in which it generates .jar </w:t>
-      </w:r>
-      <w:r>
-        <w:t xml:space="preserve">or .war </w:t>
-      </w:r>
-      <w:r>
-        <w:t>file.</w:t>
-      </w:r>
+      <w:proofErr w:type="gramStart"/>
+      <w:r>
+        <w:t>Package</w:t>
+      </w:r>
+      <w:r>
+        <w:t>:-</w:t>
+      </w:r>
+      <w:proofErr w:type="gramEnd"/>
     </w:p>
     <w:p>
       <w:pPr>
@@ -2649,50 +3105,25 @@
           <w:iCs/>
         </w:rPr>
       </w:pPr>
-      <w:r>
-        <w:t>Jar or war is present in the target folder.</w:t>
-      </w:r>
-    </w:p>
-    <w:p>
-      <w:pPr>
-        <w:pStyle w:val="ListParagraph"/>
-        <w:numPr>
-          <w:ilvl w:val="1"/>
-          <w:numId w:val="15"/>
-        </w:numPr>
+      <w:proofErr w:type="spellStart"/>
+      <w:r>
         <w:rPr>
           <w:b/>
           <w:bCs/>
           <w:i/>
           <w:iCs/>
         </w:rPr>
-      </w:pPr>
-      <w:r>
-        <w:t>Verify</w:t>
-      </w:r>
-      <w:r>
-        <w:t xml:space="preserve"> the integrity of the package</w:t>
-      </w:r>
-      <w:r>
-        <w:t xml:space="preserve">:- </w:t>
-      </w:r>
-    </w:p>
-    <w:p>
-      <w:pPr>
-        <w:pStyle w:val="ListParagraph"/>
-        <w:numPr>
-          <w:ilvl w:val="2"/>
-          <w:numId w:val="15"/>
-        </w:numPr>
+        <w:t>mvn</w:t>
+      </w:r>
+      <w:proofErr w:type="spellEnd"/>
+      <w:r>
         <w:rPr>
           <w:b/>
           <w:bCs/>
           <w:i/>
           <w:iCs/>
         </w:rPr>
-      </w:pPr>
-      <w:r>
-        <w:t>Does not force to verify (optional)</w:t>
+        <w:t xml:space="preserve"> package</w:t>
       </w:r>
     </w:p>
     <w:p>
@@ -2710,21 +3141,37 @@
         </w:rPr>
       </w:pPr>
       <w:r>
-        <w:lastRenderedPageBreak/>
-        <w:t>It can perform</w:t>
-      </w:r>
-      <w:r>
-        <w:t xml:space="preserve"> </w:t>
-      </w:r>
-      <w:r>
-        <w:t>some additional checks apart from unit test cases like:</w:t>
-      </w:r>
-    </w:p>
-    <w:p>
-      <w:pPr>
-        <w:pStyle w:val="ListParagraph"/>
-        <w:numPr>
-          <w:ilvl w:val="3"/>
+        <w:t xml:space="preserve">First compile </w:t>
+      </w:r>
+      <w:proofErr w:type="gramStart"/>
+      <w:r>
+        <w:t>validate</w:t>
+      </w:r>
+      <w:proofErr w:type="gramEnd"/>
+      <w:r>
+        <w:t xml:space="preserve">, compile, test and </w:t>
+      </w:r>
+      <w:r>
+        <w:t xml:space="preserve">then run </w:t>
+      </w:r>
+      <w:r>
+        <w:t>package</w:t>
+      </w:r>
+      <w:r>
+        <w:t xml:space="preserve"> phase in which it generates .jar </w:t>
+      </w:r>
+      <w:r>
+        <w:t xml:space="preserve">or .war </w:t>
+      </w:r>
+      <w:r>
+        <w:t>file.</w:t>
+      </w:r>
+    </w:p>
+    <w:p>
+      <w:pPr>
+        <w:pStyle w:val="ListParagraph"/>
+        <w:numPr>
+          <w:ilvl w:val="2"/>
           <w:numId w:val="15"/>
         </w:numPr>
         <w:rPr>
@@ -2735,17 +3182,14 @@
         </w:rPr>
       </w:pPr>
       <w:r>
-        <w:t>Static code analysis</w:t>
-      </w:r>
-      <w:r>
-        <w:t>: PMD is a source code analyzer.</w:t>
-      </w:r>
-    </w:p>
-    <w:p>
-      <w:pPr>
-        <w:pStyle w:val="ListParagraph"/>
-        <w:numPr>
-          <w:ilvl w:val="4"/>
+        <w:t>Jar or war is present in the target folder.</w:t>
+      </w:r>
+    </w:p>
+    <w:p>
+      <w:pPr>
+        <w:pStyle w:val="ListParagraph"/>
+        <w:numPr>
+          <w:ilvl w:val="1"/>
           <w:numId w:val="15"/>
         </w:numPr>
         <w:rPr>
@@ -2756,14 +3200,28 @@
         </w:rPr>
       </w:pPr>
       <w:r>
-        <w:t>Finds unused variable</w:t>
-      </w:r>
-    </w:p>
-    <w:p>
-      <w:pPr>
-        <w:pStyle w:val="ListParagraph"/>
-        <w:numPr>
-          <w:ilvl w:val="4"/>
+        <w:t>Verify</w:t>
+      </w:r>
+      <w:r>
+        <w:t xml:space="preserve"> the integrity of the </w:t>
+      </w:r>
+      <w:proofErr w:type="gramStart"/>
+      <w:r>
+        <w:t>package</w:t>
+      </w:r>
+      <w:r>
+        <w:t>:-</w:t>
+      </w:r>
+      <w:proofErr w:type="gramEnd"/>
+      <w:r>
+        <w:t xml:space="preserve"> </w:t>
+      </w:r>
+    </w:p>
+    <w:p>
+      <w:pPr>
+        <w:pStyle w:val="ListParagraph"/>
+        <w:numPr>
+          <w:ilvl w:val="2"/>
           <w:numId w:val="15"/>
         </w:numPr>
         <w:rPr>
@@ -2774,14 +3232,14 @@
         </w:rPr>
       </w:pPr>
       <w:r>
-        <w:t xml:space="preserve">Finds unused imports </w:t>
-      </w:r>
-    </w:p>
-    <w:p>
-      <w:pPr>
-        <w:pStyle w:val="ListParagraph"/>
-        <w:numPr>
-          <w:ilvl w:val="4"/>
+        <w:t>Does not force to verify (optional)</w:t>
+      </w:r>
+    </w:p>
+    <w:p>
+      <w:pPr>
+        <w:pStyle w:val="ListParagraph"/>
+        <w:numPr>
+          <w:ilvl w:val="2"/>
           <w:numId w:val="15"/>
         </w:numPr>
         <w:rPr>
@@ -2792,14 +3250,21 @@
         </w:rPr>
       </w:pPr>
       <w:r>
-        <w:t xml:space="preserve">Empty catch block </w:t>
-      </w:r>
-    </w:p>
-    <w:p>
-      <w:pPr>
-        <w:pStyle w:val="ListParagraph"/>
-        <w:numPr>
-          <w:ilvl w:val="4"/>
+        <w:lastRenderedPageBreak/>
+        <w:t>It can perform</w:t>
+      </w:r>
+      <w:r>
+        <w:t xml:space="preserve"> </w:t>
+      </w:r>
+      <w:r>
+        <w:t>some additional checks apart from unit test cases like:</w:t>
+      </w:r>
+    </w:p>
+    <w:p>
+      <w:pPr>
+        <w:pStyle w:val="ListParagraph"/>
+        <w:numPr>
+          <w:ilvl w:val="3"/>
           <w:numId w:val="15"/>
         </w:numPr>
         <w:rPr>
@@ -2810,7 +3275,10 @@
         </w:rPr>
       </w:pPr>
       <w:r>
-        <w:t xml:space="preserve">No usage of object </w:t>
+        <w:t>Static code analysis</w:t>
+      </w:r>
+      <w:r>
+        <w:t>: PMD is a source code analyzer.</w:t>
       </w:r>
     </w:p>
     <w:p>
@@ -2828,14 +3296,14 @@
         </w:rPr>
       </w:pPr>
       <w:r>
-        <w:t>Finds duplicate code etc.</w:t>
-      </w:r>
-    </w:p>
-    <w:p>
-      <w:pPr>
-        <w:pStyle w:val="ListParagraph"/>
-        <w:numPr>
-          <w:ilvl w:val="3"/>
+        <w:t>Finds unused variable</w:t>
+      </w:r>
+    </w:p>
+    <w:p>
+      <w:pPr>
+        <w:pStyle w:val="ListParagraph"/>
+        <w:numPr>
+          <w:ilvl w:val="4"/>
           <w:numId w:val="15"/>
         </w:numPr>
         <w:rPr>
@@ -2846,14 +3314,14 @@
         </w:rPr>
       </w:pPr>
       <w:r>
-        <w:t>Check sum verification etc.</w:t>
-      </w:r>
-    </w:p>
-    <w:p>
-      <w:pPr>
-        <w:pStyle w:val="ListParagraph"/>
-        <w:numPr>
-          <w:ilvl w:val="1"/>
+        <w:t xml:space="preserve">Finds unused imports </w:t>
+      </w:r>
+    </w:p>
+    <w:p>
+      <w:pPr>
+        <w:pStyle w:val="ListParagraph"/>
+        <w:numPr>
+          <w:ilvl w:val="4"/>
           <w:numId w:val="15"/>
         </w:numPr>
         <w:rPr>
@@ -2864,14 +3332,14 @@
         </w:rPr>
       </w:pPr>
       <w:r>
-        <w:t>Install</w:t>
-      </w:r>
-    </w:p>
-    <w:p>
-      <w:pPr>
-        <w:pStyle w:val="ListParagraph"/>
-        <w:numPr>
-          <w:ilvl w:val="2"/>
+        <w:t xml:space="preserve">Empty catch block </w:t>
+      </w:r>
+    </w:p>
+    <w:p>
+      <w:pPr>
+        <w:pStyle w:val="ListParagraph"/>
+        <w:numPr>
+          <w:ilvl w:val="4"/>
           <w:numId w:val="15"/>
         </w:numPr>
         <w:rPr>
@@ -2882,29 +3350,50 @@
         </w:rPr>
       </w:pPr>
       <w:r>
+        <w:t xml:space="preserve">No usage of object </w:t>
+      </w:r>
+    </w:p>
+    <w:p>
+      <w:pPr>
+        <w:pStyle w:val="ListParagraph"/>
+        <w:numPr>
+          <w:ilvl w:val="4"/>
+          <w:numId w:val="15"/>
+        </w:numPr>
         <w:rPr>
           <w:b/>
           <w:bCs/>
           <w:i/>
           <w:iCs/>
         </w:rPr>
-        <w:t>m</w:t>
-      </w:r>
-      <w:r>
+      </w:pPr>
+      <w:r>
+        <w:t>Finds duplicate code etc.</w:t>
+      </w:r>
+    </w:p>
+    <w:p>
+      <w:pPr>
+        <w:pStyle w:val="ListParagraph"/>
+        <w:numPr>
+          <w:ilvl w:val="3"/>
+          <w:numId w:val="15"/>
+        </w:numPr>
         <w:rPr>
           <w:b/>
           <w:bCs/>
           <w:i/>
           <w:iCs/>
         </w:rPr>
-        <w:t>vn install</w:t>
-      </w:r>
-    </w:p>
-    <w:p>
-      <w:pPr>
-        <w:pStyle w:val="ListParagraph"/>
-        <w:numPr>
-          <w:ilvl w:val="2"/>
+      </w:pPr>
+      <w:r>
+        <w:t>Check sum verification etc.</w:t>
+      </w:r>
+    </w:p>
+    <w:p>
+      <w:pPr>
+        <w:pStyle w:val="ListParagraph"/>
+        <w:numPr>
+          <w:ilvl w:val="1"/>
           <w:numId w:val="15"/>
         </w:numPr>
         <w:rPr>
@@ -2915,16 +3404,7 @@
         </w:rPr>
       </w:pPr>
       <w:r>
-        <w:t xml:space="preserve">It will install the .jar file in the local </w:t>
-      </w:r>
-      <w:r>
-        <w:t xml:space="preserve">Maven </w:t>
-      </w:r>
-      <w:r>
-        <w:t>repository</w:t>
-      </w:r>
-      <w:r>
-        <w:t>.</w:t>
+        <w:t>Install</w:t>
       </w:r>
     </w:p>
     <w:p>
@@ -2941,62 +3421,34 @@
           <w:iCs/>
         </w:rPr>
       </w:pPr>
-      <w:r>
-        <w:t>Which is typically located in your user home directory(~/.m2/repository)</w:t>
-      </w:r>
-    </w:p>
-    <w:p>
-      <w:pPr>
-        <w:pStyle w:val="ListParagraph"/>
-        <w:numPr>
-          <w:ilvl w:val="1"/>
-          <w:numId w:val="15"/>
-        </w:numPr>
+      <w:proofErr w:type="spellStart"/>
+      <w:r>
         <w:rPr>
           <w:b/>
           <w:bCs/>
           <w:i/>
           <w:iCs/>
         </w:rPr>
-      </w:pPr>
-      <w:r>
-        <w:t xml:space="preserve">Deploy </w:t>
-      </w:r>
-    </w:p>
-    <w:p>
-      <w:pPr>
-        <w:pStyle w:val="ListParagraph"/>
-        <w:numPr>
-          <w:ilvl w:val="2"/>
-          <w:numId w:val="15"/>
-        </w:numPr>
+        <w:t>m</w:t>
+      </w:r>
+      <w:r>
         <w:rPr>
           <w:b/>
           <w:bCs/>
           <w:i/>
           <w:iCs/>
         </w:rPr>
-      </w:pPr>
-      <w:r>
-        <w:t>mvn deploy</w:t>
-      </w:r>
-    </w:p>
-    <w:p>
-      <w:pPr>
-        <w:pStyle w:val="ListParagraph"/>
-        <w:numPr>
-          <w:ilvl w:val="2"/>
-          <w:numId w:val="15"/>
-        </w:numPr>
+        <w:t>vn</w:t>
+      </w:r>
+      <w:proofErr w:type="spellEnd"/>
+      <w:r>
         <w:rPr>
           <w:b/>
           <w:bCs/>
           <w:i/>
           <w:iCs/>
         </w:rPr>
-      </w:pPr>
-      <w:r>
-        <w:t>it will deploy the .jar to REMOTE Repository</w:t>
+        <w:t xml:space="preserve"> install</w:t>
       </w:r>
     </w:p>
     <w:p>
@@ -3014,10 +3466,16 @@
         </w:rPr>
       </w:pPr>
       <w:r>
-        <w:t xml:space="preserve">In the settings.xml file we have to give the repository </w:t>
-      </w:r>
-      <w:r>
-        <w:t>credentials.</w:t>
+        <w:t xml:space="preserve">It will install the .jar file in the local </w:t>
+      </w:r>
+      <w:r>
+        <w:t xml:space="preserve">Maven </w:t>
+      </w:r>
+      <w:r>
+        <w:t>repository</w:t>
+      </w:r>
+      <w:r>
+        <w:t>.</w:t>
       </w:r>
     </w:p>
     <w:p>
@@ -3035,6 +3493,112 @@
         </w:rPr>
       </w:pPr>
       <w:r>
+        <w:t>Which is typically located in your user home directory(~/.m2/repository)</w:t>
+      </w:r>
+    </w:p>
+    <w:p>
+      <w:pPr>
+        <w:pStyle w:val="ListParagraph"/>
+        <w:numPr>
+          <w:ilvl w:val="1"/>
+          <w:numId w:val="15"/>
+        </w:numPr>
+        <w:rPr>
+          <w:b/>
+          <w:bCs/>
+          <w:i/>
+          <w:iCs/>
+        </w:rPr>
+      </w:pPr>
+      <w:r>
+        <w:t xml:space="preserve">Deploy </w:t>
+      </w:r>
+    </w:p>
+    <w:p>
+      <w:pPr>
+        <w:pStyle w:val="ListParagraph"/>
+        <w:numPr>
+          <w:ilvl w:val="2"/>
+          <w:numId w:val="15"/>
+        </w:numPr>
+        <w:rPr>
+          <w:b/>
+          <w:bCs/>
+          <w:i/>
+          <w:iCs/>
+        </w:rPr>
+      </w:pPr>
+      <w:proofErr w:type="spellStart"/>
+      <w:r>
+        <w:t>mvn</w:t>
+      </w:r>
+      <w:proofErr w:type="spellEnd"/>
+      <w:r>
+        <w:t xml:space="preserve"> deploy</w:t>
+      </w:r>
+    </w:p>
+    <w:p>
+      <w:pPr>
+        <w:pStyle w:val="ListParagraph"/>
+        <w:numPr>
+          <w:ilvl w:val="2"/>
+          <w:numId w:val="15"/>
+        </w:numPr>
+        <w:rPr>
+          <w:b/>
+          <w:bCs/>
+          <w:i/>
+          <w:iCs/>
+        </w:rPr>
+      </w:pPr>
+      <w:r>
+        <w:t>it will deploy the .jar to REMOTE Repository</w:t>
+      </w:r>
+    </w:p>
+    <w:p>
+      <w:pPr>
+        <w:pStyle w:val="ListParagraph"/>
+        <w:numPr>
+          <w:ilvl w:val="2"/>
+          <w:numId w:val="15"/>
+        </w:numPr>
+        <w:rPr>
+          <w:b/>
+          <w:bCs/>
+          <w:i/>
+          <w:iCs/>
+        </w:rPr>
+      </w:pPr>
+      <w:r>
+        <w:t xml:space="preserve">In the settings.xml file we </w:t>
+      </w:r>
+      <w:proofErr w:type="gramStart"/>
+      <w:r>
+        <w:t>have to</w:t>
+      </w:r>
+      <w:proofErr w:type="gramEnd"/>
+      <w:r>
+        <w:t xml:space="preserve"> give the repository </w:t>
+      </w:r>
+      <w:r>
+        <w:t>credentials.</w:t>
+      </w:r>
+    </w:p>
+    <w:p>
+      <w:pPr>
+        <w:pStyle w:val="ListParagraph"/>
+        <w:numPr>
+          <w:ilvl w:val="2"/>
+          <w:numId w:val="15"/>
+        </w:numPr>
+        <w:rPr>
+          <w:b/>
+          <w:bCs/>
+          <w:i/>
+          <w:iCs/>
+        </w:rPr>
+      </w:pPr>
+      <w:r>
         <w:t xml:space="preserve">We can also </w:t>
       </w:r>
       <w:r>
@@ -3043,6 +3607,9 @@
     </w:p>
     <w:p>
       <w:r>
+        <w:rPr>
+          <w:noProof/>
+        </w:rPr>
         <w:drawing>
           <wp:inline distT="0" distB="0" distL="0" distR="0" wp14:anchorId="57E882D9" wp14:editId="041F9BC9">
             <wp:extent cx="5943600" cy="3405505"/>
@@ -3126,6 +3693,9 @@
     </w:p>
     <w:p>
       <w:r>
+        <w:rPr>
+          <w:noProof/>
+        </w:rPr>
         <w:drawing>
           <wp:inline distT="0" distB="0" distL="0" distR="0" wp14:anchorId="1A7AF8E8" wp14:editId="2A35C093">
             <wp:extent cx="5943600" cy="3813175"/>
@@ -3198,10 +3768,34 @@
         </w:numPr>
       </w:pPr>
       <w:r>
-        <w:t xml:space="preserve">In the above image ResponseBody is </w:t>
-      </w:r>
-      <w:r>
-        <w:t xml:space="preserve">responsible to let the springboot know that the returning value is a responsebody and not the view. </w:t>
+        <w:t xml:space="preserve">In the above image </w:t>
+      </w:r>
+      <w:proofErr w:type="spellStart"/>
+      <w:r>
+        <w:t>ResponseBody</w:t>
+      </w:r>
+      <w:proofErr w:type="spellEnd"/>
+      <w:r>
+        <w:t xml:space="preserve"> is </w:t>
+      </w:r>
+      <w:r>
+        <w:t xml:space="preserve">responsible to let the </w:t>
+      </w:r>
+      <w:proofErr w:type="spellStart"/>
+      <w:r>
+        <w:t>springboot</w:t>
+      </w:r>
+      <w:proofErr w:type="spellEnd"/>
+      <w:r>
+        <w:t xml:space="preserve"> know that the returning value is a </w:t>
+      </w:r>
+      <w:proofErr w:type="spellStart"/>
+      <w:r>
+        <w:t>responsebody</w:t>
+      </w:r>
+      <w:proofErr w:type="spellEnd"/>
+      <w:r>
+        <w:t xml:space="preserve"> and not the view. </w:t>
       </w:r>
     </w:p>
     <w:p>
@@ -3213,10 +3807,34 @@
         </w:numPr>
       </w:pPr>
       <w:r>
-        <w:t>Generally, the springboot searches for the view with that name, in our case “fetching and returning user details”</w:t>
-      </w:r>
-      <w:r>
-        <w:t xml:space="preserve"> and then it returns the view. But by mentioning responsebody we will tell the springboot that the returning is a response body.</w:t>
+        <w:t xml:space="preserve">Generally, the </w:t>
+      </w:r>
+      <w:proofErr w:type="spellStart"/>
+      <w:r>
+        <w:t>springboot</w:t>
+      </w:r>
+      <w:proofErr w:type="spellEnd"/>
+      <w:r>
+        <w:t xml:space="preserve"> searches for the view with that name, in our case “fetching and returning user details”</w:t>
+      </w:r>
+      <w:r>
+        <w:t xml:space="preserve"> and then it returns the view. But by mentioning </w:t>
+      </w:r>
+      <w:proofErr w:type="spellStart"/>
+      <w:r>
+        <w:t>responsebody</w:t>
+      </w:r>
+      <w:proofErr w:type="spellEnd"/>
+      <w:r>
+        <w:t xml:space="preserve"> we will tell the </w:t>
+      </w:r>
+      <w:proofErr w:type="spellStart"/>
+      <w:r>
+        <w:t>springboot</w:t>
+      </w:r>
+      <w:proofErr w:type="spellEnd"/>
+      <w:r>
+        <w:t xml:space="preserve"> that the returning is a response body.</w:t>
       </w:r>
     </w:p>
     <w:p>
@@ -3224,6 +3842,7 @@
         <w:pStyle w:val="Heading2"/>
       </w:pPr>
       <w:r>
+        <w:lastRenderedPageBreak/>
         <w:t>@RestController:</w:t>
       </w:r>
     </w:p>
@@ -3235,8 +3854,13 @@
           <w:numId w:val="21"/>
         </w:numPr>
       </w:pPr>
-      <w:r>
-        <w:t xml:space="preserve">RestController does not have the @ResponseBody because </w:t>
+      <w:proofErr w:type="spellStart"/>
+      <w:r>
+        <w:t>RestController</w:t>
+      </w:r>
+      <w:proofErr w:type="spellEnd"/>
+      <w:r>
+        <w:t xml:space="preserve"> does not have the @ResponseBody because </w:t>
       </w:r>
       <w:r>
         <w:t>@RestController is @Controller + @ResponseBody</w:t>
@@ -3244,6 +3868,9 @@
     </w:p>
     <w:p>
       <w:r>
+        <w:rPr>
+          <w:noProof/>
+        </w:rPr>
         <w:drawing>
           <wp:inline distT="0" distB="0" distL="0" distR="0" wp14:anchorId="5A398729" wp14:editId="402C3BC9">
             <wp:extent cx="5943600" cy="2586355"/>
@@ -3324,6 +3951,9 @@
     </w:p>
     <w:p>
       <w:r>
+        <w:rPr>
+          <w:noProof/>
+        </w:rPr>
         <w:drawing>
           <wp:inline distT="0" distB="0" distL="0" distR="0" wp14:anchorId="71451A91" wp14:editId="7BA8C2F7">
             <wp:extent cx="5943600" cy="3695700"/>
@@ -3366,6 +3996,7 @@
         <w:pStyle w:val="Heading2"/>
       </w:pPr>
       <w:r>
+        <w:lastRenderedPageBreak/>
         <w:t>@</w:t>
       </w:r>
       <w:r>
@@ -3384,7 +4015,15 @@
         <w:t>This is</w:t>
       </w:r>
       <w:r>
-        <w:t xml:space="preserve"> used instead of @RequestMapping. We need not specify the ‘method= RequestMethod.GET’</w:t>
+        <w:t xml:space="preserve"> used instead of @RequestMapping. We need not specify the ‘method= </w:t>
+      </w:r>
+      <w:proofErr w:type="spellStart"/>
+      <w:r>
+        <w:t>RequestMethod.GET</w:t>
+      </w:r>
+      <w:proofErr w:type="spellEnd"/>
+      <w:r>
+        <w:t>’</w:t>
       </w:r>
       <w:r>
         <w:t xml:space="preserve"> as it is already present in the @GetMapping</w:t>
@@ -3392,7 +4031,9 @@
     </w:p>
     <w:p>
       <w:r>
-        <w:lastRenderedPageBreak/>
+        <w:rPr>
+          <w:noProof/>
+        </w:rPr>
         <w:drawing>
           <wp:inline distT="0" distB="0" distL="0" distR="0" wp14:anchorId="5EAA52DB" wp14:editId="1825C8C8">
             <wp:extent cx="5943600" cy="2556510"/>
@@ -3473,6 +4114,9 @@
     </w:p>
     <w:p>
       <w:r>
+        <w:rPr>
+          <w:noProof/>
+        </w:rPr>
         <w:drawing>
           <wp:inline distT="0" distB="0" distL="0" distR="0" wp14:anchorId="3457D800" wp14:editId="705F762F">
             <wp:extent cx="5943600" cy="1318895"/>
@@ -3519,7 +4163,15 @@
         </w:numPr>
       </w:pPr>
       <w:r>
-        <w:t>The framework automatically peforms type conversion from the request parameter’s string representation to the specified type.</w:t>
+        <w:t xml:space="preserve">The framework automatically </w:t>
+      </w:r>
+      <w:proofErr w:type="spellStart"/>
+      <w:r>
+        <w:t>peforms</w:t>
+      </w:r>
+      <w:proofErr w:type="spellEnd"/>
+      <w:r>
+        <w:t xml:space="preserve"> type conversion from the request parameter’s string representation to the specified type.</w:t>
       </w:r>
     </w:p>
     <w:p>
@@ -3543,7 +4195,15 @@
         </w:numPr>
       </w:pPr>
       <w:r>
-        <w:t>Wrapper Classes: Such as Integer, Long, Float, Double, Boolean, etc.</w:t>
+        <w:t>Wrapper Classes</w:t>
+      </w:r>
+      <w:proofErr w:type="gramStart"/>
+      <w:r>
+        <w:t>: Such as</w:t>
+      </w:r>
+      <w:proofErr w:type="gramEnd"/>
+      <w:r>
+        <w:t xml:space="preserve"> Integer, Long, Float, Double, Boolean, etc.</w:t>
       </w:r>
     </w:p>
     <w:p>
@@ -3567,7 +4227,15 @@
         </w:numPr>
       </w:pPr>
       <w:r>
-        <w:t>Enums: You can bind request parameters to enum types.</w:t>
+        <w:t xml:space="preserve">Enums: You can bind request parameters to </w:t>
+      </w:r>
+      <w:proofErr w:type="spellStart"/>
+      <w:r>
+        <w:t>enum</w:t>
+      </w:r>
+      <w:proofErr w:type="spellEnd"/>
+      <w:r>
+        <w:t xml:space="preserve"> types.</w:t>
       </w:r>
     </w:p>
     <w:p>
@@ -3579,7 +4247,15 @@
         </w:numPr>
       </w:pPr>
       <w:r>
-        <w:t>Custom object types: We can do it using a registered PropertyEditor.</w:t>
+        <w:t xml:space="preserve">Custom object types: We can do it using a registered </w:t>
+      </w:r>
+      <w:proofErr w:type="spellStart"/>
+      <w:r>
+        <w:t>PropertyEditor</w:t>
+      </w:r>
+      <w:proofErr w:type="spellEnd"/>
+      <w:r>
+        <w:t>.</w:t>
       </w:r>
     </w:p>
     <w:p>
@@ -3596,6 +4272,9 @@
     </w:p>
     <w:p>
       <w:r>
+        <w:rPr>
+          <w:noProof/>
+        </w:rPr>
         <w:drawing>
           <wp:inline distT="0" distB="0" distL="0" distR="0" wp14:anchorId="2A2E2DE6" wp14:editId="28AB7E42">
             <wp:extent cx="5943600" cy="2110740"/>
@@ -3635,6 +4314,9 @@
     </w:p>
     <w:p>
       <w:r>
+        <w:rPr>
+          <w:noProof/>
+        </w:rPr>
         <w:drawing>
           <wp:inline distT="0" distB="0" distL="0" distR="0" wp14:anchorId="7433046B" wp14:editId="56162559">
             <wp:extent cx="5943600" cy="1429385"/>
@@ -3694,6 +4376,9 @@
     </w:p>
     <w:p>
       <w:r>
+        <w:rPr>
+          <w:noProof/>
+        </w:rPr>
         <w:drawing>
           <wp:inline distT="0" distB="0" distL="0" distR="0" wp14:anchorId="7BF6D485" wp14:editId="7F38790A">
             <wp:extent cx="5943600" cy="1748155"/>
@@ -3748,11 +4433,22 @@
         </w:numPr>
       </w:pPr>
       <w:r>
-        <w:t>Bind the body of HTTP request (typically JSON) to controller method parameter( java object).</w:t>
-      </w:r>
-    </w:p>
-    <w:p>
-      <w:r>
+        <w:t xml:space="preserve">Bind the body of HTTP request (typically JSON) to controller method </w:t>
+      </w:r>
+      <w:proofErr w:type="gramStart"/>
+      <w:r>
+        <w:t>parameter( java</w:t>
+      </w:r>
+      <w:proofErr w:type="gramEnd"/>
+      <w:r>
+        <w:t xml:space="preserve"> object).</w:t>
+      </w:r>
+    </w:p>
+    <w:p>
+      <w:r>
+        <w:rPr>
+          <w:noProof/>
+        </w:rPr>
         <w:lastRenderedPageBreak/>
         <w:drawing>
           <wp:inline distT="0" distB="0" distL="0" distR="0" wp14:anchorId="48A27240" wp14:editId="4BA03E2B">
@@ -3817,6 +4513,9 @@
     </w:p>
     <w:p>
       <w:r>
+        <w:rPr>
+          <w:noProof/>
+        </w:rPr>
         <w:drawing>
           <wp:inline distT="0" distB="0" distL="0" distR="0" wp14:anchorId="4E1149E4" wp14:editId="24D5B62B">
             <wp:extent cx="3649980" cy="4891378"/>
@@ -3889,6 +4588,9 @@
     </w:p>
     <w:p>
       <w:r>
+        <w:rPr>
+          <w:noProof/>
+        </w:rPr>
         <w:drawing>
           <wp:inline distT="0" distB="0" distL="0" distR="0" wp14:anchorId="70F046FF" wp14:editId="6E3178C2">
             <wp:extent cx="5943600" cy="1943735"/>
@@ -3926,6 +4628,670 @@
         </w:drawing>
       </w:r>
     </w:p>
+    <w:p>
+      <w:pPr>
+        <w:pStyle w:val="Heading1"/>
+      </w:pPr>
+      <w:r>
+        <w:t>Spring Beans</w:t>
+      </w:r>
+    </w:p>
+    <w:p>
+      <w:pPr>
+        <w:pStyle w:val="Heading2"/>
+      </w:pPr>
+      <w:r>
+        <w:t xml:space="preserve">What </w:t>
+      </w:r>
+      <w:proofErr w:type="gramStart"/>
+      <w:r>
+        <w:t>is</w:t>
+      </w:r>
+      <w:proofErr w:type="gramEnd"/>
+      <w:r>
+        <w:t xml:space="preserve"> a Spring Beans</w:t>
+      </w:r>
+    </w:p>
+    <w:p>
+      <w:pPr>
+        <w:pStyle w:val="ListParagraph"/>
+        <w:numPr>
+          <w:ilvl w:val="0"/>
+          <w:numId w:val="28"/>
+        </w:numPr>
+      </w:pPr>
+      <w:r>
+        <w:t>Bean = Object</w:t>
+      </w:r>
+    </w:p>
+    <w:p>
+      <w:r>
+        <w:t>Objects without spring beans.</w:t>
+      </w:r>
+    </w:p>
+    <w:p>
+      <w:pPr>
+        <w:pStyle w:val="ListParagraph"/>
+        <w:numPr>
+          <w:ilvl w:val="0"/>
+          <w:numId w:val="29"/>
+        </w:numPr>
+      </w:pPr>
+      <w:r>
+        <w:t>Single instance</w:t>
+      </w:r>
+    </w:p>
+    <w:p>
+      <w:pPr>
+        <w:pStyle w:val="ListParagraph"/>
+        <w:numPr>
+          <w:ilvl w:val="0"/>
+          <w:numId w:val="29"/>
+        </w:numPr>
+      </w:pPr>
+      <w:r>
+        <w:t xml:space="preserve">Multiple instance </w:t>
+      </w:r>
+    </w:p>
+    <w:p>
+      <w:pPr>
+        <w:pStyle w:val="ListParagraph"/>
+        <w:numPr>
+          <w:ilvl w:val="0"/>
+          <w:numId w:val="29"/>
+        </w:numPr>
+      </w:pPr>
+      <w:r>
+        <w:t>Repository Behavior</w:t>
+      </w:r>
+    </w:p>
+    <w:p>
+      <w:pPr>
+        <w:pStyle w:val="ListParagraph"/>
+        <w:numPr>
+          <w:ilvl w:val="0"/>
+          <w:numId w:val="29"/>
+        </w:numPr>
+      </w:pPr>
+      <w:r>
+        <w:t>Controller Behavior</w:t>
+      </w:r>
+    </w:p>
+    <w:p>
+      <w:pPr>
+        <w:pStyle w:val="ListParagraph"/>
+        <w:numPr>
+          <w:ilvl w:val="0"/>
+          <w:numId w:val="29"/>
+        </w:numPr>
+      </w:pPr>
+      <w:r>
+        <w:t>Service Behavior</w:t>
+      </w:r>
+    </w:p>
+    <w:p>
+      <w:pPr>
+        <w:pStyle w:val="ListParagraph"/>
+        <w:numPr>
+          <w:ilvl w:val="0"/>
+          <w:numId w:val="29"/>
+        </w:numPr>
+      </w:pPr>
+      <w:r>
+        <w:t xml:space="preserve"> ….</w:t>
+      </w:r>
+    </w:p>
+    <w:p>
+      <w:r>
+        <w:t>Benefits of having behavioral objects.</w:t>
+      </w:r>
+    </w:p>
+    <w:p>
+      <w:pPr>
+        <w:pStyle w:val="ListParagraph"/>
+        <w:numPr>
+          <w:ilvl w:val="0"/>
+          <w:numId w:val="30"/>
+        </w:numPr>
+      </w:pPr>
+      <w:r>
+        <w:t xml:space="preserve">More structural </w:t>
+      </w:r>
+    </w:p>
+    <w:p>
+      <w:pPr>
+        <w:pStyle w:val="ListParagraph"/>
+        <w:numPr>
+          <w:ilvl w:val="0"/>
+          <w:numId w:val="30"/>
+        </w:numPr>
+      </w:pPr>
+      <w:r>
+        <w:t>Avoids code littering and makes it easily understandable.</w:t>
+      </w:r>
+    </w:p>
+    <w:p>
+      <w:pPr>
+        <w:pStyle w:val="ListParagraph"/>
+        <w:numPr>
+          <w:ilvl w:val="0"/>
+          <w:numId w:val="30"/>
+        </w:numPr>
+      </w:pPr>
+      <w:r>
+        <w:t>Easy to debug.</w:t>
+      </w:r>
+    </w:p>
+    <w:p>
+      <w:pPr>
+        <w:pStyle w:val="ListParagraph"/>
+        <w:numPr>
+          <w:ilvl w:val="0"/>
+          <w:numId w:val="30"/>
+        </w:numPr>
+      </w:pPr>
+      <w:r>
+        <w:t>Easy to maintain the application.</w:t>
+      </w:r>
+    </w:p>
+    <w:p>
+      <w:r>
+        <w:t xml:space="preserve">Developer can implement them but not needed </w:t>
+      </w:r>
+      <w:r>
+        <w:t xml:space="preserve">and the reasons </w:t>
+      </w:r>
+      <w:proofErr w:type="gramStart"/>
+      <w:r>
+        <w:t>are ?</w:t>
+      </w:r>
+      <w:proofErr w:type="gramEnd"/>
+      <w:r>
+        <w:t>:</w:t>
+      </w:r>
+    </w:p>
+    <w:p>
+      <w:pPr>
+        <w:pStyle w:val="ListParagraph"/>
+        <w:numPr>
+          <w:ilvl w:val="0"/>
+          <w:numId w:val="31"/>
+        </w:numPr>
+      </w:pPr>
+      <w:r>
+        <w:t>More complicated and takes time.</w:t>
+      </w:r>
+    </w:p>
+    <w:p>
+      <w:pPr>
+        <w:pStyle w:val="ListParagraph"/>
+        <w:numPr>
+          <w:ilvl w:val="0"/>
+          <w:numId w:val="31"/>
+        </w:numPr>
+      </w:pPr>
+      <w:r>
+        <w:t>Not the actual business logic</w:t>
+      </w:r>
+    </w:p>
+    <w:p>
+      <w:pPr>
+        <w:pStyle w:val="ListParagraph"/>
+        <w:numPr>
+          <w:ilvl w:val="0"/>
+          <w:numId w:val="31"/>
+        </w:numPr>
+      </w:pPr>
+      <w:r>
+        <w:t xml:space="preserve">Companies focus more on </w:t>
+      </w:r>
+      <w:proofErr w:type="gramStart"/>
+      <w:r>
+        <w:t>the business</w:t>
+      </w:r>
+      <w:proofErr w:type="gramEnd"/>
+      <w:r>
+        <w:t xml:space="preserve"> logic.</w:t>
+      </w:r>
+    </w:p>
+    <w:p>
+      <w:pPr>
+        <w:pStyle w:val="ListParagraph"/>
+        <w:numPr>
+          <w:ilvl w:val="0"/>
+          <w:numId w:val="31"/>
+        </w:numPr>
+      </w:pPr>
+      <w:r>
+        <w:lastRenderedPageBreak/>
+        <w:t>Need not reinvent the wheel when it is already available.</w:t>
+      </w:r>
+    </w:p>
+    <w:p>
+      <w:pPr>
+        <w:pStyle w:val="Heading2"/>
+      </w:pPr>
+      <w:r>
+        <w:t>Spring beans creation</w:t>
+      </w:r>
+    </w:p>
+    <w:p>
+      <w:pPr>
+        <w:pStyle w:val="ListParagraph"/>
+        <w:numPr>
+          <w:ilvl w:val="0"/>
+          <w:numId w:val="33"/>
+        </w:numPr>
+      </w:pPr>
+      <w:r>
+        <w:t>There are three ways to create beans</w:t>
+      </w:r>
+    </w:p>
+    <w:p>
+      <w:pPr>
+        <w:pStyle w:val="ListParagraph"/>
+        <w:numPr>
+          <w:ilvl w:val="1"/>
+          <w:numId w:val="33"/>
+        </w:numPr>
+      </w:pPr>
+      <w:r>
+        <w:t>Java configuration</w:t>
+      </w:r>
+    </w:p>
+    <w:p>
+      <w:pPr>
+        <w:pStyle w:val="ListParagraph"/>
+        <w:numPr>
+          <w:ilvl w:val="1"/>
+          <w:numId w:val="33"/>
+        </w:numPr>
+      </w:pPr>
+      <w:r>
+        <w:t>Annotation</w:t>
+      </w:r>
+    </w:p>
+    <w:p>
+      <w:pPr>
+        <w:pStyle w:val="ListParagraph"/>
+        <w:numPr>
+          <w:ilvl w:val="1"/>
+          <w:numId w:val="33"/>
+        </w:numPr>
+      </w:pPr>
+      <w:r>
+        <w:t>Xml configuration</w:t>
+      </w:r>
+    </w:p>
+    <w:p>
+      <w:pPr>
+        <w:pStyle w:val="ListParagraph"/>
+        <w:numPr>
+          <w:ilvl w:val="0"/>
+          <w:numId w:val="33"/>
+        </w:numPr>
+      </w:pPr>
+      <w:r>
+        <w:t>More information on each way:</w:t>
+      </w:r>
+    </w:p>
+    <w:p>
+      <w:pPr>
+        <w:pStyle w:val="ListParagraph"/>
+        <w:numPr>
+          <w:ilvl w:val="1"/>
+          <w:numId w:val="33"/>
+        </w:numPr>
+      </w:pPr>
+      <w:r>
+        <w:t>Java Configuration:</w:t>
+      </w:r>
+    </w:p>
+    <w:p>
+      <w:r>
+        <w:drawing>
+          <wp:inline distT="0" distB="0" distL="0" distR="0" wp14:anchorId="4C727571" wp14:editId="0898FFA0">
+            <wp:extent cx="5943600" cy="2998470"/>
+            <wp:effectExtent l="0" t="0" r="0" b="0"/>
+            <wp:docPr id="1234958678" name="Picture 1"/>
+            <wp:cNvGraphicFramePr>
+              <a:graphicFrameLocks xmlns:a="http://schemas.openxmlformats.org/drawingml/2006/main" noChangeAspect="1"/>
+            </wp:cNvGraphicFramePr>
+            <a:graphic xmlns:a="http://schemas.openxmlformats.org/drawingml/2006/main">
+              <a:graphicData uri="http://schemas.openxmlformats.org/drawingml/2006/picture">
+                <pic:pic xmlns:pic="http://schemas.openxmlformats.org/drawingml/2006/picture">
+                  <pic:nvPicPr>
+                    <pic:cNvPr id="1234958678" name=""/>
+                    <pic:cNvPicPr/>
+                  </pic:nvPicPr>
+                  <pic:blipFill>
+                    <a:blip r:embed="rId23"/>
+                    <a:stretch>
+                      <a:fillRect/>
+                    </a:stretch>
+                  </pic:blipFill>
+                  <pic:spPr>
+                    <a:xfrm>
+                      <a:off x="0" y="0"/>
+                      <a:ext cx="5943600" cy="2998470"/>
+                    </a:xfrm>
+                    <a:prstGeom prst="rect">
+                      <a:avLst/>
+                    </a:prstGeom>
+                  </pic:spPr>
+                </pic:pic>
+              </a:graphicData>
+            </a:graphic>
+          </wp:inline>
+        </w:drawing>
+      </w:r>
+    </w:p>
+    <w:p>
+      <w:pPr>
+        <w:jc w:val="center"/>
+      </w:pPr>
+      <w:r>
+        <w:t>Fig: Java Configuration</w:t>
+      </w:r>
+    </w:p>
+    <w:p>
+      <w:pPr>
+        <w:pStyle w:val="ListParagraph"/>
+        <w:numPr>
+          <w:ilvl w:val="1"/>
+          <w:numId w:val="33"/>
+        </w:numPr>
+      </w:pPr>
+      <w:r>
+        <w:t>Xml configuration:</w:t>
+      </w:r>
+    </w:p>
+    <w:p>
+      <w:r>
+        <w:drawing>
+          <wp:inline distT="0" distB="0" distL="0" distR="0" wp14:anchorId="3B61BA68" wp14:editId="1E5CD706">
+            <wp:extent cx="4724400" cy="2370780"/>
+            <wp:effectExtent l="0" t="0" r="0" b="0"/>
+            <wp:docPr id="1955308150" name="Picture 1"/>
+            <wp:cNvGraphicFramePr>
+              <a:graphicFrameLocks xmlns:a="http://schemas.openxmlformats.org/drawingml/2006/main" noChangeAspect="1"/>
+            </wp:cNvGraphicFramePr>
+            <a:graphic xmlns:a="http://schemas.openxmlformats.org/drawingml/2006/main">
+              <a:graphicData uri="http://schemas.openxmlformats.org/drawingml/2006/picture">
+                <pic:pic xmlns:pic="http://schemas.openxmlformats.org/drawingml/2006/picture">
+                  <pic:nvPicPr>
+                    <pic:cNvPr id="1955308150" name=""/>
+                    <pic:cNvPicPr/>
+                  </pic:nvPicPr>
+                  <pic:blipFill>
+                    <a:blip r:embed="rId24"/>
+                    <a:stretch>
+                      <a:fillRect/>
+                    </a:stretch>
+                  </pic:blipFill>
+                  <pic:spPr>
+                    <a:xfrm>
+                      <a:off x="0" y="0"/>
+                      <a:ext cx="4740777" cy="2378998"/>
+                    </a:xfrm>
+                    <a:prstGeom prst="rect">
+                      <a:avLst/>
+                    </a:prstGeom>
+                  </pic:spPr>
+                </pic:pic>
+              </a:graphicData>
+            </a:graphic>
+          </wp:inline>
+        </w:drawing>
+      </w:r>
+    </w:p>
+    <w:p>
+      <w:pPr>
+        <w:pStyle w:val="ListParagraph"/>
+        <w:numPr>
+          <w:ilvl w:val="1"/>
+          <w:numId w:val="33"/>
+        </w:numPr>
+      </w:pPr>
+      <w:r>
+        <w:lastRenderedPageBreak/>
+        <w:t>Annotation</w:t>
+      </w:r>
+      <w:r>
+        <w:t>:</w:t>
+      </w:r>
+    </w:p>
+    <w:p>
+      <w:r>
+        <w:drawing>
+          <wp:inline distT="0" distB="0" distL="0" distR="0" wp14:anchorId="66BF3296" wp14:editId="261F73BB">
+            <wp:extent cx="5943600" cy="3025140"/>
+            <wp:effectExtent l="0" t="0" r="0" b="3810"/>
+            <wp:docPr id="67323536" name="Picture 1" descr="A computer screen shot of a diagram&#10;&#10;Description automatically generated"/>
+            <wp:cNvGraphicFramePr>
+              <a:graphicFrameLocks xmlns:a="http://schemas.openxmlformats.org/drawingml/2006/main" noChangeAspect="1"/>
+            </wp:cNvGraphicFramePr>
+            <a:graphic xmlns:a="http://schemas.openxmlformats.org/drawingml/2006/main">
+              <a:graphicData uri="http://schemas.openxmlformats.org/drawingml/2006/picture">
+                <pic:pic xmlns:pic="http://schemas.openxmlformats.org/drawingml/2006/picture">
+                  <pic:nvPicPr>
+                    <pic:cNvPr id="67323536" name="Picture 1" descr="A computer screen shot of a diagram&#10;&#10;Description automatically generated"/>
+                    <pic:cNvPicPr/>
+                  </pic:nvPicPr>
+                  <pic:blipFill>
+                    <a:blip r:embed="rId25"/>
+                    <a:stretch>
+                      <a:fillRect/>
+                    </a:stretch>
+                  </pic:blipFill>
+                  <pic:spPr>
+                    <a:xfrm>
+                      <a:off x="0" y="0"/>
+                      <a:ext cx="5943600" cy="3025140"/>
+                    </a:xfrm>
+                    <a:prstGeom prst="rect">
+                      <a:avLst/>
+                    </a:prstGeom>
+                  </pic:spPr>
+                </pic:pic>
+              </a:graphicData>
+            </a:graphic>
+          </wp:inline>
+        </w:drawing>
+      </w:r>
+    </w:p>
+    <w:p>
+      <w:pPr>
+        <w:pStyle w:val="Heading2"/>
+      </w:pPr>
+      <w:r>
+        <w:t>Life Cycle of Beans</w:t>
+      </w:r>
+    </w:p>
+    <w:tbl>
+      <w:tblPr>
+        <w:tblStyle w:val="TableGrid"/>
+        <w:tblW w:w="0" w:type="auto"/>
+        <w:tblBorders>
+          <w:top w:val="none" w:sz="0" w:space="0" w:color="auto"/>
+          <w:left w:val="none" w:sz="0" w:space="0" w:color="auto"/>
+          <w:bottom w:val="none" w:sz="0" w:space="0" w:color="auto"/>
+          <w:right w:val="none" w:sz="0" w:space="0" w:color="auto"/>
+          <w:insideH w:val="none" w:sz="0" w:space="0" w:color="auto"/>
+          <w:insideV w:val="none" w:sz="0" w:space="0" w:color="auto"/>
+        </w:tblBorders>
+        <w:tblLook w:val="04A0" w:firstRow="1" w:lastRow="0" w:firstColumn="1" w:lastColumn="0" w:noHBand="0" w:noVBand="1"/>
+      </w:tblPr>
+      <w:tblGrid>
+        <w:gridCol w:w="6295"/>
+        <w:gridCol w:w="3055"/>
+      </w:tblGrid>
+      <w:tr>
+        <w:tc>
+          <w:tcPr>
+            <w:tcW w:w="6295" w:type="dxa"/>
+          </w:tcPr>
+          <w:p>
+            <w:r>
+              <w:t>Life cycle consists of mainly 4 stages:</w:t>
+            </w:r>
+          </w:p>
+          <w:p>
+            <w:pPr>
+              <w:pStyle w:val="ListParagraph"/>
+              <w:numPr>
+                <w:ilvl w:val="0"/>
+                <w:numId w:val="34"/>
+              </w:numPr>
+            </w:pPr>
+            <w:r>
+              <w:t xml:space="preserve">Bean Creation – Scan the application to create beans. Create beans and </w:t>
+            </w:r>
+            <w:proofErr w:type="gramStart"/>
+            <w:r>
+              <w:t>there</w:t>
+            </w:r>
+            <w:proofErr w:type="gramEnd"/>
+            <w:r>
+              <w:t xml:space="preserve"> dependencies.</w:t>
+            </w:r>
+          </w:p>
+          <w:p>
+            <w:pPr>
+              <w:pStyle w:val="ListParagraph"/>
+              <w:numPr>
+                <w:ilvl w:val="0"/>
+                <w:numId w:val="34"/>
+              </w:numPr>
+            </w:pPr>
+            <w:r>
+              <w:t xml:space="preserve">Invoke </w:t>
+            </w:r>
+            <w:proofErr w:type="spellStart"/>
+            <w:proofErr w:type="gramStart"/>
+            <w:r>
+              <w:t>init</w:t>
+            </w:r>
+            <w:proofErr w:type="spellEnd"/>
+            <w:r>
+              <w:t>(</w:t>
+            </w:r>
+            <w:proofErr w:type="gramEnd"/>
+            <w:r>
+              <w:t>) – call the initialization method(if configured)</w:t>
+            </w:r>
+          </w:p>
+          <w:p>
+            <w:pPr>
+              <w:pStyle w:val="ListParagraph"/>
+              <w:numPr>
+                <w:ilvl w:val="1"/>
+                <w:numId w:val="34"/>
+              </w:numPr>
+            </w:pPr>
+            <w:r>
+              <w:t>Defined in three different ways for different configurations. Invoked once the bean and its dependencies are created.</w:t>
+            </w:r>
+          </w:p>
+          <w:p>
+            <w:pPr>
+              <w:pStyle w:val="ListParagraph"/>
+              <w:numPr>
+                <w:ilvl w:val="0"/>
+                <w:numId w:val="34"/>
+              </w:numPr>
+            </w:pPr>
+            <w:r>
+              <w:t>Use beans in Application – Using the beans in the application according to the requirements.</w:t>
+            </w:r>
+          </w:p>
+          <w:p>
+            <w:pPr>
+              <w:pStyle w:val="ListParagraph"/>
+              <w:numPr>
+                <w:ilvl w:val="0"/>
+                <w:numId w:val="34"/>
+              </w:numPr>
+            </w:pPr>
+            <w:r>
+              <w:t xml:space="preserve">Invoke </w:t>
+            </w:r>
+            <w:proofErr w:type="gramStart"/>
+            <w:r>
+              <w:t>destroy(</w:t>
+            </w:r>
+            <w:proofErr w:type="gramEnd"/>
+            <w:r>
+              <w:t>) – Call destroy method (if configured) Defined in three different ways for different configurations. Invoked just before the application shutdown.</w:t>
+            </w:r>
+          </w:p>
+          <w:p/>
+        </w:tc>
+        <w:tc>
+          <w:tcPr>
+            <w:tcW w:w="3055" w:type="dxa"/>
+          </w:tcPr>
+          <w:p>
+            <w:r>
+              <w:drawing>
+                <wp:anchor distT="0" distB="0" distL="114300" distR="114300" simplePos="0" relativeHeight="251658240" behindDoc="0" locked="0" layoutInCell="1" allowOverlap="1" wp14:anchorId="1CC7E9C0" wp14:editId="4B7972B5">
+                  <wp:simplePos x="0" y="0"/>
+                  <wp:positionH relativeFrom="column">
+                    <wp:posOffset>-15240</wp:posOffset>
+                  </wp:positionH>
+                  <wp:positionV relativeFrom="page">
+                    <wp:posOffset>19050</wp:posOffset>
+                  </wp:positionV>
+                  <wp:extent cx="1714500" cy="3674110"/>
+                  <wp:effectExtent l="0" t="0" r="0" b="2540"/>
+                  <wp:wrapNone/>
+                  <wp:docPr id="983502212" name="Picture 1" descr="A diagram of a process&#10;&#10;Description automatically generated"/>
+                  <wp:cNvGraphicFramePr>
+                    <a:graphicFrameLocks xmlns:a="http://schemas.openxmlformats.org/drawingml/2006/main" noChangeAspect="1"/>
+                  </wp:cNvGraphicFramePr>
+                  <a:graphic xmlns:a="http://schemas.openxmlformats.org/drawingml/2006/main">
+                    <a:graphicData uri="http://schemas.openxmlformats.org/drawingml/2006/picture">
+                      <pic:pic xmlns:pic="http://schemas.openxmlformats.org/drawingml/2006/picture">
+                        <pic:nvPicPr>
+                          <pic:cNvPr id="983502212" name="Picture 1" descr="A diagram of a process&#10;&#10;Description automatically generated"/>
+                          <pic:cNvPicPr/>
+                        </pic:nvPicPr>
+                        <pic:blipFill>
+                          <a:blip r:embed="rId26" cstate="print">
+                            <a:extLst>
+                              <a:ext uri="{28A0092B-C50C-407E-A947-70E740481C1C}">
+                                <a14:useLocalDpi xmlns:a14="http://schemas.microsoft.com/office/drawing/2010/main" val="0"/>
+                              </a:ext>
+                            </a:extLst>
+                          </a:blip>
+                          <a:stretch>
+                            <a:fillRect/>
+                          </a:stretch>
+                        </pic:blipFill>
+                        <pic:spPr>
+                          <a:xfrm>
+                            <a:off x="0" y="0"/>
+                            <a:ext cx="1714500" cy="3674110"/>
+                          </a:xfrm>
+                          <a:prstGeom prst="rect">
+                            <a:avLst/>
+                          </a:prstGeom>
+                        </pic:spPr>
+                      </pic:pic>
+                    </a:graphicData>
+                  </a:graphic>
+                </wp:anchor>
+              </w:drawing>
+            </w:r>
+          </w:p>
+        </w:tc>
+      </w:tr>
+    </w:tbl>
+    <w:p/>
+    <w:p/>
+    <w:p/>
+    <w:p/>
+    <w:p/>
     <w:p/>
     <w:sectPr>
       <w:pgSz w:w="12240" w:h="15840"/>
@@ -3940,6 +5306,95 @@
 <file path=word/numbering.xml><?xml version="1.0" encoding="utf-8"?>
 <w:numbering xmlns:wpc="http://schemas.microsoft.com/office/word/2010/wordprocessingCanvas" xmlns:cx="http://schemas.microsoft.com/office/drawing/2014/chartex" xmlns:cx1="http://schemas.microsoft.com/office/drawing/2015/9/8/chartex" xmlns:cx2="http://schemas.microsoft.com/office/drawing/2015/10/21/chartex" xmlns:cx3="http://schemas.microsoft.com/office/drawing/2016/5/9/chartex" xmlns:cx4="http://schemas.microsoft.com/office/drawing/2016/5/10/chartex" xmlns:cx5="http://schemas.microsoft.com/office/drawing/2016/5/11/chartex" xmlns:cx6="http://schemas.microsoft.com/office/drawing/2016/5/12/chartex" xmlns:cx7="http://schemas.microsoft.com/office/drawing/2016/5/13/chartex" xmlns:cx8="http://schemas.microsoft.com/office/drawing/2016/5/14/chartex" xmlns:mc="http://schemas.openxmlformats.org/markup-compatibility/2006" xmlns:aink="http://schemas.microsoft.com/office/drawing/2016/ink" xmlns:am3d="http://schemas.microsoft.com/office/drawing/2017/model3d" xmlns:o="urn:schemas-microsoft-com:office:office" xmlns:oel="http://schemas.microsoft.com/office/2019/extlst" xmlns:r="http://schemas.openxmlformats.org/officeDocument/2006/relationships" xmlns:m="http://schemas.openxmlformats.org/officeDocument/2006/math" xmlns:v="urn:schemas-microsoft-com:vml" xmlns:wp14="http://schemas.microsoft.com/office/word/2010/wordprocessingDrawing" xmlns:wp="http://schemas.openxmlformats.org/drawingml/2006/wordprocessingDrawing" xmlns:w10="urn:schemas-microsoft-com:office:word" xmlns:w="http://schemas.openxmlformats.org/wordprocessingml/2006/main" xmlns:w14="http://schemas.microsoft.com/office/word/2010/wordml" xmlns:w15="http://schemas.microsoft.com/office/word/2012/wordml" xmlns:w16cex="http://schemas.microsoft.com/office/word/2018/wordml/cex" xmlns:w16cid="http://schemas.microsoft.com/office/word/2016/wordml/cid" xmlns:w16="http://schemas.microsoft.com/office/word/2018/wordml" xmlns:w16du="http://schemas.microsoft.com/office/word/2023/wordml/word16du" xmlns:w16sdtdh="http://schemas.microsoft.com/office/word/2020/wordml/sdtdatahash" xmlns:w16se="http://schemas.microsoft.com/office/word/2015/wordml/symex" xmlns:wpg="http://schemas.microsoft.com/office/word/2010/wordprocessingGroup" xmlns:wpi="http://schemas.microsoft.com/office/word/2010/wordprocessingInk" xmlns:wne="http://schemas.microsoft.com/office/word/2006/wordml" xmlns:wps="http://schemas.microsoft.com/office/word/2010/wordprocessingShape" mc:Ignorable="w14 w15 w16se w16cid w16 w16cex w16sdtdh w16du wp14">
   <w:abstractNum w:abstractNumId="0" w15:restartNumberingAfterBreak="0">
+    <w:nsid w:val="002D7EA9"/>
+    <w:multiLevelType w:val="hybridMultilevel"/>
+    <w:tmpl w:val="8CD426AE"/>
+    <w:lvl w:ilvl="0" w:tplc="0409000F">
+      <w:start w:val="1"/>
+      <w:numFmt w:val="decimal"/>
+      <w:lvlText w:val="%1."/>
+      <w:lvlJc w:val="left"/>
+      <w:pPr>
+        <w:ind w:left="720" w:hanging="360"/>
+      </w:pPr>
+      <w:rPr>
+        <w:rFonts w:hint="default"/>
+      </w:rPr>
+    </w:lvl>
+    <w:lvl w:ilvl="1" w:tplc="04090019" w:tentative="1">
+      <w:start w:val="1"/>
+      <w:numFmt w:val="lowerLetter"/>
+      <w:lvlText w:val="%2."/>
+      <w:lvlJc w:val="left"/>
+      <w:pPr>
+        <w:ind w:left="1440" w:hanging="360"/>
+      </w:pPr>
+    </w:lvl>
+    <w:lvl w:ilvl="2" w:tplc="0409001B" w:tentative="1">
+      <w:start w:val="1"/>
+      <w:numFmt w:val="lowerRoman"/>
+      <w:lvlText w:val="%3."/>
+      <w:lvlJc w:val="right"/>
+      <w:pPr>
+        <w:ind w:left="2160" w:hanging="180"/>
+      </w:pPr>
+    </w:lvl>
+    <w:lvl w:ilvl="3" w:tplc="0409000F" w:tentative="1">
+      <w:start w:val="1"/>
+      <w:numFmt w:val="decimal"/>
+      <w:lvlText w:val="%4."/>
+      <w:lvlJc w:val="left"/>
+      <w:pPr>
+        <w:ind w:left="2880" w:hanging="360"/>
+      </w:pPr>
+    </w:lvl>
+    <w:lvl w:ilvl="4" w:tplc="04090019" w:tentative="1">
+      <w:start w:val="1"/>
+      <w:numFmt w:val="lowerLetter"/>
+      <w:lvlText w:val="%5."/>
+      <w:lvlJc w:val="left"/>
+      <w:pPr>
+        <w:ind w:left="3600" w:hanging="360"/>
+      </w:pPr>
+    </w:lvl>
+    <w:lvl w:ilvl="5" w:tplc="0409001B" w:tentative="1">
+      <w:start w:val="1"/>
+      <w:numFmt w:val="lowerRoman"/>
+      <w:lvlText w:val="%6."/>
+      <w:lvlJc w:val="right"/>
+      <w:pPr>
+        <w:ind w:left="4320" w:hanging="180"/>
+      </w:pPr>
+    </w:lvl>
+    <w:lvl w:ilvl="6" w:tplc="0409000F" w:tentative="1">
+      <w:start w:val="1"/>
+      <w:numFmt w:val="decimal"/>
+      <w:lvlText w:val="%7."/>
+      <w:lvlJc w:val="left"/>
+      <w:pPr>
+        <w:ind w:left="5040" w:hanging="360"/>
+      </w:pPr>
+    </w:lvl>
+    <w:lvl w:ilvl="7" w:tplc="04090019" w:tentative="1">
+      <w:start w:val="1"/>
+      <w:numFmt w:val="lowerLetter"/>
+      <w:lvlText w:val="%8."/>
+      <w:lvlJc w:val="left"/>
+      <w:pPr>
+        <w:ind w:left="5760" w:hanging="360"/>
+      </w:pPr>
+    </w:lvl>
+    <w:lvl w:ilvl="8" w:tplc="0409001B" w:tentative="1">
+      <w:start w:val="1"/>
+      <w:numFmt w:val="lowerRoman"/>
+      <w:lvlText w:val="%9."/>
+      <w:lvlJc w:val="right"/>
+      <w:pPr>
+        <w:ind w:left="6480" w:hanging="180"/>
+      </w:pPr>
+    </w:lvl>
+  </w:abstractNum>
+  <w:abstractNum w:abstractNumId="1" w15:restartNumberingAfterBreak="0">
     <w:nsid w:val="02286BF1"/>
     <w:multiLevelType w:val="hybridMultilevel"/>
     <w:tmpl w:val="03DC6D26"/>
@@ -4028,7 +5483,7 @@
       </w:pPr>
     </w:lvl>
   </w:abstractNum>
-  <w:abstractNum w:abstractNumId="1" w15:restartNumberingAfterBreak="0">
+  <w:abstractNum w:abstractNumId="2" w15:restartNumberingAfterBreak="0">
     <w:nsid w:val="03335C6E"/>
     <w:multiLevelType w:val="hybridMultilevel"/>
     <w:tmpl w:val="ED2AF6D2"/>
@@ -4117,7 +5572,96 @@
       </w:pPr>
     </w:lvl>
   </w:abstractNum>
-  <w:abstractNum w:abstractNumId="2" w15:restartNumberingAfterBreak="0">
+  <w:abstractNum w:abstractNumId="3" w15:restartNumberingAfterBreak="0">
+    <w:nsid w:val="036D2245"/>
+    <w:multiLevelType w:val="hybridMultilevel"/>
+    <w:tmpl w:val="C35AE682"/>
+    <w:lvl w:ilvl="0" w:tplc="0409000F">
+      <w:start w:val="1"/>
+      <w:numFmt w:val="decimal"/>
+      <w:lvlText w:val="%1."/>
+      <w:lvlJc w:val="left"/>
+      <w:pPr>
+        <w:ind w:left="720" w:hanging="360"/>
+      </w:pPr>
+      <w:rPr>
+        <w:rFonts w:hint="default"/>
+      </w:rPr>
+    </w:lvl>
+    <w:lvl w:ilvl="1" w:tplc="04090019" w:tentative="1">
+      <w:start w:val="1"/>
+      <w:numFmt w:val="lowerLetter"/>
+      <w:lvlText w:val="%2."/>
+      <w:lvlJc w:val="left"/>
+      <w:pPr>
+        <w:ind w:left="1440" w:hanging="360"/>
+      </w:pPr>
+    </w:lvl>
+    <w:lvl w:ilvl="2" w:tplc="0409001B" w:tentative="1">
+      <w:start w:val="1"/>
+      <w:numFmt w:val="lowerRoman"/>
+      <w:lvlText w:val="%3."/>
+      <w:lvlJc w:val="right"/>
+      <w:pPr>
+        <w:ind w:left="2160" w:hanging="180"/>
+      </w:pPr>
+    </w:lvl>
+    <w:lvl w:ilvl="3" w:tplc="0409000F" w:tentative="1">
+      <w:start w:val="1"/>
+      <w:numFmt w:val="decimal"/>
+      <w:lvlText w:val="%4."/>
+      <w:lvlJc w:val="left"/>
+      <w:pPr>
+        <w:ind w:left="2880" w:hanging="360"/>
+      </w:pPr>
+    </w:lvl>
+    <w:lvl w:ilvl="4" w:tplc="04090019" w:tentative="1">
+      <w:start w:val="1"/>
+      <w:numFmt w:val="lowerLetter"/>
+      <w:lvlText w:val="%5."/>
+      <w:lvlJc w:val="left"/>
+      <w:pPr>
+        <w:ind w:left="3600" w:hanging="360"/>
+      </w:pPr>
+    </w:lvl>
+    <w:lvl w:ilvl="5" w:tplc="0409001B" w:tentative="1">
+      <w:start w:val="1"/>
+      <w:numFmt w:val="lowerRoman"/>
+      <w:lvlText w:val="%6."/>
+      <w:lvlJc w:val="right"/>
+      <w:pPr>
+        <w:ind w:left="4320" w:hanging="180"/>
+      </w:pPr>
+    </w:lvl>
+    <w:lvl w:ilvl="6" w:tplc="0409000F" w:tentative="1">
+      <w:start w:val="1"/>
+      <w:numFmt w:val="decimal"/>
+      <w:lvlText w:val="%7."/>
+      <w:lvlJc w:val="left"/>
+      <w:pPr>
+        <w:ind w:left="5040" w:hanging="360"/>
+      </w:pPr>
+    </w:lvl>
+    <w:lvl w:ilvl="7" w:tplc="04090019" w:tentative="1">
+      <w:start w:val="1"/>
+      <w:numFmt w:val="lowerLetter"/>
+      <w:lvlText w:val="%8."/>
+      <w:lvlJc w:val="left"/>
+      <w:pPr>
+        <w:ind w:left="5760" w:hanging="360"/>
+      </w:pPr>
+    </w:lvl>
+    <w:lvl w:ilvl="8" w:tplc="0409001B" w:tentative="1">
+      <w:start w:val="1"/>
+      <w:numFmt w:val="lowerRoman"/>
+      <w:lvlText w:val="%9."/>
+      <w:lvlJc w:val="right"/>
+      <w:pPr>
+        <w:ind w:left="6480" w:hanging="180"/>
+      </w:pPr>
+    </w:lvl>
+  </w:abstractNum>
+  <w:abstractNum w:abstractNumId="4" w15:restartNumberingAfterBreak="0">
     <w:nsid w:val="066749C3"/>
     <w:multiLevelType w:val="hybridMultilevel"/>
     <w:tmpl w:val="BC965372"/>
@@ -4206,7 +5750,274 @@
       </w:pPr>
     </w:lvl>
   </w:abstractNum>
-  <w:abstractNum w:abstractNumId="3" w15:restartNumberingAfterBreak="0">
+  <w:abstractNum w:abstractNumId="5" w15:restartNumberingAfterBreak="0">
+    <w:nsid w:val="0BCC3A67"/>
+    <w:multiLevelType w:val="hybridMultilevel"/>
+    <w:tmpl w:val="A9AE228E"/>
+    <w:lvl w:ilvl="0" w:tplc="0409000F">
+      <w:start w:val="1"/>
+      <w:numFmt w:val="decimal"/>
+      <w:lvlText w:val="%1."/>
+      <w:lvlJc w:val="left"/>
+      <w:pPr>
+        <w:ind w:left="720" w:hanging="360"/>
+      </w:pPr>
+      <w:rPr>
+        <w:rFonts w:hint="default"/>
+      </w:rPr>
+    </w:lvl>
+    <w:lvl w:ilvl="1" w:tplc="04090019" w:tentative="1">
+      <w:start w:val="1"/>
+      <w:numFmt w:val="lowerLetter"/>
+      <w:lvlText w:val="%2."/>
+      <w:lvlJc w:val="left"/>
+      <w:pPr>
+        <w:ind w:left="1440" w:hanging="360"/>
+      </w:pPr>
+    </w:lvl>
+    <w:lvl w:ilvl="2" w:tplc="0409001B" w:tentative="1">
+      <w:start w:val="1"/>
+      <w:numFmt w:val="lowerRoman"/>
+      <w:lvlText w:val="%3."/>
+      <w:lvlJc w:val="right"/>
+      <w:pPr>
+        <w:ind w:left="2160" w:hanging="180"/>
+      </w:pPr>
+    </w:lvl>
+    <w:lvl w:ilvl="3" w:tplc="0409000F" w:tentative="1">
+      <w:start w:val="1"/>
+      <w:numFmt w:val="decimal"/>
+      <w:lvlText w:val="%4."/>
+      <w:lvlJc w:val="left"/>
+      <w:pPr>
+        <w:ind w:left="2880" w:hanging="360"/>
+      </w:pPr>
+    </w:lvl>
+    <w:lvl w:ilvl="4" w:tplc="04090019" w:tentative="1">
+      <w:start w:val="1"/>
+      <w:numFmt w:val="lowerLetter"/>
+      <w:lvlText w:val="%5."/>
+      <w:lvlJc w:val="left"/>
+      <w:pPr>
+        <w:ind w:left="3600" w:hanging="360"/>
+      </w:pPr>
+    </w:lvl>
+    <w:lvl w:ilvl="5" w:tplc="0409001B" w:tentative="1">
+      <w:start w:val="1"/>
+      <w:numFmt w:val="lowerRoman"/>
+      <w:lvlText w:val="%6."/>
+      <w:lvlJc w:val="right"/>
+      <w:pPr>
+        <w:ind w:left="4320" w:hanging="180"/>
+      </w:pPr>
+    </w:lvl>
+    <w:lvl w:ilvl="6" w:tplc="0409000F" w:tentative="1">
+      <w:start w:val="1"/>
+      <w:numFmt w:val="decimal"/>
+      <w:lvlText w:val="%7."/>
+      <w:lvlJc w:val="left"/>
+      <w:pPr>
+        <w:ind w:left="5040" w:hanging="360"/>
+      </w:pPr>
+    </w:lvl>
+    <w:lvl w:ilvl="7" w:tplc="04090019" w:tentative="1">
+      <w:start w:val="1"/>
+      <w:numFmt w:val="lowerLetter"/>
+      <w:lvlText w:val="%8."/>
+      <w:lvlJc w:val="left"/>
+      <w:pPr>
+        <w:ind w:left="5760" w:hanging="360"/>
+      </w:pPr>
+    </w:lvl>
+    <w:lvl w:ilvl="8" w:tplc="0409001B" w:tentative="1">
+      <w:start w:val="1"/>
+      <w:numFmt w:val="lowerRoman"/>
+      <w:lvlText w:val="%9."/>
+      <w:lvlJc w:val="right"/>
+      <w:pPr>
+        <w:ind w:left="6480" w:hanging="180"/>
+      </w:pPr>
+    </w:lvl>
+  </w:abstractNum>
+  <w:abstractNum w:abstractNumId="6" w15:restartNumberingAfterBreak="0">
+    <w:nsid w:val="126558F1"/>
+    <w:multiLevelType w:val="hybridMultilevel"/>
+    <w:tmpl w:val="604CD124"/>
+    <w:lvl w:ilvl="0" w:tplc="0409000F">
+      <w:start w:val="1"/>
+      <w:numFmt w:val="decimal"/>
+      <w:lvlText w:val="%1."/>
+      <w:lvlJc w:val="left"/>
+      <w:pPr>
+        <w:ind w:left="720" w:hanging="360"/>
+      </w:pPr>
+      <w:rPr>
+        <w:rFonts w:hint="default"/>
+      </w:rPr>
+    </w:lvl>
+    <w:lvl w:ilvl="1" w:tplc="04090019" w:tentative="1">
+      <w:start w:val="1"/>
+      <w:numFmt w:val="lowerLetter"/>
+      <w:lvlText w:val="%2."/>
+      <w:lvlJc w:val="left"/>
+      <w:pPr>
+        <w:ind w:left="1440" w:hanging="360"/>
+      </w:pPr>
+    </w:lvl>
+    <w:lvl w:ilvl="2" w:tplc="0409001B" w:tentative="1">
+      <w:start w:val="1"/>
+      <w:numFmt w:val="lowerRoman"/>
+      <w:lvlText w:val="%3."/>
+      <w:lvlJc w:val="right"/>
+      <w:pPr>
+        <w:ind w:left="2160" w:hanging="180"/>
+      </w:pPr>
+    </w:lvl>
+    <w:lvl w:ilvl="3" w:tplc="0409000F" w:tentative="1">
+      <w:start w:val="1"/>
+      <w:numFmt w:val="decimal"/>
+      <w:lvlText w:val="%4."/>
+      <w:lvlJc w:val="left"/>
+      <w:pPr>
+        <w:ind w:left="2880" w:hanging="360"/>
+      </w:pPr>
+    </w:lvl>
+    <w:lvl w:ilvl="4" w:tplc="04090019" w:tentative="1">
+      <w:start w:val="1"/>
+      <w:numFmt w:val="lowerLetter"/>
+      <w:lvlText w:val="%5."/>
+      <w:lvlJc w:val="left"/>
+      <w:pPr>
+        <w:ind w:left="3600" w:hanging="360"/>
+      </w:pPr>
+    </w:lvl>
+    <w:lvl w:ilvl="5" w:tplc="0409001B" w:tentative="1">
+      <w:start w:val="1"/>
+      <w:numFmt w:val="lowerRoman"/>
+      <w:lvlText w:val="%6."/>
+      <w:lvlJc w:val="right"/>
+      <w:pPr>
+        <w:ind w:left="4320" w:hanging="180"/>
+      </w:pPr>
+    </w:lvl>
+    <w:lvl w:ilvl="6" w:tplc="0409000F" w:tentative="1">
+      <w:start w:val="1"/>
+      <w:numFmt w:val="decimal"/>
+      <w:lvlText w:val="%7."/>
+      <w:lvlJc w:val="left"/>
+      <w:pPr>
+        <w:ind w:left="5040" w:hanging="360"/>
+      </w:pPr>
+    </w:lvl>
+    <w:lvl w:ilvl="7" w:tplc="04090019" w:tentative="1">
+      <w:start w:val="1"/>
+      <w:numFmt w:val="lowerLetter"/>
+      <w:lvlText w:val="%8."/>
+      <w:lvlJc w:val="left"/>
+      <w:pPr>
+        <w:ind w:left="5760" w:hanging="360"/>
+      </w:pPr>
+    </w:lvl>
+    <w:lvl w:ilvl="8" w:tplc="0409001B" w:tentative="1">
+      <w:start w:val="1"/>
+      <w:numFmt w:val="lowerRoman"/>
+      <w:lvlText w:val="%9."/>
+      <w:lvlJc w:val="right"/>
+      <w:pPr>
+        <w:ind w:left="6480" w:hanging="180"/>
+      </w:pPr>
+    </w:lvl>
+  </w:abstractNum>
+  <w:abstractNum w:abstractNumId="7" w15:restartNumberingAfterBreak="0">
+    <w:nsid w:val="135B30BF"/>
+    <w:multiLevelType w:val="hybridMultilevel"/>
+    <w:tmpl w:val="7BB2C620"/>
+    <w:lvl w:ilvl="0" w:tplc="0409000F">
+      <w:start w:val="1"/>
+      <w:numFmt w:val="decimal"/>
+      <w:lvlText w:val="%1."/>
+      <w:lvlJc w:val="left"/>
+      <w:pPr>
+        <w:ind w:left="720" w:hanging="360"/>
+      </w:pPr>
+      <w:rPr>
+        <w:rFonts w:hint="default"/>
+      </w:rPr>
+    </w:lvl>
+    <w:lvl w:ilvl="1" w:tplc="04090019">
+      <w:start w:val="1"/>
+      <w:numFmt w:val="lowerLetter"/>
+      <w:lvlText w:val="%2."/>
+      <w:lvlJc w:val="left"/>
+      <w:pPr>
+        <w:ind w:left="1440" w:hanging="360"/>
+      </w:pPr>
+    </w:lvl>
+    <w:lvl w:ilvl="2" w:tplc="0409001B" w:tentative="1">
+      <w:start w:val="1"/>
+      <w:numFmt w:val="lowerRoman"/>
+      <w:lvlText w:val="%3."/>
+      <w:lvlJc w:val="right"/>
+      <w:pPr>
+        <w:ind w:left="2160" w:hanging="180"/>
+      </w:pPr>
+    </w:lvl>
+    <w:lvl w:ilvl="3" w:tplc="0409000F" w:tentative="1">
+      <w:start w:val="1"/>
+      <w:numFmt w:val="decimal"/>
+      <w:lvlText w:val="%4."/>
+      <w:lvlJc w:val="left"/>
+      <w:pPr>
+        <w:ind w:left="2880" w:hanging="360"/>
+      </w:pPr>
+    </w:lvl>
+    <w:lvl w:ilvl="4" w:tplc="04090019" w:tentative="1">
+      <w:start w:val="1"/>
+      <w:numFmt w:val="lowerLetter"/>
+      <w:lvlText w:val="%5."/>
+      <w:lvlJc w:val="left"/>
+      <w:pPr>
+        <w:ind w:left="3600" w:hanging="360"/>
+      </w:pPr>
+    </w:lvl>
+    <w:lvl w:ilvl="5" w:tplc="0409001B" w:tentative="1">
+      <w:start w:val="1"/>
+      <w:numFmt w:val="lowerRoman"/>
+      <w:lvlText w:val="%6."/>
+      <w:lvlJc w:val="right"/>
+      <w:pPr>
+        <w:ind w:left="4320" w:hanging="180"/>
+      </w:pPr>
+    </w:lvl>
+    <w:lvl w:ilvl="6" w:tplc="0409000F" w:tentative="1">
+      <w:start w:val="1"/>
+      <w:numFmt w:val="decimal"/>
+      <w:lvlText w:val="%7."/>
+      <w:lvlJc w:val="left"/>
+      <w:pPr>
+        <w:ind w:left="5040" w:hanging="360"/>
+      </w:pPr>
+    </w:lvl>
+    <w:lvl w:ilvl="7" w:tplc="04090019" w:tentative="1">
+      <w:start w:val="1"/>
+      <w:numFmt w:val="lowerLetter"/>
+      <w:lvlText w:val="%8."/>
+      <w:lvlJc w:val="left"/>
+      <w:pPr>
+        <w:ind w:left="5760" w:hanging="360"/>
+      </w:pPr>
+    </w:lvl>
+    <w:lvl w:ilvl="8" w:tplc="0409001B" w:tentative="1">
+      <w:start w:val="1"/>
+      <w:numFmt w:val="lowerRoman"/>
+      <w:lvlText w:val="%9."/>
+      <w:lvlJc w:val="right"/>
+      <w:pPr>
+        <w:ind w:left="6480" w:hanging="180"/>
+      </w:pPr>
+    </w:lvl>
+  </w:abstractNum>
+  <w:abstractNum w:abstractNumId="8" w15:restartNumberingAfterBreak="0">
     <w:nsid w:val="1574258B"/>
     <w:multiLevelType w:val="hybridMultilevel"/>
     <w:tmpl w:val="52863614"/>
@@ -4295,7 +6106,7 @@
       </w:pPr>
     </w:lvl>
   </w:abstractNum>
-  <w:abstractNum w:abstractNumId="4" w15:restartNumberingAfterBreak="0">
+  <w:abstractNum w:abstractNumId="9" w15:restartNumberingAfterBreak="0">
     <w:nsid w:val="24D3706C"/>
     <w:multiLevelType w:val="hybridMultilevel"/>
     <w:tmpl w:val="050846EE"/>
@@ -4384,7 +6195,7 @@
       </w:pPr>
     </w:lvl>
   </w:abstractNum>
-  <w:abstractNum w:abstractNumId="5" w15:restartNumberingAfterBreak="0">
+  <w:abstractNum w:abstractNumId="10" w15:restartNumberingAfterBreak="0">
     <w:nsid w:val="25A4339F"/>
     <w:multiLevelType w:val="hybridMultilevel"/>
     <w:tmpl w:val="801C3A4E"/>
@@ -4497,7 +6308,7 @@
       </w:rPr>
     </w:lvl>
   </w:abstractNum>
-  <w:abstractNum w:abstractNumId="6" w15:restartNumberingAfterBreak="0">
+  <w:abstractNum w:abstractNumId="11" w15:restartNumberingAfterBreak="0">
     <w:nsid w:val="296F3622"/>
     <w:multiLevelType w:val="hybridMultilevel"/>
     <w:tmpl w:val="75CED69E"/>
@@ -4586,7 +6397,96 @@
       </w:pPr>
     </w:lvl>
   </w:abstractNum>
-  <w:abstractNum w:abstractNumId="7" w15:restartNumberingAfterBreak="0">
+  <w:abstractNum w:abstractNumId="12" w15:restartNumberingAfterBreak="0">
+    <w:nsid w:val="366F7155"/>
+    <w:multiLevelType w:val="hybridMultilevel"/>
+    <w:tmpl w:val="DA3A8342"/>
+    <w:lvl w:ilvl="0" w:tplc="0409000F">
+      <w:start w:val="1"/>
+      <w:numFmt w:val="decimal"/>
+      <w:lvlText w:val="%1."/>
+      <w:lvlJc w:val="left"/>
+      <w:pPr>
+        <w:ind w:left="720" w:hanging="360"/>
+      </w:pPr>
+      <w:rPr>
+        <w:rFonts w:hint="default"/>
+      </w:rPr>
+    </w:lvl>
+    <w:lvl w:ilvl="1" w:tplc="04090019">
+      <w:start w:val="1"/>
+      <w:numFmt w:val="lowerLetter"/>
+      <w:lvlText w:val="%2."/>
+      <w:lvlJc w:val="left"/>
+      <w:pPr>
+        <w:ind w:left="1440" w:hanging="360"/>
+      </w:pPr>
+    </w:lvl>
+    <w:lvl w:ilvl="2" w:tplc="0409001B">
+      <w:start w:val="1"/>
+      <w:numFmt w:val="lowerRoman"/>
+      <w:lvlText w:val="%3."/>
+      <w:lvlJc w:val="right"/>
+      <w:pPr>
+        <w:ind w:left="2160" w:hanging="180"/>
+      </w:pPr>
+    </w:lvl>
+    <w:lvl w:ilvl="3" w:tplc="0409000F" w:tentative="1">
+      <w:start w:val="1"/>
+      <w:numFmt w:val="decimal"/>
+      <w:lvlText w:val="%4."/>
+      <w:lvlJc w:val="left"/>
+      <w:pPr>
+        <w:ind w:left="2880" w:hanging="360"/>
+      </w:pPr>
+    </w:lvl>
+    <w:lvl w:ilvl="4" w:tplc="04090019" w:tentative="1">
+      <w:start w:val="1"/>
+      <w:numFmt w:val="lowerLetter"/>
+      <w:lvlText w:val="%5."/>
+      <w:lvlJc w:val="left"/>
+      <w:pPr>
+        <w:ind w:left="3600" w:hanging="360"/>
+      </w:pPr>
+    </w:lvl>
+    <w:lvl w:ilvl="5" w:tplc="0409001B" w:tentative="1">
+      <w:start w:val="1"/>
+      <w:numFmt w:val="lowerRoman"/>
+      <w:lvlText w:val="%6."/>
+      <w:lvlJc w:val="right"/>
+      <w:pPr>
+        <w:ind w:left="4320" w:hanging="180"/>
+      </w:pPr>
+    </w:lvl>
+    <w:lvl w:ilvl="6" w:tplc="0409000F" w:tentative="1">
+      <w:start w:val="1"/>
+      <w:numFmt w:val="decimal"/>
+      <w:lvlText w:val="%7."/>
+      <w:lvlJc w:val="left"/>
+      <w:pPr>
+        <w:ind w:left="5040" w:hanging="360"/>
+      </w:pPr>
+    </w:lvl>
+    <w:lvl w:ilvl="7" w:tplc="04090019" w:tentative="1">
+      <w:start w:val="1"/>
+      <w:numFmt w:val="lowerLetter"/>
+      <w:lvlText w:val="%8."/>
+      <w:lvlJc w:val="left"/>
+      <w:pPr>
+        <w:ind w:left="5760" w:hanging="360"/>
+      </w:pPr>
+    </w:lvl>
+    <w:lvl w:ilvl="8" w:tplc="0409001B" w:tentative="1">
+      <w:start w:val="1"/>
+      <w:numFmt w:val="lowerRoman"/>
+      <w:lvlText w:val="%9."/>
+      <w:lvlJc w:val="right"/>
+      <w:pPr>
+        <w:ind w:left="6480" w:hanging="180"/>
+      </w:pPr>
+    </w:lvl>
+  </w:abstractNum>
+  <w:abstractNum w:abstractNumId="13" w15:restartNumberingAfterBreak="0">
     <w:nsid w:val="37795553"/>
     <w:multiLevelType w:val="hybridMultilevel"/>
     <w:tmpl w:val="BC965372"/>
@@ -4675,7 +6575,7 @@
       </w:pPr>
     </w:lvl>
   </w:abstractNum>
-  <w:abstractNum w:abstractNumId="8" w15:restartNumberingAfterBreak="0">
+  <w:abstractNum w:abstractNumId="14" w15:restartNumberingAfterBreak="0">
     <w:nsid w:val="39E12D62"/>
     <w:multiLevelType w:val="hybridMultilevel"/>
     <w:tmpl w:val="0FB85746"/>
@@ -4764,7 +6664,7 @@
       </w:pPr>
     </w:lvl>
   </w:abstractNum>
-  <w:abstractNum w:abstractNumId="9" w15:restartNumberingAfterBreak="0">
+  <w:abstractNum w:abstractNumId="15" w15:restartNumberingAfterBreak="0">
     <w:nsid w:val="3A2C6862"/>
     <w:multiLevelType w:val="hybridMultilevel"/>
     <w:tmpl w:val="8E12F560"/>
@@ -4853,7 +6753,7 @@
       </w:pPr>
     </w:lvl>
   </w:abstractNum>
-  <w:abstractNum w:abstractNumId="10" w15:restartNumberingAfterBreak="0">
+  <w:abstractNum w:abstractNumId="16" w15:restartNumberingAfterBreak="0">
     <w:nsid w:val="3FD50223"/>
     <w:multiLevelType w:val="hybridMultilevel"/>
     <w:tmpl w:val="1BD051EC"/>
@@ -4942,7 +6842,7 @@
       </w:pPr>
     </w:lvl>
   </w:abstractNum>
-  <w:abstractNum w:abstractNumId="11" w15:restartNumberingAfterBreak="0">
+  <w:abstractNum w:abstractNumId="17" w15:restartNumberingAfterBreak="0">
     <w:nsid w:val="42587C79"/>
     <w:multiLevelType w:val="hybridMultilevel"/>
     <w:tmpl w:val="E30AA4C6"/>
@@ -5031,7 +6931,7 @@
       </w:pPr>
     </w:lvl>
   </w:abstractNum>
-  <w:abstractNum w:abstractNumId="12" w15:restartNumberingAfterBreak="0">
+  <w:abstractNum w:abstractNumId="18" w15:restartNumberingAfterBreak="0">
     <w:nsid w:val="4624085C"/>
     <w:multiLevelType w:val="hybridMultilevel"/>
     <w:tmpl w:val="3056A4EC"/>
@@ -5120,7 +7020,7 @@
       </w:pPr>
     </w:lvl>
   </w:abstractNum>
-  <w:abstractNum w:abstractNumId="13" w15:restartNumberingAfterBreak="0">
+  <w:abstractNum w:abstractNumId="19" w15:restartNumberingAfterBreak="0">
     <w:nsid w:val="486878E3"/>
     <w:multiLevelType w:val="hybridMultilevel"/>
     <w:tmpl w:val="88F0D5C6"/>
@@ -5209,7 +7109,7 @@
       </w:pPr>
     </w:lvl>
   </w:abstractNum>
-  <w:abstractNum w:abstractNumId="14" w15:restartNumberingAfterBreak="0">
+  <w:abstractNum w:abstractNumId="20" w15:restartNumberingAfterBreak="0">
     <w:nsid w:val="4A073F96"/>
     <w:multiLevelType w:val="hybridMultilevel"/>
     <w:tmpl w:val="5AC6D070"/>
@@ -5298,7 +7198,96 @@
       </w:pPr>
     </w:lvl>
   </w:abstractNum>
-  <w:abstractNum w:abstractNumId="15" w15:restartNumberingAfterBreak="0">
+  <w:abstractNum w:abstractNumId="21" w15:restartNumberingAfterBreak="0">
+    <w:nsid w:val="4D0C7EDF"/>
+    <w:multiLevelType w:val="hybridMultilevel"/>
+    <w:tmpl w:val="15EEAA9C"/>
+    <w:lvl w:ilvl="0" w:tplc="0409000F">
+      <w:start w:val="1"/>
+      <w:numFmt w:val="decimal"/>
+      <w:lvlText w:val="%1."/>
+      <w:lvlJc w:val="left"/>
+      <w:pPr>
+        <w:ind w:left="720" w:hanging="360"/>
+      </w:pPr>
+      <w:rPr>
+        <w:rFonts w:hint="default"/>
+      </w:rPr>
+    </w:lvl>
+    <w:lvl w:ilvl="1" w:tplc="04090019" w:tentative="1">
+      <w:start w:val="1"/>
+      <w:numFmt w:val="lowerLetter"/>
+      <w:lvlText w:val="%2."/>
+      <w:lvlJc w:val="left"/>
+      <w:pPr>
+        <w:ind w:left="1440" w:hanging="360"/>
+      </w:pPr>
+    </w:lvl>
+    <w:lvl w:ilvl="2" w:tplc="0409001B" w:tentative="1">
+      <w:start w:val="1"/>
+      <w:numFmt w:val="lowerRoman"/>
+      <w:lvlText w:val="%3."/>
+      <w:lvlJc w:val="right"/>
+      <w:pPr>
+        <w:ind w:left="2160" w:hanging="180"/>
+      </w:pPr>
+    </w:lvl>
+    <w:lvl w:ilvl="3" w:tplc="0409000F" w:tentative="1">
+      <w:start w:val="1"/>
+      <w:numFmt w:val="decimal"/>
+      <w:lvlText w:val="%4."/>
+      <w:lvlJc w:val="left"/>
+      <w:pPr>
+        <w:ind w:left="2880" w:hanging="360"/>
+      </w:pPr>
+    </w:lvl>
+    <w:lvl w:ilvl="4" w:tplc="04090019" w:tentative="1">
+      <w:start w:val="1"/>
+      <w:numFmt w:val="lowerLetter"/>
+      <w:lvlText w:val="%5."/>
+      <w:lvlJc w:val="left"/>
+      <w:pPr>
+        <w:ind w:left="3600" w:hanging="360"/>
+      </w:pPr>
+    </w:lvl>
+    <w:lvl w:ilvl="5" w:tplc="0409001B" w:tentative="1">
+      <w:start w:val="1"/>
+      <w:numFmt w:val="lowerRoman"/>
+      <w:lvlText w:val="%6."/>
+      <w:lvlJc w:val="right"/>
+      <w:pPr>
+        <w:ind w:left="4320" w:hanging="180"/>
+      </w:pPr>
+    </w:lvl>
+    <w:lvl w:ilvl="6" w:tplc="0409000F" w:tentative="1">
+      <w:start w:val="1"/>
+      <w:numFmt w:val="decimal"/>
+      <w:lvlText w:val="%7."/>
+      <w:lvlJc w:val="left"/>
+      <w:pPr>
+        <w:ind w:left="5040" w:hanging="360"/>
+      </w:pPr>
+    </w:lvl>
+    <w:lvl w:ilvl="7" w:tplc="04090019" w:tentative="1">
+      <w:start w:val="1"/>
+      <w:numFmt w:val="lowerLetter"/>
+      <w:lvlText w:val="%8."/>
+      <w:lvlJc w:val="left"/>
+      <w:pPr>
+        <w:ind w:left="5760" w:hanging="360"/>
+      </w:pPr>
+    </w:lvl>
+    <w:lvl w:ilvl="8" w:tplc="0409001B" w:tentative="1">
+      <w:start w:val="1"/>
+      <w:numFmt w:val="lowerRoman"/>
+      <w:lvlText w:val="%9."/>
+      <w:lvlJc w:val="right"/>
+      <w:pPr>
+        <w:ind w:left="6480" w:hanging="180"/>
+      </w:pPr>
+    </w:lvl>
+  </w:abstractNum>
+  <w:abstractNum w:abstractNumId="22" w15:restartNumberingAfterBreak="0">
     <w:nsid w:val="5D2062F7"/>
     <w:multiLevelType w:val="hybridMultilevel"/>
     <w:tmpl w:val="B3A8B7CA"/>
@@ -5387,7 +7376,7 @@
       </w:pPr>
     </w:lvl>
   </w:abstractNum>
-  <w:abstractNum w:abstractNumId="16" w15:restartNumberingAfterBreak="0">
+  <w:abstractNum w:abstractNumId="23" w15:restartNumberingAfterBreak="0">
     <w:nsid w:val="5D9C05A7"/>
     <w:multiLevelType w:val="hybridMultilevel"/>
     <w:tmpl w:val="AAD401E6"/>
@@ -5476,7 +7465,7 @@
       </w:pPr>
     </w:lvl>
   </w:abstractNum>
-  <w:abstractNum w:abstractNumId="17" w15:restartNumberingAfterBreak="0">
+  <w:abstractNum w:abstractNumId="24" w15:restartNumberingAfterBreak="0">
     <w:nsid w:val="5E581B0C"/>
     <w:multiLevelType w:val="hybridMultilevel"/>
     <w:tmpl w:val="FC60AFC0"/>
@@ -5565,7 +7554,7 @@
       </w:pPr>
     </w:lvl>
   </w:abstractNum>
-  <w:abstractNum w:abstractNumId="18" w15:restartNumberingAfterBreak="0">
+  <w:abstractNum w:abstractNumId="25" w15:restartNumberingAfterBreak="0">
     <w:nsid w:val="5EF8167A"/>
     <w:multiLevelType w:val="hybridMultilevel"/>
     <w:tmpl w:val="48F2E8F2"/>
@@ -5654,7 +7643,7 @@
       </w:pPr>
     </w:lvl>
   </w:abstractNum>
-  <w:abstractNum w:abstractNumId="19" w15:restartNumberingAfterBreak="0">
+  <w:abstractNum w:abstractNumId="26" w15:restartNumberingAfterBreak="0">
     <w:nsid w:val="6618009C"/>
     <w:multiLevelType w:val="hybridMultilevel"/>
     <w:tmpl w:val="7AC08100"/>
@@ -5743,7 +7732,7 @@
       </w:pPr>
     </w:lvl>
   </w:abstractNum>
-  <w:abstractNum w:abstractNumId="20" w15:restartNumberingAfterBreak="0">
+  <w:abstractNum w:abstractNumId="27" w15:restartNumberingAfterBreak="0">
     <w:nsid w:val="6A2E21D5"/>
     <w:multiLevelType w:val="hybridMultilevel"/>
     <w:tmpl w:val="D83AA1DE"/>
@@ -5832,7 +7821,7 @@
       </w:pPr>
     </w:lvl>
   </w:abstractNum>
-  <w:abstractNum w:abstractNumId="21" w15:restartNumberingAfterBreak="0">
+  <w:abstractNum w:abstractNumId="28" w15:restartNumberingAfterBreak="0">
     <w:nsid w:val="6D5941E1"/>
     <w:multiLevelType w:val="hybridMultilevel"/>
     <w:tmpl w:val="D6D404EE"/>
@@ -5921,7 +7910,7 @@
       </w:pPr>
     </w:lvl>
   </w:abstractNum>
-  <w:abstractNum w:abstractNumId="22" w15:restartNumberingAfterBreak="0">
+  <w:abstractNum w:abstractNumId="29" w15:restartNumberingAfterBreak="0">
     <w:nsid w:val="6DF5187A"/>
     <w:multiLevelType w:val="hybridMultilevel"/>
     <w:tmpl w:val="A60C886E"/>
@@ -6010,7 +7999,7 @@
       </w:pPr>
     </w:lvl>
   </w:abstractNum>
-  <w:abstractNum w:abstractNumId="23" w15:restartNumberingAfterBreak="0">
+  <w:abstractNum w:abstractNumId="30" w15:restartNumberingAfterBreak="0">
     <w:nsid w:val="6E5B76D3"/>
     <w:multiLevelType w:val="hybridMultilevel"/>
     <w:tmpl w:val="47D89E0A"/>
@@ -6099,7 +8088,7 @@
       </w:pPr>
     </w:lvl>
   </w:abstractNum>
-  <w:abstractNum w:abstractNumId="24" w15:restartNumberingAfterBreak="0">
+  <w:abstractNum w:abstractNumId="31" w15:restartNumberingAfterBreak="0">
     <w:nsid w:val="71260903"/>
     <w:multiLevelType w:val="hybridMultilevel"/>
     <w:tmpl w:val="F2786510"/>
@@ -6188,7 +8177,7 @@
       </w:pPr>
     </w:lvl>
   </w:abstractNum>
-  <w:abstractNum w:abstractNumId="25" w15:restartNumberingAfterBreak="0">
+  <w:abstractNum w:abstractNumId="32" w15:restartNumberingAfterBreak="0">
     <w:nsid w:val="782A2EA8"/>
     <w:multiLevelType w:val="hybridMultilevel"/>
     <w:tmpl w:val="3C06FCBC"/>
@@ -6277,7 +8266,7 @@
       </w:pPr>
     </w:lvl>
   </w:abstractNum>
-  <w:abstractNum w:abstractNumId="26" w15:restartNumberingAfterBreak="0">
+  <w:abstractNum w:abstractNumId="33" w15:restartNumberingAfterBreak="0">
     <w:nsid w:val="7BDA1DF3"/>
     <w:multiLevelType w:val="hybridMultilevel"/>
     <w:tmpl w:val="82A206C4"/>
@@ -6367,85 +8356,106 @@
     </w:lvl>
   </w:abstractNum>
   <w:num w:numId="1" w16cid:durableId="1318800215">
+    <w:abstractNumId w:val="4"/>
+  </w:num>
+  <w:num w:numId="2" w16cid:durableId="548684274">
+    <w:abstractNumId w:val="8"/>
+  </w:num>
+  <w:num w:numId="3" w16cid:durableId="456221829">
+    <w:abstractNumId w:val="13"/>
+  </w:num>
+  <w:num w:numId="4" w16cid:durableId="701440572">
+    <w:abstractNumId w:val="10"/>
+  </w:num>
+  <w:num w:numId="5" w16cid:durableId="1394695673">
     <w:abstractNumId w:val="2"/>
   </w:num>
-  <w:num w:numId="2" w16cid:durableId="548684274">
+  <w:num w:numId="6" w16cid:durableId="1088191219">
+    <w:abstractNumId w:val="18"/>
+  </w:num>
+  <w:num w:numId="7" w16cid:durableId="1064716125">
+    <w:abstractNumId w:val="24"/>
+  </w:num>
+  <w:num w:numId="8" w16cid:durableId="1261716729">
+    <w:abstractNumId w:val="15"/>
+  </w:num>
+  <w:num w:numId="9" w16cid:durableId="1298218138">
+    <w:abstractNumId w:val="16"/>
+  </w:num>
+  <w:num w:numId="10" w16cid:durableId="1790271709">
+    <w:abstractNumId w:val="29"/>
+  </w:num>
+  <w:num w:numId="11" w16cid:durableId="2130708058">
+    <w:abstractNumId w:val="22"/>
+  </w:num>
+  <w:num w:numId="12" w16cid:durableId="1733188401">
+    <w:abstractNumId w:val="11"/>
+  </w:num>
+  <w:num w:numId="13" w16cid:durableId="1687632430">
+    <w:abstractNumId w:val="25"/>
+  </w:num>
+  <w:num w:numId="14" w16cid:durableId="1741245423">
+    <w:abstractNumId w:val="23"/>
+  </w:num>
+  <w:num w:numId="15" w16cid:durableId="2077706794">
+    <w:abstractNumId w:val="1"/>
+  </w:num>
+  <w:num w:numId="16" w16cid:durableId="494732577">
+    <w:abstractNumId w:val="28"/>
+  </w:num>
+  <w:num w:numId="17" w16cid:durableId="148326068">
+    <w:abstractNumId w:val="30"/>
+  </w:num>
+  <w:num w:numId="18" w16cid:durableId="1832018096">
+    <w:abstractNumId w:val="9"/>
+  </w:num>
+  <w:num w:numId="19" w16cid:durableId="707487861">
+    <w:abstractNumId w:val="31"/>
+  </w:num>
+  <w:num w:numId="20" w16cid:durableId="907498983">
+    <w:abstractNumId w:val="26"/>
+  </w:num>
+  <w:num w:numId="21" w16cid:durableId="2078015850">
+    <w:abstractNumId w:val="17"/>
+  </w:num>
+  <w:num w:numId="22" w16cid:durableId="749043554">
+    <w:abstractNumId w:val="32"/>
+  </w:num>
+  <w:num w:numId="23" w16cid:durableId="989675523">
+    <w:abstractNumId w:val="27"/>
+  </w:num>
+  <w:num w:numId="24" w16cid:durableId="104812987">
+    <w:abstractNumId w:val="20"/>
+  </w:num>
+  <w:num w:numId="25" w16cid:durableId="841971186">
+    <w:abstractNumId w:val="14"/>
+  </w:num>
+  <w:num w:numId="26" w16cid:durableId="650522144">
+    <w:abstractNumId w:val="19"/>
+  </w:num>
+  <w:num w:numId="27" w16cid:durableId="1429538607">
+    <w:abstractNumId w:val="33"/>
+  </w:num>
+  <w:num w:numId="28" w16cid:durableId="677925654">
+    <w:abstractNumId w:val="0"/>
+  </w:num>
+  <w:num w:numId="29" w16cid:durableId="1761443367">
     <w:abstractNumId w:val="3"/>
   </w:num>
-  <w:num w:numId="3" w16cid:durableId="456221829">
-    <w:abstractNumId w:val="7"/>
+  <w:num w:numId="30" w16cid:durableId="952977243">
+    <w:abstractNumId w:val="6"/>
   </w:num>
-  <w:num w:numId="4" w16cid:durableId="701440572">
+  <w:num w:numId="31" w16cid:durableId="2003508154">
     <w:abstractNumId w:val="5"/>
   </w:num>
-  <w:num w:numId="5" w16cid:durableId="1394695673">
-    <w:abstractNumId w:val="1"/>
+  <w:num w:numId="32" w16cid:durableId="1613782155">
+    <w:abstractNumId w:val="21"/>
   </w:num>
-  <w:num w:numId="6" w16cid:durableId="1088191219">
+  <w:num w:numId="33" w16cid:durableId="952788360">
     <w:abstractNumId w:val="12"/>
   </w:num>
-  <w:num w:numId="7" w16cid:durableId="1064716125">
-    <w:abstractNumId w:val="17"/>
-  </w:num>
-  <w:num w:numId="8" w16cid:durableId="1261716729">
-    <w:abstractNumId w:val="9"/>
-  </w:num>
-  <w:num w:numId="9" w16cid:durableId="1298218138">
-    <w:abstractNumId w:val="10"/>
-  </w:num>
-  <w:num w:numId="10" w16cid:durableId="1790271709">
-    <w:abstractNumId w:val="22"/>
-  </w:num>
-  <w:num w:numId="11" w16cid:durableId="2130708058">
-    <w:abstractNumId w:val="15"/>
-  </w:num>
-  <w:num w:numId="12" w16cid:durableId="1733188401">
-    <w:abstractNumId w:val="6"/>
-  </w:num>
-  <w:num w:numId="13" w16cid:durableId="1687632430">
-    <w:abstractNumId w:val="18"/>
-  </w:num>
-  <w:num w:numId="14" w16cid:durableId="1741245423">
-    <w:abstractNumId w:val="16"/>
-  </w:num>
-  <w:num w:numId="15" w16cid:durableId="2077706794">
-    <w:abstractNumId w:val="0"/>
-  </w:num>
-  <w:num w:numId="16" w16cid:durableId="494732577">
-    <w:abstractNumId w:val="21"/>
-  </w:num>
-  <w:num w:numId="17" w16cid:durableId="148326068">
-    <w:abstractNumId w:val="23"/>
-  </w:num>
-  <w:num w:numId="18" w16cid:durableId="1832018096">
-    <w:abstractNumId w:val="4"/>
-  </w:num>
-  <w:num w:numId="19" w16cid:durableId="707487861">
-    <w:abstractNumId w:val="24"/>
-  </w:num>
-  <w:num w:numId="20" w16cid:durableId="907498983">
-    <w:abstractNumId w:val="19"/>
-  </w:num>
-  <w:num w:numId="21" w16cid:durableId="2078015850">
-    <w:abstractNumId w:val="11"/>
-  </w:num>
-  <w:num w:numId="22" w16cid:durableId="749043554">
-    <w:abstractNumId w:val="25"/>
-  </w:num>
-  <w:num w:numId="23" w16cid:durableId="989675523">
-    <w:abstractNumId w:val="20"/>
-  </w:num>
-  <w:num w:numId="24" w16cid:durableId="104812987">
-    <w:abstractNumId w:val="14"/>
-  </w:num>
-  <w:num w:numId="25" w16cid:durableId="841971186">
-    <w:abstractNumId w:val="8"/>
-  </w:num>
-  <w:num w:numId="26" w16cid:durableId="650522144">
-    <w:abstractNumId w:val="13"/>
-  </w:num>
-  <w:num w:numId="27" w16cid:durableId="1429538607">
-    <w:abstractNumId w:val="26"/>
+  <w:num w:numId="34" w16cid:durableId="413817930">
+    <w:abstractNumId w:val="7"/>
   </w:num>
 </w:numbering>
 </file>
@@ -7363,6 +9373,25 @@
       <w:spacing w:val="5"/>
     </w:rPr>
   </w:style>
+  <w:style w:type="table" w:styleId="TableGrid">
+    <w:name w:val="Table Grid"/>
+    <w:basedOn w:val="TableNormal"/>
+    <w:uiPriority w:val="39"/>
+    <w:rsid w:val="00DC79A8"/>
+    <w:pPr>
+      <w:spacing w:after="0" w:line="240" w:lineRule="auto"/>
+    </w:pPr>
+    <w:tblPr>
+      <w:tblBorders>
+        <w:top w:val="single" w:sz="4" w:space="0" w:color="auto"/>
+        <w:left w:val="single" w:sz="4" w:space="0" w:color="auto"/>
+        <w:bottom w:val="single" w:sz="4" w:space="0" w:color="auto"/>
+        <w:right w:val="single" w:sz="4" w:space="0" w:color="auto"/>
+        <w:insideH w:val="single" w:sz="4" w:space="0" w:color="auto"/>
+        <w:insideV w:val="single" w:sz="4" w:space="0" w:color="auto"/>
+      </w:tblBorders>
+    </w:tblPr>
+  </w:style>
 </w:styles>
 </file>
 

</xml_diff>

<commit_message>
Pushing practice Spring boot
</commit_message>
<xml_diff>
--- a/Course Structure.docx
+++ b/Course Structure.docx
@@ -405,15 +405,7 @@
         <w:spacing w:after="0"/>
       </w:pPr>
       <w:r>
-        <w:t xml:space="preserve">And servlet </w:t>
-      </w:r>
-      <w:proofErr w:type="gramStart"/>
-      <w:r>
-        <w:t>container</w:t>
-      </w:r>
-      <w:proofErr w:type="gramEnd"/>
-      <w:r>
-        <w:t xml:space="preserve"> are the ones which mana</w:t>
+        <w:t>And servlet container are the ones which mana</w:t>
       </w:r>
       <w:r>
         <w:t>ges the Servlets.</w:t>
@@ -581,15 +573,7 @@
         </w:numPr>
       </w:pPr>
       <w:r>
-        <w:t xml:space="preserve">Servlets </w:t>
-      </w:r>
-      <w:proofErr w:type="gramStart"/>
-      <w:r>
-        <w:t>depends</w:t>
-      </w:r>
-      <w:proofErr w:type="gramEnd"/>
-      <w:r>
-        <w:t xml:space="preserve"> on Servlet container to create object and maintain its lifecycle.</w:t>
+        <w:t>Servlets depends on Servlet container to create object and maintain its lifecycle.</w:t>
       </w:r>
     </w:p>
     <w:p>
@@ -1996,7 +1980,15 @@
       </w:r>
       <w:proofErr w:type="gramEnd"/>
       <w:r>
-        <w:t xml:space="preserve"> to run an application as quick as possible.</w:t>
+        <w:t xml:space="preserve"> to run an application as </w:t>
+      </w:r>
+      <w:proofErr w:type="gramStart"/>
+      <w:r>
+        <w:t>quick</w:t>
+      </w:r>
+      <w:proofErr w:type="gramEnd"/>
+      <w:r>
+        <w:t xml:space="preserve"> as possible.</w:t>
       </w:r>
     </w:p>
     <w:p>
@@ -4949,6 +4941,9 @@
     </w:p>
     <w:p>
       <w:r>
+        <w:rPr>
+          <w:noProof/>
+        </w:rPr>
         <w:drawing>
           <wp:inline distT="0" distB="0" distL="0" distR="0" wp14:anchorId="4C727571" wp14:editId="0898FFA0">
             <wp:extent cx="5943600" cy="2998470"/>
@@ -5008,6 +5003,9 @@
     </w:p>
     <w:p>
       <w:r>
+        <w:rPr>
+          <w:noProof/>
+        </w:rPr>
         <w:drawing>
           <wp:inline distT="0" distB="0" distL="0" distR="0" wp14:anchorId="3B61BA68" wp14:editId="1E5CD706">
             <wp:extent cx="4724400" cy="2370780"/>
@@ -5063,6 +5061,9 @@
     </w:p>
     <w:p>
       <w:r>
+        <w:rPr>
+          <w:noProof/>
+        </w:rPr>
         <w:drawing>
           <wp:inline distT="0" distB="0" distL="0" distR="0" wp14:anchorId="66BF3296" wp14:editId="261F73BB">
             <wp:extent cx="5943600" cy="3025140"/>
@@ -5233,8 +5234,11 @@
           </w:tcPr>
           <w:p>
             <w:r>
+              <w:rPr>
+                <w:noProof/>
+              </w:rPr>
               <w:drawing>
-                <wp:anchor distT="0" distB="0" distL="114300" distR="114300" simplePos="0" relativeHeight="251658240" behindDoc="0" locked="0" layoutInCell="1" allowOverlap="1" wp14:anchorId="1CC7E9C0" wp14:editId="4B7972B5">
+                <wp:anchor distT="0" distB="0" distL="114300" distR="114300" simplePos="0" relativeHeight="251658240" behindDoc="0" locked="0" layoutInCell="1" allowOverlap="1" wp14:anchorId="1CC7E9C0" wp14:editId="1102F606">
                   <wp:simplePos x="0" y="0"/>
                   <wp:positionH relativeFrom="column">
                     <wp:posOffset>-15240</wp:posOffset>
@@ -5292,7 +5296,337 @@
     <w:p/>
     <w:p/>
     <w:p/>
+    <w:p>
+      <w:pPr>
+        <w:pStyle w:val="ListParagraph"/>
+        <w:numPr>
+          <w:ilvl w:val="0"/>
+          <w:numId w:val="35"/>
+        </w:numPr>
+      </w:pPr>
+      <w:r>
+        <w:lastRenderedPageBreak/>
+        <w:t>Beans creation:</w:t>
+      </w:r>
+    </w:p>
+    <w:p>
+      <w:pPr>
+        <w:pStyle w:val="ListParagraph"/>
+        <w:numPr>
+          <w:ilvl w:val="1"/>
+          <w:numId w:val="35"/>
+        </w:numPr>
+      </w:pPr>
+      <w:r>
+        <w:t xml:space="preserve">Beans </w:t>
+      </w:r>
+      <w:r>
+        <w:t>configuration</w:t>
+      </w:r>
+      <w:r>
+        <w:t xml:space="preserve"> </w:t>
+      </w:r>
+    </w:p>
+    <w:p>
+      <w:pPr>
+        <w:pStyle w:val="ListParagraph"/>
+        <w:numPr>
+          <w:ilvl w:val="2"/>
+          <w:numId w:val="35"/>
+        </w:numPr>
+      </w:pPr>
+      <w:r>
+        <w:t>Scan the application to register beans</w:t>
+      </w:r>
+    </w:p>
+    <w:p>
+      <w:pPr>
+        <w:pStyle w:val="ListParagraph"/>
+        <w:numPr>
+          <w:ilvl w:val="2"/>
+          <w:numId w:val="35"/>
+        </w:numPr>
+      </w:pPr>
+      <w:r>
+        <w:t>Bean name in list&lt;</w:t>
+      </w:r>
+      <w:proofErr w:type="spellStart"/>
+      <w:r>
+        <w:t>beanName</w:t>
+      </w:r>
+      <w:proofErr w:type="spellEnd"/>
+      <w:r>
+        <w:t>&gt;</w:t>
+      </w:r>
+    </w:p>
+    <w:p>
+      <w:pPr>
+        <w:pStyle w:val="ListParagraph"/>
+        <w:numPr>
+          <w:ilvl w:val="2"/>
+          <w:numId w:val="35"/>
+        </w:numPr>
+      </w:pPr>
+      <w:r>
+        <w:t xml:space="preserve">Bean information in </w:t>
+      </w:r>
+      <w:proofErr w:type="spellStart"/>
+      <w:r>
+        <w:t>registerbean</w:t>
+      </w:r>
+      <w:proofErr w:type="spellEnd"/>
+      <w:r>
+        <w:t>&lt;</w:t>
+      </w:r>
+      <w:proofErr w:type="spellStart"/>
+      <w:r>
+        <w:t>beanName</w:t>
+      </w:r>
+      <w:proofErr w:type="spellEnd"/>
+      <w:r>
+        <w:t xml:space="preserve">, </w:t>
+      </w:r>
+      <w:proofErr w:type="spellStart"/>
+      <w:r>
+        <w:t>BeanDefinition</w:t>
+      </w:r>
+      <w:proofErr w:type="spellEnd"/>
+      <w:r>
+        <w:t>&gt;</w:t>
+      </w:r>
+    </w:p>
+    <w:p>
+      <w:pPr>
+        <w:pStyle w:val="ListParagraph"/>
+        <w:numPr>
+          <w:ilvl w:val="2"/>
+          <w:numId w:val="35"/>
+        </w:numPr>
+      </w:pPr>
+      <w:r>
+        <w:t xml:space="preserve">Bean alias information in </w:t>
+      </w:r>
+      <w:proofErr w:type="spellStart"/>
+      <w:r>
+        <w:t>registerAliasses</w:t>
+      </w:r>
+      <w:proofErr w:type="spellEnd"/>
+      <w:r>
+        <w:t xml:space="preserve">&lt;alias, </w:t>
+      </w:r>
+      <w:proofErr w:type="spellStart"/>
+      <w:r>
+        <w:t>beanName</w:t>
+      </w:r>
+      <w:proofErr w:type="spellEnd"/>
+      <w:r>
+        <w:t>&gt;</w:t>
+      </w:r>
+    </w:p>
+    <w:p>
+      <w:pPr>
+        <w:pStyle w:val="ListParagraph"/>
+        <w:numPr>
+          <w:ilvl w:val="1"/>
+          <w:numId w:val="35"/>
+        </w:numPr>
+      </w:pPr>
+      <w:r>
+        <w:t>Beans instantiation</w:t>
+      </w:r>
+    </w:p>
+    <w:p>
+      <w:pPr>
+        <w:pStyle w:val="ListParagraph"/>
+        <w:numPr>
+          <w:ilvl w:val="2"/>
+          <w:numId w:val="35"/>
+        </w:numPr>
+      </w:pPr>
+      <w:r>
+        <w:t>Gets bean name from the list&lt;</w:t>
+      </w:r>
+      <w:proofErr w:type="spellStart"/>
+      <w:r>
+        <w:t>beanName</w:t>
+      </w:r>
+      <w:proofErr w:type="spellEnd"/>
+      <w:r>
+        <w:t>&gt;</w:t>
+      </w:r>
+    </w:p>
+    <w:p>
+      <w:pPr>
+        <w:pStyle w:val="ListParagraph"/>
+        <w:numPr>
+          <w:ilvl w:val="2"/>
+          <w:numId w:val="35"/>
+        </w:numPr>
+      </w:pPr>
+      <w:r>
+        <w:t>Create instance of bean.</w:t>
+      </w:r>
+    </w:p>
+    <w:p>
+      <w:pPr>
+        <w:pStyle w:val="ListParagraph"/>
+        <w:numPr>
+          <w:ilvl w:val="2"/>
+          <w:numId w:val="35"/>
+        </w:numPr>
+      </w:pPr>
+      <w:r>
+        <w:t>Initialize the dependent beans.</w:t>
+      </w:r>
+    </w:p>
+    <w:p>
+      <w:pPr>
+        <w:pStyle w:val="ListParagraph"/>
+        <w:numPr>
+          <w:ilvl w:val="2"/>
+          <w:numId w:val="35"/>
+        </w:numPr>
+      </w:pPr>
+      <w:r>
+        <w:t>Invoke the initialization methods.</w:t>
+      </w:r>
+    </w:p>
+    <w:p>
+      <w:pPr>
+        <w:pStyle w:val="ListParagraph"/>
+        <w:numPr>
+          <w:ilvl w:val="1"/>
+          <w:numId w:val="35"/>
+        </w:numPr>
+      </w:pPr>
+      <w:r>
+        <w:t>Components Scan:</w:t>
+      </w:r>
+    </w:p>
+    <w:p>
+      <w:pPr>
+        <w:pStyle w:val="ListParagraph"/>
+        <w:numPr>
+          <w:ilvl w:val="2"/>
+          <w:numId w:val="35"/>
+        </w:numPr>
+      </w:pPr>
+      <w:r>
+        <w:t>Scan the application and find classes annotated with @Component, @ManagedBean, @Named</w:t>
+      </w:r>
+      <w:r>
+        <w:t xml:space="preserve"> </w:t>
+      </w:r>
+    </w:p>
+    <w:p>
+      <w:r>
+        <w:drawing>
+          <wp:inline distT="0" distB="0" distL="0" distR="0" wp14:anchorId="6EDAB628" wp14:editId="508D3A9F">
+            <wp:extent cx="5943600" cy="2952750"/>
+            <wp:effectExtent l="0" t="0" r="0" b="0"/>
+            <wp:docPr id="13378479" name="Picture 1" descr="A screenshot of a computer program&#10;&#10;Description automatically generated"/>
+            <wp:cNvGraphicFramePr>
+              <a:graphicFrameLocks xmlns:a="http://schemas.openxmlformats.org/drawingml/2006/main" noChangeAspect="1"/>
+            </wp:cNvGraphicFramePr>
+            <a:graphic xmlns:a="http://schemas.openxmlformats.org/drawingml/2006/main">
+              <a:graphicData uri="http://schemas.openxmlformats.org/drawingml/2006/picture">
+                <pic:pic xmlns:pic="http://schemas.openxmlformats.org/drawingml/2006/picture">
+                  <pic:nvPicPr>
+                    <pic:cNvPr id="13378479" name="Picture 1" descr="A screenshot of a computer program&#10;&#10;Description automatically generated"/>
+                    <pic:cNvPicPr/>
+                  </pic:nvPicPr>
+                  <pic:blipFill>
+                    <a:blip r:embed="rId27"/>
+                    <a:stretch>
+                      <a:fillRect/>
+                    </a:stretch>
+                  </pic:blipFill>
+                  <pic:spPr>
+                    <a:xfrm>
+                      <a:off x="0" y="0"/>
+                      <a:ext cx="5943600" cy="2952750"/>
+                    </a:xfrm>
+                    <a:prstGeom prst="rect">
+                      <a:avLst/>
+                    </a:prstGeom>
+                  </pic:spPr>
+                </pic:pic>
+              </a:graphicData>
+            </a:graphic>
+          </wp:inline>
+        </w:drawing>
+      </w:r>
+    </w:p>
     <w:p/>
+    <w:p/>
+    <w:p/>
+    <w:p/>
+    <w:p/>
+    <w:p/>
+    <w:p>
+      <w:pPr>
+        <w:pStyle w:val="ListParagraph"/>
+        <w:numPr>
+          <w:ilvl w:val="0"/>
+          <w:numId w:val="36"/>
+        </w:numPr>
+      </w:pPr>
+      <w:r>
+        <w:lastRenderedPageBreak/>
+        <w:t>Core features of the Spring:</w:t>
+      </w:r>
+    </w:p>
+    <w:p>
+      <w:pPr>
+        <w:pStyle w:val="ListParagraph"/>
+        <w:numPr>
+          <w:ilvl w:val="1"/>
+          <w:numId w:val="36"/>
+        </w:numPr>
+      </w:pPr>
+      <w:r>
+        <w:t>IOC – inversion o</w:t>
+      </w:r>
+      <w:r>
+        <w:t>n</w:t>
+      </w:r>
+      <w:r>
+        <w:t xml:space="preserve"> control</w:t>
+      </w:r>
+    </w:p>
+    <w:p>
+      <w:pPr>
+        <w:pStyle w:val="ListParagraph"/>
+        <w:numPr>
+          <w:ilvl w:val="1"/>
+          <w:numId w:val="36"/>
+        </w:numPr>
+      </w:pPr>
+      <w:r>
+        <w:t xml:space="preserve">AOP – Aspect oriented Programming </w:t>
+      </w:r>
+    </w:p>
+    <w:p>
+      <w:pPr>
+        <w:pStyle w:val="ListParagraph"/>
+        <w:numPr>
+          <w:ilvl w:val="1"/>
+          <w:numId w:val="36"/>
+        </w:numPr>
+      </w:pPr>
+      <w:r>
+        <w:t>DAF – Data access Framework</w:t>
+      </w:r>
+    </w:p>
+    <w:p>
+      <w:pPr>
+        <w:pStyle w:val="ListParagraph"/>
+        <w:numPr>
+          <w:ilvl w:val="1"/>
+          <w:numId w:val="36"/>
+        </w:numPr>
+      </w:pPr>
+    </w:p>
     <w:sectPr>
       <w:pgSz w:w="12240" w:h="15840"/>
       <w:pgMar w:top="1440" w:right="1440" w:bottom="1440" w:left="1440" w:header="720" w:footer="720" w:gutter="0"/>
@@ -5751,6 +6085,95 @@
     </w:lvl>
   </w:abstractNum>
   <w:abstractNum w:abstractNumId="5" w15:restartNumberingAfterBreak="0">
+    <w:nsid w:val="08037CC0"/>
+    <w:multiLevelType w:val="hybridMultilevel"/>
+    <w:tmpl w:val="799CDC3C"/>
+    <w:lvl w:ilvl="0" w:tplc="0409000F">
+      <w:start w:val="1"/>
+      <w:numFmt w:val="decimal"/>
+      <w:lvlText w:val="%1."/>
+      <w:lvlJc w:val="left"/>
+      <w:pPr>
+        <w:ind w:left="720" w:hanging="360"/>
+      </w:pPr>
+      <w:rPr>
+        <w:rFonts w:hint="default"/>
+      </w:rPr>
+    </w:lvl>
+    <w:lvl w:ilvl="1" w:tplc="04090019">
+      <w:start w:val="1"/>
+      <w:numFmt w:val="lowerLetter"/>
+      <w:lvlText w:val="%2."/>
+      <w:lvlJc w:val="left"/>
+      <w:pPr>
+        <w:ind w:left="1440" w:hanging="360"/>
+      </w:pPr>
+    </w:lvl>
+    <w:lvl w:ilvl="2" w:tplc="0409001B">
+      <w:start w:val="1"/>
+      <w:numFmt w:val="lowerRoman"/>
+      <w:lvlText w:val="%3."/>
+      <w:lvlJc w:val="right"/>
+      <w:pPr>
+        <w:ind w:left="2160" w:hanging="180"/>
+      </w:pPr>
+    </w:lvl>
+    <w:lvl w:ilvl="3" w:tplc="0409000F" w:tentative="1">
+      <w:start w:val="1"/>
+      <w:numFmt w:val="decimal"/>
+      <w:lvlText w:val="%4."/>
+      <w:lvlJc w:val="left"/>
+      <w:pPr>
+        <w:ind w:left="2880" w:hanging="360"/>
+      </w:pPr>
+    </w:lvl>
+    <w:lvl w:ilvl="4" w:tplc="04090019" w:tentative="1">
+      <w:start w:val="1"/>
+      <w:numFmt w:val="lowerLetter"/>
+      <w:lvlText w:val="%5."/>
+      <w:lvlJc w:val="left"/>
+      <w:pPr>
+        <w:ind w:left="3600" w:hanging="360"/>
+      </w:pPr>
+    </w:lvl>
+    <w:lvl w:ilvl="5" w:tplc="0409001B" w:tentative="1">
+      <w:start w:val="1"/>
+      <w:numFmt w:val="lowerRoman"/>
+      <w:lvlText w:val="%6."/>
+      <w:lvlJc w:val="right"/>
+      <w:pPr>
+        <w:ind w:left="4320" w:hanging="180"/>
+      </w:pPr>
+    </w:lvl>
+    <w:lvl w:ilvl="6" w:tplc="0409000F" w:tentative="1">
+      <w:start w:val="1"/>
+      <w:numFmt w:val="decimal"/>
+      <w:lvlText w:val="%7."/>
+      <w:lvlJc w:val="left"/>
+      <w:pPr>
+        <w:ind w:left="5040" w:hanging="360"/>
+      </w:pPr>
+    </w:lvl>
+    <w:lvl w:ilvl="7" w:tplc="04090019" w:tentative="1">
+      <w:start w:val="1"/>
+      <w:numFmt w:val="lowerLetter"/>
+      <w:lvlText w:val="%8."/>
+      <w:lvlJc w:val="left"/>
+      <w:pPr>
+        <w:ind w:left="5760" w:hanging="360"/>
+      </w:pPr>
+    </w:lvl>
+    <w:lvl w:ilvl="8" w:tplc="0409001B" w:tentative="1">
+      <w:start w:val="1"/>
+      <w:numFmt w:val="lowerRoman"/>
+      <w:lvlText w:val="%9."/>
+      <w:lvlJc w:val="right"/>
+      <w:pPr>
+        <w:ind w:left="6480" w:hanging="180"/>
+      </w:pPr>
+    </w:lvl>
+  </w:abstractNum>
+  <w:abstractNum w:abstractNumId="6" w15:restartNumberingAfterBreak="0">
     <w:nsid w:val="0BCC3A67"/>
     <w:multiLevelType w:val="hybridMultilevel"/>
     <w:tmpl w:val="A9AE228E"/>
@@ -5839,7 +6262,7 @@
       </w:pPr>
     </w:lvl>
   </w:abstractNum>
-  <w:abstractNum w:abstractNumId="6" w15:restartNumberingAfterBreak="0">
+  <w:abstractNum w:abstractNumId="7" w15:restartNumberingAfterBreak="0">
     <w:nsid w:val="126558F1"/>
     <w:multiLevelType w:val="hybridMultilevel"/>
     <w:tmpl w:val="604CD124"/>
@@ -5928,7 +6351,7 @@
       </w:pPr>
     </w:lvl>
   </w:abstractNum>
-  <w:abstractNum w:abstractNumId="7" w15:restartNumberingAfterBreak="0">
+  <w:abstractNum w:abstractNumId="8" w15:restartNumberingAfterBreak="0">
     <w:nsid w:val="135B30BF"/>
     <w:multiLevelType w:val="hybridMultilevel"/>
     <w:tmpl w:val="7BB2C620"/>
@@ -6017,7 +6440,7 @@
       </w:pPr>
     </w:lvl>
   </w:abstractNum>
-  <w:abstractNum w:abstractNumId="8" w15:restartNumberingAfterBreak="0">
+  <w:abstractNum w:abstractNumId="9" w15:restartNumberingAfterBreak="0">
     <w:nsid w:val="1574258B"/>
     <w:multiLevelType w:val="hybridMultilevel"/>
     <w:tmpl w:val="52863614"/>
@@ -6106,7 +6529,7 @@
       </w:pPr>
     </w:lvl>
   </w:abstractNum>
-  <w:abstractNum w:abstractNumId="9" w15:restartNumberingAfterBreak="0">
+  <w:abstractNum w:abstractNumId="10" w15:restartNumberingAfterBreak="0">
     <w:nsid w:val="24D3706C"/>
     <w:multiLevelType w:val="hybridMultilevel"/>
     <w:tmpl w:val="050846EE"/>
@@ -6195,7 +6618,7 @@
       </w:pPr>
     </w:lvl>
   </w:abstractNum>
-  <w:abstractNum w:abstractNumId="10" w15:restartNumberingAfterBreak="0">
+  <w:abstractNum w:abstractNumId="11" w15:restartNumberingAfterBreak="0">
     <w:nsid w:val="25A4339F"/>
     <w:multiLevelType w:val="hybridMultilevel"/>
     <w:tmpl w:val="801C3A4E"/>
@@ -6308,7 +6731,7 @@
       </w:rPr>
     </w:lvl>
   </w:abstractNum>
-  <w:abstractNum w:abstractNumId="11" w15:restartNumberingAfterBreak="0">
+  <w:abstractNum w:abstractNumId="12" w15:restartNumberingAfterBreak="0">
     <w:nsid w:val="296F3622"/>
     <w:multiLevelType w:val="hybridMultilevel"/>
     <w:tmpl w:val="75CED69E"/>
@@ -6397,7 +6820,7 @@
       </w:pPr>
     </w:lvl>
   </w:abstractNum>
-  <w:abstractNum w:abstractNumId="12" w15:restartNumberingAfterBreak="0">
+  <w:abstractNum w:abstractNumId="13" w15:restartNumberingAfterBreak="0">
     <w:nsid w:val="366F7155"/>
     <w:multiLevelType w:val="hybridMultilevel"/>
     <w:tmpl w:val="DA3A8342"/>
@@ -6486,7 +6909,7 @@
       </w:pPr>
     </w:lvl>
   </w:abstractNum>
-  <w:abstractNum w:abstractNumId="13" w15:restartNumberingAfterBreak="0">
+  <w:abstractNum w:abstractNumId="14" w15:restartNumberingAfterBreak="0">
     <w:nsid w:val="37795553"/>
     <w:multiLevelType w:val="hybridMultilevel"/>
     <w:tmpl w:val="BC965372"/>
@@ -6575,7 +6998,7 @@
       </w:pPr>
     </w:lvl>
   </w:abstractNum>
-  <w:abstractNum w:abstractNumId="14" w15:restartNumberingAfterBreak="0">
+  <w:abstractNum w:abstractNumId="15" w15:restartNumberingAfterBreak="0">
     <w:nsid w:val="39E12D62"/>
     <w:multiLevelType w:val="hybridMultilevel"/>
     <w:tmpl w:val="0FB85746"/>
@@ -6664,7 +7087,7 @@
       </w:pPr>
     </w:lvl>
   </w:abstractNum>
-  <w:abstractNum w:abstractNumId="15" w15:restartNumberingAfterBreak="0">
+  <w:abstractNum w:abstractNumId="16" w15:restartNumberingAfterBreak="0">
     <w:nsid w:val="3A2C6862"/>
     <w:multiLevelType w:val="hybridMultilevel"/>
     <w:tmpl w:val="8E12F560"/>
@@ -6753,7 +7176,7 @@
       </w:pPr>
     </w:lvl>
   </w:abstractNum>
-  <w:abstractNum w:abstractNumId="16" w15:restartNumberingAfterBreak="0">
+  <w:abstractNum w:abstractNumId="17" w15:restartNumberingAfterBreak="0">
     <w:nsid w:val="3FD50223"/>
     <w:multiLevelType w:val="hybridMultilevel"/>
     <w:tmpl w:val="1BD051EC"/>
@@ -6842,7 +7265,7 @@
       </w:pPr>
     </w:lvl>
   </w:abstractNum>
-  <w:abstractNum w:abstractNumId="17" w15:restartNumberingAfterBreak="0">
+  <w:abstractNum w:abstractNumId="18" w15:restartNumberingAfterBreak="0">
     <w:nsid w:val="42587C79"/>
     <w:multiLevelType w:val="hybridMultilevel"/>
     <w:tmpl w:val="E30AA4C6"/>
@@ -6931,7 +7354,7 @@
       </w:pPr>
     </w:lvl>
   </w:abstractNum>
-  <w:abstractNum w:abstractNumId="18" w15:restartNumberingAfterBreak="0">
+  <w:abstractNum w:abstractNumId="19" w15:restartNumberingAfterBreak="0">
     <w:nsid w:val="4624085C"/>
     <w:multiLevelType w:val="hybridMultilevel"/>
     <w:tmpl w:val="3056A4EC"/>
@@ -7020,7 +7443,7 @@
       </w:pPr>
     </w:lvl>
   </w:abstractNum>
-  <w:abstractNum w:abstractNumId="19" w15:restartNumberingAfterBreak="0">
+  <w:abstractNum w:abstractNumId="20" w15:restartNumberingAfterBreak="0">
     <w:nsid w:val="486878E3"/>
     <w:multiLevelType w:val="hybridMultilevel"/>
     <w:tmpl w:val="88F0D5C6"/>
@@ -7109,7 +7532,7 @@
       </w:pPr>
     </w:lvl>
   </w:abstractNum>
-  <w:abstractNum w:abstractNumId="20" w15:restartNumberingAfterBreak="0">
+  <w:abstractNum w:abstractNumId="21" w15:restartNumberingAfterBreak="0">
     <w:nsid w:val="4A073F96"/>
     <w:multiLevelType w:val="hybridMultilevel"/>
     <w:tmpl w:val="5AC6D070"/>
@@ -7198,7 +7621,7 @@
       </w:pPr>
     </w:lvl>
   </w:abstractNum>
-  <w:abstractNum w:abstractNumId="21" w15:restartNumberingAfterBreak="0">
+  <w:abstractNum w:abstractNumId="22" w15:restartNumberingAfterBreak="0">
     <w:nsid w:val="4D0C7EDF"/>
     <w:multiLevelType w:val="hybridMultilevel"/>
     <w:tmpl w:val="15EEAA9C"/>
@@ -7287,7 +7710,7 @@
       </w:pPr>
     </w:lvl>
   </w:abstractNum>
-  <w:abstractNum w:abstractNumId="22" w15:restartNumberingAfterBreak="0">
+  <w:abstractNum w:abstractNumId="23" w15:restartNumberingAfterBreak="0">
     <w:nsid w:val="5D2062F7"/>
     <w:multiLevelType w:val="hybridMultilevel"/>
     <w:tmpl w:val="B3A8B7CA"/>
@@ -7376,7 +7799,7 @@
       </w:pPr>
     </w:lvl>
   </w:abstractNum>
-  <w:abstractNum w:abstractNumId="23" w15:restartNumberingAfterBreak="0">
+  <w:abstractNum w:abstractNumId="24" w15:restartNumberingAfterBreak="0">
     <w:nsid w:val="5D9C05A7"/>
     <w:multiLevelType w:val="hybridMultilevel"/>
     <w:tmpl w:val="AAD401E6"/>
@@ -7465,7 +7888,7 @@
       </w:pPr>
     </w:lvl>
   </w:abstractNum>
-  <w:abstractNum w:abstractNumId="24" w15:restartNumberingAfterBreak="0">
+  <w:abstractNum w:abstractNumId="25" w15:restartNumberingAfterBreak="0">
     <w:nsid w:val="5E581B0C"/>
     <w:multiLevelType w:val="hybridMultilevel"/>
     <w:tmpl w:val="FC60AFC0"/>
@@ -7554,7 +7977,7 @@
       </w:pPr>
     </w:lvl>
   </w:abstractNum>
-  <w:abstractNum w:abstractNumId="25" w15:restartNumberingAfterBreak="0">
+  <w:abstractNum w:abstractNumId="26" w15:restartNumberingAfterBreak="0">
     <w:nsid w:val="5EF8167A"/>
     <w:multiLevelType w:val="hybridMultilevel"/>
     <w:tmpl w:val="48F2E8F2"/>
@@ -7643,7 +8066,96 @@
       </w:pPr>
     </w:lvl>
   </w:abstractNum>
-  <w:abstractNum w:abstractNumId="26" w15:restartNumberingAfterBreak="0">
+  <w:abstractNum w:abstractNumId="27" w15:restartNumberingAfterBreak="0">
+    <w:nsid w:val="64FA0CFB"/>
+    <w:multiLevelType w:val="hybridMultilevel"/>
+    <w:tmpl w:val="63D8F634"/>
+    <w:lvl w:ilvl="0" w:tplc="0409000F">
+      <w:start w:val="1"/>
+      <w:numFmt w:val="decimal"/>
+      <w:lvlText w:val="%1."/>
+      <w:lvlJc w:val="left"/>
+      <w:pPr>
+        <w:ind w:left="720" w:hanging="360"/>
+      </w:pPr>
+      <w:rPr>
+        <w:rFonts w:hint="default"/>
+      </w:rPr>
+    </w:lvl>
+    <w:lvl w:ilvl="1" w:tplc="04090019">
+      <w:start w:val="1"/>
+      <w:numFmt w:val="lowerLetter"/>
+      <w:lvlText w:val="%2."/>
+      <w:lvlJc w:val="left"/>
+      <w:pPr>
+        <w:ind w:left="1440" w:hanging="360"/>
+      </w:pPr>
+    </w:lvl>
+    <w:lvl w:ilvl="2" w:tplc="0409001B" w:tentative="1">
+      <w:start w:val="1"/>
+      <w:numFmt w:val="lowerRoman"/>
+      <w:lvlText w:val="%3."/>
+      <w:lvlJc w:val="right"/>
+      <w:pPr>
+        <w:ind w:left="2160" w:hanging="180"/>
+      </w:pPr>
+    </w:lvl>
+    <w:lvl w:ilvl="3" w:tplc="0409000F" w:tentative="1">
+      <w:start w:val="1"/>
+      <w:numFmt w:val="decimal"/>
+      <w:lvlText w:val="%4."/>
+      <w:lvlJc w:val="left"/>
+      <w:pPr>
+        <w:ind w:left="2880" w:hanging="360"/>
+      </w:pPr>
+    </w:lvl>
+    <w:lvl w:ilvl="4" w:tplc="04090019" w:tentative="1">
+      <w:start w:val="1"/>
+      <w:numFmt w:val="lowerLetter"/>
+      <w:lvlText w:val="%5."/>
+      <w:lvlJc w:val="left"/>
+      <w:pPr>
+        <w:ind w:left="3600" w:hanging="360"/>
+      </w:pPr>
+    </w:lvl>
+    <w:lvl w:ilvl="5" w:tplc="0409001B" w:tentative="1">
+      <w:start w:val="1"/>
+      <w:numFmt w:val="lowerRoman"/>
+      <w:lvlText w:val="%6."/>
+      <w:lvlJc w:val="right"/>
+      <w:pPr>
+        <w:ind w:left="4320" w:hanging="180"/>
+      </w:pPr>
+    </w:lvl>
+    <w:lvl w:ilvl="6" w:tplc="0409000F" w:tentative="1">
+      <w:start w:val="1"/>
+      <w:numFmt w:val="decimal"/>
+      <w:lvlText w:val="%7."/>
+      <w:lvlJc w:val="left"/>
+      <w:pPr>
+        <w:ind w:left="5040" w:hanging="360"/>
+      </w:pPr>
+    </w:lvl>
+    <w:lvl w:ilvl="7" w:tplc="04090019" w:tentative="1">
+      <w:start w:val="1"/>
+      <w:numFmt w:val="lowerLetter"/>
+      <w:lvlText w:val="%8."/>
+      <w:lvlJc w:val="left"/>
+      <w:pPr>
+        <w:ind w:left="5760" w:hanging="360"/>
+      </w:pPr>
+    </w:lvl>
+    <w:lvl w:ilvl="8" w:tplc="0409001B" w:tentative="1">
+      <w:start w:val="1"/>
+      <w:numFmt w:val="lowerRoman"/>
+      <w:lvlText w:val="%9."/>
+      <w:lvlJc w:val="right"/>
+      <w:pPr>
+        <w:ind w:left="6480" w:hanging="180"/>
+      </w:pPr>
+    </w:lvl>
+  </w:abstractNum>
+  <w:abstractNum w:abstractNumId="28" w15:restartNumberingAfterBreak="0">
     <w:nsid w:val="6618009C"/>
     <w:multiLevelType w:val="hybridMultilevel"/>
     <w:tmpl w:val="7AC08100"/>
@@ -7732,7 +8244,7 @@
       </w:pPr>
     </w:lvl>
   </w:abstractNum>
-  <w:abstractNum w:abstractNumId="27" w15:restartNumberingAfterBreak="0">
+  <w:abstractNum w:abstractNumId="29" w15:restartNumberingAfterBreak="0">
     <w:nsid w:val="6A2E21D5"/>
     <w:multiLevelType w:val="hybridMultilevel"/>
     <w:tmpl w:val="D83AA1DE"/>
@@ -7821,7 +8333,7 @@
       </w:pPr>
     </w:lvl>
   </w:abstractNum>
-  <w:abstractNum w:abstractNumId="28" w15:restartNumberingAfterBreak="0">
+  <w:abstractNum w:abstractNumId="30" w15:restartNumberingAfterBreak="0">
     <w:nsid w:val="6D5941E1"/>
     <w:multiLevelType w:val="hybridMultilevel"/>
     <w:tmpl w:val="D6D404EE"/>
@@ -7910,7 +8422,7 @@
       </w:pPr>
     </w:lvl>
   </w:abstractNum>
-  <w:abstractNum w:abstractNumId="29" w15:restartNumberingAfterBreak="0">
+  <w:abstractNum w:abstractNumId="31" w15:restartNumberingAfterBreak="0">
     <w:nsid w:val="6DF5187A"/>
     <w:multiLevelType w:val="hybridMultilevel"/>
     <w:tmpl w:val="A60C886E"/>
@@ -7999,7 +8511,7 @@
       </w:pPr>
     </w:lvl>
   </w:abstractNum>
-  <w:abstractNum w:abstractNumId="30" w15:restartNumberingAfterBreak="0">
+  <w:abstractNum w:abstractNumId="32" w15:restartNumberingAfterBreak="0">
     <w:nsid w:val="6E5B76D3"/>
     <w:multiLevelType w:val="hybridMultilevel"/>
     <w:tmpl w:val="47D89E0A"/>
@@ -8088,7 +8600,7 @@
       </w:pPr>
     </w:lvl>
   </w:abstractNum>
-  <w:abstractNum w:abstractNumId="31" w15:restartNumberingAfterBreak="0">
+  <w:abstractNum w:abstractNumId="33" w15:restartNumberingAfterBreak="0">
     <w:nsid w:val="71260903"/>
     <w:multiLevelType w:val="hybridMultilevel"/>
     <w:tmpl w:val="F2786510"/>
@@ -8177,7 +8689,7 @@
       </w:pPr>
     </w:lvl>
   </w:abstractNum>
-  <w:abstractNum w:abstractNumId="32" w15:restartNumberingAfterBreak="0">
+  <w:abstractNum w:abstractNumId="34" w15:restartNumberingAfterBreak="0">
     <w:nsid w:val="782A2EA8"/>
     <w:multiLevelType w:val="hybridMultilevel"/>
     <w:tmpl w:val="3C06FCBC"/>
@@ -8266,7 +8778,7 @@
       </w:pPr>
     </w:lvl>
   </w:abstractNum>
-  <w:abstractNum w:abstractNumId="33" w15:restartNumberingAfterBreak="0">
+  <w:abstractNum w:abstractNumId="35" w15:restartNumberingAfterBreak="0">
     <w:nsid w:val="7BDA1DF3"/>
     <w:multiLevelType w:val="hybridMultilevel"/>
     <w:tmpl w:val="82A206C4"/>
@@ -8359,82 +8871,82 @@
     <w:abstractNumId w:val="4"/>
   </w:num>
   <w:num w:numId="2" w16cid:durableId="548684274">
-    <w:abstractNumId w:val="8"/>
+    <w:abstractNumId w:val="9"/>
   </w:num>
   <w:num w:numId="3" w16cid:durableId="456221829">
-    <w:abstractNumId w:val="13"/>
+    <w:abstractNumId w:val="14"/>
   </w:num>
   <w:num w:numId="4" w16cid:durableId="701440572">
-    <w:abstractNumId w:val="10"/>
+    <w:abstractNumId w:val="11"/>
   </w:num>
   <w:num w:numId="5" w16cid:durableId="1394695673">
     <w:abstractNumId w:val="2"/>
   </w:num>
   <w:num w:numId="6" w16cid:durableId="1088191219">
-    <w:abstractNumId w:val="18"/>
+    <w:abstractNumId w:val="19"/>
   </w:num>
   <w:num w:numId="7" w16cid:durableId="1064716125">
-    <w:abstractNumId w:val="24"/>
+    <w:abstractNumId w:val="25"/>
   </w:num>
   <w:num w:numId="8" w16cid:durableId="1261716729">
-    <w:abstractNumId w:val="15"/>
+    <w:abstractNumId w:val="16"/>
   </w:num>
   <w:num w:numId="9" w16cid:durableId="1298218138">
-    <w:abstractNumId w:val="16"/>
+    <w:abstractNumId w:val="17"/>
   </w:num>
   <w:num w:numId="10" w16cid:durableId="1790271709">
-    <w:abstractNumId w:val="29"/>
+    <w:abstractNumId w:val="31"/>
   </w:num>
   <w:num w:numId="11" w16cid:durableId="2130708058">
-    <w:abstractNumId w:val="22"/>
+    <w:abstractNumId w:val="23"/>
   </w:num>
   <w:num w:numId="12" w16cid:durableId="1733188401">
-    <w:abstractNumId w:val="11"/>
+    <w:abstractNumId w:val="12"/>
   </w:num>
   <w:num w:numId="13" w16cid:durableId="1687632430">
-    <w:abstractNumId w:val="25"/>
+    <w:abstractNumId w:val="26"/>
   </w:num>
   <w:num w:numId="14" w16cid:durableId="1741245423">
-    <w:abstractNumId w:val="23"/>
+    <w:abstractNumId w:val="24"/>
   </w:num>
   <w:num w:numId="15" w16cid:durableId="2077706794">
     <w:abstractNumId w:val="1"/>
   </w:num>
   <w:num w:numId="16" w16cid:durableId="494732577">
+    <w:abstractNumId w:val="30"/>
+  </w:num>
+  <w:num w:numId="17" w16cid:durableId="148326068">
+    <w:abstractNumId w:val="32"/>
+  </w:num>
+  <w:num w:numId="18" w16cid:durableId="1832018096">
+    <w:abstractNumId w:val="10"/>
+  </w:num>
+  <w:num w:numId="19" w16cid:durableId="707487861">
+    <w:abstractNumId w:val="33"/>
+  </w:num>
+  <w:num w:numId="20" w16cid:durableId="907498983">
     <w:abstractNumId w:val="28"/>
   </w:num>
-  <w:num w:numId="17" w16cid:durableId="148326068">
-    <w:abstractNumId w:val="30"/>
-  </w:num>
-  <w:num w:numId="18" w16cid:durableId="1832018096">
-    <w:abstractNumId w:val="9"/>
-  </w:num>
-  <w:num w:numId="19" w16cid:durableId="707487861">
-    <w:abstractNumId w:val="31"/>
-  </w:num>
-  <w:num w:numId="20" w16cid:durableId="907498983">
-    <w:abstractNumId w:val="26"/>
-  </w:num>
   <w:num w:numId="21" w16cid:durableId="2078015850">
-    <w:abstractNumId w:val="17"/>
+    <w:abstractNumId w:val="18"/>
   </w:num>
   <w:num w:numId="22" w16cid:durableId="749043554">
-    <w:abstractNumId w:val="32"/>
+    <w:abstractNumId w:val="34"/>
   </w:num>
   <w:num w:numId="23" w16cid:durableId="989675523">
-    <w:abstractNumId w:val="27"/>
+    <w:abstractNumId w:val="29"/>
   </w:num>
   <w:num w:numId="24" w16cid:durableId="104812987">
+    <w:abstractNumId w:val="21"/>
+  </w:num>
+  <w:num w:numId="25" w16cid:durableId="841971186">
+    <w:abstractNumId w:val="15"/>
+  </w:num>
+  <w:num w:numId="26" w16cid:durableId="650522144">
     <w:abstractNumId w:val="20"/>
   </w:num>
-  <w:num w:numId="25" w16cid:durableId="841971186">
-    <w:abstractNumId w:val="14"/>
-  </w:num>
-  <w:num w:numId="26" w16cid:durableId="650522144">
-    <w:abstractNumId w:val="19"/>
-  </w:num>
   <w:num w:numId="27" w16cid:durableId="1429538607">
-    <w:abstractNumId w:val="33"/>
+    <w:abstractNumId w:val="35"/>
   </w:num>
   <w:num w:numId="28" w16cid:durableId="677925654">
     <w:abstractNumId w:val="0"/>
@@ -8443,19 +8955,25 @@
     <w:abstractNumId w:val="3"/>
   </w:num>
   <w:num w:numId="30" w16cid:durableId="952977243">
+    <w:abstractNumId w:val="7"/>
+  </w:num>
+  <w:num w:numId="31" w16cid:durableId="2003508154">
     <w:abstractNumId w:val="6"/>
   </w:num>
-  <w:num w:numId="31" w16cid:durableId="2003508154">
+  <w:num w:numId="32" w16cid:durableId="1613782155">
+    <w:abstractNumId w:val="22"/>
+  </w:num>
+  <w:num w:numId="33" w16cid:durableId="952788360">
+    <w:abstractNumId w:val="13"/>
+  </w:num>
+  <w:num w:numId="34" w16cid:durableId="413817930">
+    <w:abstractNumId w:val="8"/>
+  </w:num>
+  <w:num w:numId="35" w16cid:durableId="894972635">
     <w:abstractNumId w:val="5"/>
   </w:num>
-  <w:num w:numId="32" w16cid:durableId="1613782155">
-    <w:abstractNumId w:val="21"/>
-  </w:num>
-  <w:num w:numId="33" w16cid:durableId="952788360">
-    <w:abstractNumId w:val="12"/>
-  </w:num>
-  <w:num w:numId="34" w16cid:durableId="413817930">
-    <w:abstractNumId w:val="7"/>
+  <w:num w:numId="36" w16cid:durableId="624577131">
+    <w:abstractNumId w:val="27"/>
   </w:num>
 </w:numbering>
 </file>

</xml_diff>